<commit_message>
Lab. #1 - Commit #6
</commit_message>
<xml_diff>
--- a/Reports/Отчет по лабораторной работе №1.docx
+++ b/Reports/Отчет по лабораторной работе №1.docx
@@ -487,26 +487,785 @@
     </w:p>
     <w:p>
       <w:pPr>
-        <w:spacing w:line="240" w:lineRule="auto"/>
-        <w:jc w:val="center"/>
-        <w:rPr>
-          <w:rFonts w:ascii="Times New Roman" w:hAnsi="Times New Roman" w:cs="Times New Roman"/>
-          <w:b/>
-          <w:bCs/>
-          <w:sz w:val="28"/>
-          <w:szCs w:val="28"/>
-        </w:rPr>
-      </w:pPr>
-      <w:r>
-        <w:rPr>
-          <w:rFonts w:ascii="Times New Roman" w:hAnsi="Times New Roman" w:cs="Times New Roman"/>
+        <w:jc w:val="center"/>
+        <w:rPr>
+          <w:rFonts w:ascii="Times New Roman" w:eastAsia="Times New Roman" w:hAnsi="Times New Roman" w:cs="Times New Roman"/>
+          <w:b/>
+          <w:bCs/>
+          <w:sz w:val="28"/>
+          <w:szCs w:val="28"/>
+        </w:rPr>
+      </w:pPr>
+      <w:r>
+        <w:rPr>
+          <w:rFonts w:ascii="Times New Roman" w:eastAsia="Times New Roman" w:hAnsi="Times New Roman" w:cs="Times New Roman"/>
           <w:b/>
           <w:bCs/>
           <w:sz w:val="28"/>
           <w:szCs w:val="28"/>
         </w:rPr>
         <w:lastRenderedPageBreak/>
+        <w:t>Задание</w:t>
+      </w:r>
+    </w:p>
+    <w:p>
+      <w:pPr>
+        <w:rPr>
+          <w:rFonts w:ascii="Times New Roman" w:eastAsia="Times New Roman" w:hAnsi="Times New Roman" w:cs="Times New Roman"/>
+          <w:sz w:val="28"/>
+          <w:szCs w:val="28"/>
+        </w:rPr>
+      </w:pPr>
+      <w:r>
+        <w:rPr>
+          <w:rFonts w:ascii="Times New Roman" w:eastAsia="Times New Roman" w:hAnsi="Times New Roman" w:cs="Times New Roman"/>
+          <w:sz w:val="28"/>
+          <w:szCs w:val="28"/>
+        </w:rPr>
+        <w:t xml:space="preserve">1) Изучить основные средства и технологию разработки консольных программных проектов в интегрированной среде Visual Studio .NET. </w:t>
+      </w:r>
+    </w:p>
+    <w:p>
+      <w:pPr>
+        <w:rPr>
+          <w:rFonts w:ascii="Times New Roman" w:eastAsia="Times New Roman" w:hAnsi="Times New Roman" w:cs="Times New Roman"/>
+          <w:sz w:val="28"/>
+          <w:szCs w:val="28"/>
+        </w:rPr>
+      </w:pPr>
+      <w:r>
+        <w:rPr>
+          <w:rFonts w:ascii="Times New Roman" w:eastAsia="Times New Roman" w:hAnsi="Times New Roman" w:cs="Times New Roman"/>
+          <w:sz w:val="28"/>
+          <w:szCs w:val="28"/>
+        </w:rPr>
+        <w:t>2) Выполнить все шаги по созданию первого консольного проекта из п. 2.3 «Пример выполнения задания для изучения технологии работы в среде Microsoft Visual Studio .NET 2022»</w:t>
+      </w:r>
+    </w:p>
+    <w:p>
+      <w:pPr>
+        <w:rPr>
+          <w:rFonts w:ascii="Times New Roman" w:eastAsia="Times New Roman" w:hAnsi="Times New Roman" w:cs="Times New Roman"/>
+          <w:sz w:val="28"/>
+          <w:szCs w:val="28"/>
+        </w:rPr>
+      </w:pPr>
+      <w:r>
+        <w:rPr>
+          <w:rFonts w:ascii="Times New Roman" w:eastAsia="Times New Roman" w:hAnsi="Times New Roman" w:cs="Times New Roman"/>
+          <w:sz w:val="28"/>
+          <w:szCs w:val="28"/>
+        </w:rPr>
+        <w:t xml:space="preserve"> 3) Оформить отчет по работе и представить его преподавателю.</w:t>
+      </w:r>
+    </w:p>
+    <w:p>
+      <w:pPr>
+        <w:rPr>
+          <w:rFonts w:ascii="Times New Roman" w:eastAsia="Times New Roman" w:hAnsi="Times New Roman" w:cs="Times New Roman"/>
+          <w:sz w:val="28"/>
+          <w:szCs w:val="28"/>
+        </w:rPr>
+      </w:pPr>
+      <w:r>
+        <w:rPr>
+          <w:rFonts w:ascii="Times New Roman" w:eastAsia="Times New Roman" w:hAnsi="Times New Roman" w:cs="Times New Roman"/>
+          <w:sz w:val="28"/>
+          <w:szCs w:val="28"/>
+        </w:rPr>
+        <w:t xml:space="preserve"> 4) Ответить на контрольные вопросы, замечания преподавателя по работе и на заданные им вопросы по теме. </w:t>
+      </w:r>
+    </w:p>
+    <w:p>
+      <w:pPr>
+        <w:rPr>
+          <w:rFonts w:ascii="Times New Roman" w:eastAsia="Times New Roman" w:hAnsi="Times New Roman" w:cs="Times New Roman"/>
+          <w:sz w:val="28"/>
+          <w:szCs w:val="28"/>
+        </w:rPr>
+      </w:pPr>
+      <w:r>
+        <w:rPr>
+          <w:rFonts w:ascii="Times New Roman" w:eastAsia="Times New Roman" w:hAnsi="Times New Roman" w:cs="Times New Roman"/>
+          <w:sz w:val="28"/>
+          <w:szCs w:val="28"/>
+        </w:rPr>
+        <w:t>5) Получить отметку о выполнении и защите работы</w:t>
+      </w:r>
+    </w:p>
+    <w:p>
+      <w:pPr>
+        <w:rPr>
+          <w:rFonts w:ascii="Times New Roman" w:eastAsia="Times New Roman" w:hAnsi="Times New Roman" w:cs="Times New Roman"/>
+          <w:sz w:val="28"/>
+          <w:szCs w:val="28"/>
+        </w:rPr>
+      </w:pPr>
+    </w:p>
+    <w:p>
+      <w:pPr>
+        <w:jc w:val="center"/>
+        <w:rPr>
+          <w:rFonts w:ascii="Times New Roman" w:eastAsia="Times New Roman" w:hAnsi="Times New Roman" w:cs="Times New Roman"/>
+          <w:b/>
+          <w:bCs/>
+          <w:sz w:val="28"/>
+          <w:szCs w:val="28"/>
+        </w:rPr>
+      </w:pPr>
+      <w:r>
+        <w:rPr>
+          <w:rFonts w:ascii="Times New Roman" w:eastAsia="Times New Roman" w:hAnsi="Times New Roman" w:cs="Times New Roman"/>
+          <w:b/>
+          <w:bCs/>
+          <w:sz w:val="28"/>
+          <w:szCs w:val="28"/>
+        </w:rPr>
+        <w:t>Ход выполнени</w:t>
+      </w:r>
+      <w:r>
+        <w:rPr>
+          <w:rFonts w:ascii="Times New Roman" w:eastAsia="Times New Roman" w:hAnsi="Times New Roman" w:cs="Times New Roman"/>
+          <w:b/>
+          <w:bCs/>
+          <w:sz w:val="28"/>
+          <w:szCs w:val="28"/>
+        </w:rPr>
+        <w:t>я</w:t>
+      </w:r>
+      <w:r>
+        <w:rPr>
+          <w:rFonts w:ascii="Times New Roman" w:eastAsia="Times New Roman" w:hAnsi="Times New Roman" w:cs="Times New Roman"/>
+          <w:b/>
+          <w:bCs/>
+          <w:sz w:val="28"/>
+          <w:szCs w:val="28"/>
+        </w:rPr>
+        <w:t xml:space="preserve"> работы</w:t>
+      </w:r>
+    </w:p>
+    <w:p>
+      <w:pPr>
+        <w:jc w:val="center"/>
+        <w:rPr>
+          <w:rFonts w:ascii="Times New Roman" w:eastAsia="Times New Roman" w:hAnsi="Times New Roman" w:cs="Times New Roman"/>
+          <w:b/>
+          <w:bCs/>
+          <w:sz w:val="28"/>
+          <w:szCs w:val="28"/>
+        </w:rPr>
+      </w:pPr>
+    </w:p>
+    <w:p>
+      <w:pPr>
+        <w:jc w:val="center"/>
+        <w:rPr>
+          <w:rFonts w:ascii="Times New Roman" w:eastAsia="Times New Roman" w:hAnsi="Times New Roman" w:cs="Times New Roman"/>
+          <w:b/>
+          <w:bCs/>
+          <w:sz w:val="28"/>
+          <w:szCs w:val="28"/>
+        </w:rPr>
+      </w:pPr>
+      <w:r>
+        <w:rPr>
+          <w:rFonts w:ascii="Times New Roman" w:eastAsia="Times New Roman" w:hAnsi="Times New Roman" w:cs="Times New Roman"/>
+          <w:b/>
+          <w:bCs/>
+          <w:sz w:val="28"/>
+          <w:szCs w:val="28"/>
+        </w:rPr>
         <w:t>ГЛАВА 1.1</w:t>
+      </w:r>
+    </w:p>
+    <w:p>
+      <w:pPr>
+        <w:jc w:val="center"/>
+        <w:rPr>
+          <w:rFonts w:ascii="Times New Roman" w:eastAsia="Times New Roman" w:hAnsi="Times New Roman" w:cs="Times New Roman"/>
+          <w:sz w:val="28"/>
+          <w:szCs w:val="28"/>
+        </w:rPr>
+      </w:pPr>
+      <w:r>
+        <w:rPr>
+          <w:rFonts w:ascii="Times New Roman" w:eastAsia="Times New Roman" w:hAnsi="Times New Roman" w:cs="Times New Roman"/>
+          <w:sz w:val="28"/>
+          <w:szCs w:val="28"/>
+        </w:rPr>
+        <w:t>«Создание проекта»</w:t>
+      </w:r>
+    </w:p>
+    <w:p>
+      <w:pPr>
+        <w:jc w:val="center"/>
+        <w:rPr>
+          <w:rFonts w:ascii="Times New Roman" w:eastAsia="Times New Roman" w:hAnsi="Times New Roman" w:cs="Times New Roman"/>
+          <w:sz w:val="28"/>
+          <w:szCs w:val="28"/>
+        </w:rPr>
+      </w:pPr>
+    </w:p>
+    <w:p>
+      <w:pPr>
+        <w:rPr>
+          <w:rFonts w:ascii="Times New Roman" w:eastAsia="Times New Roman" w:hAnsi="Times New Roman" w:cs="Times New Roman"/>
+          <w:sz w:val="28"/>
+          <w:szCs w:val="28"/>
+        </w:rPr>
+      </w:pPr>
+      <w:r>
+        <w:rPr>
+          <w:rFonts w:ascii="Times New Roman" w:eastAsia="Times New Roman" w:hAnsi="Times New Roman" w:cs="Times New Roman"/>
+          <w:sz w:val="28"/>
+          <w:szCs w:val="28"/>
+        </w:rPr>
+        <w:t xml:space="preserve">В консоли операционной системы </w:t>
+      </w:r>
+      <w:r>
+        <w:rPr>
+          <w:rFonts w:ascii="Times New Roman" w:eastAsia="Times New Roman" w:hAnsi="Times New Roman" w:cs="Times New Roman"/>
+          <w:sz w:val="28"/>
+          <w:szCs w:val="28"/>
+          <w:lang w:val="en-US"/>
+        </w:rPr>
+        <w:t>Debian</w:t>
+      </w:r>
+      <w:r>
+        <w:rPr>
+          <w:rFonts w:ascii="Times New Roman" w:eastAsia="Times New Roman" w:hAnsi="Times New Roman" w:cs="Times New Roman"/>
+          <w:sz w:val="28"/>
+          <w:szCs w:val="28"/>
+        </w:rPr>
+        <w:t xml:space="preserve"> </w:t>
+      </w:r>
+      <w:r>
+        <w:rPr>
+          <w:rFonts w:ascii="Times New Roman" w:eastAsia="Times New Roman" w:hAnsi="Times New Roman" w:cs="Times New Roman"/>
+          <w:sz w:val="28"/>
+          <w:szCs w:val="28"/>
+          <w:lang w:val="en-US"/>
+        </w:rPr>
+        <w:t>Linux</w:t>
+      </w:r>
+      <w:r>
+        <w:rPr>
+          <w:rFonts w:ascii="Times New Roman" w:eastAsia="Times New Roman" w:hAnsi="Times New Roman" w:cs="Times New Roman"/>
+          <w:sz w:val="28"/>
+          <w:szCs w:val="28"/>
+        </w:rPr>
+        <w:t xml:space="preserve"> </w:t>
+      </w:r>
+      <w:r>
+        <w:rPr>
+          <w:rFonts w:ascii="Times New Roman" w:eastAsia="Times New Roman" w:hAnsi="Times New Roman" w:cs="Times New Roman"/>
+          <w:sz w:val="28"/>
+          <w:szCs w:val="28"/>
+        </w:rPr>
+        <w:t>в директории расположения проекта ввести команду «</w:t>
+      </w:r>
+      <w:r>
+        <w:rPr>
+          <w:rFonts w:ascii="Times New Roman" w:eastAsia="Times New Roman" w:hAnsi="Times New Roman" w:cs="Times New Roman"/>
+          <w:sz w:val="28"/>
+          <w:szCs w:val="28"/>
+          <w:lang w:val="en-US"/>
+        </w:rPr>
+        <w:t>touch</w:t>
+      </w:r>
+      <w:r>
+        <w:rPr>
+          <w:rFonts w:ascii="Times New Roman" w:eastAsia="Times New Roman" w:hAnsi="Times New Roman" w:cs="Times New Roman"/>
+          <w:sz w:val="28"/>
+          <w:szCs w:val="28"/>
+        </w:rPr>
+        <w:t xml:space="preserve"> </w:t>
+      </w:r>
+      <w:r>
+        <w:rPr>
+          <w:rFonts w:ascii="Times New Roman" w:eastAsia="Times New Roman" w:hAnsi="Times New Roman" w:cs="Times New Roman"/>
+          <w:sz w:val="28"/>
+          <w:szCs w:val="28"/>
+          <w:lang w:val="en-US"/>
+        </w:rPr>
+        <w:t>main</w:t>
+      </w:r>
+      <w:r>
+        <w:rPr>
+          <w:rFonts w:ascii="Times New Roman" w:eastAsia="Times New Roman" w:hAnsi="Times New Roman" w:cs="Times New Roman"/>
+          <w:sz w:val="28"/>
+          <w:szCs w:val="28"/>
+        </w:rPr>
+        <w:t>.</w:t>
+      </w:r>
+      <w:r>
+        <w:rPr>
+          <w:rFonts w:ascii="Times New Roman" w:eastAsia="Times New Roman" w:hAnsi="Times New Roman" w:cs="Times New Roman"/>
+          <w:sz w:val="28"/>
+          <w:szCs w:val="28"/>
+          <w:lang w:val="en-US"/>
+        </w:rPr>
+        <w:t>cpp</w:t>
+      </w:r>
+      <w:r>
+        <w:rPr>
+          <w:rFonts w:ascii="Times New Roman" w:eastAsia="Times New Roman" w:hAnsi="Times New Roman" w:cs="Times New Roman"/>
+          <w:sz w:val="28"/>
+          <w:szCs w:val="28"/>
+        </w:rPr>
+        <w:t>».</w:t>
+      </w:r>
+    </w:p>
+    <w:p>
+      <w:pPr>
+        <w:rPr>
+          <w:rFonts w:ascii="Times New Roman" w:eastAsia="Times New Roman" w:hAnsi="Times New Roman" w:cs="Times New Roman"/>
+          <w:sz w:val="28"/>
+          <w:szCs w:val="28"/>
+        </w:rPr>
+      </w:pPr>
+      <w:r>
+        <w:rPr>
+          <w:rFonts w:ascii="Times New Roman" w:eastAsia="Times New Roman" w:hAnsi="Times New Roman" w:cs="Times New Roman"/>
+          <w:sz w:val="28"/>
+          <w:szCs w:val="28"/>
+        </w:rPr>
+        <w:t>Эта команда создает файл, в котором будет написано программный код.</w:t>
+      </w:r>
+    </w:p>
+    <w:p>
+      <w:pPr>
+        <w:rPr>
+          <w:rFonts w:ascii="Times New Roman" w:eastAsia="Times New Roman" w:hAnsi="Times New Roman" w:cs="Times New Roman"/>
+          <w:sz w:val="28"/>
+          <w:szCs w:val="28"/>
+        </w:rPr>
+      </w:pPr>
+      <w:r>
+        <w:rPr>
+          <w:rFonts w:ascii="Times New Roman" w:eastAsia="Times New Roman" w:hAnsi="Times New Roman" w:cs="Times New Roman"/>
+          <w:sz w:val="28"/>
+          <w:szCs w:val="28"/>
+        </w:rPr>
+        <w:t>Далее с помощью команды «</w:t>
+      </w:r>
+      <w:r>
+        <w:rPr>
+          <w:rFonts w:ascii="Times New Roman" w:eastAsia="Times New Roman" w:hAnsi="Times New Roman" w:cs="Times New Roman"/>
+          <w:sz w:val="28"/>
+          <w:szCs w:val="28"/>
+          <w:lang w:val="en-US"/>
+        </w:rPr>
+        <w:t>vim</w:t>
+      </w:r>
+      <w:r>
+        <w:rPr>
+          <w:rFonts w:ascii="Times New Roman" w:eastAsia="Times New Roman" w:hAnsi="Times New Roman" w:cs="Times New Roman"/>
+          <w:sz w:val="28"/>
+          <w:szCs w:val="28"/>
+        </w:rPr>
+        <w:t xml:space="preserve"> </w:t>
+      </w:r>
+      <w:r>
+        <w:rPr>
+          <w:rFonts w:ascii="Times New Roman" w:eastAsia="Times New Roman" w:hAnsi="Times New Roman" w:cs="Times New Roman"/>
+          <w:sz w:val="28"/>
+          <w:szCs w:val="28"/>
+          <w:lang w:val="en-US"/>
+        </w:rPr>
+        <w:t>main</w:t>
+      </w:r>
+      <w:r>
+        <w:rPr>
+          <w:rFonts w:ascii="Times New Roman" w:eastAsia="Times New Roman" w:hAnsi="Times New Roman" w:cs="Times New Roman"/>
+          <w:sz w:val="28"/>
+          <w:szCs w:val="28"/>
+        </w:rPr>
+        <w:t>.</w:t>
+      </w:r>
+      <w:r>
+        <w:rPr>
+          <w:rFonts w:ascii="Times New Roman" w:eastAsia="Times New Roman" w:hAnsi="Times New Roman" w:cs="Times New Roman"/>
+          <w:sz w:val="28"/>
+          <w:szCs w:val="28"/>
+          <w:lang w:val="en-US"/>
+        </w:rPr>
+        <w:t>cpp</w:t>
+      </w:r>
+      <w:r>
+        <w:rPr>
+          <w:rFonts w:ascii="Times New Roman" w:eastAsia="Times New Roman" w:hAnsi="Times New Roman" w:cs="Times New Roman"/>
+          <w:sz w:val="28"/>
+          <w:szCs w:val="28"/>
+        </w:rPr>
+        <w:t>»</w:t>
+      </w:r>
+      <w:r>
+        <w:rPr>
+          <w:rFonts w:ascii="Times New Roman" w:eastAsia="Times New Roman" w:hAnsi="Times New Roman" w:cs="Times New Roman"/>
+          <w:sz w:val="28"/>
+          <w:szCs w:val="28"/>
+        </w:rPr>
+        <w:t xml:space="preserve"> </w:t>
+      </w:r>
+      <w:r>
+        <w:rPr>
+          <w:rFonts w:ascii="Times New Roman" w:eastAsia="Times New Roman" w:hAnsi="Times New Roman" w:cs="Times New Roman"/>
+          <w:sz w:val="28"/>
+          <w:szCs w:val="28"/>
+        </w:rPr>
+        <w:t>откроем редактор и с его помощью запишем в файл программный код.</w:t>
+      </w:r>
+    </w:p>
+    <w:p>
+      <w:pPr>
+        <w:rPr>
+          <w:rFonts w:ascii="Times New Roman" w:eastAsia="Times New Roman" w:hAnsi="Times New Roman" w:cs="Times New Roman"/>
+          <w:sz w:val="28"/>
+          <w:szCs w:val="28"/>
+        </w:rPr>
+      </w:pPr>
+      <w:r>
+        <w:rPr>
+          <w:rFonts w:ascii="Times New Roman" w:eastAsia="Times New Roman" w:hAnsi="Times New Roman" w:cs="Times New Roman"/>
+          <w:sz w:val="28"/>
+          <w:szCs w:val="28"/>
+        </w:rPr>
+        <w:t xml:space="preserve">Выйдем с сохранением изменений, нажав </w:t>
+      </w:r>
+      <w:r>
+        <w:rPr>
+          <w:rFonts w:ascii="Times New Roman" w:eastAsia="Times New Roman" w:hAnsi="Times New Roman" w:cs="Times New Roman"/>
+          <w:sz w:val="28"/>
+          <w:szCs w:val="28"/>
+          <w:lang w:val="en-US"/>
+        </w:rPr>
+        <w:t>ESC</w:t>
+      </w:r>
+      <w:r>
+        <w:rPr>
+          <w:rFonts w:ascii="Times New Roman" w:eastAsia="Times New Roman" w:hAnsi="Times New Roman" w:cs="Times New Roman"/>
+          <w:sz w:val="28"/>
+          <w:szCs w:val="28"/>
+        </w:rPr>
+        <w:t xml:space="preserve"> </w:t>
+      </w:r>
+      <w:r>
+        <w:rPr>
+          <w:rFonts w:ascii="Times New Roman" w:eastAsia="Times New Roman" w:hAnsi="Times New Roman" w:cs="Times New Roman"/>
+          <w:sz w:val="28"/>
+          <w:szCs w:val="28"/>
+        </w:rPr>
+        <w:t>и введя «:</w:t>
+      </w:r>
+      <w:r>
+        <w:rPr>
+          <w:rFonts w:ascii="Times New Roman" w:eastAsia="Times New Roman" w:hAnsi="Times New Roman" w:cs="Times New Roman"/>
+          <w:sz w:val="28"/>
+          <w:szCs w:val="28"/>
+          <w:lang w:val="en-US"/>
+        </w:rPr>
+        <w:t>wq</w:t>
+      </w:r>
+      <w:r>
+        <w:rPr>
+          <w:rFonts w:ascii="Times New Roman" w:eastAsia="Times New Roman" w:hAnsi="Times New Roman" w:cs="Times New Roman"/>
+          <w:sz w:val="28"/>
+          <w:szCs w:val="28"/>
+        </w:rPr>
+        <w:t>».</w:t>
+      </w:r>
+    </w:p>
+    <w:p>
+      <w:pPr>
+        <w:rPr>
+          <w:rFonts w:ascii="Times New Roman" w:eastAsia="Times New Roman" w:hAnsi="Times New Roman" w:cs="Times New Roman"/>
+          <w:sz w:val="28"/>
+          <w:szCs w:val="28"/>
+        </w:rPr>
+      </w:pPr>
+      <w:r>
+        <w:rPr>
+          <w:rFonts w:ascii="Times New Roman" w:eastAsia="Times New Roman" w:hAnsi="Times New Roman" w:cs="Times New Roman"/>
+          <w:sz w:val="28"/>
+          <w:szCs w:val="28"/>
+        </w:rPr>
+        <w:t>Скомпилируем проект при помощи команды «</w:t>
+      </w:r>
+      <w:r>
+        <w:rPr>
+          <w:rFonts w:ascii="Times New Roman" w:eastAsia="Times New Roman" w:hAnsi="Times New Roman" w:cs="Times New Roman"/>
+          <w:sz w:val="28"/>
+          <w:szCs w:val="28"/>
+          <w:lang w:val="en-US"/>
+        </w:rPr>
+        <w:t>g</w:t>
+      </w:r>
+      <w:r>
+        <w:rPr>
+          <w:rFonts w:ascii="Times New Roman" w:eastAsia="Times New Roman" w:hAnsi="Times New Roman" w:cs="Times New Roman"/>
+          <w:sz w:val="28"/>
+          <w:szCs w:val="28"/>
+        </w:rPr>
+        <w:t>++ -</w:t>
+      </w:r>
+      <w:r>
+        <w:rPr>
+          <w:rFonts w:ascii="Times New Roman" w:eastAsia="Times New Roman" w:hAnsi="Times New Roman" w:cs="Times New Roman"/>
+          <w:sz w:val="28"/>
+          <w:szCs w:val="28"/>
+          <w:lang w:val="en-US"/>
+        </w:rPr>
+        <w:t>o</w:t>
+      </w:r>
+      <w:r>
+        <w:rPr>
+          <w:rFonts w:ascii="Times New Roman" w:eastAsia="Times New Roman" w:hAnsi="Times New Roman" w:cs="Times New Roman"/>
+          <w:sz w:val="28"/>
+          <w:szCs w:val="28"/>
+        </w:rPr>
+        <w:t xml:space="preserve"> </w:t>
+      </w:r>
+      <w:r>
+        <w:rPr>
+          <w:rFonts w:ascii="Times New Roman" w:eastAsia="Times New Roman" w:hAnsi="Times New Roman" w:cs="Times New Roman"/>
+          <w:sz w:val="28"/>
+          <w:szCs w:val="28"/>
+          <w:lang w:val="en-US"/>
+        </w:rPr>
+        <w:t>application</w:t>
+      </w:r>
+      <w:r>
+        <w:rPr>
+          <w:rFonts w:ascii="Times New Roman" w:eastAsia="Times New Roman" w:hAnsi="Times New Roman" w:cs="Times New Roman"/>
+          <w:sz w:val="28"/>
+          <w:szCs w:val="28"/>
+        </w:rPr>
+        <w:t>.</w:t>
+      </w:r>
+      <w:r>
+        <w:rPr>
+          <w:rFonts w:ascii="Times New Roman" w:eastAsia="Times New Roman" w:hAnsi="Times New Roman" w:cs="Times New Roman"/>
+          <w:sz w:val="28"/>
+          <w:szCs w:val="28"/>
+          <w:lang w:val="en-US"/>
+        </w:rPr>
+        <w:t>out</w:t>
+      </w:r>
+      <w:r>
+        <w:rPr>
+          <w:rFonts w:ascii="Times New Roman" w:eastAsia="Times New Roman" w:hAnsi="Times New Roman" w:cs="Times New Roman"/>
+          <w:sz w:val="28"/>
+          <w:szCs w:val="28"/>
+        </w:rPr>
+        <w:t xml:space="preserve"> </w:t>
+      </w:r>
+      <w:r>
+        <w:rPr>
+          <w:rFonts w:ascii="Times New Roman" w:eastAsia="Times New Roman" w:hAnsi="Times New Roman" w:cs="Times New Roman"/>
+          <w:sz w:val="28"/>
+          <w:szCs w:val="28"/>
+          <w:lang w:val="en-US"/>
+        </w:rPr>
+        <w:t>main</w:t>
+      </w:r>
+      <w:r>
+        <w:rPr>
+          <w:rFonts w:ascii="Times New Roman" w:eastAsia="Times New Roman" w:hAnsi="Times New Roman" w:cs="Times New Roman"/>
+          <w:sz w:val="28"/>
+          <w:szCs w:val="28"/>
+        </w:rPr>
+        <w:t>.</w:t>
+      </w:r>
+      <w:r>
+        <w:rPr>
+          <w:rFonts w:ascii="Times New Roman" w:eastAsia="Times New Roman" w:hAnsi="Times New Roman" w:cs="Times New Roman"/>
+          <w:sz w:val="28"/>
+          <w:szCs w:val="28"/>
+          <w:lang w:val="en-US"/>
+        </w:rPr>
+        <w:t>cpp</w:t>
+      </w:r>
+      <w:r>
+        <w:rPr>
+          <w:rFonts w:ascii="Times New Roman" w:eastAsia="Times New Roman" w:hAnsi="Times New Roman" w:cs="Times New Roman"/>
+          <w:sz w:val="28"/>
+          <w:szCs w:val="28"/>
+        </w:rPr>
+        <w:t>»</w:t>
+      </w:r>
+      <w:r>
+        <w:rPr>
+          <w:rFonts w:ascii="Times New Roman" w:eastAsia="Times New Roman" w:hAnsi="Times New Roman" w:cs="Times New Roman"/>
+          <w:sz w:val="28"/>
+          <w:szCs w:val="28"/>
+        </w:rPr>
+        <w:t>.</w:t>
+      </w:r>
+    </w:p>
+    <w:p>
+      <w:pPr>
+        <w:rPr>
+          <w:rFonts w:ascii="Times New Roman" w:eastAsia="Times New Roman" w:hAnsi="Times New Roman" w:cs="Times New Roman"/>
+          <w:sz w:val="28"/>
+          <w:szCs w:val="28"/>
+        </w:rPr>
+      </w:pPr>
+      <w:r>
+        <w:rPr>
+          <w:rFonts w:ascii="Times New Roman" w:eastAsia="Times New Roman" w:hAnsi="Times New Roman" w:cs="Times New Roman"/>
+          <w:sz w:val="28"/>
+          <w:szCs w:val="28"/>
+        </w:rPr>
+        <w:t>Запустим программу при помощи команды «</w:t>
+      </w:r>
+      <w:r>
+        <w:rPr>
+          <w:rFonts w:ascii="Times New Roman" w:eastAsia="Times New Roman" w:hAnsi="Times New Roman" w:cs="Times New Roman"/>
+          <w:sz w:val="28"/>
+          <w:szCs w:val="28"/>
+        </w:rPr>
+        <w:t>./</w:t>
+      </w:r>
+      <w:r>
+        <w:rPr>
+          <w:rFonts w:ascii="Times New Roman" w:eastAsia="Times New Roman" w:hAnsi="Times New Roman" w:cs="Times New Roman"/>
+          <w:sz w:val="28"/>
+          <w:szCs w:val="28"/>
+          <w:lang w:val="en-US"/>
+        </w:rPr>
+        <w:t>application</w:t>
+      </w:r>
+      <w:r>
+        <w:rPr>
+          <w:rFonts w:ascii="Times New Roman" w:eastAsia="Times New Roman" w:hAnsi="Times New Roman" w:cs="Times New Roman"/>
+          <w:sz w:val="28"/>
+          <w:szCs w:val="28"/>
+        </w:rPr>
+        <w:t>.</w:t>
+      </w:r>
+      <w:r>
+        <w:rPr>
+          <w:rFonts w:ascii="Times New Roman" w:eastAsia="Times New Roman" w:hAnsi="Times New Roman" w:cs="Times New Roman"/>
+          <w:sz w:val="28"/>
+          <w:szCs w:val="28"/>
+          <w:lang w:val="en-US"/>
+        </w:rPr>
+        <w:t>out</w:t>
+      </w:r>
+      <w:r>
+        <w:rPr>
+          <w:rFonts w:ascii="Times New Roman" w:eastAsia="Times New Roman" w:hAnsi="Times New Roman" w:cs="Times New Roman"/>
+          <w:sz w:val="28"/>
+          <w:szCs w:val="28"/>
+        </w:rPr>
+        <w:t>».</w:t>
+      </w:r>
+    </w:p>
+    <w:p>
+      <w:pPr>
+        <w:rPr>
+          <w:rFonts w:ascii="Times New Roman" w:eastAsia="Times New Roman" w:hAnsi="Times New Roman" w:cs="Times New Roman"/>
+          <w:sz w:val="28"/>
+          <w:szCs w:val="28"/>
+        </w:rPr>
+      </w:pPr>
+    </w:p>
+    <w:p>
+      <w:pPr>
+        <w:rPr>
+          <w:rFonts w:ascii="Times New Roman" w:eastAsia="Times New Roman" w:hAnsi="Times New Roman" w:cs="Times New Roman"/>
+          <w:sz w:val="28"/>
+          <w:szCs w:val="28"/>
+        </w:rPr>
+      </w:pPr>
+    </w:p>
+    <w:p>
+      <w:pPr>
+        <w:rPr>
+          <w:rFonts w:ascii="Times New Roman" w:eastAsia="Times New Roman" w:hAnsi="Times New Roman" w:cs="Times New Roman"/>
+          <w:sz w:val="28"/>
+          <w:szCs w:val="28"/>
+        </w:rPr>
+      </w:pPr>
+    </w:p>
+    <w:p>
+      <w:pPr>
+        <w:rPr>
+          <w:rFonts w:ascii="Times New Roman" w:eastAsia="Times New Roman" w:hAnsi="Times New Roman" w:cs="Times New Roman"/>
+          <w:sz w:val="28"/>
+          <w:szCs w:val="28"/>
+        </w:rPr>
+      </w:pPr>
+    </w:p>
+    <w:p>
+      <w:pPr>
+        <w:rPr>
+          <w:rFonts w:ascii="Times New Roman" w:eastAsia="Times New Roman" w:hAnsi="Times New Roman" w:cs="Times New Roman"/>
+          <w:sz w:val="28"/>
+          <w:szCs w:val="28"/>
+        </w:rPr>
+      </w:pPr>
+    </w:p>
+    <w:p>
+      <w:pPr>
+        <w:rPr>
+          <w:rFonts w:ascii="Times New Roman" w:eastAsia="Times New Roman" w:hAnsi="Times New Roman" w:cs="Times New Roman"/>
+          <w:sz w:val="28"/>
+          <w:szCs w:val="28"/>
+        </w:rPr>
+      </w:pPr>
+    </w:p>
+    <w:p>
+      <w:pPr>
+        <w:rPr>
+          <w:rFonts w:ascii="Times New Roman" w:eastAsia="Times New Roman" w:hAnsi="Times New Roman" w:cs="Times New Roman"/>
+          <w:sz w:val="28"/>
+          <w:szCs w:val="28"/>
+        </w:rPr>
+      </w:pPr>
+    </w:p>
+    <w:p>
+      <w:pPr>
+        <w:rPr>
+          <w:rFonts w:ascii="Times New Roman" w:eastAsia="Times New Roman" w:hAnsi="Times New Roman" w:cs="Times New Roman"/>
+          <w:sz w:val="28"/>
+          <w:szCs w:val="28"/>
+        </w:rPr>
+      </w:pPr>
+    </w:p>
+    <w:p>
+      <w:pPr>
+        <w:spacing w:line="240" w:lineRule="auto"/>
+        <w:jc w:val="center"/>
+        <w:rPr>
+          <w:rFonts w:ascii="Times New Roman" w:hAnsi="Times New Roman" w:cs="Times New Roman"/>
+          <w:b/>
+          <w:bCs/>
+          <w:sz w:val="28"/>
+          <w:szCs w:val="28"/>
+        </w:rPr>
+      </w:pPr>
+      <w:r>
+        <w:rPr>
+          <w:rFonts w:ascii="Times New Roman" w:hAnsi="Times New Roman" w:cs="Times New Roman"/>
+          <w:b/>
+          <w:bCs/>
+          <w:sz w:val="28"/>
+          <w:szCs w:val="28"/>
+        </w:rPr>
+        <w:lastRenderedPageBreak/>
+        <w:t>ГЛАВА 1.</w:t>
+      </w:r>
+      <w:r>
+        <w:rPr>
+          <w:rFonts w:ascii="Times New Roman" w:hAnsi="Times New Roman" w:cs="Times New Roman"/>
+          <w:b/>
+          <w:bCs/>
+          <w:sz w:val="28"/>
+          <w:szCs w:val="28"/>
+        </w:rPr>
+        <w:t>2</w:t>
       </w:r>
     </w:p>
     <w:p>
@@ -858,7 +1617,7 @@
           <w:sz w:val="28"/>
           <w:szCs w:val="28"/>
         </w:rPr>
-        <w:t>2</w:t>
+        <w:t>3</w:t>
       </w:r>
     </w:p>
     <w:p>
@@ -2116,164 +2875,34 @@
     <w:p>
       <w:pPr>
         <w:spacing w:line="240" w:lineRule="auto"/>
-        <w:rPr>
-          <w:rFonts w:ascii="Times New Roman" w:hAnsi="Times New Roman" w:cs="Times New Roman"/>
-          <w:sz w:val="28"/>
-          <w:szCs w:val="28"/>
-        </w:rPr>
-      </w:pPr>
-    </w:p>
-    <w:p>
-      <w:pPr>
-        <w:spacing w:line="240" w:lineRule="auto"/>
-        <w:rPr>
-          <w:rFonts w:ascii="Times New Roman" w:hAnsi="Times New Roman" w:cs="Times New Roman"/>
-          <w:sz w:val="28"/>
-          <w:szCs w:val="28"/>
-        </w:rPr>
-      </w:pPr>
-    </w:p>
-    <w:p>
-      <w:pPr>
-        <w:spacing w:line="240" w:lineRule="auto"/>
-        <w:rPr>
-          <w:rFonts w:ascii="Times New Roman" w:hAnsi="Times New Roman" w:cs="Times New Roman"/>
-          <w:sz w:val="28"/>
-          <w:szCs w:val="28"/>
-        </w:rPr>
-      </w:pPr>
-    </w:p>
-    <w:p>
-      <w:pPr>
-        <w:spacing w:line="240" w:lineRule="auto"/>
-        <w:rPr>
-          <w:rFonts w:ascii="Times New Roman" w:hAnsi="Times New Roman" w:cs="Times New Roman"/>
-          <w:sz w:val="28"/>
-          <w:szCs w:val="28"/>
-        </w:rPr>
-      </w:pPr>
-    </w:p>
-    <w:p>
-      <w:pPr>
-        <w:spacing w:line="240" w:lineRule="auto"/>
-        <w:rPr>
-          <w:rFonts w:ascii="Times New Roman" w:hAnsi="Times New Roman" w:cs="Times New Roman"/>
-          <w:sz w:val="28"/>
-          <w:szCs w:val="28"/>
-        </w:rPr>
-      </w:pPr>
-    </w:p>
-    <w:p>
-      <w:pPr>
-        <w:spacing w:line="240" w:lineRule="auto"/>
-        <w:rPr>
-          <w:rFonts w:ascii="Times New Roman" w:hAnsi="Times New Roman" w:cs="Times New Roman"/>
-          <w:sz w:val="28"/>
-          <w:szCs w:val="28"/>
-        </w:rPr>
-      </w:pPr>
-    </w:p>
-    <w:p>
-      <w:pPr>
-        <w:spacing w:line="240" w:lineRule="auto"/>
-        <w:rPr>
-          <w:rFonts w:ascii="Times New Roman" w:hAnsi="Times New Roman" w:cs="Times New Roman"/>
-          <w:sz w:val="28"/>
-          <w:szCs w:val="28"/>
-        </w:rPr>
-      </w:pPr>
-    </w:p>
-    <w:p>
-      <w:pPr>
-        <w:spacing w:line="240" w:lineRule="auto"/>
-        <w:rPr>
-          <w:rFonts w:ascii="Times New Roman" w:hAnsi="Times New Roman" w:cs="Times New Roman"/>
-          <w:sz w:val="28"/>
-          <w:szCs w:val="28"/>
-        </w:rPr>
-      </w:pPr>
-    </w:p>
-    <w:p>
-      <w:pPr>
-        <w:spacing w:line="240" w:lineRule="auto"/>
-        <w:rPr>
-          <w:rFonts w:ascii="Times New Roman" w:hAnsi="Times New Roman" w:cs="Times New Roman"/>
-          <w:sz w:val="28"/>
-          <w:szCs w:val="28"/>
-        </w:rPr>
-      </w:pPr>
-    </w:p>
-    <w:p>
-      <w:pPr>
-        <w:spacing w:line="240" w:lineRule="auto"/>
-        <w:rPr>
-          <w:rFonts w:ascii="Times New Roman" w:hAnsi="Times New Roman" w:cs="Times New Roman"/>
-          <w:sz w:val="28"/>
-          <w:szCs w:val="28"/>
-        </w:rPr>
-      </w:pPr>
-    </w:p>
-    <w:p>
-      <w:pPr>
-        <w:spacing w:line="240" w:lineRule="auto"/>
-        <w:rPr>
-          <w:rFonts w:ascii="Times New Roman" w:hAnsi="Times New Roman" w:cs="Times New Roman"/>
-          <w:sz w:val="28"/>
-          <w:szCs w:val="28"/>
-        </w:rPr>
-      </w:pPr>
-    </w:p>
-    <w:p>
-      <w:pPr>
-        <w:spacing w:line="240" w:lineRule="auto"/>
-        <w:rPr>
-          <w:rFonts w:ascii="Times New Roman" w:hAnsi="Times New Roman" w:cs="Times New Roman"/>
-          <w:sz w:val="28"/>
-          <w:szCs w:val="28"/>
-        </w:rPr>
-      </w:pPr>
-    </w:p>
-    <w:p>
-      <w:pPr>
-        <w:spacing w:line="240" w:lineRule="auto"/>
-        <w:rPr>
-          <w:rFonts w:ascii="Times New Roman" w:hAnsi="Times New Roman" w:cs="Times New Roman"/>
-          <w:sz w:val="28"/>
-          <w:szCs w:val="28"/>
-        </w:rPr>
-      </w:pPr>
-    </w:p>
-    <w:p>
-      <w:pPr>
-        <w:spacing w:line="240" w:lineRule="auto"/>
-        <w:rPr>
-          <w:rFonts w:ascii="Times New Roman" w:hAnsi="Times New Roman" w:cs="Times New Roman"/>
-          <w:sz w:val="28"/>
-          <w:szCs w:val="28"/>
-        </w:rPr>
-      </w:pPr>
-    </w:p>
-    <w:p>
-      <w:pPr>
-        <w:spacing w:line="240" w:lineRule="auto"/>
-        <w:jc w:val="center"/>
-        <w:rPr>
-          <w:rFonts w:ascii="Times New Roman" w:hAnsi="Times New Roman" w:cs="Times New Roman"/>
-          <w:b/>
-          <w:bCs/>
-          <w:sz w:val="28"/>
-          <w:szCs w:val="28"/>
-        </w:rPr>
-      </w:pPr>
-      <w:r>
-        <w:rPr>
-          <w:rFonts w:ascii="Times New Roman" w:hAnsi="Times New Roman" w:cs="Times New Roman"/>
-          <w:b/>
-          <w:bCs/>
-          <w:sz w:val="28"/>
-          <w:szCs w:val="28"/>
-        </w:rPr>
-        <w:lastRenderedPageBreak/>
+        <w:jc w:val="center"/>
+        <w:rPr>
+          <w:rFonts w:ascii="Times New Roman" w:hAnsi="Times New Roman" w:cs="Times New Roman"/>
+          <w:sz w:val="28"/>
+          <w:szCs w:val="28"/>
+        </w:rPr>
+      </w:pPr>
+    </w:p>
+    <w:p>
+      <w:pPr>
+        <w:spacing w:line="240" w:lineRule="auto"/>
+        <w:jc w:val="center"/>
+        <w:rPr>
+          <w:rFonts w:ascii="Times New Roman" w:hAnsi="Times New Roman" w:cs="Times New Roman"/>
+          <w:b/>
+          <w:bCs/>
+          <w:sz w:val="28"/>
+          <w:szCs w:val="28"/>
+        </w:rPr>
+      </w:pPr>
+      <w:r>
+        <w:rPr>
+          <w:rFonts w:ascii="Times New Roman" w:hAnsi="Times New Roman" w:cs="Times New Roman"/>
+          <w:b/>
+          <w:bCs/>
+          <w:sz w:val="28"/>
+          <w:szCs w:val="28"/>
+        </w:rPr>
         <w:t xml:space="preserve">ГЛАВА </w:t>
       </w:r>
       <w:r>

</xml_diff>

<commit_message>
Lab. #1 - Commit #10
</commit_message>
<xml_diff>
--- a/Reports/Отчет по лабораторной работе №1.docx
+++ b/Reports/Отчет по лабораторной работе №1.docx
@@ -1,6 +1,6 @@
 
 <file path=word/document.xml><?xml version="1.0" encoding="utf-8"?>
-<w:document xmlns:wpc="http://schemas.microsoft.com/office/word/2010/wordprocessingCanvas" xmlns:cx="http://schemas.microsoft.com/office/drawing/2014/chartex" xmlns:cx1="http://schemas.microsoft.com/office/drawing/2015/9/8/chartex" xmlns:cx2="http://schemas.microsoft.com/office/drawing/2015/10/21/chartex" xmlns:cx3="http://schemas.microsoft.com/office/drawing/2016/5/9/chartex" xmlns:cx4="http://schemas.microsoft.com/office/drawing/2016/5/10/chartex" xmlns:cx5="http://schemas.microsoft.com/office/drawing/2016/5/11/chartex" xmlns:cx6="http://schemas.microsoft.com/office/drawing/2016/5/12/chartex" xmlns:cx7="http://schemas.microsoft.com/office/drawing/2016/5/13/chartex" xmlns:cx8="http://schemas.microsoft.com/office/drawing/2016/5/14/chartex" xmlns:mc="http://schemas.openxmlformats.org/markup-compatibility/2006" xmlns:aink="http://schemas.microsoft.com/office/drawing/2016/ink" xmlns:am3d="http://schemas.microsoft.com/office/drawing/2017/model3d" xmlns:o="urn:schemas-microsoft-com:office:office" xmlns:r="http://schemas.openxmlformats.org/officeDocument/2006/relationships" xmlns:m="http://schemas.openxmlformats.org/officeDocument/2006/math" xmlns:v="urn:schemas-microsoft-com:vml" xmlns:wp14="http://schemas.microsoft.com/office/word/2010/wordprocessingDrawing" xmlns:wp="http://schemas.openxmlformats.org/drawingml/2006/wordprocessingDrawing" xmlns:w10="urn:schemas-microsoft-com:office:word" xmlns:w="http://schemas.openxmlformats.org/wordprocessingml/2006/main" xmlns:w14="http://schemas.microsoft.com/office/word/2010/wordml" xmlns:w15="http://schemas.microsoft.com/office/word/2012/wordml" xmlns:w16cex="http://schemas.microsoft.com/office/word/2018/wordml/cex" xmlns:w16cid="http://schemas.microsoft.com/office/word/2016/wordml/cid" xmlns:w16="http://schemas.microsoft.com/office/word/2018/wordml" xmlns:w16sdtdh="http://schemas.microsoft.com/office/word/2020/wordml/sdtdatahash" xmlns:w16se="http://schemas.microsoft.com/office/word/2015/wordml/symex" xmlns:wpg="http://schemas.microsoft.com/office/word/2010/wordprocessingGroup" xmlns:wpi="http://schemas.microsoft.com/office/word/2010/wordprocessingInk" xmlns:wne="http://schemas.microsoft.com/office/word/2006/wordml" xmlns:wps="http://schemas.microsoft.com/office/word/2010/wordprocessingShape" mc:Ignorable="w14 w15 w16se w16cid w16 w16cex w16sdtdh wp14">
+<w:document xmlns:wpc="http://schemas.microsoft.com/office/word/2010/wordprocessingCanvas" xmlns:cx="http://schemas.microsoft.com/office/drawing/2014/chartex" xmlns:cx1="http://schemas.microsoft.com/office/drawing/2015/9/8/chartex" xmlns:cx2="http://schemas.microsoft.com/office/drawing/2015/10/21/chartex" xmlns:cx3="http://schemas.microsoft.com/office/drawing/2016/5/9/chartex" xmlns:cx4="http://schemas.microsoft.com/office/drawing/2016/5/10/chartex" xmlns:cx5="http://schemas.microsoft.com/office/drawing/2016/5/11/chartex" xmlns:cx6="http://schemas.microsoft.com/office/drawing/2016/5/12/chartex" xmlns:cx7="http://schemas.microsoft.com/office/drawing/2016/5/13/chartex" xmlns:cx8="http://schemas.microsoft.com/office/drawing/2016/5/14/chartex" xmlns:mc="http://schemas.openxmlformats.org/markup-compatibility/2006" xmlns:aink="http://schemas.microsoft.com/office/drawing/2016/ink" xmlns:am3d="http://schemas.microsoft.com/office/drawing/2017/model3d" xmlns:o="urn:schemas-microsoft-com:office:office" xmlns:r="http://schemas.openxmlformats.org/officeDocument/2006/relationships" xmlns:m="http://schemas.openxmlformats.org/officeDocument/2006/math" xmlns:v="urn:schemas-microsoft-com:vml" xmlns:wp14="http://schemas.microsoft.com/office/word/2010/wordprocessingDrawing" xmlns:wp="http://schemas.openxmlformats.org/drawingml/2006/wordprocessingDrawing" xmlns:w10="urn:schemas-microsoft-com:office:word" xmlns:w="http://schemas.openxmlformats.org/wordprocessingml/2006/main" xmlns:w14="http://schemas.microsoft.com/office/word/2010/wordml" xmlns:w15="http://schemas.microsoft.com/office/word/2012/wordml" xmlns:w16cex="http://schemas.microsoft.com/office/word/2018/wordml/cex" xmlns:w16cid="http://schemas.microsoft.com/office/word/2016/wordml/cid" xmlns:w16="http://schemas.microsoft.com/office/word/2018/wordml" xmlns:w16se="http://schemas.microsoft.com/office/word/2015/wordml/symex" xmlns:wpg="http://schemas.microsoft.com/office/word/2010/wordprocessingGroup" xmlns:wpi="http://schemas.microsoft.com/office/word/2010/wordprocessingInk" xmlns:wne="http://schemas.microsoft.com/office/word/2006/wordml" xmlns:wps="http://schemas.microsoft.com/office/word/2010/wordprocessingShape" mc:Ignorable="w14 w15 w16se w16cid w16 w16cex wp14">
   <w:body>
     <w:p>
       <w:pPr>
@@ -491,12 +491,295 @@
         <w:rPr>
           <w:rFonts w:ascii="Times New Roman" w:eastAsia="Times New Roman" w:hAnsi="Times New Roman" w:cs="Times New Roman"/>
           <w:b/>
-          <w:bCs/>
-          <w:sz w:val="28"/>
-          <w:szCs w:val="28"/>
-        </w:rPr>
-      </w:pPr>
-      <w:r>
+          <w:sz w:val="28"/>
+        </w:rPr>
+      </w:pPr>
+      <w:r>
+        <w:rPr>
+          <w:rFonts w:ascii="Times New Roman" w:eastAsia="Times New Roman" w:hAnsi="Times New Roman" w:cs="Times New Roman"/>
+          <w:b/>
+          <w:sz w:val="28"/>
+        </w:rPr>
+        <w:lastRenderedPageBreak/>
+        <w:t>Задание</w:t>
+      </w:r>
+    </w:p>
+    <w:p>
+      <w:pPr>
+        <w:rPr>
+          <w:rFonts w:ascii="Times New Roman" w:eastAsia="Times New Roman" w:hAnsi="Times New Roman" w:cs="Times New Roman"/>
+          <w:sz w:val="28"/>
+        </w:rPr>
+      </w:pPr>
+      <w:r>
+        <w:rPr>
+          <w:rFonts w:ascii="Times New Roman" w:eastAsia="Times New Roman" w:hAnsi="Times New Roman" w:cs="Times New Roman"/>
+          <w:sz w:val="28"/>
+        </w:rPr>
+        <w:t xml:space="preserve">1) Изучить основные средства и технологию разработки консольных программных проектов в интегрированной среде Visual Studio .NET. </w:t>
+      </w:r>
+    </w:p>
+    <w:p>
+      <w:pPr>
+        <w:rPr>
+          <w:rFonts w:ascii="Times New Roman" w:eastAsia="Times New Roman" w:hAnsi="Times New Roman" w:cs="Times New Roman"/>
+          <w:sz w:val="28"/>
+        </w:rPr>
+      </w:pPr>
+      <w:r>
+        <w:rPr>
+          <w:rFonts w:ascii="Times New Roman" w:eastAsia="Times New Roman" w:hAnsi="Times New Roman" w:cs="Times New Roman"/>
+          <w:sz w:val="28"/>
+        </w:rPr>
+        <w:t>2) Выполнить все шаги по созданию первого консольного проекта на VС++ из п. 2.3 «Пример выполнения задания для изучения технологии работы в среде Microsoft Visual Studio .NET 2022»</w:t>
+      </w:r>
+    </w:p>
+    <w:p>
+      <w:pPr>
+        <w:rPr>
+          <w:rFonts w:ascii="Times New Roman" w:eastAsia="Times New Roman" w:hAnsi="Times New Roman" w:cs="Times New Roman"/>
+          <w:sz w:val="28"/>
+        </w:rPr>
+      </w:pPr>
+      <w:r>
+        <w:rPr>
+          <w:rFonts w:ascii="Times New Roman" w:eastAsia="Times New Roman" w:hAnsi="Times New Roman" w:cs="Times New Roman"/>
+          <w:sz w:val="28"/>
+        </w:rPr>
+        <w:t xml:space="preserve"> 3) Оформить отчет по работе и представить его преподавателю.</w:t>
+      </w:r>
+    </w:p>
+    <w:p>
+      <w:pPr>
+        <w:rPr>
+          <w:rFonts w:ascii="Times New Roman" w:eastAsia="Times New Roman" w:hAnsi="Times New Roman" w:cs="Times New Roman"/>
+          <w:sz w:val="28"/>
+        </w:rPr>
+      </w:pPr>
+      <w:r>
+        <w:rPr>
+          <w:rFonts w:ascii="Times New Roman" w:eastAsia="Times New Roman" w:hAnsi="Times New Roman" w:cs="Times New Roman"/>
+          <w:sz w:val="28"/>
+        </w:rPr>
+        <w:t xml:space="preserve"> 4) Ответить на контрольные вопросы, замечания преподавателя по работе и на заданные им вопросы по теме. </w:t>
+      </w:r>
+    </w:p>
+    <w:p>
+      <w:pPr>
+        <w:rPr>
+          <w:rFonts w:ascii="Times New Roman" w:eastAsia="Times New Roman" w:hAnsi="Times New Roman" w:cs="Times New Roman"/>
+          <w:sz w:val="28"/>
+        </w:rPr>
+      </w:pPr>
+      <w:r>
+        <w:rPr>
+          <w:rFonts w:ascii="Times New Roman" w:eastAsia="Times New Roman" w:hAnsi="Times New Roman" w:cs="Times New Roman"/>
+          <w:sz w:val="28"/>
+        </w:rPr>
+        <w:t>5) Получить отметку о выполнении и защите работы</w:t>
+      </w:r>
+    </w:p>
+    <w:p>
+      <w:pPr>
+        <w:jc w:val="center"/>
+        <w:rPr>
+          <w:rFonts w:ascii="Times New Roman" w:eastAsia="Times New Roman" w:hAnsi="Times New Roman" w:cs="Times New Roman"/>
+          <w:b/>
+          <w:sz w:val="28"/>
+        </w:rPr>
+      </w:pPr>
+      <w:r>
+        <w:rPr>
+          <w:rFonts w:ascii="Times New Roman" w:eastAsia="Times New Roman" w:hAnsi="Times New Roman" w:cs="Times New Roman"/>
+          <w:b/>
+          <w:sz w:val="28"/>
+        </w:rPr>
+        <w:t>Ход выполнение работы</w:t>
+      </w:r>
+    </w:p>
+    <w:p>
+      <w:pPr>
+        <w:jc w:val="both"/>
+        <w:rPr>
+          <w:rFonts w:ascii="Times New Roman" w:eastAsia="Times New Roman" w:hAnsi="Times New Roman" w:cs="Times New Roman"/>
+          <w:sz w:val="28"/>
+        </w:rPr>
+      </w:pPr>
+      <w:r>
+        <w:rPr>
+          <w:rFonts w:ascii="Times New Roman" w:eastAsia="Times New Roman" w:hAnsi="Times New Roman" w:cs="Times New Roman"/>
+          <w:sz w:val="28"/>
+        </w:rPr>
+        <w:t>В окне Создать проект из списка установленных шаблонов проектов необходимо выбрать Visual C++, а затем указать тип проекта, выделив шаблон Консольное приложение Win32. В этом же окне надо указать имя и расположение вновь создаваемого проекта</w:t>
+      </w:r>
+    </w:p>
+    <w:p>
+      <w:pPr>
+        <w:jc w:val="both"/>
+        <w:rPr>
+          <w:rFonts w:ascii="Times New Roman" w:eastAsia="Times New Roman" w:hAnsi="Times New Roman" w:cs="Times New Roman"/>
+          <w:sz w:val="28"/>
+        </w:rPr>
+      </w:pPr>
+      <w:r>
+        <w:rPr>
+          <w:rFonts w:ascii="Times New Roman" w:eastAsia="Times New Roman" w:hAnsi="Times New Roman" w:cs="Times New Roman"/>
+          <w:sz w:val="28"/>
+        </w:rPr>
+        <w:t xml:space="preserve">В поле Имя укажите имя проекта, например, Project или любое другое допустимое имя. </w:t>
+      </w:r>
+    </w:p>
+    <w:p>
+      <w:pPr>
+        <w:jc w:val="both"/>
+        <w:rPr>
+          <w:rFonts w:ascii="Times New Roman" w:eastAsia="Times New Roman" w:hAnsi="Times New Roman" w:cs="Times New Roman"/>
+          <w:sz w:val="28"/>
+        </w:rPr>
+      </w:pPr>
+      <w:r>
+        <w:rPr>
+          <w:rFonts w:ascii="Times New Roman" w:eastAsia="Times New Roman" w:hAnsi="Times New Roman" w:cs="Times New Roman"/>
+          <w:sz w:val="28"/>
+        </w:rPr>
+        <w:t xml:space="preserve">В поле Расположение необходимо указать путь к папке, в которую вы хотите поместить ваш проект. Этот путь можно прописать вручную вновь выпавшем окне Расположение проекта выбрать созданную ранее папку (для работы в лабораторном классе это должна быть папка Общие документы), нажать кнопку Выбор папки, и вернуться в окно Создать проект. 2.6) Проверьте, у вас должно быть установлено: </w:t>
+      </w:r>
+    </w:p>
+    <w:p>
+      <w:pPr>
+        <w:jc w:val="both"/>
+        <w:rPr>
+          <w:rFonts w:ascii="Times New Roman" w:eastAsia="Times New Roman" w:hAnsi="Times New Roman" w:cs="Times New Roman"/>
+          <w:sz w:val="28"/>
+        </w:rPr>
+      </w:pPr>
+      <w:r>
+        <w:rPr>
+          <w:rFonts w:ascii="Times New Roman" w:eastAsia="Times New Roman" w:hAnsi="Times New Roman" w:cs="Times New Roman"/>
+          <w:sz w:val="28"/>
+        </w:rPr>
+        <w:t xml:space="preserve">• в окне Шаблоны – шаблон Консольное приложение Win64; </w:t>
+      </w:r>
+    </w:p>
+    <w:p>
+      <w:pPr>
+        <w:jc w:val="both"/>
+        <w:rPr>
+          <w:rFonts w:ascii="Times New Roman" w:eastAsia="Times New Roman" w:hAnsi="Times New Roman" w:cs="Times New Roman"/>
+          <w:sz w:val="28"/>
+        </w:rPr>
+      </w:pPr>
+      <w:r>
+        <w:rPr>
+          <w:rFonts w:ascii="Times New Roman" w:eastAsia="Times New Roman" w:hAnsi="Times New Roman" w:cs="Times New Roman"/>
+          <w:sz w:val="28"/>
+        </w:rPr>
+        <w:t xml:space="preserve">• в текстовом поле Имя указано имя создаваемого вами проекта; </w:t>
+      </w:r>
+    </w:p>
+    <w:p>
+      <w:pPr>
+        <w:jc w:val="both"/>
+        <w:rPr>
+          <w:rFonts w:ascii="Times New Roman" w:eastAsia="Times New Roman" w:hAnsi="Times New Roman" w:cs="Times New Roman"/>
+          <w:sz w:val="28"/>
+        </w:rPr>
+      </w:pPr>
+      <w:r>
+        <w:rPr>
+          <w:rFonts w:ascii="Times New Roman" w:eastAsia="Times New Roman" w:hAnsi="Times New Roman" w:cs="Times New Roman"/>
+          <w:sz w:val="28"/>
+        </w:rPr>
+        <w:t xml:space="preserve">• в текстовом поле Расположение указан путь к папке, в которой вы хотите создать ваш проект; </w:t>
+      </w:r>
+    </w:p>
+    <w:p>
+      <w:pPr>
+        <w:jc w:val="both"/>
+        <w:rPr>
+          <w:rFonts w:ascii="Times New Roman" w:eastAsia="Times New Roman" w:hAnsi="Times New Roman" w:cs="Times New Roman"/>
+          <w:sz w:val="28"/>
+        </w:rPr>
+      </w:pPr>
+      <w:r>
+        <w:rPr>
+          <w:rFonts w:ascii="Times New Roman" w:eastAsia="Times New Roman" w:hAnsi="Times New Roman" w:cs="Times New Roman"/>
+          <w:sz w:val="28"/>
+        </w:rPr>
+        <w:t xml:space="preserve">• переключатель Создать каталог для решения выключен (сброшена галочка); </w:t>
+      </w:r>
+    </w:p>
+    <w:p>
+      <w:pPr>
+        <w:jc w:val="both"/>
+        <w:rPr>
+          <w:rFonts w:ascii="Times New Roman" w:eastAsia="Times New Roman" w:hAnsi="Times New Roman" w:cs="Times New Roman"/>
+          <w:sz w:val="28"/>
+        </w:rPr>
+      </w:pPr>
+      <w:r>
+        <w:rPr>
+          <w:rFonts w:ascii="Times New Roman" w:eastAsia="Times New Roman" w:hAnsi="Times New Roman" w:cs="Times New Roman"/>
+          <w:sz w:val="28"/>
+        </w:rPr>
+        <w:t xml:space="preserve">• поле Имя решения недоступно </w:t>
+      </w:r>
+    </w:p>
+    <w:p>
+      <w:pPr>
+        <w:jc w:val="both"/>
+        <w:rPr>
+          <w:rFonts w:ascii="Times New Roman" w:eastAsia="Times New Roman" w:hAnsi="Times New Roman" w:cs="Times New Roman"/>
+          <w:sz w:val="28"/>
+        </w:rPr>
+      </w:pPr>
+      <w:r>
+        <w:rPr>
+          <w:rFonts w:ascii="Times New Roman" w:eastAsia="Times New Roman" w:hAnsi="Times New Roman" w:cs="Times New Roman"/>
+          <w:sz w:val="28"/>
+        </w:rPr>
+        <w:t>Если все в порядке, нажмите кнопку OK. 2.8) На экране появится окно Мастер приложений Win64 –Project1. В результате чего у нас получилась готовая форма для выполнения последующих действия (см. рисунок 1)</w:t>
+      </w:r>
+    </w:p>
+    <w:p>
+      <w:pPr>
+        <w:jc w:val="both"/>
+        <w:rPr>
+          <w:rFonts w:ascii="Times New Roman" w:eastAsia="Times New Roman" w:hAnsi="Times New Roman" w:cs="Times New Roman"/>
+          <w:sz w:val="28"/>
+        </w:rPr>
+      </w:pPr>
+    </w:p>
+    <w:p>
+      <w:pPr>
+        <w:jc w:val="both"/>
+        <w:rPr>
+          <w:rFonts w:ascii="Times New Roman" w:eastAsia="Times New Roman" w:hAnsi="Times New Roman" w:cs="Times New Roman"/>
+          <w:sz w:val="28"/>
+        </w:rPr>
+      </w:pPr>
+    </w:p>
+    <w:p>
+      <w:pPr>
+        <w:jc w:val="both"/>
+        <w:rPr>
+          <w:rFonts w:ascii="Times New Roman" w:eastAsia="Times New Roman" w:hAnsi="Times New Roman" w:cs="Times New Roman"/>
+          <w:sz w:val="28"/>
+        </w:rPr>
+      </w:pPr>
+    </w:p>
+    <w:p>
+      <w:pPr>
+        <w:jc w:val="both"/>
+        <w:rPr>
+          <w:rFonts w:ascii="Times New Roman" w:eastAsia="Times New Roman" w:hAnsi="Times New Roman" w:cs="Times New Roman"/>
+          <w:sz w:val="28"/>
+        </w:rPr>
+      </w:pPr>
+    </w:p>
+    <w:p>
+      <w:pPr>
+        <w:jc w:val="center"/>
         <w:rPr>
           <w:rFonts w:ascii="Times New Roman" w:eastAsia="Times New Roman" w:hAnsi="Times New Roman" w:cs="Times New Roman"/>
           <w:b/>
@@ -504,102 +787,6 @@
           <w:sz w:val="28"/>
           <w:szCs w:val="28"/>
         </w:rPr>
-        <w:lastRenderedPageBreak/>
-        <w:t>Задание</w:t>
-      </w:r>
-    </w:p>
-    <w:p>
-      <w:pPr>
-        <w:rPr>
-          <w:rFonts w:ascii="Times New Roman" w:eastAsia="Times New Roman" w:hAnsi="Times New Roman" w:cs="Times New Roman"/>
-          <w:sz w:val="28"/>
-          <w:szCs w:val="28"/>
-        </w:rPr>
-      </w:pPr>
-      <w:r>
-        <w:rPr>
-          <w:rFonts w:ascii="Times New Roman" w:eastAsia="Times New Roman" w:hAnsi="Times New Roman" w:cs="Times New Roman"/>
-          <w:sz w:val="28"/>
-          <w:szCs w:val="28"/>
-        </w:rPr>
-        <w:t xml:space="preserve">1) Изучить основные средства и технологию разработки консольных программных проектов в интегрированной среде Visual Studio .NET. </w:t>
-      </w:r>
-    </w:p>
-    <w:p>
-      <w:pPr>
-        <w:rPr>
-          <w:rFonts w:ascii="Times New Roman" w:eastAsia="Times New Roman" w:hAnsi="Times New Roman" w:cs="Times New Roman"/>
-          <w:sz w:val="28"/>
-          <w:szCs w:val="28"/>
-        </w:rPr>
-      </w:pPr>
-      <w:r>
-        <w:rPr>
-          <w:rFonts w:ascii="Times New Roman" w:eastAsia="Times New Roman" w:hAnsi="Times New Roman" w:cs="Times New Roman"/>
-          <w:sz w:val="28"/>
-          <w:szCs w:val="28"/>
-        </w:rPr>
-        <w:t>2) Выполнить все шаги по созданию первого консольного проекта из п. 2.3 «Пример выполнения задания для изучения технологии работы в среде Microsoft Visual Studio .NET 2022»</w:t>
-      </w:r>
-    </w:p>
-    <w:p>
-      <w:pPr>
-        <w:rPr>
-          <w:rFonts w:ascii="Times New Roman" w:eastAsia="Times New Roman" w:hAnsi="Times New Roman" w:cs="Times New Roman"/>
-          <w:sz w:val="28"/>
-          <w:szCs w:val="28"/>
-        </w:rPr>
-      </w:pPr>
-      <w:r>
-        <w:rPr>
-          <w:rFonts w:ascii="Times New Roman" w:eastAsia="Times New Roman" w:hAnsi="Times New Roman" w:cs="Times New Roman"/>
-          <w:sz w:val="28"/>
-          <w:szCs w:val="28"/>
-        </w:rPr>
-        <w:t xml:space="preserve"> 3) Оформить отчет по работе и представить его преподавателю.</w:t>
-      </w:r>
-    </w:p>
-    <w:p>
-      <w:pPr>
-        <w:rPr>
-          <w:rFonts w:ascii="Times New Roman" w:eastAsia="Times New Roman" w:hAnsi="Times New Roman" w:cs="Times New Roman"/>
-          <w:sz w:val="28"/>
-          <w:szCs w:val="28"/>
-        </w:rPr>
-      </w:pPr>
-      <w:r>
-        <w:rPr>
-          <w:rFonts w:ascii="Times New Roman" w:eastAsia="Times New Roman" w:hAnsi="Times New Roman" w:cs="Times New Roman"/>
-          <w:sz w:val="28"/>
-          <w:szCs w:val="28"/>
-        </w:rPr>
-        <w:t xml:space="preserve"> 4) Ответить на контрольные вопросы, замечания преподавателя по работе и на заданные им вопросы по теме. </w:t>
-      </w:r>
-    </w:p>
-    <w:p>
-      <w:pPr>
-        <w:rPr>
-          <w:rFonts w:ascii="Times New Roman" w:eastAsia="Times New Roman" w:hAnsi="Times New Roman" w:cs="Times New Roman"/>
-          <w:sz w:val="28"/>
-          <w:szCs w:val="28"/>
-        </w:rPr>
-      </w:pPr>
-      <w:r>
-        <w:rPr>
-          <w:rFonts w:ascii="Times New Roman" w:eastAsia="Times New Roman" w:hAnsi="Times New Roman" w:cs="Times New Roman"/>
-          <w:sz w:val="28"/>
-          <w:szCs w:val="28"/>
-        </w:rPr>
-        <w:t>5) Получить отметку о выполнении и защите работы</w:t>
-      </w:r>
-    </w:p>
-    <w:p>
-      <w:pPr>
-        <w:rPr>
-          <w:rFonts w:ascii="Times New Roman" w:eastAsia="Times New Roman" w:hAnsi="Times New Roman" w:cs="Times New Roman"/>
-          <w:sz w:val="28"/>
-          <w:szCs w:val="28"/>
-        </w:rPr>
       </w:pPr>
     </w:p>
     <w:p>
@@ -621,60 +808,7 @@
           <w:sz w:val="28"/>
           <w:szCs w:val="28"/>
         </w:rPr>
-        <w:t>Ход выполнени</w:t>
-      </w:r>
-      <w:r>
-        <w:rPr>
-          <w:rFonts w:ascii="Times New Roman" w:eastAsia="Times New Roman" w:hAnsi="Times New Roman" w:cs="Times New Roman"/>
-          <w:b/>
-          <w:bCs/>
-          <w:sz w:val="28"/>
-          <w:szCs w:val="28"/>
-        </w:rPr>
-        <w:t>я</w:t>
-      </w:r>
-      <w:r>
-        <w:rPr>
-          <w:rFonts w:ascii="Times New Roman" w:eastAsia="Times New Roman" w:hAnsi="Times New Roman" w:cs="Times New Roman"/>
-          <w:b/>
-          <w:bCs/>
-          <w:sz w:val="28"/>
-          <w:szCs w:val="28"/>
-        </w:rPr>
-        <w:t xml:space="preserve"> работы</w:t>
-      </w:r>
-    </w:p>
-    <w:p>
-      <w:pPr>
-        <w:jc w:val="center"/>
-        <w:rPr>
-          <w:rFonts w:ascii="Times New Roman" w:eastAsia="Times New Roman" w:hAnsi="Times New Roman" w:cs="Times New Roman"/>
-          <w:b/>
-          <w:bCs/>
-          <w:sz w:val="28"/>
-          <w:szCs w:val="28"/>
-        </w:rPr>
-      </w:pPr>
-    </w:p>
-    <w:p>
-      <w:pPr>
-        <w:jc w:val="center"/>
-        <w:rPr>
-          <w:rFonts w:ascii="Times New Roman" w:eastAsia="Times New Roman" w:hAnsi="Times New Roman" w:cs="Times New Roman"/>
-          <w:b/>
-          <w:bCs/>
-          <w:sz w:val="28"/>
-          <w:szCs w:val="28"/>
-        </w:rPr>
-      </w:pPr>
-      <w:r>
-        <w:rPr>
-          <w:rFonts w:ascii="Times New Roman" w:eastAsia="Times New Roman" w:hAnsi="Times New Roman" w:cs="Times New Roman"/>
-          <w:b/>
-          <w:bCs/>
-          <w:sz w:val="28"/>
-          <w:szCs w:val="28"/>
-        </w:rPr>
+        <w:lastRenderedPageBreak/>
         <w:t>ГЛАВА 1.1</w:t>
       </w:r>
     </w:p>
@@ -685,6 +819,7 @@
           <w:rFonts w:ascii="Times New Roman" w:eastAsia="Times New Roman" w:hAnsi="Times New Roman" w:cs="Times New Roman"/>
           <w:sz w:val="28"/>
           <w:szCs w:val="28"/>
+          <w:lang w:val="en-US"/>
         </w:rPr>
       </w:pPr>
       <w:r>
@@ -703,92 +838,257 @@
           <w:rFonts w:ascii="Times New Roman" w:eastAsia="Times New Roman" w:hAnsi="Times New Roman" w:cs="Times New Roman"/>
           <w:sz w:val="28"/>
           <w:szCs w:val="28"/>
-        </w:rPr>
-      </w:pPr>
-    </w:p>
-    <w:p>
-      <w:pPr>
-        <w:rPr>
-          <w:rFonts w:ascii="Times New Roman" w:eastAsia="Times New Roman" w:hAnsi="Times New Roman" w:cs="Times New Roman"/>
-          <w:sz w:val="28"/>
-          <w:szCs w:val="28"/>
-        </w:rPr>
-      </w:pPr>
-      <w:r>
-        <w:rPr>
-          <w:rFonts w:ascii="Times New Roman" w:eastAsia="Times New Roman" w:hAnsi="Times New Roman" w:cs="Times New Roman"/>
-          <w:sz w:val="28"/>
-          <w:szCs w:val="28"/>
-        </w:rPr>
-        <w:t xml:space="preserve">В консоли операционной системы </w:t>
-      </w:r>
-      <w:r>
-        <w:rPr>
-          <w:rFonts w:ascii="Times New Roman" w:eastAsia="Times New Roman" w:hAnsi="Times New Roman" w:cs="Times New Roman"/>
-          <w:sz w:val="28"/>
-          <w:szCs w:val="28"/>
           <w:lang w:val="en-US"/>
         </w:rPr>
-        <w:t>Debian</w:t>
-      </w:r>
-      <w:r>
-        <w:rPr>
-          <w:rFonts w:ascii="Times New Roman" w:eastAsia="Times New Roman" w:hAnsi="Times New Roman" w:cs="Times New Roman"/>
-          <w:sz w:val="28"/>
-          <w:szCs w:val="28"/>
-        </w:rPr>
-        <w:t xml:space="preserve"> </w:t>
-      </w:r>
-      <w:r>
-        <w:rPr>
-          <w:rFonts w:ascii="Times New Roman" w:eastAsia="Times New Roman" w:hAnsi="Times New Roman" w:cs="Times New Roman"/>
-          <w:sz w:val="28"/>
-          <w:szCs w:val="28"/>
-          <w:lang w:val="en-US"/>
-        </w:rPr>
-        <w:t>Linux</w:t>
-      </w:r>
-      <w:r>
-        <w:rPr>
-          <w:rFonts w:ascii="Times New Roman" w:eastAsia="Times New Roman" w:hAnsi="Times New Roman" w:cs="Times New Roman"/>
-          <w:sz w:val="28"/>
-          <w:szCs w:val="28"/>
-        </w:rPr>
-        <w:t xml:space="preserve"> </w:t>
-      </w:r>
-      <w:r>
-        <w:rPr>
-          <w:rFonts w:ascii="Times New Roman" w:eastAsia="Times New Roman" w:hAnsi="Times New Roman" w:cs="Times New Roman"/>
-          <w:sz w:val="28"/>
-          <w:szCs w:val="28"/>
-        </w:rPr>
-        <w:t>в директории расположения проекта ввести команду «</w:t>
-      </w:r>
-      <w:r>
-        <w:rPr>
-          <w:rFonts w:ascii="Times New Roman" w:eastAsia="Times New Roman" w:hAnsi="Times New Roman" w:cs="Times New Roman"/>
-          <w:sz w:val="28"/>
-          <w:szCs w:val="28"/>
-          <w:lang w:val="en-US"/>
-        </w:rPr>
-        <w:t>touch</w:t>
-      </w:r>
-      <w:r>
-        <w:rPr>
-          <w:rFonts w:ascii="Times New Roman" w:eastAsia="Times New Roman" w:hAnsi="Times New Roman" w:cs="Times New Roman"/>
-          <w:sz w:val="28"/>
-          <w:szCs w:val="28"/>
-        </w:rPr>
-        <w:t xml:space="preserve"> </w:t>
-      </w:r>
-      <w:r>
-        <w:rPr>
-          <w:rFonts w:ascii="Times New Roman" w:eastAsia="Times New Roman" w:hAnsi="Times New Roman" w:cs="Times New Roman"/>
-          <w:sz w:val="28"/>
-          <w:szCs w:val="28"/>
-          <w:lang w:val="en-US"/>
-        </w:rPr>
-        <w:t>main</w:t>
+      </w:pPr>
+    </w:p>
+    <w:p>
+      <w:pPr>
+        <w:rPr>
+          <w:rFonts w:ascii="Times New Roman" w:eastAsia="Times New Roman" w:hAnsi="Times New Roman" w:cs="Times New Roman"/>
+          <w:sz w:val="28"/>
+          <w:szCs w:val="28"/>
+        </w:rPr>
+      </w:pPr>
+      <w:r>
+        <w:rPr>
+          <w:rFonts w:ascii="Times New Roman" w:eastAsia="Times New Roman" w:hAnsi="Times New Roman" w:cs="Times New Roman"/>
+          <w:sz w:val="28"/>
+          <w:szCs w:val="28"/>
+        </w:rPr>
+        <w:t>Выбираем «Консольное приложение» из предложенных шаблонов (см. рис. 1.1).</w:t>
+      </w:r>
+    </w:p>
+    <w:p>
+      <w:pPr>
+        <w:rPr>
+          <w:rFonts w:ascii="Times New Roman" w:eastAsia="Times New Roman" w:hAnsi="Times New Roman" w:cs="Times New Roman"/>
+          <w:sz w:val="28"/>
+          <w:szCs w:val="28"/>
+        </w:rPr>
+      </w:pPr>
+    </w:p>
+    <w:p>
+      <w:pPr>
+        <w:jc w:val="center"/>
+        <w:rPr>
+          <w:rFonts w:ascii="Times New Roman" w:eastAsia="Times New Roman" w:hAnsi="Times New Roman" w:cs="Times New Roman"/>
+          <w:sz w:val="28"/>
+          <w:szCs w:val="28"/>
+        </w:rPr>
+      </w:pPr>
+      <w:r>
+        <w:rPr>
+          <w:noProof/>
+        </w:rPr>
+        <w:drawing>
+          <wp:inline distT="0" distB="0" distL="0" distR="0" wp14:anchorId="68F55322" wp14:editId="5C8C7050">
+            <wp:extent cx="2552700" cy="1699279"/>
+            <wp:effectExtent l="0" t="0" r="0" b="0"/>
+            <wp:docPr id="6" name="Рисунок 6"/>
+            <wp:cNvGraphicFramePr>
+              <a:graphicFrameLocks xmlns:a="http://schemas.openxmlformats.org/drawingml/2006/main" noChangeAspect="1"/>
+            </wp:cNvGraphicFramePr>
+            <a:graphic xmlns:a="http://schemas.openxmlformats.org/drawingml/2006/main">
+              <a:graphicData uri="http://schemas.openxmlformats.org/drawingml/2006/picture">
+                <pic:pic xmlns:pic="http://schemas.openxmlformats.org/drawingml/2006/picture">
+                  <pic:nvPicPr>
+                    <pic:cNvPr id="1" name=""/>
+                    <pic:cNvPicPr/>
+                  </pic:nvPicPr>
+                  <pic:blipFill>
+                    <a:blip r:embed="rId6"/>
+                    <a:stretch>
+                      <a:fillRect/>
+                    </a:stretch>
+                  </pic:blipFill>
+                  <pic:spPr>
+                    <a:xfrm>
+                      <a:off x="0" y="0"/>
+                      <a:ext cx="2653727" cy="1766531"/>
+                    </a:xfrm>
+                    <a:prstGeom prst="rect">
+                      <a:avLst/>
+                    </a:prstGeom>
+                  </pic:spPr>
+                </pic:pic>
+              </a:graphicData>
+            </a:graphic>
+          </wp:inline>
+        </w:drawing>
+      </w:r>
+    </w:p>
+    <w:p>
+      <w:pPr>
+        <w:jc w:val="center"/>
+        <w:rPr>
+          <w:rFonts w:ascii="Times New Roman" w:eastAsia="Times New Roman" w:hAnsi="Times New Roman" w:cs="Times New Roman"/>
+          <w:sz w:val="28"/>
+          <w:szCs w:val="28"/>
+        </w:rPr>
+      </w:pPr>
+      <w:r>
+        <w:rPr>
+          <w:rFonts w:ascii="Times New Roman" w:eastAsia="Times New Roman" w:hAnsi="Times New Roman" w:cs="Times New Roman"/>
+          <w:sz w:val="28"/>
+          <w:szCs w:val="28"/>
+        </w:rPr>
+        <w:t>Рисунок 1.1 – Выбор шаблона</w:t>
+      </w:r>
+    </w:p>
+    <w:p>
+      <w:pPr>
+        <w:jc w:val="center"/>
+        <w:rPr>
+          <w:rFonts w:ascii="Times New Roman" w:eastAsia="Times New Roman" w:hAnsi="Times New Roman" w:cs="Times New Roman"/>
+          <w:sz w:val="28"/>
+          <w:szCs w:val="28"/>
+        </w:rPr>
+      </w:pPr>
+    </w:p>
+    <w:p>
+      <w:pPr>
+        <w:rPr>
+          <w:rFonts w:ascii="Times New Roman" w:eastAsia="Times New Roman" w:hAnsi="Times New Roman" w:cs="Times New Roman"/>
+          <w:sz w:val="28"/>
+          <w:szCs w:val="28"/>
+        </w:rPr>
+      </w:pPr>
+      <w:r>
+        <w:rPr>
+          <w:rFonts w:ascii="Times New Roman" w:eastAsia="Times New Roman" w:hAnsi="Times New Roman" w:cs="Times New Roman"/>
+          <w:sz w:val="28"/>
+          <w:szCs w:val="28"/>
+        </w:rPr>
+        <w:t xml:space="preserve">Пишем код </w:t>
+      </w:r>
+      <w:r>
+        <w:rPr>
+          <w:rFonts w:ascii="Times New Roman" w:eastAsia="Times New Roman" w:hAnsi="Times New Roman" w:cs="Times New Roman"/>
+          <w:sz w:val="28"/>
+          <w:szCs w:val="28"/>
+        </w:rPr>
+        <w:t xml:space="preserve">необходимой </w:t>
+      </w:r>
+      <w:r>
+        <w:rPr>
+          <w:rFonts w:ascii="Times New Roman" w:eastAsia="Times New Roman" w:hAnsi="Times New Roman" w:cs="Times New Roman"/>
+          <w:sz w:val="28"/>
+          <w:szCs w:val="28"/>
+        </w:rPr>
+        <w:t>программы</w:t>
+      </w:r>
+      <w:r>
+        <w:rPr>
+          <w:rFonts w:ascii="Times New Roman" w:eastAsia="Times New Roman" w:hAnsi="Times New Roman" w:cs="Times New Roman"/>
+          <w:sz w:val="28"/>
+          <w:szCs w:val="28"/>
+        </w:rPr>
+        <w:t xml:space="preserve"> (см. рис. 1.2).</w:t>
+      </w:r>
+    </w:p>
+    <w:p>
+      <w:pPr>
+        <w:jc w:val="center"/>
+        <w:rPr>
+          <w:rFonts w:ascii="Times New Roman" w:eastAsia="Times New Roman" w:hAnsi="Times New Roman" w:cs="Times New Roman"/>
+          <w:sz w:val="28"/>
+          <w:szCs w:val="28"/>
+        </w:rPr>
+      </w:pPr>
+    </w:p>
+    <w:p>
+      <w:pPr>
+        <w:jc w:val="center"/>
+        <w:rPr>
+          <w:rFonts w:ascii="Times New Roman" w:eastAsia="Times New Roman" w:hAnsi="Times New Roman" w:cs="Times New Roman"/>
+          <w:sz w:val="28"/>
+          <w:szCs w:val="28"/>
+        </w:rPr>
+      </w:pPr>
+      <w:r>
+        <w:rPr>
+          <w:noProof/>
+        </w:rPr>
+        <w:drawing>
+          <wp:inline distT="0" distB="0" distL="0" distR="0" wp14:anchorId="70BCF031" wp14:editId="46022348">
+            <wp:extent cx="2686050" cy="1549367"/>
+            <wp:effectExtent l="0" t="0" r="0" b="0"/>
+            <wp:docPr id="7" name="Рисунок 7"/>
+            <wp:cNvGraphicFramePr>
+              <a:graphicFrameLocks xmlns:a="http://schemas.openxmlformats.org/drawingml/2006/main" noChangeAspect="1"/>
+            </wp:cNvGraphicFramePr>
+            <a:graphic xmlns:a="http://schemas.openxmlformats.org/drawingml/2006/main">
+              <a:graphicData uri="http://schemas.openxmlformats.org/drawingml/2006/picture">
+                <pic:pic xmlns:pic="http://schemas.openxmlformats.org/drawingml/2006/picture">
+                  <pic:nvPicPr>
+                    <pic:cNvPr id="1" name=""/>
+                    <pic:cNvPicPr/>
+                  </pic:nvPicPr>
+                  <pic:blipFill>
+                    <a:blip r:embed="rId7"/>
+                    <a:stretch>
+                      <a:fillRect/>
+                    </a:stretch>
+                  </pic:blipFill>
+                  <pic:spPr>
+                    <a:xfrm>
+                      <a:off x="0" y="0"/>
+                      <a:ext cx="2825919" cy="1630046"/>
+                    </a:xfrm>
+                    <a:prstGeom prst="rect">
+                      <a:avLst/>
+                    </a:prstGeom>
+                  </pic:spPr>
+                </pic:pic>
+              </a:graphicData>
+            </a:graphic>
+          </wp:inline>
+        </w:drawing>
+      </w:r>
+    </w:p>
+    <w:p>
+      <w:pPr>
+        <w:jc w:val="center"/>
+        <w:rPr>
+          <w:rFonts w:ascii="Times New Roman" w:eastAsia="Times New Roman" w:hAnsi="Times New Roman" w:cs="Times New Roman"/>
+          <w:sz w:val="28"/>
+          <w:szCs w:val="28"/>
+        </w:rPr>
+      </w:pPr>
+      <w:r>
+        <w:rPr>
+          <w:rFonts w:ascii="Times New Roman" w:eastAsia="Times New Roman" w:hAnsi="Times New Roman" w:cs="Times New Roman"/>
+          <w:sz w:val="28"/>
+          <w:szCs w:val="28"/>
+        </w:rPr>
+        <w:t>Рисунок 1.2 – Код программы</w:t>
+      </w:r>
+    </w:p>
+    <w:p>
+      <w:pPr>
+        <w:rPr>
+          <w:rFonts w:ascii="Times New Roman" w:eastAsia="Times New Roman" w:hAnsi="Times New Roman" w:cs="Times New Roman"/>
+          <w:sz w:val="28"/>
+          <w:szCs w:val="28"/>
+        </w:rPr>
+      </w:pPr>
+    </w:p>
+    <w:p>
+      <w:pPr>
+        <w:rPr>
+          <w:rFonts w:ascii="Times New Roman" w:eastAsia="Times New Roman" w:hAnsi="Times New Roman" w:cs="Times New Roman"/>
+          <w:sz w:val="28"/>
+          <w:szCs w:val="28"/>
+        </w:rPr>
+      </w:pPr>
+      <w:r>
+        <w:rPr>
+          <w:rFonts w:ascii="Times New Roman" w:eastAsia="Times New Roman" w:hAnsi="Times New Roman" w:cs="Times New Roman"/>
+          <w:sz w:val="28"/>
+          <w:szCs w:val="28"/>
+        </w:rPr>
+        <w:t>Выполняем компиляцию программного кода (см. рис. 1.)</w:t>
       </w:r>
       <w:r>
         <w:rPr>
@@ -798,450 +1098,89 @@
         </w:rPr>
         <w:t>.</w:t>
       </w:r>
-      <w:r>
-        <w:rPr>
-          <w:rFonts w:ascii="Times New Roman" w:eastAsia="Times New Roman" w:hAnsi="Times New Roman" w:cs="Times New Roman"/>
-          <w:sz w:val="28"/>
-          <w:szCs w:val="28"/>
-          <w:lang w:val="en-US"/>
-        </w:rPr>
-        <w:t>cpp</w:t>
-      </w:r>
-      <w:r>
-        <w:rPr>
-          <w:rFonts w:ascii="Times New Roman" w:eastAsia="Times New Roman" w:hAnsi="Times New Roman" w:cs="Times New Roman"/>
-          <w:sz w:val="28"/>
-          <w:szCs w:val="28"/>
-        </w:rPr>
-        <w:t>».</w:t>
-      </w:r>
-    </w:p>
-    <w:p>
-      <w:pPr>
-        <w:rPr>
-          <w:rFonts w:ascii="Times New Roman" w:eastAsia="Times New Roman" w:hAnsi="Times New Roman" w:cs="Times New Roman"/>
-          <w:sz w:val="28"/>
-          <w:szCs w:val="28"/>
-        </w:rPr>
-      </w:pPr>
-      <w:r>
-        <w:rPr>
-          <w:rFonts w:ascii="Times New Roman" w:eastAsia="Times New Roman" w:hAnsi="Times New Roman" w:cs="Times New Roman"/>
-          <w:sz w:val="28"/>
-          <w:szCs w:val="28"/>
-        </w:rPr>
-        <w:t>Эта команда создает файл, в котором будет написано программный код.</w:t>
-      </w:r>
-    </w:p>
-    <w:p>
-      <w:pPr>
-        <w:rPr>
-          <w:rFonts w:ascii="Times New Roman" w:eastAsia="Times New Roman" w:hAnsi="Times New Roman" w:cs="Times New Roman"/>
-          <w:sz w:val="28"/>
-          <w:szCs w:val="28"/>
-        </w:rPr>
-      </w:pPr>
-      <w:r>
-        <w:rPr>
-          <w:rFonts w:ascii="Times New Roman" w:eastAsia="Times New Roman" w:hAnsi="Times New Roman" w:cs="Times New Roman"/>
-          <w:sz w:val="28"/>
-          <w:szCs w:val="28"/>
-        </w:rPr>
-        <w:t>Далее с помощью команды «</w:t>
-      </w:r>
-      <w:r>
-        <w:rPr>
-          <w:rFonts w:ascii="Times New Roman" w:eastAsia="Times New Roman" w:hAnsi="Times New Roman" w:cs="Times New Roman"/>
-          <w:sz w:val="28"/>
-          <w:szCs w:val="28"/>
-          <w:lang w:val="en-US"/>
-        </w:rPr>
-        <w:t>vim</w:t>
-      </w:r>
-      <w:r>
-        <w:rPr>
-          <w:rFonts w:ascii="Times New Roman" w:eastAsia="Times New Roman" w:hAnsi="Times New Roman" w:cs="Times New Roman"/>
-          <w:sz w:val="28"/>
-          <w:szCs w:val="28"/>
-        </w:rPr>
-        <w:t xml:space="preserve"> </w:t>
-      </w:r>
-      <w:r>
-        <w:rPr>
-          <w:rFonts w:ascii="Times New Roman" w:eastAsia="Times New Roman" w:hAnsi="Times New Roman" w:cs="Times New Roman"/>
-          <w:sz w:val="28"/>
-          <w:szCs w:val="28"/>
-          <w:lang w:val="en-US"/>
-        </w:rPr>
-        <w:t>main</w:t>
-      </w:r>
-      <w:r>
-        <w:rPr>
-          <w:rFonts w:ascii="Times New Roman" w:eastAsia="Times New Roman" w:hAnsi="Times New Roman" w:cs="Times New Roman"/>
-          <w:sz w:val="28"/>
-          <w:szCs w:val="28"/>
-        </w:rPr>
-        <w:t>.</w:t>
-      </w:r>
-      <w:r>
-        <w:rPr>
-          <w:rFonts w:ascii="Times New Roman" w:eastAsia="Times New Roman" w:hAnsi="Times New Roman" w:cs="Times New Roman"/>
-          <w:sz w:val="28"/>
-          <w:szCs w:val="28"/>
-          <w:lang w:val="en-US"/>
-        </w:rPr>
-        <w:t>cpp</w:t>
-      </w:r>
-      <w:r>
-        <w:rPr>
-          <w:rFonts w:ascii="Times New Roman" w:eastAsia="Times New Roman" w:hAnsi="Times New Roman" w:cs="Times New Roman"/>
-          <w:sz w:val="28"/>
-          <w:szCs w:val="28"/>
-        </w:rPr>
-        <w:t>»</w:t>
-      </w:r>
-      <w:r>
-        <w:rPr>
-          <w:rFonts w:ascii="Times New Roman" w:eastAsia="Times New Roman" w:hAnsi="Times New Roman" w:cs="Times New Roman"/>
-          <w:sz w:val="28"/>
-          <w:szCs w:val="28"/>
-        </w:rPr>
-        <w:t xml:space="preserve"> </w:t>
-      </w:r>
-      <w:r>
-        <w:rPr>
-          <w:rFonts w:ascii="Times New Roman" w:eastAsia="Times New Roman" w:hAnsi="Times New Roman" w:cs="Times New Roman"/>
-          <w:sz w:val="28"/>
-          <w:szCs w:val="28"/>
-        </w:rPr>
-        <w:t>откроем редактор и с его помощью запишем в файл программный код.</w:t>
-      </w:r>
-    </w:p>
-    <w:p>
-      <w:pPr>
-        <w:rPr>
-          <w:rFonts w:ascii="Times New Roman" w:eastAsia="Times New Roman" w:hAnsi="Times New Roman" w:cs="Times New Roman"/>
-          <w:sz w:val="28"/>
-          <w:szCs w:val="28"/>
-        </w:rPr>
-      </w:pPr>
-      <w:r>
-        <w:rPr>
-          <w:rFonts w:ascii="Times New Roman" w:eastAsia="Times New Roman" w:hAnsi="Times New Roman" w:cs="Times New Roman"/>
-          <w:sz w:val="28"/>
-          <w:szCs w:val="28"/>
-        </w:rPr>
-        <w:t xml:space="preserve">Выйдем с сохранением изменений, нажав </w:t>
-      </w:r>
-      <w:r>
-        <w:rPr>
-          <w:rFonts w:ascii="Times New Roman" w:eastAsia="Times New Roman" w:hAnsi="Times New Roman" w:cs="Times New Roman"/>
-          <w:sz w:val="28"/>
-          <w:szCs w:val="28"/>
-          <w:lang w:val="en-US"/>
-        </w:rPr>
-        <w:t>ESC</w:t>
-      </w:r>
-      <w:r>
-        <w:rPr>
-          <w:rFonts w:ascii="Times New Roman" w:eastAsia="Times New Roman" w:hAnsi="Times New Roman" w:cs="Times New Roman"/>
-          <w:sz w:val="28"/>
-          <w:szCs w:val="28"/>
-        </w:rPr>
-        <w:t xml:space="preserve"> </w:t>
-      </w:r>
-      <w:r>
-        <w:rPr>
-          <w:rFonts w:ascii="Times New Roman" w:eastAsia="Times New Roman" w:hAnsi="Times New Roman" w:cs="Times New Roman"/>
-          <w:sz w:val="28"/>
-          <w:szCs w:val="28"/>
-        </w:rPr>
-        <w:t>и введя «:</w:t>
-      </w:r>
-      <w:r>
-        <w:rPr>
-          <w:rFonts w:ascii="Times New Roman" w:eastAsia="Times New Roman" w:hAnsi="Times New Roman" w:cs="Times New Roman"/>
-          <w:sz w:val="28"/>
-          <w:szCs w:val="28"/>
-          <w:lang w:val="en-US"/>
-        </w:rPr>
-        <w:t>wq</w:t>
-      </w:r>
-      <w:r>
-        <w:rPr>
-          <w:rFonts w:ascii="Times New Roman" w:eastAsia="Times New Roman" w:hAnsi="Times New Roman" w:cs="Times New Roman"/>
-          <w:sz w:val="28"/>
-          <w:szCs w:val="28"/>
-        </w:rPr>
-        <w:t>».</w:t>
-      </w:r>
-    </w:p>
-    <w:p>
-      <w:pPr>
-        <w:rPr>
-          <w:rFonts w:ascii="Times New Roman" w:eastAsia="Times New Roman" w:hAnsi="Times New Roman" w:cs="Times New Roman"/>
-          <w:sz w:val="28"/>
-          <w:szCs w:val="28"/>
-        </w:rPr>
-      </w:pPr>
-      <w:r>
-        <w:rPr>
-          <w:rFonts w:ascii="Times New Roman" w:eastAsia="Times New Roman" w:hAnsi="Times New Roman" w:cs="Times New Roman"/>
-          <w:sz w:val="28"/>
-          <w:szCs w:val="28"/>
-        </w:rPr>
-        <w:t>Скомпилируем проект при помощи команды «</w:t>
-      </w:r>
-      <w:r>
-        <w:rPr>
-          <w:rFonts w:ascii="Times New Roman" w:eastAsia="Times New Roman" w:hAnsi="Times New Roman" w:cs="Times New Roman"/>
-          <w:sz w:val="28"/>
-          <w:szCs w:val="28"/>
-          <w:lang w:val="en-US"/>
-        </w:rPr>
-        <w:t>g</w:t>
-      </w:r>
-      <w:r>
-        <w:rPr>
-          <w:rFonts w:ascii="Times New Roman" w:eastAsia="Times New Roman" w:hAnsi="Times New Roman" w:cs="Times New Roman"/>
-          <w:sz w:val="28"/>
-          <w:szCs w:val="28"/>
-        </w:rPr>
-        <w:t>++ -</w:t>
-      </w:r>
-      <w:r>
-        <w:rPr>
-          <w:rFonts w:ascii="Times New Roman" w:eastAsia="Times New Roman" w:hAnsi="Times New Roman" w:cs="Times New Roman"/>
-          <w:sz w:val="28"/>
-          <w:szCs w:val="28"/>
-          <w:lang w:val="en-US"/>
-        </w:rPr>
-        <w:t>o</w:t>
-      </w:r>
-      <w:r>
-        <w:rPr>
-          <w:rFonts w:ascii="Times New Roman" w:eastAsia="Times New Roman" w:hAnsi="Times New Roman" w:cs="Times New Roman"/>
-          <w:sz w:val="28"/>
-          <w:szCs w:val="28"/>
-        </w:rPr>
-        <w:t xml:space="preserve"> </w:t>
-      </w:r>
-      <w:r>
-        <w:rPr>
-          <w:rFonts w:ascii="Times New Roman" w:eastAsia="Times New Roman" w:hAnsi="Times New Roman" w:cs="Times New Roman"/>
-          <w:sz w:val="28"/>
-          <w:szCs w:val="28"/>
-          <w:lang w:val="en-US"/>
-        </w:rPr>
-        <w:t>application</w:t>
-      </w:r>
-      <w:r>
-        <w:rPr>
-          <w:rFonts w:ascii="Times New Roman" w:eastAsia="Times New Roman" w:hAnsi="Times New Roman" w:cs="Times New Roman"/>
-          <w:sz w:val="28"/>
-          <w:szCs w:val="28"/>
-        </w:rPr>
-        <w:t>.</w:t>
-      </w:r>
-      <w:r>
-        <w:rPr>
-          <w:rFonts w:ascii="Times New Roman" w:eastAsia="Times New Roman" w:hAnsi="Times New Roman" w:cs="Times New Roman"/>
-          <w:sz w:val="28"/>
-          <w:szCs w:val="28"/>
-          <w:lang w:val="en-US"/>
-        </w:rPr>
-        <w:t>out</w:t>
-      </w:r>
-      <w:r>
-        <w:rPr>
-          <w:rFonts w:ascii="Times New Roman" w:eastAsia="Times New Roman" w:hAnsi="Times New Roman" w:cs="Times New Roman"/>
-          <w:sz w:val="28"/>
-          <w:szCs w:val="28"/>
-        </w:rPr>
-        <w:t xml:space="preserve"> </w:t>
-      </w:r>
-      <w:r>
-        <w:rPr>
-          <w:rFonts w:ascii="Times New Roman" w:eastAsia="Times New Roman" w:hAnsi="Times New Roman" w:cs="Times New Roman"/>
-          <w:sz w:val="28"/>
-          <w:szCs w:val="28"/>
-          <w:lang w:val="en-US"/>
-        </w:rPr>
-        <w:t>main</w:t>
-      </w:r>
-      <w:r>
-        <w:rPr>
-          <w:rFonts w:ascii="Times New Roman" w:eastAsia="Times New Roman" w:hAnsi="Times New Roman" w:cs="Times New Roman"/>
-          <w:sz w:val="28"/>
-          <w:szCs w:val="28"/>
-        </w:rPr>
-        <w:t>.</w:t>
-      </w:r>
-      <w:r>
-        <w:rPr>
-          <w:rFonts w:ascii="Times New Roman" w:eastAsia="Times New Roman" w:hAnsi="Times New Roman" w:cs="Times New Roman"/>
-          <w:sz w:val="28"/>
-          <w:szCs w:val="28"/>
-          <w:lang w:val="en-US"/>
-        </w:rPr>
-        <w:t>cpp</w:t>
-      </w:r>
-      <w:r>
-        <w:rPr>
-          <w:rFonts w:ascii="Times New Roman" w:eastAsia="Times New Roman" w:hAnsi="Times New Roman" w:cs="Times New Roman"/>
-          <w:sz w:val="28"/>
-          <w:szCs w:val="28"/>
-        </w:rPr>
-        <w:t>»</w:t>
-      </w:r>
-      <w:r>
-        <w:rPr>
-          <w:rFonts w:ascii="Times New Roman" w:eastAsia="Times New Roman" w:hAnsi="Times New Roman" w:cs="Times New Roman"/>
-          <w:sz w:val="28"/>
-          <w:szCs w:val="28"/>
-        </w:rPr>
-        <w:t>.</w:t>
-      </w:r>
-    </w:p>
-    <w:p>
-      <w:pPr>
-        <w:rPr>
-          <w:rFonts w:ascii="Times New Roman" w:eastAsia="Times New Roman" w:hAnsi="Times New Roman" w:cs="Times New Roman"/>
-          <w:sz w:val="28"/>
-          <w:szCs w:val="28"/>
-        </w:rPr>
-      </w:pPr>
-      <w:r>
-        <w:rPr>
-          <w:rFonts w:ascii="Times New Roman" w:eastAsia="Times New Roman" w:hAnsi="Times New Roman" w:cs="Times New Roman"/>
-          <w:sz w:val="28"/>
-          <w:szCs w:val="28"/>
-        </w:rPr>
-        <w:t>Запустим программу при помощи команды «</w:t>
-      </w:r>
-      <w:r>
-        <w:rPr>
-          <w:rFonts w:ascii="Times New Roman" w:eastAsia="Times New Roman" w:hAnsi="Times New Roman" w:cs="Times New Roman"/>
-          <w:sz w:val="28"/>
-          <w:szCs w:val="28"/>
-        </w:rPr>
-        <w:t>./</w:t>
-      </w:r>
-      <w:r>
-        <w:rPr>
-          <w:rFonts w:ascii="Times New Roman" w:eastAsia="Times New Roman" w:hAnsi="Times New Roman" w:cs="Times New Roman"/>
-          <w:sz w:val="28"/>
-          <w:szCs w:val="28"/>
-          <w:lang w:val="en-US"/>
-        </w:rPr>
-        <w:t>application</w:t>
-      </w:r>
-      <w:r>
-        <w:rPr>
-          <w:rFonts w:ascii="Times New Roman" w:eastAsia="Times New Roman" w:hAnsi="Times New Roman" w:cs="Times New Roman"/>
-          <w:sz w:val="28"/>
-          <w:szCs w:val="28"/>
-        </w:rPr>
-        <w:t>.</w:t>
-      </w:r>
-      <w:r>
-        <w:rPr>
-          <w:rFonts w:ascii="Times New Roman" w:eastAsia="Times New Roman" w:hAnsi="Times New Roman" w:cs="Times New Roman"/>
-          <w:sz w:val="28"/>
-          <w:szCs w:val="28"/>
-          <w:lang w:val="en-US"/>
-        </w:rPr>
-        <w:t>out</w:t>
-      </w:r>
-      <w:r>
-        <w:rPr>
-          <w:rFonts w:ascii="Times New Roman" w:eastAsia="Times New Roman" w:hAnsi="Times New Roman" w:cs="Times New Roman"/>
-          <w:sz w:val="28"/>
-          <w:szCs w:val="28"/>
-        </w:rPr>
-        <w:t>».</w:t>
-      </w:r>
-    </w:p>
-    <w:p>
-      <w:pPr>
-        <w:rPr>
-          <w:rFonts w:ascii="Times New Roman" w:eastAsia="Times New Roman" w:hAnsi="Times New Roman" w:cs="Times New Roman"/>
-          <w:sz w:val="28"/>
-          <w:szCs w:val="28"/>
-        </w:rPr>
-      </w:pPr>
-    </w:p>
-    <w:p>
-      <w:pPr>
-        <w:rPr>
-          <w:rFonts w:ascii="Times New Roman" w:eastAsia="Times New Roman" w:hAnsi="Times New Roman" w:cs="Times New Roman"/>
-          <w:sz w:val="28"/>
-          <w:szCs w:val="28"/>
-        </w:rPr>
-      </w:pPr>
-    </w:p>
-    <w:p>
-      <w:pPr>
-        <w:rPr>
-          <w:rFonts w:ascii="Times New Roman" w:eastAsia="Times New Roman" w:hAnsi="Times New Roman" w:cs="Times New Roman"/>
-          <w:sz w:val="28"/>
-          <w:szCs w:val="28"/>
-        </w:rPr>
-      </w:pPr>
-    </w:p>
-    <w:p>
-      <w:pPr>
-        <w:rPr>
-          <w:rFonts w:ascii="Times New Roman" w:eastAsia="Times New Roman" w:hAnsi="Times New Roman" w:cs="Times New Roman"/>
-          <w:sz w:val="28"/>
-          <w:szCs w:val="28"/>
-        </w:rPr>
-      </w:pPr>
-    </w:p>
-    <w:p>
-      <w:pPr>
-        <w:rPr>
-          <w:rFonts w:ascii="Times New Roman" w:eastAsia="Times New Roman" w:hAnsi="Times New Roman" w:cs="Times New Roman"/>
-          <w:sz w:val="28"/>
-          <w:szCs w:val="28"/>
-        </w:rPr>
-      </w:pPr>
-    </w:p>
-    <w:p>
-      <w:pPr>
-        <w:rPr>
-          <w:rFonts w:ascii="Times New Roman" w:eastAsia="Times New Roman" w:hAnsi="Times New Roman" w:cs="Times New Roman"/>
-          <w:sz w:val="28"/>
-          <w:szCs w:val="28"/>
-        </w:rPr>
-      </w:pPr>
-    </w:p>
-    <w:p>
-      <w:pPr>
-        <w:rPr>
-          <w:rFonts w:ascii="Times New Roman" w:eastAsia="Times New Roman" w:hAnsi="Times New Roman" w:cs="Times New Roman"/>
-          <w:sz w:val="28"/>
-          <w:szCs w:val="28"/>
-        </w:rPr>
-      </w:pPr>
-    </w:p>
-    <w:p>
-      <w:pPr>
-        <w:rPr>
-          <w:rFonts w:ascii="Times New Roman" w:eastAsia="Times New Roman" w:hAnsi="Times New Roman" w:cs="Times New Roman"/>
-          <w:sz w:val="28"/>
-          <w:szCs w:val="28"/>
-        </w:rPr>
-      </w:pPr>
-    </w:p>
-    <w:p>
-      <w:pPr>
-        <w:spacing w:line="240" w:lineRule="auto"/>
-        <w:jc w:val="center"/>
-        <w:rPr>
-          <w:rFonts w:ascii="Times New Roman" w:hAnsi="Times New Roman" w:cs="Times New Roman"/>
-          <w:b/>
-          <w:bCs/>
+    </w:p>
+    <w:p>
+      <w:pPr>
+        <w:rPr>
+          <w:rFonts w:ascii="Times New Roman" w:eastAsia="Times New Roman" w:hAnsi="Times New Roman" w:cs="Times New Roman"/>
+          <w:sz w:val="28"/>
+          <w:szCs w:val="28"/>
+        </w:rPr>
+      </w:pPr>
+    </w:p>
+    <w:p>
+      <w:pPr>
+        <w:jc w:val="center"/>
+        <w:rPr>
+          <w:rFonts w:ascii="Times New Roman" w:eastAsia="Times New Roman" w:hAnsi="Times New Roman" w:cs="Times New Roman"/>
+          <w:sz w:val="28"/>
+          <w:szCs w:val="28"/>
+        </w:rPr>
+      </w:pPr>
+      <w:r>
+        <w:rPr>
+          <w:noProof/>
+        </w:rPr>
+        <w:drawing>
+          <wp:inline distT="0" distB="0" distL="0" distR="0" wp14:anchorId="6C74D3CB" wp14:editId="6D3C0312">
+            <wp:extent cx="3324225" cy="1738658"/>
+            <wp:effectExtent l="0" t="0" r="0" b="0"/>
+            <wp:docPr id="8" name="Рисунок 8"/>
+            <wp:cNvGraphicFramePr>
+              <a:graphicFrameLocks xmlns:a="http://schemas.openxmlformats.org/drawingml/2006/main" noChangeAspect="1"/>
+            </wp:cNvGraphicFramePr>
+            <a:graphic xmlns:a="http://schemas.openxmlformats.org/drawingml/2006/main">
+              <a:graphicData uri="http://schemas.openxmlformats.org/drawingml/2006/picture">
+                <pic:pic xmlns:pic="http://schemas.openxmlformats.org/drawingml/2006/picture">
+                  <pic:nvPicPr>
+                    <pic:cNvPr id="1" name=""/>
+                    <pic:cNvPicPr/>
+                  </pic:nvPicPr>
+                  <pic:blipFill>
+                    <a:blip r:embed="rId8"/>
+                    <a:stretch>
+                      <a:fillRect/>
+                    </a:stretch>
+                  </pic:blipFill>
+                  <pic:spPr>
+                    <a:xfrm>
+                      <a:off x="0" y="0"/>
+                      <a:ext cx="3409553" cy="1783287"/>
+                    </a:xfrm>
+                    <a:prstGeom prst="rect">
+                      <a:avLst/>
+                    </a:prstGeom>
+                  </pic:spPr>
+                </pic:pic>
+              </a:graphicData>
+            </a:graphic>
+          </wp:inline>
+        </w:drawing>
+      </w:r>
+    </w:p>
+    <w:p>
+      <w:pPr>
+        <w:jc w:val="center"/>
+        <w:rPr>
+          <w:rFonts w:ascii="Times New Roman" w:eastAsia="Times New Roman" w:hAnsi="Times New Roman" w:cs="Times New Roman"/>
+          <w:sz w:val="28"/>
+          <w:szCs w:val="28"/>
+        </w:rPr>
+      </w:pPr>
+      <w:r>
+        <w:rPr>
+          <w:rFonts w:ascii="Times New Roman" w:eastAsia="Times New Roman" w:hAnsi="Times New Roman" w:cs="Times New Roman"/>
+          <w:sz w:val="28"/>
+          <w:szCs w:val="28"/>
+        </w:rPr>
+        <w:t>Рисунок 1.3 – Пример успешной компиляции и запуска программы</w:t>
+      </w:r>
+    </w:p>
+    <w:p>
+      <w:pPr>
+        <w:jc w:val="center"/>
+        <w:rPr>
+          <w:rFonts w:ascii="Times New Roman" w:eastAsia="Times New Roman" w:hAnsi="Times New Roman" w:cs="Times New Roman"/>
           <w:sz w:val="28"/>
           <w:szCs w:val="28"/>
         </w:rPr>
@@ -1340,7 +1279,7 @@
                     </pic:cNvPicPr>
                   </pic:nvPicPr>
                   <pic:blipFill>
-                    <a:blip r:embed="rId6">
+                    <a:blip r:embed="rId9">
                       <a:extLst>
                         <a:ext uri="{28A0092B-C50C-407E-A947-70E740481C1C}">
                           <a14:useLocalDpi xmlns:a14="http://schemas.microsoft.com/office/drawing/2010/main" val="0"/>
@@ -1382,7 +1321,23 @@
           <w:sz w:val="28"/>
           <w:szCs w:val="28"/>
         </w:rPr>
-        <w:t>Данный алгоритм (см. рис. 1) принимает на вход два значения: целочисленное значение и значение с плавающей точкой. После ввода значений алгоритм складывает их в число с плавающей точкой</w:t>
+        <w:t xml:space="preserve">Данный алгоритм (см. рис. </w:t>
+      </w:r>
+      <w:r>
+        <w:rPr>
+          <w:rFonts w:ascii="Times New Roman" w:hAnsi="Times New Roman" w:cs="Times New Roman"/>
+          <w:sz w:val="28"/>
+          <w:szCs w:val="28"/>
+        </w:rPr>
+        <w:t>2.</w:t>
+      </w:r>
+      <w:r>
+        <w:rPr>
+          <w:rFonts w:ascii="Times New Roman" w:hAnsi="Times New Roman" w:cs="Times New Roman"/>
+          <w:sz w:val="28"/>
+          <w:szCs w:val="28"/>
+        </w:rPr>
+        <w:t>1) принимает на вход два значения: целочисленное значение и значение с плавающей точкой. После ввода значений алгоритм складывает их в число с плавающей точкой</w:t>
       </w:r>
       <w:r>
         <w:rPr>
@@ -1420,7 +1375,23 @@
           <w:sz w:val="28"/>
           <w:szCs w:val="28"/>
         </w:rPr>
-        <w:t>Рисунок 1 –</w:t>
+        <w:t xml:space="preserve">Рисунок </w:t>
+      </w:r>
+      <w:r>
+        <w:rPr>
+          <w:rFonts w:ascii="Times New Roman" w:hAnsi="Times New Roman" w:cs="Times New Roman"/>
+          <w:sz w:val="28"/>
+          <w:szCs w:val="28"/>
+        </w:rPr>
+        <w:t>2.</w:t>
+      </w:r>
+      <w:r>
+        <w:rPr>
+          <w:rFonts w:ascii="Times New Roman" w:hAnsi="Times New Roman" w:cs="Times New Roman"/>
+          <w:sz w:val="28"/>
+          <w:szCs w:val="28"/>
+        </w:rPr>
+        <w:t>1 –</w:t>
       </w:r>
       <w:r>
         <w:rPr>
@@ -1465,7 +1436,23 @@
           <w:sz w:val="28"/>
           <w:szCs w:val="28"/>
         </w:rPr>
-        <w:t>В результате выполнения программы пользователь получает ответ (см. рис. 2) без потери дробной части второго введенного значения.</w:t>
+        <w:t xml:space="preserve">В результате выполнения программы пользователь получает ответ (см. рис. </w:t>
+      </w:r>
+      <w:r>
+        <w:rPr>
+          <w:rFonts w:ascii="Times New Roman" w:hAnsi="Times New Roman" w:cs="Times New Roman"/>
+          <w:sz w:val="28"/>
+          <w:szCs w:val="28"/>
+        </w:rPr>
+        <w:t>2.</w:t>
+      </w:r>
+      <w:r>
+        <w:rPr>
+          <w:rFonts w:ascii="Times New Roman" w:hAnsi="Times New Roman" w:cs="Times New Roman"/>
+          <w:sz w:val="28"/>
+          <w:szCs w:val="28"/>
+        </w:rPr>
+        <w:t>2) без потери дробной части второго введенного значения.</w:t>
       </w:r>
     </w:p>
     <w:p>
@@ -1524,7 +1511,7 @@
                     </pic:cNvPicPr>
                   </pic:nvPicPr>
                   <pic:blipFill>
-                    <a:blip r:embed="rId7">
+                    <a:blip r:embed="rId10">
                       <a:extLst>
                         <a:ext uri="{28A0092B-C50C-407E-A947-70E740481C1C}">
                           <a14:useLocalDpi xmlns:a14="http://schemas.microsoft.com/office/drawing/2010/main" val="0"/>
@@ -1572,7 +1559,23 @@
           <w:sz w:val="28"/>
           <w:szCs w:val="28"/>
         </w:rPr>
-        <w:t>Рисунок 2 – пример штатного выполнения программы</w:t>
+        <w:t>Рисунок 2</w:t>
+      </w:r>
+      <w:r>
+        <w:rPr>
+          <w:rFonts w:ascii="Times New Roman" w:hAnsi="Times New Roman" w:cs="Times New Roman"/>
+          <w:sz w:val="28"/>
+          <w:szCs w:val="28"/>
+        </w:rPr>
+        <w:t>.2</w:t>
+      </w:r>
+      <w:r>
+        <w:rPr>
+          <w:rFonts w:ascii="Times New Roman" w:hAnsi="Times New Roman" w:cs="Times New Roman"/>
+          <w:sz w:val="28"/>
+          <w:szCs w:val="28"/>
+        </w:rPr>
+        <w:t xml:space="preserve"> – пример штатного выполнения программы</w:t>
       </w:r>
     </w:p>
     <w:p>
@@ -1636,23 +1639,7 @@
           <w:sz w:val="28"/>
           <w:szCs w:val="28"/>
         </w:rPr>
-        <w:t>«</w:t>
-      </w:r>
-      <w:r>
-        <w:rPr>
-          <w:rFonts w:ascii="Times New Roman" w:hAnsi="Times New Roman" w:cs="Times New Roman"/>
-          <w:sz w:val="28"/>
-          <w:szCs w:val="28"/>
-        </w:rPr>
-        <w:t>Тестирование программы</w:t>
-      </w:r>
-      <w:r>
-        <w:rPr>
-          <w:rFonts w:ascii="Times New Roman" w:hAnsi="Times New Roman" w:cs="Times New Roman"/>
-          <w:sz w:val="28"/>
-          <w:szCs w:val="28"/>
-        </w:rPr>
-        <w:t>»</w:t>
+        <w:t>«Тестирование программы»</w:t>
       </w:r>
     </w:p>
     <w:p>
@@ -1891,7 +1878,7 @@
                     </pic:cNvPicPr>
                   </pic:nvPicPr>
                   <pic:blipFill>
-                    <a:blip r:embed="rId8">
+                    <a:blip r:embed="rId11">
                       <a:extLst>
                         <a:ext uri="{28A0092B-C50C-407E-A947-70E740481C1C}">
                           <a14:useLocalDpi xmlns:a14="http://schemas.microsoft.com/office/drawing/2010/main" val="0"/>
@@ -2122,23 +2109,7 @@
           <w:sz w:val="28"/>
           <w:szCs w:val="28"/>
         </w:rPr>
-        <w:t>Проверка ситуации №</w:t>
-      </w:r>
-      <w:r>
-        <w:rPr>
-          <w:rFonts w:ascii="Times New Roman" w:hAnsi="Times New Roman" w:cs="Times New Roman"/>
-          <w:sz w:val="28"/>
-          <w:szCs w:val="28"/>
-        </w:rPr>
-        <w:t>2</w:t>
-      </w:r>
-      <w:r>
-        <w:rPr>
-          <w:rFonts w:ascii="Times New Roman" w:hAnsi="Times New Roman" w:cs="Times New Roman"/>
-          <w:sz w:val="28"/>
-          <w:szCs w:val="28"/>
-        </w:rPr>
-        <w:t>:</w:t>
+        <w:t>Проверка ситуации №2:</w:t>
       </w:r>
     </w:p>
     <w:p>
@@ -2232,7 +2203,7 @@
                     </pic:cNvPicPr>
                   </pic:nvPicPr>
                   <pic:blipFill>
-                    <a:blip r:embed="rId9">
+                    <a:blip r:embed="rId12">
                       <a:extLst>
                         <a:ext uri="{28A0092B-C50C-407E-A947-70E740481C1C}">
                           <a14:useLocalDpi xmlns:a14="http://schemas.microsoft.com/office/drawing/2010/main" val="0"/>
@@ -2554,24 +2525,19 @@
           <w:szCs w:val="28"/>
         </w:rPr>
         <w:lastRenderedPageBreak/>
-        <w:t>Проверка ситуации №</w:t>
-      </w:r>
-      <w:r>
-        <w:rPr>
-          <w:rFonts w:ascii="Times New Roman" w:hAnsi="Times New Roman" w:cs="Times New Roman"/>
-          <w:sz w:val="28"/>
-          <w:szCs w:val="28"/>
-        </w:rPr>
-        <w:t>3</w:t>
-      </w:r>
-      <w:r>
-        <w:rPr>
-          <w:rFonts w:ascii="Times New Roman" w:hAnsi="Times New Roman" w:cs="Times New Roman"/>
-          <w:sz w:val="28"/>
-          <w:szCs w:val="28"/>
-        </w:rPr>
-        <w:t>:</w:t>
-      </w:r>
+        <w:t>Проверка ситуации №3:</w:t>
+      </w:r>
+    </w:p>
+    <w:p>
+      <w:pPr>
+        <w:spacing w:line="240" w:lineRule="auto"/>
+        <w:jc w:val="center"/>
+        <w:rPr>
+          <w:rFonts w:ascii="Times New Roman" w:hAnsi="Times New Roman" w:cs="Times New Roman"/>
+          <w:sz w:val="28"/>
+          <w:szCs w:val="28"/>
+        </w:rPr>
+      </w:pPr>
     </w:p>
     <w:p>
       <w:pPr>
@@ -2606,23 +2572,7 @@
           <w:sz w:val="28"/>
           <w:szCs w:val="28"/>
         </w:rPr>
-        <w:t>Для примера это будет буква «</w:t>
-      </w:r>
-      <w:r>
-        <w:rPr>
-          <w:rFonts w:ascii="Times New Roman" w:hAnsi="Times New Roman" w:cs="Times New Roman"/>
-          <w:sz w:val="28"/>
-          <w:szCs w:val="28"/>
-        </w:rPr>
-        <w:t>К</w:t>
-      </w:r>
-      <w:r>
-        <w:rPr>
-          <w:rFonts w:ascii="Times New Roman" w:hAnsi="Times New Roman" w:cs="Times New Roman"/>
-          <w:sz w:val="28"/>
-          <w:szCs w:val="28"/>
-        </w:rPr>
-        <w:t>».</w:t>
+        <w:t>Для примера это будет буква «К».</w:t>
       </w:r>
     </w:p>
     <w:p>
@@ -2670,7 +2620,7 @@
                     </pic:cNvPicPr>
                   </pic:nvPicPr>
                   <pic:blipFill>
-                    <a:blip r:embed="rId10">
+                    <a:blip r:embed="rId13">
                       <a:extLst>
                         <a:ext uri="{28A0092B-C50C-407E-A947-70E740481C1C}">
                           <a14:useLocalDpi xmlns:a14="http://schemas.microsoft.com/office/drawing/2010/main" val="0"/>
@@ -2718,94 +2668,82 @@
           <w:sz w:val="28"/>
           <w:szCs w:val="28"/>
         </w:rPr>
-        <w:t>Рисунок 3.</w:t>
-      </w:r>
-      <w:r>
-        <w:rPr>
-          <w:rFonts w:ascii="Times New Roman" w:hAnsi="Times New Roman" w:cs="Times New Roman"/>
-          <w:sz w:val="28"/>
-          <w:szCs w:val="28"/>
-        </w:rPr>
-        <w:t>3</w:t>
-      </w:r>
-      <w:r>
-        <w:rPr>
-          <w:rFonts w:ascii="Times New Roman" w:hAnsi="Times New Roman" w:cs="Times New Roman"/>
-          <w:sz w:val="28"/>
-          <w:szCs w:val="28"/>
-        </w:rPr>
-        <w:t xml:space="preserve"> – результат выполнения программы</w:t>
-      </w:r>
-    </w:p>
-    <w:p>
-      <w:pPr>
-        <w:spacing w:line="240" w:lineRule="auto"/>
-        <w:jc w:val="center"/>
-        <w:rPr>
-          <w:rFonts w:ascii="Times New Roman" w:hAnsi="Times New Roman" w:cs="Times New Roman"/>
-          <w:sz w:val="28"/>
-          <w:szCs w:val="28"/>
-        </w:rPr>
-      </w:pPr>
-      <w:r>
-        <w:rPr>
-          <w:rFonts w:ascii="Times New Roman" w:hAnsi="Times New Roman" w:cs="Times New Roman"/>
-          <w:sz w:val="28"/>
-          <w:szCs w:val="28"/>
-        </w:rPr>
-        <w:t xml:space="preserve">после проверки </w:t>
-      </w:r>
-      <w:r>
-        <w:rPr>
-          <w:rFonts w:ascii="Times New Roman" w:hAnsi="Times New Roman" w:cs="Times New Roman"/>
-          <w:sz w:val="28"/>
-          <w:szCs w:val="28"/>
-        </w:rPr>
-        <w:t>третьей</w:t>
-      </w:r>
-      <w:r>
-        <w:rPr>
-          <w:rFonts w:ascii="Times New Roman" w:hAnsi="Times New Roman" w:cs="Times New Roman"/>
-          <w:sz w:val="28"/>
-          <w:szCs w:val="28"/>
-        </w:rPr>
-        <w:t xml:space="preserve"> ситуации.</w:t>
-      </w:r>
-    </w:p>
-    <w:p>
-      <w:pPr>
-        <w:spacing w:line="240" w:lineRule="auto"/>
-        <w:rPr>
-          <w:rFonts w:ascii="Times New Roman" w:hAnsi="Times New Roman" w:cs="Times New Roman"/>
-          <w:sz w:val="28"/>
-          <w:szCs w:val="28"/>
-        </w:rPr>
-      </w:pPr>
-    </w:p>
-    <w:p>
-      <w:pPr>
-        <w:spacing w:line="240" w:lineRule="auto"/>
-        <w:rPr>
-          <w:rFonts w:ascii="Times New Roman" w:hAnsi="Times New Roman" w:cs="Times New Roman"/>
-          <w:sz w:val="28"/>
-          <w:szCs w:val="28"/>
-        </w:rPr>
-      </w:pPr>
-      <w:r>
-        <w:rPr>
-          <w:rFonts w:ascii="Times New Roman" w:hAnsi="Times New Roman" w:cs="Times New Roman"/>
-          <w:sz w:val="28"/>
-          <w:szCs w:val="28"/>
-        </w:rPr>
-        <w:t xml:space="preserve">Программа завершилась без критических ошибок, однако в качестве ответа мы получили </w:t>
-      </w:r>
-      <w:r>
-        <w:rPr>
-          <w:rFonts w:ascii="Times New Roman" w:hAnsi="Times New Roman" w:cs="Times New Roman"/>
-          <w:sz w:val="28"/>
-          <w:szCs w:val="28"/>
-        </w:rPr>
-        <w:t>значение первого вводимого числа (см. рис. 3.3)</w:t>
+        <w:t>Рисунок 3.3 – результат выполнения программы</w:t>
+      </w:r>
+    </w:p>
+    <w:p>
+      <w:pPr>
+        <w:spacing w:line="240" w:lineRule="auto"/>
+        <w:jc w:val="center"/>
+        <w:rPr>
+          <w:rFonts w:ascii="Times New Roman" w:hAnsi="Times New Roman" w:cs="Times New Roman"/>
+          <w:sz w:val="28"/>
+          <w:szCs w:val="28"/>
+        </w:rPr>
+      </w:pPr>
+      <w:r>
+        <w:rPr>
+          <w:rFonts w:ascii="Times New Roman" w:hAnsi="Times New Roman" w:cs="Times New Roman"/>
+          <w:sz w:val="28"/>
+          <w:szCs w:val="28"/>
+        </w:rPr>
+        <w:t>после проверки третьей ситуации.</w:t>
+      </w:r>
+    </w:p>
+    <w:p>
+      <w:pPr>
+        <w:spacing w:line="240" w:lineRule="auto"/>
+        <w:rPr>
+          <w:rFonts w:ascii="Times New Roman" w:hAnsi="Times New Roman" w:cs="Times New Roman"/>
+          <w:sz w:val="28"/>
+          <w:szCs w:val="28"/>
+        </w:rPr>
+      </w:pPr>
+    </w:p>
+    <w:p>
+      <w:pPr>
+        <w:spacing w:line="240" w:lineRule="auto"/>
+        <w:rPr>
+          <w:rFonts w:ascii="Times New Roman" w:hAnsi="Times New Roman" w:cs="Times New Roman"/>
+          <w:sz w:val="28"/>
+          <w:szCs w:val="28"/>
+        </w:rPr>
+      </w:pPr>
+      <w:r>
+        <w:rPr>
+          <w:rFonts w:ascii="Times New Roman" w:hAnsi="Times New Roman" w:cs="Times New Roman"/>
+          <w:sz w:val="28"/>
+          <w:szCs w:val="28"/>
+        </w:rPr>
+        <w:t>Программа завершилась без критических ошибок, однако в качестве ответа мы получили значение первого вводимого числа (см. рис. 3.3).</w:t>
+      </w:r>
+    </w:p>
+    <w:p>
+      <w:pPr>
+        <w:spacing w:line="240" w:lineRule="auto"/>
+        <w:rPr>
+          <w:rFonts w:ascii="Times New Roman" w:hAnsi="Times New Roman" w:cs="Times New Roman"/>
+          <w:sz w:val="28"/>
+          <w:szCs w:val="28"/>
+        </w:rPr>
+      </w:pPr>
+    </w:p>
+    <w:p>
+      <w:pPr>
+        <w:spacing w:line="240" w:lineRule="auto"/>
+        <w:rPr>
+          <w:rFonts w:ascii="Times New Roman" w:hAnsi="Times New Roman" w:cs="Times New Roman"/>
+          <w:sz w:val="28"/>
+          <w:szCs w:val="28"/>
+        </w:rPr>
+      </w:pPr>
+      <w:r>
+        <w:rPr>
+          <w:rFonts w:ascii="Times New Roman" w:hAnsi="Times New Roman" w:cs="Times New Roman"/>
+          <w:sz w:val="28"/>
+          <w:szCs w:val="28"/>
+        </w:rPr>
+        <w:t>Объяснение: Первое число полностью подходит под условия запрашиваемого числа и присваивается переменной первого вводимого числа, после чего со вторым вводом повторяется ситуация из примера №2 (см. рис. 3.2)</w:t>
       </w:r>
       <w:r>
         <w:rPr>
@@ -2814,34 +2752,6 @@
           <w:szCs w:val="28"/>
         </w:rPr>
         <w:t>.</w:t>
-      </w:r>
-    </w:p>
-    <w:p>
-      <w:pPr>
-        <w:spacing w:line="240" w:lineRule="auto"/>
-        <w:rPr>
-          <w:rFonts w:ascii="Times New Roman" w:hAnsi="Times New Roman" w:cs="Times New Roman"/>
-          <w:sz w:val="28"/>
-          <w:szCs w:val="28"/>
-        </w:rPr>
-      </w:pPr>
-    </w:p>
-    <w:p>
-      <w:pPr>
-        <w:spacing w:line="240" w:lineRule="auto"/>
-        <w:rPr>
-          <w:rFonts w:ascii="Times New Roman" w:hAnsi="Times New Roman" w:cs="Times New Roman"/>
-          <w:sz w:val="28"/>
-          <w:szCs w:val="28"/>
-        </w:rPr>
-      </w:pPr>
-      <w:r>
-        <w:rPr>
-          <w:rFonts w:ascii="Times New Roman" w:hAnsi="Times New Roman" w:cs="Times New Roman"/>
-          <w:sz w:val="28"/>
-          <w:szCs w:val="28"/>
-        </w:rPr>
-        <w:t>Объяснение: Первое число полностью подходит под условия запрашиваемого числа и присваивается переменной первого вводимого числа, после чего со вторым вводом повторяется ситуация из примера №2 (см. рис. 3.2)</w:t>
       </w:r>
     </w:p>
     <w:p>
@@ -2895,7 +2805,11 @@
           <w:szCs w:val="28"/>
         </w:rPr>
       </w:pPr>
-      <w:r>
+    </w:p>
+    <w:p>
+      <w:pPr>
+        <w:spacing w:line="240" w:lineRule="auto"/>
+        <w:jc w:val="center"/>
         <w:rPr>
           <w:rFonts w:ascii="Times New Roman" w:hAnsi="Times New Roman" w:cs="Times New Roman"/>
           <w:b/>
@@ -2903,9 +2817,12 @@
           <w:sz w:val="28"/>
           <w:szCs w:val="28"/>
         </w:rPr>
-        <w:t xml:space="preserve">ГЛАВА </w:t>
-      </w:r>
-      <w:r>
+      </w:pPr>
+    </w:p>
+    <w:p>
+      <w:pPr>
+        <w:spacing w:line="240" w:lineRule="auto"/>
+        <w:jc w:val="center"/>
         <w:rPr>
           <w:rFonts w:ascii="Times New Roman" w:hAnsi="Times New Roman" w:cs="Times New Roman"/>
           <w:b/>
@@ -2913,9 +2830,12 @@
           <w:sz w:val="28"/>
           <w:szCs w:val="28"/>
         </w:rPr>
-        <w:t>2</w:t>
-      </w:r>
-      <w:r>
+      </w:pPr>
+    </w:p>
+    <w:p>
+      <w:pPr>
+        <w:spacing w:line="240" w:lineRule="auto"/>
+        <w:jc w:val="center"/>
         <w:rPr>
           <w:rFonts w:ascii="Times New Roman" w:hAnsi="Times New Roman" w:cs="Times New Roman"/>
           <w:b/>
@@ -2923,9 +2843,12 @@
           <w:sz w:val="28"/>
           <w:szCs w:val="28"/>
         </w:rPr>
-        <w:t>.</w:t>
-      </w:r>
-      <w:r>
+      </w:pPr>
+    </w:p>
+    <w:p>
+      <w:pPr>
+        <w:spacing w:line="240" w:lineRule="auto"/>
+        <w:jc w:val="center"/>
         <w:rPr>
           <w:rFonts w:ascii="Times New Roman" w:hAnsi="Times New Roman" w:cs="Times New Roman"/>
           <w:b/>
@@ -2933,34 +2856,327 @@
           <w:sz w:val="28"/>
           <w:szCs w:val="28"/>
         </w:rPr>
+      </w:pPr>
+    </w:p>
+    <w:p>
+      <w:pPr>
+        <w:spacing w:line="240" w:lineRule="auto"/>
+        <w:jc w:val="center"/>
+        <w:rPr>
+          <w:rFonts w:ascii="Times New Roman" w:hAnsi="Times New Roman" w:cs="Times New Roman"/>
+          <w:b/>
+          <w:bCs/>
+          <w:sz w:val="28"/>
+          <w:szCs w:val="28"/>
+        </w:rPr>
+      </w:pPr>
+    </w:p>
+    <w:p>
+      <w:pPr>
+        <w:spacing w:line="240" w:lineRule="auto"/>
+        <w:jc w:val="center"/>
+        <w:rPr>
+          <w:rFonts w:ascii="Times New Roman" w:hAnsi="Times New Roman" w:cs="Times New Roman"/>
+          <w:b/>
+          <w:bCs/>
+          <w:sz w:val="28"/>
+          <w:szCs w:val="28"/>
+        </w:rPr>
+      </w:pPr>
+    </w:p>
+    <w:p>
+      <w:pPr>
+        <w:spacing w:line="240" w:lineRule="auto"/>
+        <w:jc w:val="center"/>
+        <w:rPr>
+          <w:rFonts w:ascii="Times New Roman" w:hAnsi="Times New Roman" w:cs="Times New Roman"/>
+          <w:b/>
+          <w:bCs/>
+          <w:sz w:val="28"/>
+          <w:szCs w:val="28"/>
+        </w:rPr>
+      </w:pPr>
+    </w:p>
+    <w:p>
+      <w:pPr>
+        <w:spacing w:line="240" w:lineRule="auto"/>
+        <w:jc w:val="center"/>
+        <w:rPr>
+          <w:rFonts w:ascii="Times New Roman" w:hAnsi="Times New Roman" w:cs="Times New Roman"/>
+          <w:b/>
+          <w:bCs/>
+          <w:sz w:val="28"/>
+          <w:szCs w:val="28"/>
+        </w:rPr>
+      </w:pPr>
+    </w:p>
+    <w:p>
+      <w:pPr>
+        <w:spacing w:line="240" w:lineRule="auto"/>
+        <w:jc w:val="center"/>
+        <w:rPr>
+          <w:rFonts w:ascii="Times New Roman" w:hAnsi="Times New Roman" w:cs="Times New Roman"/>
+          <w:b/>
+          <w:bCs/>
+          <w:sz w:val="28"/>
+          <w:szCs w:val="28"/>
+        </w:rPr>
+      </w:pPr>
+    </w:p>
+    <w:p>
+      <w:pPr>
+        <w:spacing w:line="240" w:lineRule="auto"/>
+        <w:jc w:val="center"/>
+        <w:rPr>
+          <w:rFonts w:ascii="Times New Roman" w:hAnsi="Times New Roman" w:cs="Times New Roman"/>
+          <w:b/>
+          <w:bCs/>
+          <w:sz w:val="28"/>
+          <w:szCs w:val="28"/>
+        </w:rPr>
+      </w:pPr>
+    </w:p>
+    <w:p>
+      <w:pPr>
+        <w:spacing w:line="240" w:lineRule="auto"/>
+        <w:jc w:val="center"/>
+        <w:rPr>
+          <w:rFonts w:ascii="Times New Roman" w:hAnsi="Times New Roman" w:cs="Times New Roman"/>
+          <w:b/>
+          <w:bCs/>
+          <w:sz w:val="28"/>
+          <w:szCs w:val="28"/>
+        </w:rPr>
+      </w:pPr>
+    </w:p>
+    <w:p>
+      <w:pPr>
+        <w:spacing w:line="240" w:lineRule="auto"/>
+        <w:jc w:val="center"/>
+        <w:rPr>
+          <w:rFonts w:ascii="Times New Roman" w:hAnsi="Times New Roman" w:cs="Times New Roman"/>
+          <w:b/>
+          <w:bCs/>
+          <w:sz w:val="28"/>
+          <w:szCs w:val="28"/>
+        </w:rPr>
+      </w:pPr>
+      <w:r>
+        <w:rPr>
+          <w:rFonts w:ascii="Times New Roman" w:hAnsi="Times New Roman" w:cs="Times New Roman"/>
+          <w:b/>
+          <w:bCs/>
+          <w:sz w:val="28"/>
+          <w:szCs w:val="28"/>
+        </w:rPr>
+        <w:lastRenderedPageBreak/>
+        <w:t xml:space="preserve">ГЛАВА </w:t>
+      </w:r>
+      <w:r>
+        <w:rPr>
+          <w:rFonts w:ascii="Times New Roman" w:hAnsi="Times New Roman" w:cs="Times New Roman"/>
+          <w:b/>
+          <w:bCs/>
+          <w:sz w:val="28"/>
+          <w:szCs w:val="28"/>
+        </w:rPr>
         <w:t>1</w:t>
       </w:r>
-    </w:p>
-    <w:p>
-      <w:pPr>
-        <w:spacing w:line="240" w:lineRule="auto"/>
-        <w:jc w:val="center"/>
-        <w:rPr>
-          <w:rFonts w:ascii="Times New Roman" w:hAnsi="Times New Roman" w:cs="Times New Roman"/>
-          <w:sz w:val="28"/>
-          <w:szCs w:val="28"/>
-        </w:rPr>
-      </w:pPr>
-      <w:r>
-        <w:rPr>
-          <w:rFonts w:ascii="Times New Roman" w:hAnsi="Times New Roman" w:cs="Times New Roman"/>
-          <w:sz w:val="28"/>
-          <w:szCs w:val="28"/>
-        </w:rPr>
-        <w:t>«</w:t>
-      </w:r>
-      <w:r>
-        <w:rPr>
-          <w:rFonts w:ascii="Times New Roman" w:hAnsi="Times New Roman" w:cs="Times New Roman"/>
-          <w:sz w:val="28"/>
-          <w:szCs w:val="28"/>
-        </w:rPr>
-        <w:t>Процесс отладки программы</w:t>
+      <w:r>
+        <w:rPr>
+          <w:rFonts w:ascii="Times New Roman" w:hAnsi="Times New Roman" w:cs="Times New Roman"/>
+          <w:b/>
+          <w:bCs/>
+          <w:sz w:val="28"/>
+          <w:szCs w:val="28"/>
+        </w:rPr>
+        <w:t>.</w:t>
+      </w:r>
+      <w:r>
+        <w:rPr>
+          <w:rFonts w:ascii="Times New Roman" w:hAnsi="Times New Roman" w:cs="Times New Roman"/>
+          <w:b/>
+          <w:bCs/>
+          <w:sz w:val="28"/>
+          <w:szCs w:val="28"/>
+        </w:rPr>
+        <w:t>4</w:t>
+      </w:r>
+    </w:p>
+    <w:p>
+      <w:pPr>
+        <w:spacing w:line="240" w:lineRule="auto"/>
+        <w:jc w:val="center"/>
+        <w:rPr>
+          <w:rFonts w:ascii="Times New Roman" w:hAnsi="Times New Roman" w:cs="Times New Roman"/>
+          <w:sz w:val="28"/>
+          <w:szCs w:val="28"/>
+        </w:rPr>
+      </w:pPr>
+      <w:r>
+        <w:rPr>
+          <w:rFonts w:ascii="Times New Roman" w:hAnsi="Times New Roman" w:cs="Times New Roman"/>
+          <w:sz w:val="28"/>
+          <w:szCs w:val="28"/>
+        </w:rPr>
+        <w:t>«Процесс отладки программы»</w:t>
+      </w:r>
+    </w:p>
+    <w:p>
+      <w:pPr>
+        <w:spacing w:line="240" w:lineRule="auto"/>
+        <w:rPr>
+          <w:rFonts w:ascii="Times New Roman" w:hAnsi="Times New Roman" w:cs="Times New Roman"/>
+          <w:sz w:val="28"/>
+          <w:szCs w:val="28"/>
+        </w:rPr>
+      </w:pPr>
+    </w:p>
+    <w:p>
+      <w:pPr>
+        <w:spacing w:line="240" w:lineRule="auto"/>
+        <w:rPr>
+          <w:rFonts w:ascii="Times New Roman" w:hAnsi="Times New Roman" w:cs="Times New Roman"/>
+          <w:sz w:val="28"/>
+          <w:szCs w:val="28"/>
+        </w:rPr>
+      </w:pPr>
+      <w:r>
+        <w:rPr>
+          <w:rFonts w:ascii="Times New Roman" w:hAnsi="Times New Roman" w:cs="Times New Roman"/>
+          <w:sz w:val="28"/>
+          <w:szCs w:val="28"/>
+        </w:rPr>
+        <w:t>Так как программа работает правильно добавим несколько ошибок вручную и проверим как будет себя вести компилятор.</w:t>
+      </w:r>
+    </w:p>
+    <w:p>
+      <w:pPr>
+        <w:spacing w:line="240" w:lineRule="auto"/>
+        <w:rPr>
+          <w:rFonts w:ascii="Times New Roman" w:hAnsi="Times New Roman" w:cs="Times New Roman"/>
+          <w:sz w:val="28"/>
+          <w:szCs w:val="28"/>
+        </w:rPr>
+      </w:pPr>
+    </w:p>
+    <w:p>
+      <w:pPr>
+        <w:spacing w:line="240" w:lineRule="auto"/>
+        <w:rPr>
+          <w:rFonts w:ascii="Times New Roman" w:hAnsi="Times New Roman" w:cs="Times New Roman"/>
+          <w:sz w:val="28"/>
+          <w:szCs w:val="28"/>
+        </w:rPr>
+      </w:pPr>
+      <w:r>
+        <w:rPr>
+          <w:rFonts w:ascii="Times New Roman" w:hAnsi="Times New Roman" w:cs="Times New Roman"/>
+          <w:sz w:val="28"/>
+          <w:szCs w:val="28"/>
+        </w:rPr>
+        <w:t>Ошибки будут следующие:</w:t>
+      </w:r>
+    </w:p>
+    <w:p>
+      <w:pPr>
+        <w:pStyle w:val="a3"/>
+        <w:numPr>
+          <w:ilvl w:val="0"/>
+          <w:numId w:val="2"/>
+        </w:numPr>
+        <w:spacing w:line="240" w:lineRule="auto"/>
+        <w:rPr>
+          <w:rFonts w:ascii="Times New Roman" w:hAnsi="Times New Roman" w:cs="Times New Roman"/>
+          <w:sz w:val="28"/>
+          <w:szCs w:val="28"/>
+        </w:rPr>
+      </w:pPr>
+      <w:r>
+        <w:rPr>
+          <w:rFonts w:ascii="Times New Roman" w:hAnsi="Times New Roman" w:cs="Times New Roman"/>
+          <w:sz w:val="28"/>
+          <w:szCs w:val="28"/>
+        </w:rPr>
+        <w:t>Объявление неиспользуемой переменной</w:t>
+      </w:r>
+    </w:p>
+    <w:p>
+      <w:pPr>
+        <w:pStyle w:val="a3"/>
+        <w:numPr>
+          <w:ilvl w:val="0"/>
+          <w:numId w:val="2"/>
+        </w:numPr>
+        <w:spacing w:line="240" w:lineRule="auto"/>
+        <w:rPr>
+          <w:rFonts w:ascii="Times New Roman" w:hAnsi="Times New Roman" w:cs="Times New Roman"/>
+          <w:sz w:val="28"/>
+          <w:szCs w:val="28"/>
+        </w:rPr>
+      </w:pPr>
+      <w:r>
+        <w:rPr>
+          <w:rFonts w:ascii="Times New Roman" w:hAnsi="Times New Roman" w:cs="Times New Roman"/>
+          <w:sz w:val="28"/>
+          <w:szCs w:val="28"/>
+        </w:rPr>
+        <w:t>Замена операции присваивания операцией сравнения</w:t>
+      </w:r>
+    </w:p>
+    <w:p>
+      <w:pPr>
+        <w:pStyle w:val="a3"/>
+        <w:numPr>
+          <w:ilvl w:val="0"/>
+          <w:numId w:val="2"/>
+        </w:numPr>
+        <w:spacing w:line="240" w:lineRule="auto"/>
+        <w:rPr>
+          <w:rFonts w:ascii="Times New Roman" w:hAnsi="Times New Roman" w:cs="Times New Roman"/>
+          <w:sz w:val="28"/>
+          <w:szCs w:val="28"/>
+        </w:rPr>
+      </w:pPr>
+      <w:r>
+        <w:rPr>
+          <w:rFonts w:ascii="Times New Roman" w:hAnsi="Times New Roman" w:cs="Times New Roman"/>
+          <w:sz w:val="28"/>
+          <w:szCs w:val="28"/>
+        </w:rPr>
+        <w:t>Исключение из кода объявления переменной «В»</w:t>
+      </w:r>
+    </w:p>
+    <w:p>
+      <w:pPr>
+        <w:pStyle w:val="a3"/>
+        <w:numPr>
+          <w:ilvl w:val="0"/>
+          <w:numId w:val="2"/>
+        </w:numPr>
+        <w:spacing w:line="240" w:lineRule="auto"/>
+        <w:rPr>
+          <w:rFonts w:ascii="Times New Roman" w:hAnsi="Times New Roman" w:cs="Times New Roman"/>
+          <w:sz w:val="28"/>
+          <w:szCs w:val="28"/>
+        </w:rPr>
+      </w:pPr>
+      <w:r>
+        <w:rPr>
+          <w:rFonts w:ascii="Times New Roman" w:hAnsi="Times New Roman" w:cs="Times New Roman"/>
+          <w:sz w:val="28"/>
+          <w:szCs w:val="28"/>
+        </w:rPr>
+        <w:t>Исключение из кода подключения библиотеки «</w:t>
+      </w:r>
+      <w:r>
+        <w:rPr>
+          <w:rFonts w:ascii="Times New Roman" w:hAnsi="Times New Roman" w:cs="Times New Roman"/>
+          <w:sz w:val="28"/>
+          <w:szCs w:val="28"/>
+          <w:lang w:val="en-US"/>
+        </w:rPr>
+        <w:t>iostream</w:t>
       </w:r>
       <w:r>
         <w:rPr>
@@ -2973,13 +3189,1588 @@
     </w:p>
     <w:p>
       <w:pPr>
-        <w:spacing w:line="240" w:lineRule="auto"/>
-        <w:rPr>
-          <w:rFonts w:ascii="Times New Roman" w:hAnsi="Times New Roman" w:cs="Times New Roman"/>
-          <w:sz w:val="28"/>
-          <w:szCs w:val="28"/>
-        </w:rPr>
-      </w:pPr>
+        <w:pStyle w:val="a3"/>
+        <w:numPr>
+          <w:ilvl w:val="0"/>
+          <w:numId w:val="2"/>
+        </w:numPr>
+        <w:spacing w:line="240" w:lineRule="auto"/>
+        <w:rPr>
+          <w:rFonts w:ascii="Times New Roman" w:hAnsi="Times New Roman" w:cs="Times New Roman"/>
+          <w:sz w:val="28"/>
+          <w:szCs w:val="28"/>
+        </w:rPr>
+      </w:pPr>
+      <w:r>
+        <w:rPr>
+          <w:rFonts w:ascii="Times New Roman" w:hAnsi="Times New Roman" w:cs="Times New Roman"/>
+          <w:sz w:val="28"/>
+          <w:szCs w:val="28"/>
+        </w:rPr>
+        <w:t xml:space="preserve">Замена </w:t>
+      </w:r>
+      <w:r>
+        <w:rPr>
+          <w:rFonts w:ascii="Times New Roman" w:hAnsi="Times New Roman" w:cs="Times New Roman"/>
+          <w:sz w:val="28"/>
+          <w:szCs w:val="28"/>
+          <w:lang w:val="en-US"/>
+        </w:rPr>
+        <w:t xml:space="preserve">&gt;&gt; </w:t>
+      </w:r>
+      <w:r>
+        <w:rPr>
+          <w:rFonts w:ascii="Times New Roman" w:hAnsi="Times New Roman" w:cs="Times New Roman"/>
+          <w:sz w:val="28"/>
+          <w:szCs w:val="28"/>
+        </w:rPr>
+        <w:t xml:space="preserve">на </w:t>
+      </w:r>
+      <w:r>
+        <w:rPr>
+          <w:rFonts w:ascii="Times New Roman" w:hAnsi="Times New Roman" w:cs="Times New Roman"/>
+          <w:sz w:val="28"/>
+          <w:szCs w:val="28"/>
+          <w:lang w:val="en-US"/>
+        </w:rPr>
+        <w:t>&lt;&lt;</w:t>
+      </w:r>
+    </w:p>
+    <w:p>
+      <w:pPr>
+        <w:pStyle w:val="a3"/>
+        <w:numPr>
+          <w:ilvl w:val="0"/>
+          <w:numId w:val="2"/>
+        </w:numPr>
+        <w:spacing w:line="240" w:lineRule="auto"/>
+        <w:rPr>
+          <w:rFonts w:ascii="Times New Roman" w:hAnsi="Times New Roman" w:cs="Times New Roman"/>
+          <w:sz w:val="28"/>
+          <w:szCs w:val="28"/>
+        </w:rPr>
+      </w:pPr>
+      <w:r>
+        <w:rPr>
+          <w:rFonts w:ascii="Times New Roman" w:hAnsi="Times New Roman" w:cs="Times New Roman"/>
+          <w:sz w:val="28"/>
+          <w:szCs w:val="28"/>
+        </w:rPr>
+        <w:t xml:space="preserve">Перемещение </w:t>
+      </w:r>
+      <w:r>
+        <w:rPr>
+          <w:rFonts w:ascii="Times New Roman" w:hAnsi="Times New Roman" w:cs="Times New Roman"/>
+          <w:sz w:val="28"/>
+          <w:szCs w:val="28"/>
+        </w:rPr>
+        <w:t>объявления</w:t>
+      </w:r>
+      <w:r>
+        <w:rPr>
+          <w:rFonts w:ascii="Times New Roman" w:hAnsi="Times New Roman" w:cs="Times New Roman"/>
+          <w:sz w:val="28"/>
+          <w:szCs w:val="28"/>
+        </w:rPr>
+        <w:t xml:space="preserve"> переменной </w:t>
+      </w:r>
+      <w:r>
+        <w:rPr>
+          <w:rFonts w:ascii="Times New Roman" w:hAnsi="Times New Roman" w:cs="Times New Roman"/>
+          <w:sz w:val="28"/>
+          <w:szCs w:val="28"/>
+        </w:rPr>
+        <w:t>после ее использования</w:t>
+      </w:r>
+    </w:p>
+    <w:p>
+      <w:pPr>
+        <w:spacing w:line="240" w:lineRule="auto"/>
+        <w:ind w:left="360"/>
+        <w:rPr>
+          <w:rFonts w:ascii="Times New Roman" w:hAnsi="Times New Roman" w:cs="Times New Roman"/>
+          <w:sz w:val="28"/>
+          <w:szCs w:val="28"/>
+        </w:rPr>
+      </w:pPr>
+    </w:p>
+    <w:p>
+      <w:pPr>
+        <w:spacing w:line="240" w:lineRule="auto"/>
+        <w:ind w:left="360"/>
+        <w:jc w:val="center"/>
+        <w:rPr>
+          <w:rFonts w:ascii="Times New Roman" w:hAnsi="Times New Roman" w:cs="Times New Roman"/>
+          <w:sz w:val="28"/>
+          <w:szCs w:val="28"/>
+        </w:rPr>
+      </w:pPr>
+      <w:r>
+        <w:rPr>
+          <w:rFonts w:ascii="Times New Roman" w:hAnsi="Times New Roman" w:cs="Times New Roman"/>
+          <w:sz w:val="28"/>
+          <w:szCs w:val="28"/>
+        </w:rPr>
+        <w:t>Ошибка №1</w:t>
+      </w:r>
+    </w:p>
+    <w:p>
+      <w:pPr>
+        <w:spacing w:line="240" w:lineRule="auto"/>
+        <w:ind w:left="360"/>
+        <w:jc w:val="center"/>
+        <w:rPr>
+          <w:rFonts w:ascii="Times New Roman" w:hAnsi="Times New Roman" w:cs="Times New Roman"/>
+          <w:sz w:val="28"/>
+          <w:szCs w:val="28"/>
+        </w:rPr>
+      </w:pPr>
+    </w:p>
+    <w:p>
+      <w:pPr>
+        <w:spacing w:line="240" w:lineRule="auto"/>
+        <w:rPr>
+          <w:rFonts w:ascii="Times New Roman" w:hAnsi="Times New Roman" w:cs="Times New Roman"/>
+          <w:sz w:val="28"/>
+          <w:szCs w:val="28"/>
+        </w:rPr>
+      </w:pPr>
+      <w:r>
+        <w:rPr>
+          <w:rFonts w:ascii="Times New Roman" w:hAnsi="Times New Roman" w:cs="Times New Roman"/>
+          <w:sz w:val="28"/>
+          <w:szCs w:val="28"/>
+        </w:rPr>
+        <w:t>Объявление неиспользуемой переменной</w:t>
+      </w:r>
+      <w:r>
+        <w:rPr>
+          <w:rFonts w:ascii="Times New Roman" w:hAnsi="Times New Roman" w:cs="Times New Roman"/>
+          <w:sz w:val="28"/>
+          <w:szCs w:val="28"/>
+        </w:rPr>
+        <w:t xml:space="preserve"> (см. рис. 4.1).</w:t>
+      </w:r>
+    </w:p>
+    <w:p>
+      <w:pPr>
+        <w:spacing w:line="240" w:lineRule="auto"/>
+        <w:rPr>
+          <w:rFonts w:ascii="Times New Roman" w:hAnsi="Times New Roman" w:cs="Times New Roman"/>
+          <w:sz w:val="28"/>
+          <w:szCs w:val="28"/>
+        </w:rPr>
+      </w:pPr>
+    </w:p>
+    <w:p>
+      <w:pPr>
+        <w:spacing w:line="240" w:lineRule="auto"/>
+        <w:jc w:val="center"/>
+        <w:rPr>
+          <w:rFonts w:ascii="Times New Roman" w:hAnsi="Times New Roman" w:cs="Times New Roman"/>
+          <w:sz w:val="28"/>
+          <w:szCs w:val="28"/>
+        </w:rPr>
+      </w:pPr>
+      <w:r>
+        <w:rPr>
+          <w:noProof/>
+        </w:rPr>
+        <w:drawing>
+          <wp:inline distT="0" distB="0" distL="0" distR="0" wp14:anchorId="00D7AF4E" wp14:editId="6D6D02A6">
+            <wp:extent cx="6064885" cy="3211195"/>
+            <wp:effectExtent l="0" t="0" r="0" b="8255"/>
+            <wp:docPr id="9" name="Рисунок 9"/>
+            <wp:cNvGraphicFramePr>
+              <a:graphicFrameLocks xmlns:a="http://schemas.openxmlformats.org/drawingml/2006/main" noChangeAspect="1"/>
+            </wp:cNvGraphicFramePr>
+            <a:graphic xmlns:a="http://schemas.openxmlformats.org/drawingml/2006/main">
+              <a:graphicData uri="http://schemas.openxmlformats.org/drawingml/2006/picture">
+                <pic:pic xmlns:pic="http://schemas.openxmlformats.org/drawingml/2006/picture">
+                  <pic:nvPicPr>
+                    <pic:cNvPr id="1" name=""/>
+                    <pic:cNvPicPr/>
+                  </pic:nvPicPr>
+                  <pic:blipFill>
+                    <a:blip r:embed="rId14"/>
+                    <a:stretch>
+                      <a:fillRect/>
+                    </a:stretch>
+                  </pic:blipFill>
+                  <pic:spPr>
+                    <a:xfrm>
+                      <a:off x="0" y="0"/>
+                      <a:ext cx="6064885" cy="3211195"/>
+                    </a:xfrm>
+                    <a:prstGeom prst="rect">
+                      <a:avLst/>
+                    </a:prstGeom>
+                  </pic:spPr>
+                </pic:pic>
+              </a:graphicData>
+            </a:graphic>
+          </wp:inline>
+        </w:drawing>
+      </w:r>
+    </w:p>
+    <w:p>
+      <w:pPr>
+        <w:spacing w:line="240" w:lineRule="auto"/>
+        <w:ind w:left="360"/>
+        <w:jc w:val="center"/>
+        <w:rPr>
+          <w:rFonts w:ascii="Times New Roman" w:hAnsi="Times New Roman" w:cs="Times New Roman"/>
+          <w:sz w:val="28"/>
+          <w:szCs w:val="28"/>
+        </w:rPr>
+      </w:pPr>
+      <w:r>
+        <w:rPr>
+          <w:rFonts w:ascii="Times New Roman" w:hAnsi="Times New Roman" w:cs="Times New Roman"/>
+          <w:sz w:val="28"/>
+          <w:szCs w:val="28"/>
+        </w:rPr>
+        <w:t>Рисунок 4.1</w:t>
+      </w:r>
+    </w:p>
+    <w:p>
+      <w:pPr>
+        <w:spacing w:line="240" w:lineRule="auto"/>
+        <w:ind w:left="360"/>
+        <w:jc w:val="center"/>
+        <w:rPr>
+          <w:rFonts w:ascii="Times New Roman" w:hAnsi="Times New Roman" w:cs="Times New Roman"/>
+          <w:sz w:val="28"/>
+          <w:szCs w:val="28"/>
+        </w:rPr>
+      </w:pPr>
+    </w:p>
+    <w:p>
+      <w:pPr>
+        <w:spacing w:line="240" w:lineRule="auto"/>
+        <w:ind w:left="360"/>
+        <w:rPr>
+          <w:rFonts w:ascii="Times New Roman" w:hAnsi="Times New Roman" w:cs="Times New Roman"/>
+          <w:sz w:val="28"/>
+          <w:szCs w:val="28"/>
+        </w:rPr>
+      </w:pPr>
+      <w:r>
+        <w:rPr>
+          <w:rFonts w:ascii="Times New Roman" w:hAnsi="Times New Roman" w:cs="Times New Roman"/>
+          <w:sz w:val="28"/>
+          <w:szCs w:val="28"/>
+        </w:rPr>
+        <w:t xml:space="preserve">Программа продолжает компилироваться без </w:t>
+      </w:r>
+      <w:r>
+        <w:rPr>
+          <w:rFonts w:ascii="Times New Roman" w:hAnsi="Times New Roman" w:cs="Times New Roman"/>
+          <w:sz w:val="28"/>
+          <w:szCs w:val="28"/>
+        </w:rPr>
+        <w:t xml:space="preserve">критических </w:t>
+      </w:r>
+      <w:r>
+        <w:rPr>
+          <w:rFonts w:ascii="Times New Roman" w:hAnsi="Times New Roman" w:cs="Times New Roman"/>
+          <w:sz w:val="28"/>
+          <w:szCs w:val="28"/>
+        </w:rPr>
+        <w:t>ошибок</w:t>
+      </w:r>
+      <w:r>
+        <w:rPr>
+          <w:rFonts w:ascii="Times New Roman" w:hAnsi="Times New Roman" w:cs="Times New Roman"/>
+          <w:sz w:val="28"/>
+          <w:szCs w:val="28"/>
+        </w:rPr>
+        <w:t xml:space="preserve"> (выдается только </w:t>
+      </w:r>
+      <w:r>
+        <w:rPr>
+          <w:rFonts w:ascii="Times New Roman" w:hAnsi="Times New Roman" w:cs="Times New Roman"/>
+          <w:sz w:val="28"/>
+          <w:szCs w:val="28"/>
+          <w:lang w:val="en-US"/>
+        </w:rPr>
+        <w:t>warning</w:t>
+      </w:r>
+      <w:r>
+        <w:rPr>
+          <w:rFonts w:ascii="Times New Roman" w:hAnsi="Times New Roman" w:cs="Times New Roman"/>
+          <w:sz w:val="28"/>
+          <w:szCs w:val="28"/>
+        </w:rPr>
+        <w:t>, который можно игнорировать)</w:t>
+      </w:r>
+      <w:r>
+        <w:rPr>
+          <w:rFonts w:ascii="Times New Roman" w:hAnsi="Times New Roman" w:cs="Times New Roman"/>
+          <w:sz w:val="28"/>
+          <w:szCs w:val="28"/>
+        </w:rPr>
+        <w:t xml:space="preserve"> и нормально запускается.</w:t>
+      </w:r>
+    </w:p>
+    <w:p>
+      <w:pPr>
+        <w:spacing w:line="240" w:lineRule="auto"/>
+        <w:ind w:left="360"/>
+        <w:rPr>
+          <w:rFonts w:ascii="Times New Roman" w:hAnsi="Times New Roman" w:cs="Times New Roman"/>
+          <w:sz w:val="28"/>
+          <w:szCs w:val="28"/>
+        </w:rPr>
+      </w:pPr>
+      <w:r>
+        <w:rPr>
+          <w:rFonts w:ascii="Times New Roman" w:hAnsi="Times New Roman" w:cs="Times New Roman"/>
+          <w:sz w:val="28"/>
+          <w:szCs w:val="28"/>
+        </w:rPr>
+        <w:t>Объявление неиспользуемой переменной не является ошибкой так как это всего лишь нерациональное использование ресурсов памяти компьютера.</w:t>
+      </w:r>
+    </w:p>
+    <w:p>
+      <w:pPr>
+        <w:spacing w:line="240" w:lineRule="auto"/>
+        <w:ind w:left="360"/>
+        <w:jc w:val="center"/>
+        <w:rPr>
+          <w:rFonts w:ascii="Times New Roman" w:hAnsi="Times New Roman" w:cs="Times New Roman"/>
+          <w:sz w:val="28"/>
+          <w:szCs w:val="28"/>
+        </w:rPr>
+      </w:pPr>
+      <w:r>
+        <w:rPr>
+          <w:rFonts w:ascii="Times New Roman" w:hAnsi="Times New Roman" w:cs="Times New Roman"/>
+          <w:sz w:val="28"/>
+          <w:szCs w:val="28"/>
+        </w:rPr>
+        <w:lastRenderedPageBreak/>
+        <w:t>Ошибка №2</w:t>
+      </w:r>
+    </w:p>
+    <w:p>
+      <w:pPr>
+        <w:spacing w:line="240" w:lineRule="auto"/>
+        <w:rPr>
+          <w:rFonts w:ascii="Times New Roman" w:hAnsi="Times New Roman" w:cs="Times New Roman"/>
+          <w:sz w:val="28"/>
+          <w:szCs w:val="28"/>
+        </w:rPr>
+      </w:pPr>
+    </w:p>
+    <w:p>
+      <w:pPr>
+        <w:spacing w:line="240" w:lineRule="auto"/>
+        <w:rPr>
+          <w:rFonts w:ascii="Times New Roman" w:hAnsi="Times New Roman" w:cs="Times New Roman"/>
+          <w:sz w:val="28"/>
+          <w:szCs w:val="28"/>
+        </w:rPr>
+      </w:pPr>
+      <w:r>
+        <w:rPr>
+          <w:rFonts w:ascii="Times New Roman" w:hAnsi="Times New Roman" w:cs="Times New Roman"/>
+          <w:sz w:val="28"/>
+          <w:szCs w:val="28"/>
+        </w:rPr>
+        <w:t>Замена операции присваивания операцией сравнения</w:t>
+      </w:r>
+      <w:r>
+        <w:rPr>
+          <w:rFonts w:ascii="Times New Roman" w:hAnsi="Times New Roman" w:cs="Times New Roman"/>
+          <w:sz w:val="28"/>
+          <w:szCs w:val="28"/>
+        </w:rPr>
+        <w:t xml:space="preserve"> (см. рис. 4.2).</w:t>
+      </w:r>
+    </w:p>
+    <w:p>
+      <w:pPr>
+        <w:spacing w:line="240" w:lineRule="auto"/>
+        <w:rPr>
+          <w:rFonts w:ascii="Times New Roman" w:hAnsi="Times New Roman" w:cs="Times New Roman"/>
+          <w:sz w:val="28"/>
+          <w:szCs w:val="28"/>
+        </w:rPr>
+      </w:pPr>
+    </w:p>
+    <w:p>
+      <w:pPr>
+        <w:spacing w:line="240" w:lineRule="auto"/>
+        <w:jc w:val="center"/>
+        <w:rPr>
+          <w:rFonts w:ascii="Times New Roman" w:hAnsi="Times New Roman" w:cs="Times New Roman"/>
+          <w:sz w:val="28"/>
+          <w:szCs w:val="28"/>
+        </w:rPr>
+      </w:pPr>
+      <w:r>
+        <w:rPr>
+          <w:noProof/>
+        </w:rPr>
+        <w:drawing>
+          <wp:inline distT="0" distB="0" distL="0" distR="0" wp14:anchorId="267D6B65" wp14:editId="348DBEFC">
+            <wp:extent cx="6334125" cy="1207135"/>
+            <wp:effectExtent l="0" t="0" r="9525" b="0"/>
+            <wp:docPr id="10" name="Рисунок 10"/>
+            <wp:cNvGraphicFramePr>
+              <a:graphicFrameLocks xmlns:a="http://schemas.openxmlformats.org/drawingml/2006/main" noChangeAspect="1"/>
+            </wp:cNvGraphicFramePr>
+            <a:graphic xmlns:a="http://schemas.openxmlformats.org/drawingml/2006/main">
+              <a:graphicData uri="http://schemas.openxmlformats.org/drawingml/2006/picture">
+                <pic:pic xmlns:pic="http://schemas.openxmlformats.org/drawingml/2006/picture">
+                  <pic:nvPicPr>
+                    <pic:cNvPr id="1" name=""/>
+                    <pic:cNvPicPr/>
+                  </pic:nvPicPr>
+                  <pic:blipFill>
+                    <a:blip r:embed="rId15"/>
+                    <a:stretch>
+                      <a:fillRect/>
+                    </a:stretch>
+                  </pic:blipFill>
+                  <pic:spPr>
+                    <a:xfrm>
+                      <a:off x="0" y="0"/>
+                      <a:ext cx="6334125" cy="1207135"/>
+                    </a:xfrm>
+                    <a:prstGeom prst="rect">
+                      <a:avLst/>
+                    </a:prstGeom>
+                  </pic:spPr>
+                </pic:pic>
+              </a:graphicData>
+            </a:graphic>
+          </wp:inline>
+        </w:drawing>
+      </w:r>
+    </w:p>
+    <w:p>
+      <w:pPr>
+        <w:spacing w:line="240" w:lineRule="auto"/>
+        <w:ind w:left="360"/>
+        <w:jc w:val="center"/>
+        <w:rPr>
+          <w:rFonts w:ascii="Times New Roman" w:hAnsi="Times New Roman" w:cs="Times New Roman"/>
+          <w:sz w:val="28"/>
+          <w:szCs w:val="28"/>
+        </w:rPr>
+      </w:pPr>
+      <w:r>
+        <w:rPr>
+          <w:rFonts w:ascii="Times New Roman" w:hAnsi="Times New Roman" w:cs="Times New Roman"/>
+          <w:sz w:val="28"/>
+          <w:szCs w:val="28"/>
+        </w:rPr>
+        <w:t>Рисунок 4.2</w:t>
+      </w:r>
+    </w:p>
+    <w:p>
+      <w:pPr>
+        <w:spacing w:line="240" w:lineRule="auto"/>
+        <w:ind w:left="360"/>
+        <w:jc w:val="center"/>
+        <w:rPr>
+          <w:rFonts w:ascii="Times New Roman" w:hAnsi="Times New Roman" w:cs="Times New Roman"/>
+          <w:sz w:val="28"/>
+          <w:szCs w:val="28"/>
+        </w:rPr>
+      </w:pPr>
+    </w:p>
+    <w:p>
+      <w:pPr>
+        <w:spacing w:line="240" w:lineRule="auto"/>
+        <w:ind w:left="360"/>
+        <w:rPr>
+          <w:rFonts w:ascii="Times New Roman" w:hAnsi="Times New Roman" w:cs="Times New Roman"/>
+          <w:sz w:val="28"/>
+          <w:szCs w:val="28"/>
+          <w:lang w:val="en-US"/>
+        </w:rPr>
+      </w:pPr>
+      <w:r>
+        <w:rPr>
+          <w:rFonts w:ascii="Times New Roman" w:hAnsi="Times New Roman" w:cs="Times New Roman"/>
+          <w:sz w:val="28"/>
+          <w:szCs w:val="28"/>
+        </w:rPr>
+        <w:t>Программа не компилируется. Компилятор подсказывает что скорее всего нужно использовать не «=» а «==», так как в противном случа</w:t>
+      </w:r>
+      <w:r>
+        <w:rPr>
+          <w:rFonts w:ascii="Times New Roman" w:hAnsi="Times New Roman" w:cs="Times New Roman"/>
+          <w:sz w:val="28"/>
+          <w:szCs w:val="28"/>
+        </w:rPr>
+        <w:t>е программа не будет работать.</w:t>
+      </w:r>
+    </w:p>
+    <w:p>
+      <w:pPr>
+        <w:spacing w:line="240" w:lineRule="auto"/>
+        <w:ind w:left="360"/>
+        <w:rPr>
+          <w:rFonts w:ascii="Times New Roman" w:hAnsi="Times New Roman" w:cs="Times New Roman"/>
+          <w:sz w:val="28"/>
+          <w:szCs w:val="28"/>
+          <w:lang w:val="en-US"/>
+        </w:rPr>
+      </w:pPr>
+    </w:p>
+    <w:p>
+      <w:pPr>
+        <w:spacing w:line="240" w:lineRule="auto"/>
+        <w:ind w:left="360"/>
+        <w:jc w:val="center"/>
+        <w:rPr>
+          <w:rFonts w:ascii="Times New Roman" w:hAnsi="Times New Roman" w:cs="Times New Roman"/>
+          <w:sz w:val="28"/>
+          <w:szCs w:val="28"/>
+        </w:rPr>
+      </w:pPr>
+      <w:r>
+        <w:rPr>
+          <w:rFonts w:ascii="Times New Roman" w:hAnsi="Times New Roman" w:cs="Times New Roman"/>
+          <w:sz w:val="28"/>
+          <w:szCs w:val="28"/>
+        </w:rPr>
+        <w:t>Ошибка №3</w:t>
+      </w:r>
+    </w:p>
+    <w:p>
+      <w:pPr>
+        <w:spacing w:line="240" w:lineRule="auto"/>
+        <w:ind w:left="360"/>
+        <w:jc w:val="center"/>
+        <w:rPr>
+          <w:rFonts w:ascii="Times New Roman" w:hAnsi="Times New Roman" w:cs="Times New Roman"/>
+          <w:sz w:val="28"/>
+          <w:szCs w:val="28"/>
+        </w:rPr>
+      </w:pPr>
+    </w:p>
+    <w:p>
+      <w:pPr>
+        <w:spacing w:line="240" w:lineRule="auto"/>
+        <w:rPr>
+          <w:rFonts w:ascii="Times New Roman" w:hAnsi="Times New Roman" w:cs="Times New Roman"/>
+          <w:sz w:val="28"/>
+          <w:szCs w:val="28"/>
+        </w:rPr>
+      </w:pPr>
+      <w:r>
+        <w:rPr>
+          <w:rFonts w:ascii="Times New Roman" w:hAnsi="Times New Roman" w:cs="Times New Roman"/>
+          <w:sz w:val="28"/>
+          <w:szCs w:val="28"/>
+        </w:rPr>
+        <w:t>Исключение из кода объявления переменной «В»</w:t>
+      </w:r>
+      <w:r>
+        <w:rPr>
+          <w:rFonts w:ascii="Times New Roman" w:hAnsi="Times New Roman" w:cs="Times New Roman"/>
+          <w:sz w:val="28"/>
+          <w:szCs w:val="28"/>
+        </w:rPr>
+        <w:t xml:space="preserve"> </w:t>
+      </w:r>
+      <w:r>
+        <w:rPr>
+          <w:rFonts w:ascii="Times New Roman" w:hAnsi="Times New Roman" w:cs="Times New Roman"/>
+          <w:sz w:val="28"/>
+          <w:szCs w:val="28"/>
+        </w:rPr>
+        <w:t>(см. рис. 4.</w:t>
+      </w:r>
+      <w:r>
+        <w:rPr>
+          <w:rFonts w:ascii="Times New Roman" w:hAnsi="Times New Roman" w:cs="Times New Roman"/>
+          <w:sz w:val="28"/>
+          <w:szCs w:val="28"/>
+        </w:rPr>
+        <w:t>3</w:t>
+      </w:r>
+      <w:r>
+        <w:rPr>
+          <w:rFonts w:ascii="Times New Roman" w:hAnsi="Times New Roman" w:cs="Times New Roman"/>
+          <w:sz w:val="28"/>
+          <w:szCs w:val="28"/>
+        </w:rPr>
+        <w:t>)</w:t>
+      </w:r>
+      <w:r>
+        <w:rPr>
+          <w:rFonts w:ascii="Times New Roman" w:hAnsi="Times New Roman" w:cs="Times New Roman"/>
+          <w:sz w:val="28"/>
+          <w:szCs w:val="28"/>
+        </w:rPr>
+        <w:t>.</w:t>
+      </w:r>
+    </w:p>
+    <w:p>
+      <w:pPr>
+        <w:spacing w:line="240" w:lineRule="auto"/>
+        <w:rPr>
+          <w:rFonts w:ascii="Times New Roman" w:hAnsi="Times New Roman" w:cs="Times New Roman"/>
+          <w:sz w:val="28"/>
+          <w:szCs w:val="28"/>
+        </w:rPr>
+      </w:pPr>
+    </w:p>
+    <w:p>
+      <w:pPr>
+        <w:spacing w:line="240" w:lineRule="auto"/>
+        <w:jc w:val="center"/>
+        <w:rPr>
+          <w:rFonts w:ascii="Times New Roman" w:hAnsi="Times New Roman" w:cs="Times New Roman"/>
+          <w:sz w:val="28"/>
+          <w:szCs w:val="28"/>
+        </w:rPr>
+      </w:pPr>
+      <w:r>
+        <w:rPr>
+          <w:noProof/>
+        </w:rPr>
+        <w:drawing>
+          <wp:inline distT="0" distB="0" distL="0" distR="0" wp14:anchorId="441AFB8B" wp14:editId="5A30E4AD">
+            <wp:extent cx="6477000" cy="1347470"/>
+            <wp:effectExtent l="0" t="0" r="0" b="5080"/>
+            <wp:docPr id="11" name="Рисунок 11"/>
+            <wp:cNvGraphicFramePr>
+              <a:graphicFrameLocks xmlns:a="http://schemas.openxmlformats.org/drawingml/2006/main" noChangeAspect="1"/>
+            </wp:cNvGraphicFramePr>
+            <a:graphic xmlns:a="http://schemas.openxmlformats.org/drawingml/2006/main">
+              <a:graphicData uri="http://schemas.openxmlformats.org/drawingml/2006/picture">
+                <pic:pic xmlns:pic="http://schemas.openxmlformats.org/drawingml/2006/picture">
+                  <pic:nvPicPr>
+                    <pic:cNvPr id="1" name=""/>
+                    <pic:cNvPicPr/>
+                  </pic:nvPicPr>
+                  <pic:blipFill>
+                    <a:blip r:embed="rId16"/>
+                    <a:stretch>
+                      <a:fillRect/>
+                    </a:stretch>
+                  </pic:blipFill>
+                  <pic:spPr>
+                    <a:xfrm>
+                      <a:off x="0" y="0"/>
+                      <a:ext cx="6477000" cy="1347470"/>
+                    </a:xfrm>
+                    <a:prstGeom prst="rect">
+                      <a:avLst/>
+                    </a:prstGeom>
+                  </pic:spPr>
+                </pic:pic>
+              </a:graphicData>
+            </a:graphic>
+          </wp:inline>
+        </w:drawing>
+      </w:r>
+    </w:p>
+    <w:p>
+      <w:pPr>
+        <w:spacing w:line="240" w:lineRule="auto"/>
+        <w:jc w:val="center"/>
+        <w:rPr>
+          <w:rFonts w:ascii="Times New Roman" w:hAnsi="Times New Roman" w:cs="Times New Roman"/>
+          <w:sz w:val="28"/>
+          <w:szCs w:val="28"/>
+        </w:rPr>
+      </w:pPr>
+      <w:r>
+        <w:rPr>
+          <w:rFonts w:ascii="Times New Roman" w:hAnsi="Times New Roman" w:cs="Times New Roman"/>
+          <w:sz w:val="28"/>
+          <w:szCs w:val="28"/>
+        </w:rPr>
+        <w:t>Рисунок 4.3</w:t>
+      </w:r>
+    </w:p>
+    <w:p>
+      <w:pPr>
+        <w:spacing w:line="240" w:lineRule="auto"/>
+        <w:jc w:val="center"/>
+        <w:rPr>
+          <w:rFonts w:ascii="Times New Roman" w:hAnsi="Times New Roman" w:cs="Times New Roman"/>
+          <w:sz w:val="28"/>
+          <w:szCs w:val="28"/>
+        </w:rPr>
+      </w:pPr>
+    </w:p>
+    <w:p>
+      <w:pPr>
+        <w:spacing w:line="240" w:lineRule="auto"/>
+        <w:rPr>
+          <w:rFonts w:ascii="Times New Roman" w:hAnsi="Times New Roman" w:cs="Times New Roman"/>
+          <w:sz w:val="28"/>
+          <w:szCs w:val="28"/>
+        </w:rPr>
+      </w:pPr>
+      <w:r>
+        <w:rPr>
+          <w:rFonts w:ascii="Times New Roman" w:hAnsi="Times New Roman" w:cs="Times New Roman"/>
+          <w:sz w:val="28"/>
+          <w:szCs w:val="28"/>
+        </w:rPr>
+        <w:t>Программа не компилируется.</w:t>
+      </w:r>
+      <w:r>
+        <w:rPr>
+          <w:rFonts w:ascii="Times New Roman" w:hAnsi="Times New Roman" w:cs="Times New Roman"/>
+          <w:sz w:val="28"/>
+          <w:szCs w:val="28"/>
+        </w:rPr>
+        <w:t xml:space="preserve"> </w:t>
+      </w:r>
+      <w:r>
+        <w:rPr>
+          <w:rFonts w:ascii="Times New Roman" w:hAnsi="Times New Roman" w:cs="Times New Roman"/>
+          <w:sz w:val="28"/>
+          <w:szCs w:val="28"/>
+        </w:rPr>
+        <w:t xml:space="preserve">Без объявленной переменной «В» мы не можем в нее что-либо записывать и использовать так как </w:t>
+      </w:r>
+      <w:r>
+        <w:rPr>
+          <w:rFonts w:ascii="Times New Roman" w:hAnsi="Times New Roman" w:cs="Times New Roman"/>
+          <w:sz w:val="28"/>
+          <w:szCs w:val="28"/>
+        </w:rPr>
+        <w:t>переменной нет в памяти.</w:t>
+      </w:r>
+    </w:p>
+    <w:p>
+      <w:pPr>
+        <w:spacing w:line="240" w:lineRule="auto"/>
+        <w:rPr>
+          <w:rFonts w:ascii="Times New Roman" w:hAnsi="Times New Roman" w:cs="Times New Roman"/>
+          <w:sz w:val="28"/>
+          <w:szCs w:val="28"/>
+        </w:rPr>
+      </w:pPr>
+    </w:p>
+    <w:p>
+      <w:pPr>
+        <w:spacing w:line="240" w:lineRule="auto"/>
+        <w:rPr>
+          <w:rFonts w:ascii="Times New Roman" w:hAnsi="Times New Roman" w:cs="Times New Roman"/>
+          <w:sz w:val="28"/>
+          <w:szCs w:val="28"/>
+        </w:rPr>
+      </w:pPr>
+    </w:p>
+    <w:p>
+      <w:pPr>
+        <w:spacing w:line="240" w:lineRule="auto"/>
+        <w:rPr>
+          <w:rFonts w:ascii="Times New Roman" w:hAnsi="Times New Roman" w:cs="Times New Roman"/>
+          <w:sz w:val="28"/>
+          <w:szCs w:val="28"/>
+        </w:rPr>
+      </w:pPr>
+    </w:p>
+    <w:p>
+      <w:pPr>
+        <w:spacing w:line="240" w:lineRule="auto"/>
+        <w:rPr>
+          <w:rFonts w:ascii="Times New Roman" w:hAnsi="Times New Roman" w:cs="Times New Roman"/>
+          <w:sz w:val="28"/>
+          <w:szCs w:val="28"/>
+        </w:rPr>
+      </w:pPr>
+    </w:p>
+    <w:p>
+      <w:pPr>
+        <w:spacing w:line="240" w:lineRule="auto"/>
+        <w:rPr>
+          <w:rFonts w:ascii="Times New Roman" w:hAnsi="Times New Roman" w:cs="Times New Roman"/>
+          <w:sz w:val="28"/>
+          <w:szCs w:val="28"/>
+        </w:rPr>
+      </w:pPr>
+    </w:p>
+    <w:p>
+      <w:pPr>
+        <w:spacing w:line="240" w:lineRule="auto"/>
+        <w:rPr>
+          <w:rFonts w:ascii="Times New Roman" w:hAnsi="Times New Roman" w:cs="Times New Roman"/>
+          <w:sz w:val="28"/>
+          <w:szCs w:val="28"/>
+        </w:rPr>
+      </w:pPr>
+    </w:p>
+    <w:p>
+      <w:pPr>
+        <w:spacing w:line="240" w:lineRule="auto"/>
+        <w:jc w:val="center"/>
+        <w:rPr>
+          <w:rFonts w:ascii="Times New Roman" w:hAnsi="Times New Roman" w:cs="Times New Roman"/>
+          <w:sz w:val="28"/>
+          <w:szCs w:val="28"/>
+        </w:rPr>
+      </w:pPr>
+      <w:r>
+        <w:rPr>
+          <w:rFonts w:ascii="Times New Roman" w:hAnsi="Times New Roman" w:cs="Times New Roman"/>
+          <w:sz w:val="28"/>
+          <w:szCs w:val="28"/>
+        </w:rPr>
+        <w:lastRenderedPageBreak/>
+        <w:t>Ошибка №4</w:t>
+      </w:r>
+    </w:p>
+    <w:p>
+      <w:pPr>
+        <w:spacing w:line="240" w:lineRule="auto"/>
+        <w:jc w:val="center"/>
+        <w:rPr>
+          <w:rFonts w:ascii="Times New Roman" w:hAnsi="Times New Roman" w:cs="Times New Roman"/>
+          <w:sz w:val="28"/>
+          <w:szCs w:val="28"/>
+        </w:rPr>
+      </w:pPr>
+    </w:p>
+    <w:p>
+      <w:pPr>
+        <w:spacing w:line="240" w:lineRule="auto"/>
+        <w:rPr>
+          <w:rFonts w:ascii="Times New Roman" w:hAnsi="Times New Roman" w:cs="Times New Roman"/>
+          <w:sz w:val="28"/>
+          <w:szCs w:val="28"/>
+        </w:rPr>
+      </w:pPr>
+      <w:r>
+        <w:rPr>
+          <w:rFonts w:ascii="Times New Roman" w:hAnsi="Times New Roman" w:cs="Times New Roman"/>
+          <w:sz w:val="28"/>
+          <w:szCs w:val="28"/>
+        </w:rPr>
+        <w:t>Исключение из кода подключения библиотеки «</w:t>
+      </w:r>
+      <w:r>
+        <w:rPr>
+          <w:rFonts w:ascii="Times New Roman" w:hAnsi="Times New Roman" w:cs="Times New Roman"/>
+          <w:sz w:val="28"/>
+          <w:szCs w:val="28"/>
+          <w:lang w:val="en-US"/>
+        </w:rPr>
+        <w:t>iostream</w:t>
+      </w:r>
+      <w:r>
+        <w:rPr>
+          <w:rFonts w:ascii="Times New Roman" w:hAnsi="Times New Roman" w:cs="Times New Roman"/>
+          <w:sz w:val="28"/>
+          <w:szCs w:val="28"/>
+        </w:rPr>
+        <w:t>»</w:t>
+      </w:r>
+      <w:r>
+        <w:rPr>
+          <w:rFonts w:ascii="Times New Roman" w:hAnsi="Times New Roman" w:cs="Times New Roman"/>
+          <w:sz w:val="28"/>
+          <w:szCs w:val="28"/>
+        </w:rPr>
+        <w:t xml:space="preserve"> </w:t>
+      </w:r>
+      <w:r>
+        <w:rPr>
+          <w:rFonts w:ascii="Times New Roman" w:hAnsi="Times New Roman" w:cs="Times New Roman"/>
+          <w:sz w:val="28"/>
+          <w:szCs w:val="28"/>
+        </w:rPr>
+        <w:t>(см. рис. 4.</w:t>
+      </w:r>
+      <w:r>
+        <w:rPr>
+          <w:rFonts w:ascii="Times New Roman" w:hAnsi="Times New Roman" w:cs="Times New Roman"/>
+          <w:sz w:val="28"/>
+          <w:szCs w:val="28"/>
+        </w:rPr>
+        <w:t>4</w:t>
+      </w:r>
+      <w:r>
+        <w:rPr>
+          <w:rFonts w:ascii="Times New Roman" w:hAnsi="Times New Roman" w:cs="Times New Roman"/>
+          <w:sz w:val="28"/>
+          <w:szCs w:val="28"/>
+        </w:rPr>
+        <w:t>)</w:t>
+      </w:r>
+      <w:r>
+        <w:rPr>
+          <w:rFonts w:ascii="Times New Roman" w:hAnsi="Times New Roman" w:cs="Times New Roman"/>
+          <w:sz w:val="28"/>
+          <w:szCs w:val="28"/>
+        </w:rPr>
+        <w:t>.</w:t>
+      </w:r>
+    </w:p>
+    <w:p>
+      <w:pPr>
+        <w:spacing w:line="240" w:lineRule="auto"/>
+        <w:rPr>
+          <w:rFonts w:ascii="Times New Roman" w:hAnsi="Times New Roman" w:cs="Times New Roman"/>
+          <w:sz w:val="28"/>
+          <w:szCs w:val="28"/>
+        </w:rPr>
+      </w:pPr>
+    </w:p>
+    <w:p>
+      <w:pPr>
+        <w:spacing w:line="240" w:lineRule="auto"/>
+        <w:jc w:val="center"/>
+        <w:rPr>
+          <w:rFonts w:ascii="Times New Roman" w:hAnsi="Times New Roman" w:cs="Times New Roman"/>
+          <w:sz w:val="28"/>
+          <w:szCs w:val="28"/>
+        </w:rPr>
+      </w:pPr>
+      <w:r>
+        <w:rPr>
+          <w:noProof/>
+        </w:rPr>
+        <w:drawing>
+          <wp:inline distT="0" distB="0" distL="0" distR="0" wp14:anchorId="5B363E9A" wp14:editId="72D2B6B6">
+            <wp:extent cx="6124755" cy="2409289"/>
+            <wp:effectExtent l="0" t="0" r="0" b="0"/>
+            <wp:docPr id="12" name="Рисунок 12"/>
+            <wp:cNvGraphicFramePr>
+              <a:graphicFrameLocks xmlns:a="http://schemas.openxmlformats.org/drawingml/2006/main" noChangeAspect="1"/>
+            </wp:cNvGraphicFramePr>
+            <a:graphic xmlns:a="http://schemas.openxmlformats.org/drawingml/2006/main">
+              <a:graphicData uri="http://schemas.openxmlformats.org/drawingml/2006/picture">
+                <pic:pic xmlns:pic="http://schemas.openxmlformats.org/drawingml/2006/picture">
+                  <pic:nvPicPr>
+                    <pic:cNvPr id="1" name=""/>
+                    <pic:cNvPicPr/>
+                  </pic:nvPicPr>
+                  <pic:blipFill>
+                    <a:blip r:embed="rId17"/>
+                    <a:stretch>
+                      <a:fillRect/>
+                    </a:stretch>
+                  </pic:blipFill>
+                  <pic:spPr>
+                    <a:xfrm>
+                      <a:off x="0" y="0"/>
+                      <a:ext cx="6240544" cy="2454837"/>
+                    </a:xfrm>
+                    <a:prstGeom prst="rect">
+                      <a:avLst/>
+                    </a:prstGeom>
+                  </pic:spPr>
+                </pic:pic>
+              </a:graphicData>
+            </a:graphic>
+          </wp:inline>
+        </w:drawing>
+      </w:r>
+    </w:p>
+    <w:p>
+      <w:pPr>
+        <w:spacing w:line="240" w:lineRule="auto"/>
+        <w:jc w:val="center"/>
+        <w:rPr>
+          <w:rFonts w:ascii="Times New Roman" w:hAnsi="Times New Roman" w:cs="Times New Roman"/>
+          <w:sz w:val="28"/>
+          <w:szCs w:val="28"/>
+        </w:rPr>
+      </w:pPr>
+      <w:r>
+        <w:rPr>
+          <w:rFonts w:ascii="Times New Roman" w:hAnsi="Times New Roman" w:cs="Times New Roman"/>
+          <w:sz w:val="28"/>
+          <w:szCs w:val="28"/>
+        </w:rPr>
+        <w:t>Рисунок 4.</w:t>
+      </w:r>
+      <w:r>
+        <w:rPr>
+          <w:rFonts w:ascii="Times New Roman" w:hAnsi="Times New Roman" w:cs="Times New Roman"/>
+          <w:sz w:val="28"/>
+          <w:szCs w:val="28"/>
+        </w:rPr>
+        <w:t>4</w:t>
+      </w:r>
+    </w:p>
+    <w:p>
+      <w:pPr>
+        <w:spacing w:line="240" w:lineRule="auto"/>
+        <w:rPr>
+          <w:rFonts w:ascii="Times New Roman" w:hAnsi="Times New Roman" w:cs="Times New Roman"/>
+          <w:sz w:val="28"/>
+          <w:szCs w:val="28"/>
+        </w:rPr>
+      </w:pPr>
+    </w:p>
+    <w:p>
+      <w:pPr>
+        <w:spacing w:line="240" w:lineRule="auto"/>
+        <w:rPr>
+          <w:rFonts w:ascii="Times New Roman" w:hAnsi="Times New Roman" w:cs="Times New Roman"/>
+          <w:sz w:val="28"/>
+          <w:szCs w:val="28"/>
+        </w:rPr>
+      </w:pPr>
+      <w:r>
+        <w:rPr>
+          <w:rFonts w:ascii="Times New Roman" w:hAnsi="Times New Roman" w:cs="Times New Roman"/>
+          <w:sz w:val="28"/>
+          <w:szCs w:val="28"/>
+        </w:rPr>
+        <w:t>Программа не компилируется.</w:t>
+      </w:r>
+      <w:r>
+        <w:rPr>
+          <w:rFonts w:ascii="Times New Roman" w:hAnsi="Times New Roman" w:cs="Times New Roman"/>
+          <w:sz w:val="28"/>
+          <w:szCs w:val="28"/>
+        </w:rPr>
+        <w:t xml:space="preserve"> Отключенная библиотека отвечает за функции «</w:t>
+      </w:r>
+      <w:r>
+        <w:rPr>
+          <w:rFonts w:ascii="Times New Roman" w:hAnsi="Times New Roman" w:cs="Times New Roman"/>
+          <w:sz w:val="28"/>
+          <w:szCs w:val="28"/>
+          <w:lang w:val="en-US"/>
+        </w:rPr>
+        <w:t>cout</w:t>
+      </w:r>
+      <w:r>
+        <w:rPr>
+          <w:rFonts w:ascii="Times New Roman" w:hAnsi="Times New Roman" w:cs="Times New Roman"/>
+          <w:sz w:val="28"/>
+          <w:szCs w:val="28"/>
+        </w:rPr>
+        <w:t>» и «</w:t>
+      </w:r>
+      <w:r>
+        <w:rPr>
+          <w:rFonts w:ascii="Times New Roman" w:hAnsi="Times New Roman" w:cs="Times New Roman"/>
+          <w:sz w:val="28"/>
+          <w:szCs w:val="28"/>
+          <w:lang w:val="en-US"/>
+        </w:rPr>
+        <w:t>cin</w:t>
+      </w:r>
+      <w:r>
+        <w:rPr>
+          <w:rFonts w:ascii="Times New Roman" w:hAnsi="Times New Roman" w:cs="Times New Roman"/>
+          <w:sz w:val="28"/>
+          <w:szCs w:val="28"/>
+        </w:rPr>
+        <w:t>», которые мы используем. Без них программа не может работать так как не понимает, что мы хотим сделать, ведь без библиотеки функционал функции не описан.</w:t>
+      </w:r>
+    </w:p>
+    <w:p>
+      <w:pPr>
+        <w:spacing w:line="240" w:lineRule="auto"/>
+        <w:rPr>
+          <w:rFonts w:ascii="Times New Roman" w:hAnsi="Times New Roman" w:cs="Times New Roman"/>
+          <w:sz w:val="28"/>
+          <w:szCs w:val="28"/>
+        </w:rPr>
+      </w:pPr>
+    </w:p>
+    <w:p>
+      <w:pPr>
+        <w:spacing w:line="240" w:lineRule="auto"/>
+        <w:jc w:val="center"/>
+        <w:rPr>
+          <w:rFonts w:ascii="Times New Roman" w:hAnsi="Times New Roman" w:cs="Times New Roman"/>
+          <w:sz w:val="28"/>
+          <w:szCs w:val="28"/>
+        </w:rPr>
+      </w:pPr>
+      <w:r>
+        <w:rPr>
+          <w:rFonts w:ascii="Times New Roman" w:hAnsi="Times New Roman" w:cs="Times New Roman"/>
+          <w:sz w:val="28"/>
+          <w:szCs w:val="28"/>
+        </w:rPr>
+        <w:t>Ошибка №5</w:t>
+      </w:r>
+    </w:p>
+    <w:p>
+      <w:pPr>
+        <w:spacing w:line="240" w:lineRule="auto"/>
+        <w:jc w:val="center"/>
+        <w:rPr>
+          <w:rFonts w:ascii="Times New Roman" w:hAnsi="Times New Roman" w:cs="Times New Roman"/>
+          <w:sz w:val="28"/>
+          <w:szCs w:val="28"/>
+        </w:rPr>
+      </w:pPr>
+    </w:p>
+    <w:p>
+      <w:pPr>
+        <w:spacing w:line="240" w:lineRule="auto"/>
+        <w:rPr>
+          <w:rFonts w:ascii="Times New Roman" w:hAnsi="Times New Roman" w:cs="Times New Roman"/>
+          <w:sz w:val="28"/>
+          <w:szCs w:val="28"/>
+        </w:rPr>
+      </w:pPr>
+      <w:r>
+        <w:rPr>
+          <w:rFonts w:ascii="Times New Roman" w:hAnsi="Times New Roman" w:cs="Times New Roman"/>
+          <w:sz w:val="28"/>
+          <w:szCs w:val="28"/>
+        </w:rPr>
+        <w:t xml:space="preserve">Замена </w:t>
+      </w:r>
+      <w:r>
+        <w:rPr>
+          <w:rFonts w:ascii="Times New Roman" w:hAnsi="Times New Roman" w:cs="Times New Roman"/>
+          <w:sz w:val="28"/>
+          <w:szCs w:val="28"/>
+          <w:lang w:val="en-US"/>
+        </w:rPr>
+        <w:t xml:space="preserve">&gt;&gt; </w:t>
+      </w:r>
+      <w:r>
+        <w:rPr>
+          <w:rFonts w:ascii="Times New Roman" w:hAnsi="Times New Roman" w:cs="Times New Roman"/>
+          <w:sz w:val="28"/>
+          <w:szCs w:val="28"/>
+        </w:rPr>
+        <w:t xml:space="preserve">на </w:t>
+      </w:r>
+      <w:r>
+        <w:rPr>
+          <w:rFonts w:ascii="Times New Roman" w:hAnsi="Times New Roman" w:cs="Times New Roman"/>
+          <w:sz w:val="28"/>
+          <w:szCs w:val="28"/>
+          <w:lang w:val="en-US"/>
+        </w:rPr>
+        <w:t>&lt;&lt;</w:t>
+      </w:r>
+      <w:r>
+        <w:rPr>
+          <w:rFonts w:ascii="Times New Roman" w:hAnsi="Times New Roman" w:cs="Times New Roman"/>
+          <w:sz w:val="28"/>
+          <w:szCs w:val="28"/>
+        </w:rPr>
+        <w:t xml:space="preserve"> </w:t>
+      </w:r>
+      <w:r>
+        <w:rPr>
+          <w:rFonts w:ascii="Times New Roman" w:hAnsi="Times New Roman" w:cs="Times New Roman"/>
+          <w:sz w:val="28"/>
+          <w:szCs w:val="28"/>
+        </w:rPr>
+        <w:t>(см. рис. 4.</w:t>
+      </w:r>
+      <w:r>
+        <w:rPr>
+          <w:rFonts w:ascii="Times New Roman" w:hAnsi="Times New Roman" w:cs="Times New Roman"/>
+          <w:sz w:val="28"/>
+          <w:szCs w:val="28"/>
+        </w:rPr>
+        <w:t>5</w:t>
+      </w:r>
+      <w:r>
+        <w:rPr>
+          <w:rFonts w:ascii="Times New Roman" w:hAnsi="Times New Roman" w:cs="Times New Roman"/>
+          <w:sz w:val="28"/>
+          <w:szCs w:val="28"/>
+        </w:rPr>
+        <w:t>).</w:t>
+      </w:r>
+    </w:p>
+    <w:p>
+      <w:pPr>
+        <w:spacing w:line="240" w:lineRule="auto"/>
+        <w:rPr>
+          <w:rFonts w:ascii="Times New Roman" w:hAnsi="Times New Roman" w:cs="Times New Roman"/>
+          <w:sz w:val="28"/>
+          <w:szCs w:val="28"/>
+        </w:rPr>
+      </w:pPr>
+    </w:p>
+    <w:p>
+      <w:pPr>
+        <w:spacing w:line="240" w:lineRule="auto"/>
+        <w:rPr>
+          <w:rFonts w:ascii="Times New Roman" w:hAnsi="Times New Roman" w:cs="Times New Roman"/>
+          <w:sz w:val="28"/>
+          <w:szCs w:val="28"/>
+          <w:lang w:val="en-US"/>
+        </w:rPr>
+      </w:pPr>
+      <w:r>
+        <w:rPr>
+          <w:noProof/>
+        </w:rPr>
+        <w:drawing>
+          <wp:inline distT="0" distB="0" distL="0" distR="0" wp14:anchorId="633CBBCC" wp14:editId="572F681D">
+            <wp:extent cx="6645910" cy="1430655"/>
+            <wp:effectExtent l="0" t="0" r="2540" b="0"/>
+            <wp:docPr id="13" name="Рисунок 13"/>
+            <wp:cNvGraphicFramePr>
+              <a:graphicFrameLocks xmlns:a="http://schemas.openxmlformats.org/drawingml/2006/main" noChangeAspect="1"/>
+            </wp:cNvGraphicFramePr>
+            <a:graphic xmlns:a="http://schemas.openxmlformats.org/drawingml/2006/main">
+              <a:graphicData uri="http://schemas.openxmlformats.org/drawingml/2006/picture">
+                <pic:pic xmlns:pic="http://schemas.openxmlformats.org/drawingml/2006/picture">
+                  <pic:nvPicPr>
+                    <pic:cNvPr id="1" name=""/>
+                    <pic:cNvPicPr/>
+                  </pic:nvPicPr>
+                  <pic:blipFill>
+                    <a:blip r:embed="rId18"/>
+                    <a:stretch>
+                      <a:fillRect/>
+                    </a:stretch>
+                  </pic:blipFill>
+                  <pic:spPr>
+                    <a:xfrm>
+                      <a:off x="0" y="0"/>
+                      <a:ext cx="6645910" cy="1430655"/>
+                    </a:xfrm>
+                    <a:prstGeom prst="rect">
+                      <a:avLst/>
+                    </a:prstGeom>
+                  </pic:spPr>
+                </pic:pic>
+              </a:graphicData>
+            </a:graphic>
+          </wp:inline>
+        </w:drawing>
+      </w:r>
+    </w:p>
+    <w:p>
+      <w:pPr>
+        <w:spacing w:line="240" w:lineRule="auto"/>
+        <w:jc w:val="center"/>
+        <w:rPr>
+          <w:rFonts w:ascii="Times New Roman" w:hAnsi="Times New Roman" w:cs="Times New Roman"/>
+          <w:sz w:val="28"/>
+          <w:szCs w:val="28"/>
+        </w:rPr>
+      </w:pPr>
+      <w:r>
+        <w:rPr>
+          <w:rFonts w:ascii="Times New Roman" w:hAnsi="Times New Roman" w:cs="Times New Roman"/>
+          <w:sz w:val="28"/>
+          <w:szCs w:val="28"/>
+        </w:rPr>
+        <w:t>Рисунок 4.</w:t>
+      </w:r>
+      <w:r>
+        <w:rPr>
+          <w:rFonts w:ascii="Times New Roman" w:hAnsi="Times New Roman" w:cs="Times New Roman"/>
+          <w:sz w:val="28"/>
+          <w:szCs w:val="28"/>
+        </w:rPr>
+        <w:t>5</w:t>
+      </w:r>
+    </w:p>
+    <w:p>
+      <w:pPr>
+        <w:spacing w:line="240" w:lineRule="auto"/>
+        <w:jc w:val="center"/>
+        <w:rPr>
+          <w:rFonts w:ascii="Times New Roman" w:hAnsi="Times New Roman" w:cs="Times New Roman"/>
+          <w:sz w:val="28"/>
+          <w:szCs w:val="28"/>
+        </w:rPr>
+      </w:pPr>
+    </w:p>
+    <w:p>
+      <w:pPr>
+        <w:spacing w:line="240" w:lineRule="auto"/>
+        <w:rPr>
+          <w:rFonts w:ascii="Times New Roman" w:hAnsi="Times New Roman" w:cs="Times New Roman"/>
+          <w:sz w:val="28"/>
+          <w:szCs w:val="28"/>
+        </w:rPr>
+      </w:pPr>
+      <w:r>
+        <w:rPr>
+          <w:rFonts w:ascii="Times New Roman" w:hAnsi="Times New Roman" w:cs="Times New Roman"/>
+          <w:sz w:val="28"/>
+          <w:szCs w:val="28"/>
+        </w:rPr>
+        <w:t xml:space="preserve">Программа не компилируется. </w:t>
+      </w:r>
+      <w:r>
+        <w:rPr>
+          <w:rFonts w:ascii="Times New Roman" w:hAnsi="Times New Roman" w:cs="Times New Roman"/>
+          <w:sz w:val="28"/>
+          <w:szCs w:val="28"/>
+        </w:rPr>
+        <w:t>Операнд «</w:t>
+      </w:r>
+      <w:r>
+        <w:rPr>
+          <w:rFonts w:ascii="Times New Roman" w:hAnsi="Times New Roman" w:cs="Times New Roman"/>
+          <w:sz w:val="28"/>
+          <w:szCs w:val="28"/>
+        </w:rPr>
+        <w:t>&gt;&gt;</w:t>
+      </w:r>
+      <w:r>
+        <w:rPr>
+          <w:rFonts w:ascii="Times New Roman" w:hAnsi="Times New Roman" w:cs="Times New Roman"/>
+          <w:sz w:val="28"/>
+          <w:szCs w:val="28"/>
+        </w:rPr>
+        <w:t>»</w:t>
+      </w:r>
+      <w:r>
+        <w:rPr>
+          <w:rFonts w:ascii="Times New Roman" w:hAnsi="Times New Roman" w:cs="Times New Roman"/>
+          <w:sz w:val="28"/>
+          <w:szCs w:val="28"/>
+        </w:rPr>
+        <w:t xml:space="preserve"> </w:t>
+      </w:r>
+      <w:r>
+        <w:rPr>
+          <w:rFonts w:ascii="Times New Roman" w:hAnsi="Times New Roman" w:cs="Times New Roman"/>
+          <w:sz w:val="28"/>
+          <w:szCs w:val="28"/>
+        </w:rPr>
+        <w:t>отвечает за присвоение полученного из ввода значения переменной, а «</w:t>
+      </w:r>
+      <w:r>
+        <w:rPr>
+          <w:rFonts w:ascii="Times New Roman" w:hAnsi="Times New Roman" w:cs="Times New Roman"/>
+          <w:sz w:val="28"/>
+          <w:szCs w:val="28"/>
+        </w:rPr>
+        <w:t>&lt;&lt;</w:t>
+      </w:r>
+      <w:r>
+        <w:rPr>
+          <w:rFonts w:ascii="Times New Roman" w:hAnsi="Times New Roman" w:cs="Times New Roman"/>
+          <w:sz w:val="28"/>
+          <w:szCs w:val="28"/>
+        </w:rPr>
+        <w:t xml:space="preserve">» за вывод переданной в функцию информации </w:t>
+      </w:r>
+      <w:r>
+        <w:rPr>
+          <w:rFonts w:ascii="Times New Roman" w:hAnsi="Times New Roman" w:cs="Times New Roman"/>
+          <w:sz w:val="28"/>
+          <w:szCs w:val="28"/>
+        </w:rPr>
+        <w:t>в консоль. Если мы меняем их местами, то мы либо не можем присвоить значение так как его нечему присваивать, либо не можем вывести информацию так как нечего выводить.</w:t>
+      </w:r>
+    </w:p>
+    <w:p>
+      <w:pPr>
+        <w:spacing w:line="240" w:lineRule="auto"/>
+        <w:jc w:val="center"/>
+        <w:rPr>
+          <w:rFonts w:ascii="Times New Roman" w:hAnsi="Times New Roman" w:cs="Times New Roman"/>
+          <w:sz w:val="28"/>
+          <w:szCs w:val="28"/>
+        </w:rPr>
+      </w:pPr>
+      <w:r>
+        <w:rPr>
+          <w:rFonts w:ascii="Times New Roman" w:hAnsi="Times New Roman" w:cs="Times New Roman"/>
+          <w:sz w:val="28"/>
+          <w:szCs w:val="28"/>
+        </w:rPr>
+        <w:lastRenderedPageBreak/>
+        <w:t>Ошибка №</w:t>
+      </w:r>
+      <w:r>
+        <w:rPr>
+          <w:rFonts w:ascii="Times New Roman" w:hAnsi="Times New Roman" w:cs="Times New Roman"/>
+          <w:sz w:val="28"/>
+          <w:szCs w:val="28"/>
+        </w:rPr>
+        <w:t>6</w:t>
+      </w:r>
+    </w:p>
+    <w:p>
+      <w:pPr>
+        <w:spacing w:line="240" w:lineRule="auto"/>
+        <w:jc w:val="center"/>
+        <w:rPr>
+          <w:rFonts w:ascii="Times New Roman" w:hAnsi="Times New Roman" w:cs="Times New Roman"/>
+          <w:sz w:val="28"/>
+          <w:szCs w:val="28"/>
+        </w:rPr>
+      </w:pPr>
+    </w:p>
+    <w:p>
+      <w:pPr>
+        <w:spacing w:line="240" w:lineRule="auto"/>
+        <w:rPr>
+          <w:rFonts w:ascii="Times New Roman" w:hAnsi="Times New Roman" w:cs="Times New Roman"/>
+          <w:sz w:val="28"/>
+          <w:szCs w:val="28"/>
+        </w:rPr>
+      </w:pPr>
+      <w:r>
+        <w:rPr>
+          <w:rFonts w:ascii="Times New Roman" w:hAnsi="Times New Roman" w:cs="Times New Roman"/>
+          <w:sz w:val="28"/>
+          <w:szCs w:val="28"/>
+        </w:rPr>
+        <w:t>Перемещение объявления переменной после ее использования</w:t>
+      </w:r>
+      <w:r>
+        <w:rPr>
+          <w:rFonts w:ascii="Times New Roman" w:hAnsi="Times New Roman" w:cs="Times New Roman"/>
+          <w:sz w:val="28"/>
+          <w:szCs w:val="28"/>
+        </w:rPr>
+        <w:t xml:space="preserve"> </w:t>
+      </w:r>
+      <w:r>
+        <w:rPr>
+          <w:rFonts w:ascii="Times New Roman" w:hAnsi="Times New Roman" w:cs="Times New Roman"/>
+          <w:sz w:val="28"/>
+          <w:szCs w:val="28"/>
+        </w:rPr>
+        <w:t>(см. рис. 4.</w:t>
+      </w:r>
+      <w:r>
+        <w:rPr>
+          <w:rFonts w:ascii="Times New Roman" w:hAnsi="Times New Roman" w:cs="Times New Roman"/>
+          <w:sz w:val="28"/>
+          <w:szCs w:val="28"/>
+        </w:rPr>
+        <w:t>6</w:t>
+      </w:r>
+      <w:r>
+        <w:rPr>
+          <w:rFonts w:ascii="Times New Roman" w:hAnsi="Times New Roman" w:cs="Times New Roman"/>
+          <w:sz w:val="28"/>
+          <w:szCs w:val="28"/>
+        </w:rPr>
+        <w:t>).</w:t>
+      </w:r>
+    </w:p>
+    <w:p>
+      <w:pPr>
+        <w:spacing w:line="240" w:lineRule="auto"/>
+        <w:rPr>
+          <w:rFonts w:ascii="Times New Roman" w:hAnsi="Times New Roman" w:cs="Times New Roman"/>
+          <w:sz w:val="28"/>
+          <w:szCs w:val="28"/>
+        </w:rPr>
+      </w:pPr>
+    </w:p>
+    <w:p>
+      <w:pPr>
+        <w:spacing w:line="240" w:lineRule="auto"/>
+        <w:jc w:val="center"/>
+        <w:rPr>
+          <w:rFonts w:ascii="Times New Roman" w:hAnsi="Times New Roman" w:cs="Times New Roman"/>
+          <w:sz w:val="28"/>
+          <w:szCs w:val="28"/>
+        </w:rPr>
+      </w:pPr>
+      <w:r>
+        <w:rPr>
+          <w:noProof/>
+        </w:rPr>
+        <w:drawing>
+          <wp:inline distT="0" distB="0" distL="0" distR="0" wp14:anchorId="3CE26315" wp14:editId="226D4240">
+            <wp:extent cx="6645910" cy="1130935"/>
+            <wp:effectExtent l="0" t="0" r="2540" b="0"/>
+            <wp:docPr id="14" name="Рисунок 14"/>
+            <wp:cNvGraphicFramePr>
+              <a:graphicFrameLocks xmlns:a="http://schemas.openxmlformats.org/drawingml/2006/main" noChangeAspect="1"/>
+            </wp:cNvGraphicFramePr>
+            <a:graphic xmlns:a="http://schemas.openxmlformats.org/drawingml/2006/main">
+              <a:graphicData uri="http://schemas.openxmlformats.org/drawingml/2006/picture">
+                <pic:pic xmlns:pic="http://schemas.openxmlformats.org/drawingml/2006/picture">
+                  <pic:nvPicPr>
+                    <pic:cNvPr id="1" name=""/>
+                    <pic:cNvPicPr/>
+                  </pic:nvPicPr>
+                  <pic:blipFill>
+                    <a:blip r:embed="rId19"/>
+                    <a:stretch>
+                      <a:fillRect/>
+                    </a:stretch>
+                  </pic:blipFill>
+                  <pic:spPr>
+                    <a:xfrm>
+                      <a:off x="0" y="0"/>
+                      <a:ext cx="6645910" cy="1130935"/>
+                    </a:xfrm>
+                    <a:prstGeom prst="rect">
+                      <a:avLst/>
+                    </a:prstGeom>
+                  </pic:spPr>
+                </pic:pic>
+              </a:graphicData>
+            </a:graphic>
+          </wp:inline>
+        </w:drawing>
+      </w:r>
+    </w:p>
+    <w:p>
+      <w:pPr>
+        <w:spacing w:line="240" w:lineRule="auto"/>
+        <w:jc w:val="center"/>
+        <w:rPr>
+          <w:rFonts w:ascii="Times New Roman" w:hAnsi="Times New Roman" w:cs="Times New Roman"/>
+          <w:sz w:val="28"/>
+          <w:szCs w:val="28"/>
+        </w:rPr>
+      </w:pPr>
+      <w:r>
+        <w:rPr>
+          <w:rFonts w:ascii="Times New Roman" w:hAnsi="Times New Roman" w:cs="Times New Roman"/>
+          <w:sz w:val="28"/>
+          <w:szCs w:val="28"/>
+        </w:rPr>
+        <w:t>Рисунок 4.6</w:t>
+      </w:r>
+    </w:p>
+    <w:p>
+      <w:pPr>
+        <w:spacing w:line="240" w:lineRule="auto"/>
+        <w:jc w:val="center"/>
+        <w:rPr>
+          <w:rFonts w:ascii="Times New Roman" w:hAnsi="Times New Roman" w:cs="Times New Roman"/>
+          <w:sz w:val="28"/>
+          <w:szCs w:val="28"/>
+        </w:rPr>
+      </w:pPr>
+    </w:p>
+    <w:p>
+      <w:pPr>
+        <w:spacing w:line="240" w:lineRule="auto"/>
+        <w:rPr>
+          <w:rFonts w:ascii="Times New Roman" w:hAnsi="Times New Roman" w:cs="Times New Roman"/>
+          <w:sz w:val="28"/>
+          <w:szCs w:val="28"/>
+        </w:rPr>
+      </w:pPr>
+      <w:r>
+        <w:rPr>
+          <w:rFonts w:ascii="Times New Roman" w:hAnsi="Times New Roman" w:cs="Times New Roman"/>
+          <w:sz w:val="28"/>
+          <w:szCs w:val="28"/>
+        </w:rPr>
+        <w:t>Программа не компилируется.</w:t>
+      </w:r>
+      <w:r>
+        <w:rPr>
+          <w:rFonts w:ascii="Times New Roman" w:hAnsi="Times New Roman" w:cs="Times New Roman"/>
+          <w:sz w:val="28"/>
+          <w:szCs w:val="28"/>
+        </w:rPr>
+        <w:t xml:space="preserve"> Мы пытаемся присвоить значение необъявленной переменной, которой нет в памяти устройства, что невозможно.</w:t>
+      </w:r>
     </w:p>
     <w:sectPr>
       <w:pgSz w:w="11906" w:h="16838"/>
@@ -2992,8 +4783,460 @@
 </file>
 
 <file path=word/numbering.xml><?xml version="1.0" encoding="utf-8"?>
-<w:numbering xmlns:wpc="http://schemas.microsoft.com/office/word/2010/wordprocessingCanvas" xmlns:cx="http://schemas.microsoft.com/office/drawing/2014/chartex" xmlns:cx1="http://schemas.microsoft.com/office/drawing/2015/9/8/chartex" xmlns:cx2="http://schemas.microsoft.com/office/drawing/2015/10/21/chartex" xmlns:cx3="http://schemas.microsoft.com/office/drawing/2016/5/9/chartex" xmlns:cx4="http://schemas.microsoft.com/office/drawing/2016/5/10/chartex" xmlns:cx5="http://schemas.microsoft.com/office/drawing/2016/5/11/chartex" xmlns:cx6="http://schemas.microsoft.com/office/drawing/2016/5/12/chartex" xmlns:cx7="http://schemas.microsoft.com/office/drawing/2016/5/13/chartex" xmlns:cx8="http://schemas.microsoft.com/office/drawing/2016/5/14/chartex" xmlns:mc="http://schemas.openxmlformats.org/markup-compatibility/2006" xmlns:aink="http://schemas.microsoft.com/office/drawing/2016/ink" xmlns:am3d="http://schemas.microsoft.com/office/drawing/2017/model3d" xmlns:o="urn:schemas-microsoft-com:office:office" xmlns:r="http://schemas.openxmlformats.org/officeDocument/2006/relationships" xmlns:m="http://schemas.openxmlformats.org/officeDocument/2006/math" xmlns:v="urn:schemas-microsoft-com:vml" xmlns:wp14="http://schemas.microsoft.com/office/word/2010/wordprocessingDrawing" xmlns:wp="http://schemas.openxmlformats.org/drawingml/2006/wordprocessingDrawing" xmlns:w10="urn:schemas-microsoft-com:office:word" xmlns:w="http://schemas.openxmlformats.org/wordprocessingml/2006/main" xmlns:w14="http://schemas.microsoft.com/office/word/2010/wordml" xmlns:w15="http://schemas.microsoft.com/office/word/2012/wordml" xmlns:w16cex="http://schemas.microsoft.com/office/word/2018/wordml/cex" xmlns:w16cid="http://schemas.microsoft.com/office/word/2016/wordml/cid" xmlns:w16="http://schemas.microsoft.com/office/word/2018/wordml" xmlns:w16sdtdh="http://schemas.microsoft.com/office/word/2020/wordml/sdtdatahash" xmlns:w16se="http://schemas.microsoft.com/office/word/2015/wordml/symex" xmlns:wpg="http://schemas.microsoft.com/office/word/2010/wordprocessingGroup" xmlns:wpi="http://schemas.microsoft.com/office/word/2010/wordprocessingInk" xmlns:wne="http://schemas.microsoft.com/office/word/2006/wordml" xmlns:wps="http://schemas.microsoft.com/office/word/2010/wordprocessingShape" mc:Ignorable="w14 w15 w16se w16cid w16 w16cex w16sdtdh wp14">
+<w:numbering xmlns:wpc="http://schemas.microsoft.com/office/word/2010/wordprocessingCanvas" xmlns:cx="http://schemas.microsoft.com/office/drawing/2014/chartex" xmlns:cx1="http://schemas.microsoft.com/office/drawing/2015/9/8/chartex" xmlns:cx2="http://schemas.microsoft.com/office/drawing/2015/10/21/chartex" xmlns:cx3="http://schemas.microsoft.com/office/drawing/2016/5/9/chartex" xmlns:cx4="http://schemas.microsoft.com/office/drawing/2016/5/10/chartex" xmlns:cx5="http://schemas.microsoft.com/office/drawing/2016/5/11/chartex" xmlns:cx6="http://schemas.microsoft.com/office/drawing/2016/5/12/chartex" xmlns:cx7="http://schemas.microsoft.com/office/drawing/2016/5/13/chartex" xmlns:cx8="http://schemas.microsoft.com/office/drawing/2016/5/14/chartex" xmlns:mc="http://schemas.openxmlformats.org/markup-compatibility/2006" xmlns:aink="http://schemas.microsoft.com/office/drawing/2016/ink" xmlns:am3d="http://schemas.microsoft.com/office/drawing/2017/model3d" xmlns:o="urn:schemas-microsoft-com:office:office" xmlns:r="http://schemas.openxmlformats.org/officeDocument/2006/relationships" xmlns:m="http://schemas.openxmlformats.org/officeDocument/2006/math" xmlns:v="urn:schemas-microsoft-com:vml" xmlns:wp14="http://schemas.microsoft.com/office/word/2010/wordprocessingDrawing" xmlns:wp="http://schemas.openxmlformats.org/drawingml/2006/wordprocessingDrawing" xmlns:w10="urn:schemas-microsoft-com:office:word" xmlns:w="http://schemas.openxmlformats.org/wordprocessingml/2006/main" xmlns:w14="http://schemas.microsoft.com/office/word/2010/wordml" xmlns:w15="http://schemas.microsoft.com/office/word/2012/wordml" xmlns:w16cex="http://schemas.microsoft.com/office/word/2018/wordml/cex" xmlns:w16cid="http://schemas.microsoft.com/office/word/2016/wordml/cid" xmlns:w16="http://schemas.microsoft.com/office/word/2018/wordml" xmlns:w16se="http://schemas.microsoft.com/office/word/2015/wordml/symex" xmlns:wpg="http://schemas.microsoft.com/office/word/2010/wordprocessingGroup" xmlns:wpi="http://schemas.microsoft.com/office/word/2010/wordprocessingInk" xmlns:wne="http://schemas.microsoft.com/office/word/2006/wordml" xmlns:wps="http://schemas.microsoft.com/office/word/2010/wordprocessingShape" mc:Ignorable="w14 w15 w16se w16cid w16 w16cex wp14">
   <w:abstractNum w:abstractNumId="0" w15:restartNumberingAfterBreak="0">
+    <w:nsid w:val="2377534B"/>
+    <w:multiLevelType w:val="hybridMultilevel"/>
+    <w:tmpl w:val="118A2EA8"/>
+    <w:lvl w:ilvl="0" w:tplc="0419000F">
+      <w:start w:val="1"/>
+      <w:numFmt w:val="decimal"/>
+      <w:lvlText w:val="%1."/>
+      <w:lvlJc w:val="left"/>
+      <w:pPr>
+        <w:ind w:left="720" w:hanging="360"/>
+      </w:pPr>
+      <w:rPr>
+        <w:rFonts w:hint="default"/>
+      </w:rPr>
+    </w:lvl>
+    <w:lvl w:ilvl="1" w:tplc="04190003" w:tentative="1">
+      <w:start w:val="1"/>
+      <w:numFmt w:val="bullet"/>
+      <w:lvlText w:val="o"/>
+      <w:lvlJc w:val="left"/>
+      <w:pPr>
+        <w:ind w:left="1440" w:hanging="360"/>
+      </w:pPr>
+      <w:rPr>
+        <w:rFonts w:ascii="Courier New" w:hAnsi="Courier New" w:cs="Courier New" w:hint="default"/>
+      </w:rPr>
+    </w:lvl>
+    <w:lvl w:ilvl="2" w:tplc="04190005" w:tentative="1">
+      <w:start w:val="1"/>
+      <w:numFmt w:val="bullet"/>
+      <w:lvlText w:val=""/>
+      <w:lvlJc w:val="left"/>
+      <w:pPr>
+        <w:ind w:left="2160" w:hanging="360"/>
+      </w:pPr>
+      <w:rPr>
+        <w:rFonts w:ascii="Wingdings" w:hAnsi="Wingdings" w:hint="default"/>
+      </w:rPr>
+    </w:lvl>
+    <w:lvl w:ilvl="3" w:tplc="04190001" w:tentative="1">
+      <w:start w:val="1"/>
+      <w:numFmt w:val="bullet"/>
+      <w:lvlText w:val=""/>
+      <w:lvlJc w:val="left"/>
+      <w:pPr>
+        <w:ind w:left="2880" w:hanging="360"/>
+      </w:pPr>
+      <w:rPr>
+        <w:rFonts w:ascii="Symbol" w:hAnsi="Symbol" w:hint="default"/>
+      </w:rPr>
+    </w:lvl>
+    <w:lvl w:ilvl="4" w:tplc="04190003" w:tentative="1">
+      <w:start w:val="1"/>
+      <w:numFmt w:val="bullet"/>
+      <w:lvlText w:val="o"/>
+      <w:lvlJc w:val="left"/>
+      <w:pPr>
+        <w:ind w:left="3600" w:hanging="360"/>
+      </w:pPr>
+      <w:rPr>
+        <w:rFonts w:ascii="Courier New" w:hAnsi="Courier New" w:cs="Courier New" w:hint="default"/>
+      </w:rPr>
+    </w:lvl>
+    <w:lvl w:ilvl="5" w:tplc="04190005" w:tentative="1">
+      <w:start w:val="1"/>
+      <w:numFmt w:val="bullet"/>
+      <w:lvlText w:val=""/>
+      <w:lvlJc w:val="left"/>
+      <w:pPr>
+        <w:ind w:left="4320" w:hanging="360"/>
+      </w:pPr>
+      <w:rPr>
+        <w:rFonts w:ascii="Wingdings" w:hAnsi="Wingdings" w:hint="default"/>
+      </w:rPr>
+    </w:lvl>
+    <w:lvl w:ilvl="6" w:tplc="04190001" w:tentative="1">
+      <w:start w:val="1"/>
+      <w:numFmt w:val="bullet"/>
+      <w:lvlText w:val=""/>
+      <w:lvlJc w:val="left"/>
+      <w:pPr>
+        <w:ind w:left="5040" w:hanging="360"/>
+      </w:pPr>
+      <w:rPr>
+        <w:rFonts w:ascii="Symbol" w:hAnsi="Symbol" w:hint="default"/>
+      </w:rPr>
+    </w:lvl>
+    <w:lvl w:ilvl="7" w:tplc="04190003" w:tentative="1">
+      <w:start w:val="1"/>
+      <w:numFmt w:val="bullet"/>
+      <w:lvlText w:val="o"/>
+      <w:lvlJc w:val="left"/>
+      <w:pPr>
+        <w:ind w:left="5760" w:hanging="360"/>
+      </w:pPr>
+      <w:rPr>
+        <w:rFonts w:ascii="Courier New" w:hAnsi="Courier New" w:cs="Courier New" w:hint="default"/>
+      </w:rPr>
+    </w:lvl>
+    <w:lvl w:ilvl="8" w:tplc="04190005" w:tentative="1">
+      <w:start w:val="1"/>
+      <w:numFmt w:val="bullet"/>
+      <w:lvlText w:val=""/>
+      <w:lvlJc w:val="left"/>
+      <w:pPr>
+        <w:ind w:left="6480" w:hanging="360"/>
+      </w:pPr>
+      <w:rPr>
+        <w:rFonts w:ascii="Wingdings" w:hAnsi="Wingdings" w:hint="default"/>
+      </w:rPr>
+    </w:lvl>
+  </w:abstractNum>
+  <w:abstractNum w:abstractNumId="1" w15:restartNumberingAfterBreak="0">
+    <w:nsid w:val="29A42E4C"/>
+    <w:multiLevelType w:val="hybridMultilevel"/>
+    <w:tmpl w:val="118A2EA8"/>
+    <w:lvl w:ilvl="0" w:tplc="0419000F">
+      <w:start w:val="1"/>
+      <w:numFmt w:val="decimal"/>
+      <w:lvlText w:val="%1."/>
+      <w:lvlJc w:val="left"/>
+      <w:pPr>
+        <w:ind w:left="720" w:hanging="360"/>
+      </w:pPr>
+      <w:rPr>
+        <w:rFonts w:hint="default"/>
+      </w:rPr>
+    </w:lvl>
+    <w:lvl w:ilvl="1" w:tplc="04190003" w:tentative="1">
+      <w:start w:val="1"/>
+      <w:numFmt w:val="bullet"/>
+      <w:lvlText w:val="o"/>
+      <w:lvlJc w:val="left"/>
+      <w:pPr>
+        <w:ind w:left="1440" w:hanging="360"/>
+      </w:pPr>
+      <w:rPr>
+        <w:rFonts w:ascii="Courier New" w:hAnsi="Courier New" w:cs="Courier New" w:hint="default"/>
+      </w:rPr>
+    </w:lvl>
+    <w:lvl w:ilvl="2" w:tplc="04190005" w:tentative="1">
+      <w:start w:val="1"/>
+      <w:numFmt w:val="bullet"/>
+      <w:lvlText w:val=""/>
+      <w:lvlJc w:val="left"/>
+      <w:pPr>
+        <w:ind w:left="2160" w:hanging="360"/>
+      </w:pPr>
+      <w:rPr>
+        <w:rFonts w:ascii="Wingdings" w:hAnsi="Wingdings" w:hint="default"/>
+      </w:rPr>
+    </w:lvl>
+    <w:lvl w:ilvl="3" w:tplc="04190001" w:tentative="1">
+      <w:start w:val="1"/>
+      <w:numFmt w:val="bullet"/>
+      <w:lvlText w:val=""/>
+      <w:lvlJc w:val="left"/>
+      <w:pPr>
+        <w:ind w:left="2880" w:hanging="360"/>
+      </w:pPr>
+      <w:rPr>
+        <w:rFonts w:ascii="Symbol" w:hAnsi="Symbol" w:hint="default"/>
+      </w:rPr>
+    </w:lvl>
+    <w:lvl w:ilvl="4" w:tplc="04190003" w:tentative="1">
+      <w:start w:val="1"/>
+      <w:numFmt w:val="bullet"/>
+      <w:lvlText w:val="o"/>
+      <w:lvlJc w:val="left"/>
+      <w:pPr>
+        <w:ind w:left="3600" w:hanging="360"/>
+      </w:pPr>
+      <w:rPr>
+        <w:rFonts w:ascii="Courier New" w:hAnsi="Courier New" w:cs="Courier New" w:hint="default"/>
+      </w:rPr>
+    </w:lvl>
+    <w:lvl w:ilvl="5" w:tplc="04190005" w:tentative="1">
+      <w:start w:val="1"/>
+      <w:numFmt w:val="bullet"/>
+      <w:lvlText w:val=""/>
+      <w:lvlJc w:val="left"/>
+      <w:pPr>
+        <w:ind w:left="4320" w:hanging="360"/>
+      </w:pPr>
+      <w:rPr>
+        <w:rFonts w:ascii="Wingdings" w:hAnsi="Wingdings" w:hint="default"/>
+      </w:rPr>
+    </w:lvl>
+    <w:lvl w:ilvl="6" w:tplc="04190001" w:tentative="1">
+      <w:start w:val="1"/>
+      <w:numFmt w:val="bullet"/>
+      <w:lvlText w:val=""/>
+      <w:lvlJc w:val="left"/>
+      <w:pPr>
+        <w:ind w:left="5040" w:hanging="360"/>
+      </w:pPr>
+      <w:rPr>
+        <w:rFonts w:ascii="Symbol" w:hAnsi="Symbol" w:hint="default"/>
+      </w:rPr>
+    </w:lvl>
+    <w:lvl w:ilvl="7" w:tplc="04190003" w:tentative="1">
+      <w:start w:val="1"/>
+      <w:numFmt w:val="bullet"/>
+      <w:lvlText w:val="o"/>
+      <w:lvlJc w:val="left"/>
+      <w:pPr>
+        <w:ind w:left="5760" w:hanging="360"/>
+      </w:pPr>
+      <w:rPr>
+        <w:rFonts w:ascii="Courier New" w:hAnsi="Courier New" w:cs="Courier New" w:hint="default"/>
+      </w:rPr>
+    </w:lvl>
+    <w:lvl w:ilvl="8" w:tplc="04190005" w:tentative="1">
+      <w:start w:val="1"/>
+      <w:numFmt w:val="bullet"/>
+      <w:lvlText w:val=""/>
+      <w:lvlJc w:val="left"/>
+      <w:pPr>
+        <w:ind w:left="6480" w:hanging="360"/>
+      </w:pPr>
+      <w:rPr>
+        <w:rFonts w:ascii="Wingdings" w:hAnsi="Wingdings" w:hint="default"/>
+      </w:rPr>
+    </w:lvl>
+  </w:abstractNum>
+  <w:abstractNum w:abstractNumId="2" w15:restartNumberingAfterBreak="0">
+    <w:nsid w:val="44466A6A"/>
+    <w:multiLevelType w:val="hybridMultilevel"/>
+    <w:tmpl w:val="118A2EA8"/>
+    <w:lvl w:ilvl="0" w:tplc="0419000F">
+      <w:start w:val="1"/>
+      <w:numFmt w:val="decimal"/>
+      <w:lvlText w:val="%1."/>
+      <w:lvlJc w:val="left"/>
+      <w:pPr>
+        <w:ind w:left="720" w:hanging="360"/>
+      </w:pPr>
+      <w:rPr>
+        <w:rFonts w:hint="default"/>
+      </w:rPr>
+    </w:lvl>
+    <w:lvl w:ilvl="1" w:tplc="04190003" w:tentative="1">
+      <w:start w:val="1"/>
+      <w:numFmt w:val="bullet"/>
+      <w:lvlText w:val="o"/>
+      <w:lvlJc w:val="left"/>
+      <w:pPr>
+        <w:ind w:left="1440" w:hanging="360"/>
+      </w:pPr>
+      <w:rPr>
+        <w:rFonts w:ascii="Courier New" w:hAnsi="Courier New" w:cs="Courier New" w:hint="default"/>
+      </w:rPr>
+    </w:lvl>
+    <w:lvl w:ilvl="2" w:tplc="04190005" w:tentative="1">
+      <w:start w:val="1"/>
+      <w:numFmt w:val="bullet"/>
+      <w:lvlText w:val=""/>
+      <w:lvlJc w:val="left"/>
+      <w:pPr>
+        <w:ind w:left="2160" w:hanging="360"/>
+      </w:pPr>
+      <w:rPr>
+        <w:rFonts w:ascii="Wingdings" w:hAnsi="Wingdings" w:hint="default"/>
+      </w:rPr>
+    </w:lvl>
+    <w:lvl w:ilvl="3" w:tplc="04190001" w:tentative="1">
+      <w:start w:val="1"/>
+      <w:numFmt w:val="bullet"/>
+      <w:lvlText w:val=""/>
+      <w:lvlJc w:val="left"/>
+      <w:pPr>
+        <w:ind w:left="2880" w:hanging="360"/>
+      </w:pPr>
+      <w:rPr>
+        <w:rFonts w:ascii="Symbol" w:hAnsi="Symbol" w:hint="default"/>
+      </w:rPr>
+    </w:lvl>
+    <w:lvl w:ilvl="4" w:tplc="04190003" w:tentative="1">
+      <w:start w:val="1"/>
+      <w:numFmt w:val="bullet"/>
+      <w:lvlText w:val="o"/>
+      <w:lvlJc w:val="left"/>
+      <w:pPr>
+        <w:ind w:left="3600" w:hanging="360"/>
+      </w:pPr>
+      <w:rPr>
+        <w:rFonts w:ascii="Courier New" w:hAnsi="Courier New" w:cs="Courier New" w:hint="default"/>
+      </w:rPr>
+    </w:lvl>
+    <w:lvl w:ilvl="5" w:tplc="04190005" w:tentative="1">
+      <w:start w:val="1"/>
+      <w:numFmt w:val="bullet"/>
+      <w:lvlText w:val=""/>
+      <w:lvlJc w:val="left"/>
+      <w:pPr>
+        <w:ind w:left="4320" w:hanging="360"/>
+      </w:pPr>
+      <w:rPr>
+        <w:rFonts w:ascii="Wingdings" w:hAnsi="Wingdings" w:hint="default"/>
+      </w:rPr>
+    </w:lvl>
+    <w:lvl w:ilvl="6" w:tplc="04190001" w:tentative="1">
+      <w:start w:val="1"/>
+      <w:numFmt w:val="bullet"/>
+      <w:lvlText w:val=""/>
+      <w:lvlJc w:val="left"/>
+      <w:pPr>
+        <w:ind w:left="5040" w:hanging="360"/>
+      </w:pPr>
+      <w:rPr>
+        <w:rFonts w:ascii="Symbol" w:hAnsi="Symbol" w:hint="default"/>
+      </w:rPr>
+    </w:lvl>
+    <w:lvl w:ilvl="7" w:tplc="04190003" w:tentative="1">
+      <w:start w:val="1"/>
+      <w:numFmt w:val="bullet"/>
+      <w:lvlText w:val="o"/>
+      <w:lvlJc w:val="left"/>
+      <w:pPr>
+        <w:ind w:left="5760" w:hanging="360"/>
+      </w:pPr>
+      <w:rPr>
+        <w:rFonts w:ascii="Courier New" w:hAnsi="Courier New" w:cs="Courier New" w:hint="default"/>
+      </w:rPr>
+    </w:lvl>
+    <w:lvl w:ilvl="8" w:tplc="04190005" w:tentative="1">
+      <w:start w:val="1"/>
+      <w:numFmt w:val="bullet"/>
+      <w:lvlText w:val=""/>
+      <w:lvlJc w:val="left"/>
+      <w:pPr>
+        <w:ind w:left="6480" w:hanging="360"/>
+      </w:pPr>
+      <w:rPr>
+        <w:rFonts w:ascii="Wingdings" w:hAnsi="Wingdings" w:hint="default"/>
+      </w:rPr>
+    </w:lvl>
+  </w:abstractNum>
+  <w:abstractNum w:abstractNumId="3" w15:restartNumberingAfterBreak="0">
+    <w:nsid w:val="63B852C0"/>
+    <w:multiLevelType w:val="hybridMultilevel"/>
+    <w:tmpl w:val="118A2EA8"/>
+    <w:lvl w:ilvl="0" w:tplc="0419000F">
+      <w:start w:val="1"/>
+      <w:numFmt w:val="decimal"/>
+      <w:lvlText w:val="%1."/>
+      <w:lvlJc w:val="left"/>
+      <w:pPr>
+        <w:ind w:left="720" w:hanging="360"/>
+      </w:pPr>
+      <w:rPr>
+        <w:rFonts w:hint="default"/>
+      </w:rPr>
+    </w:lvl>
+    <w:lvl w:ilvl="1" w:tplc="04190003" w:tentative="1">
+      <w:start w:val="1"/>
+      <w:numFmt w:val="bullet"/>
+      <w:lvlText w:val="o"/>
+      <w:lvlJc w:val="left"/>
+      <w:pPr>
+        <w:ind w:left="1440" w:hanging="360"/>
+      </w:pPr>
+      <w:rPr>
+        <w:rFonts w:ascii="Courier New" w:hAnsi="Courier New" w:cs="Courier New" w:hint="default"/>
+      </w:rPr>
+    </w:lvl>
+    <w:lvl w:ilvl="2" w:tplc="04190005" w:tentative="1">
+      <w:start w:val="1"/>
+      <w:numFmt w:val="bullet"/>
+      <w:lvlText w:val=""/>
+      <w:lvlJc w:val="left"/>
+      <w:pPr>
+        <w:ind w:left="2160" w:hanging="360"/>
+      </w:pPr>
+      <w:rPr>
+        <w:rFonts w:ascii="Wingdings" w:hAnsi="Wingdings" w:hint="default"/>
+      </w:rPr>
+    </w:lvl>
+    <w:lvl w:ilvl="3" w:tplc="04190001" w:tentative="1">
+      <w:start w:val="1"/>
+      <w:numFmt w:val="bullet"/>
+      <w:lvlText w:val=""/>
+      <w:lvlJc w:val="left"/>
+      <w:pPr>
+        <w:ind w:left="2880" w:hanging="360"/>
+      </w:pPr>
+      <w:rPr>
+        <w:rFonts w:ascii="Symbol" w:hAnsi="Symbol" w:hint="default"/>
+      </w:rPr>
+    </w:lvl>
+    <w:lvl w:ilvl="4" w:tplc="04190003" w:tentative="1">
+      <w:start w:val="1"/>
+      <w:numFmt w:val="bullet"/>
+      <w:lvlText w:val="o"/>
+      <w:lvlJc w:val="left"/>
+      <w:pPr>
+        <w:ind w:left="3600" w:hanging="360"/>
+      </w:pPr>
+      <w:rPr>
+        <w:rFonts w:ascii="Courier New" w:hAnsi="Courier New" w:cs="Courier New" w:hint="default"/>
+      </w:rPr>
+    </w:lvl>
+    <w:lvl w:ilvl="5" w:tplc="04190005" w:tentative="1">
+      <w:start w:val="1"/>
+      <w:numFmt w:val="bullet"/>
+      <w:lvlText w:val=""/>
+      <w:lvlJc w:val="left"/>
+      <w:pPr>
+        <w:ind w:left="4320" w:hanging="360"/>
+      </w:pPr>
+      <w:rPr>
+        <w:rFonts w:ascii="Wingdings" w:hAnsi="Wingdings" w:hint="default"/>
+      </w:rPr>
+    </w:lvl>
+    <w:lvl w:ilvl="6" w:tplc="04190001" w:tentative="1">
+      <w:start w:val="1"/>
+      <w:numFmt w:val="bullet"/>
+      <w:lvlText w:val=""/>
+      <w:lvlJc w:val="left"/>
+      <w:pPr>
+        <w:ind w:left="5040" w:hanging="360"/>
+      </w:pPr>
+      <w:rPr>
+        <w:rFonts w:ascii="Symbol" w:hAnsi="Symbol" w:hint="default"/>
+      </w:rPr>
+    </w:lvl>
+    <w:lvl w:ilvl="7" w:tplc="04190003" w:tentative="1">
+      <w:start w:val="1"/>
+      <w:numFmt w:val="bullet"/>
+      <w:lvlText w:val="o"/>
+      <w:lvlJc w:val="left"/>
+      <w:pPr>
+        <w:ind w:left="5760" w:hanging="360"/>
+      </w:pPr>
+      <w:rPr>
+        <w:rFonts w:ascii="Courier New" w:hAnsi="Courier New" w:cs="Courier New" w:hint="default"/>
+      </w:rPr>
+    </w:lvl>
+    <w:lvl w:ilvl="8" w:tplc="04190005" w:tentative="1">
+      <w:start w:val="1"/>
+      <w:numFmt w:val="bullet"/>
+      <w:lvlText w:val=""/>
+      <w:lvlJc w:val="left"/>
+      <w:pPr>
+        <w:ind w:left="6480" w:hanging="360"/>
+      </w:pPr>
+      <w:rPr>
+        <w:rFonts w:ascii="Wingdings" w:hAnsi="Wingdings" w:hint="default"/>
+      </w:rPr>
+    </w:lvl>
+  </w:abstractNum>
+  <w:abstractNum w:abstractNumId="4" w15:restartNumberingAfterBreak="0">
     <w:nsid w:val="74664157"/>
     <w:multiLevelType w:val="hybridMultilevel"/>
     <w:tmpl w:val="ED16E3FE"/>
@@ -3080,13 +5323,25 @@
     </w:lvl>
   </w:abstractNum>
   <w:num w:numId="1">
+    <w:abstractNumId w:val="4"/>
+  </w:num>
+  <w:num w:numId="2">
     <w:abstractNumId w:val="0"/>
+  </w:num>
+  <w:num w:numId="3">
+    <w:abstractNumId w:val="1"/>
+  </w:num>
+  <w:num w:numId="4">
+    <w:abstractNumId w:val="2"/>
+  </w:num>
+  <w:num w:numId="5">
+    <w:abstractNumId w:val="3"/>
   </w:num>
 </w:numbering>
 </file>
 
 <file path=word/styles.xml><?xml version="1.0" encoding="utf-8"?>
-<w:styles xmlns:mc="http://schemas.openxmlformats.org/markup-compatibility/2006" xmlns:r="http://schemas.openxmlformats.org/officeDocument/2006/relationships" xmlns:w="http://schemas.openxmlformats.org/wordprocessingml/2006/main" xmlns:w14="http://schemas.microsoft.com/office/word/2010/wordml" xmlns:w15="http://schemas.microsoft.com/office/word/2012/wordml" xmlns:w16cex="http://schemas.microsoft.com/office/word/2018/wordml/cex" xmlns:w16cid="http://schemas.microsoft.com/office/word/2016/wordml/cid" xmlns:w16="http://schemas.microsoft.com/office/word/2018/wordml" xmlns:w16sdtdh="http://schemas.microsoft.com/office/word/2020/wordml/sdtdatahash" xmlns:w16se="http://schemas.microsoft.com/office/word/2015/wordml/symex" mc:Ignorable="w14 w15 w16se w16cid w16 w16cex w16sdtdh">
+<w:styles xmlns:mc="http://schemas.openxmlformats.org/markup-compatibility/2006" xmlns:r="http://schemas.openxmlformats.org/officeDocument/2006/relationships" xmlns:w="http://schemas.openxmlformats.org/wordprocessingml/2006/main" xmlns:w14="http://schemas.microsoft.com/office/word/2010/wordml" xmlns:w15="http://schemas.microsoft.com/office/word/2012/wordml" xmlns:w16cex="http://schemas.microsoft.com/office/word/2018/wordml/cex" xmlns:w16cid="http://schemas.microsoft.com/office/word/2016/wordml/cid" xmlns:w16="http://schemas.microsoft.com/office/word/2018/wordml" xmlns:w16se="http://schemas.microsoft.com/office/word/2015/wordml/symex" mc:Ignorable="w14 w15 w16se w16cid w16 w16cex">
   <w:docDefaults>
     <w:rPrDefault>
       <w:rPr>

</xml_diff>

<commit_message>
Lab. #1 - Commit #11
</commit_message>
<xml_diff>
--- a/Reports/Отчет по лабораторной работе №1.docx
+++ b/Reports/Отчет по лабораторной работе №1.docx
@@ -1,6 +1,6 @@
 
 <file path=word/document.xml><?xml version="1.0" encoding="utf-8"?>
-<w:document xmlns:wpc="http://schemas.microsoft.com/office/word/2010/wordprocessingCanvas" xmlns:cx="http://schemas.microsoft.com/office/drawing/2014/chartex" xmlns:cx1="http://schemas.microsoft.com/office/drawing/2015/9/8/chartex" xmlns:cx2="http://schemas.microsoft.com/office/drawing/2015/10/21/chartex" xmlns:cx3="http://schemas.microsoft.com/office/drawing/2016/5/9/chartex" xmlns:cx4="http://schemas.microsoft.com/office/drawing/2016/5/10/chartex" xmlns:cx5="http://schemas.microsoft.com/office/drawing/2016/5/11/chartex" xmlns:cx6="http://schemas.microsoft.com/office/drawing/2016/5/12/chartex" xmlns:cx7="http://schemas.microsoft.com/office/drawing/2016/5/13/chartex" xmlns:cx8="http://schemas.microsoft.com/office/drawing/2016/5/14/chartex" xmlns:mc="http://schemas.openxmlformats.org/markup-compatibility/2006" xmlns:aink="http://schemas.microsoft.com/office/drawing/2016/ink" xmlns:am3d="http://schemas.microsoft.com/office/drawing/2017/model3d" xmlns:o="urn:schemas-microsoft-com:office:office" xmlns:r="http://schemas.openxmlformats.org/officeDocument/2006/relationships" xmlns:m="http://schemas.openxmlformats.org/officeDocument/2006/math" xmlns:v="urn:schemas-microsoft-com:vml" xmlns:wp14="http://schemas.microsoft.com/office/word/2010/wordprocessingDrawing" xmlns:wp="http://schemas.openxmlformats.org/drawingml/2006/wordprocessingDrawing" xmlns:w10="urn:schemas-microsoft-com:office:word" xmlns:w="http://schemas.openxmlformats.org/wordprocessingml/2006/main" xmlns:w14="http://schemas.microsoft.com/office/word/2010/wordml" xmlns:w15="http://schemas.microsoft.com/office/word/2012/wordml" xmlns:w16cex="http://schemas.microsoft.com/office/word/2018/wordml/cex" xmlns:w16cid="http://schemas.microsoft.com/office/word/2016/wordml/cid" xmlns:w16="http://schemas.microsoft.com/office/word/2018/wordml" xmlns:w16se="http://schemas.microsoft.com/office/word/2015/wordml/symex" xmlns:wpg="http://schemas.microsoft.com/office/word/2010/wordprocessingGroup" xmlns:wpi="http://schemas.microsoft.com/office/word/2010/wordprocessingInk" xmlns:wne="http://schemas.microsoft.com/office/word/2006/wordml" xmlns:wps="http://schemas.microsoft.com/office/word/2010/wordprocessingShape" mc:Ignorable="w14 w15 w16se w16cid w16 w16cex wp14">
+<w:document xmlns:wpc="http://schemas.microsoft.com/office/word/2010/wordprocessingCanvas" xmlns:cx="http://schemas.microsoft.com/office/drawing/2014/chartex" xmlns:cx1="http://schemas.microsoft.com/office/drawing/2015/9/8/chartex" xmlns:cx2="http://schemas.microsoft.com/office/drawing/2015/10/21/chartex" xmlns:cx3="http://schemas.microsoft.com/office/drawing/2016/5/9/chartex" xmlns:cx4="http://schemas.microsoft.com/office/drawing/2016/5/10/chartex" xmlns:cx5="http://schemas.microsoft.com/office/drawing/2016/5/11/chartex" xmlns:cx6="http://schemas.microsoft.com/office/drawing/2016/5/12/chartex" xmlns:cx7="http://schemas.microsoft.com/office/drawing/2016/5/13/chartex" xmlns:cx8="http://schemas.microsoft.com/office/drawing/2016/5/14/chartex" xmlns:mc="http://schemas.openxmlformats.org/markup-compatibility/2006" xmlns:aink="http://schemas.microsoft.com/office/drawing/2016/ink" xmlns:am3d="http://schemas.microsoft.com/office/drawing/2017/model3d" xmlns:o="urn:schemas-microsoft-com:office:office" xmlns:r="http://schemas.openxmlformats.org/officeDocument/2006/relationships" xmlns:m="http://schemas.openxmlformats.org/officeDocument/2006/math" xmlns:v="urn:schemas-microsoft-com:vml" xmlns:wp14="http://schemas.microsoft.com/office/word/2010/wordprocessingDrawing" xmlns:wp="http://schemas.openxmlformats.org/drawingml/2006/wordprocessingDrawing" xmlns:w10="urn:schemas-microsoft-com:office:word" xmlns:w="http://schemas.openxmlformats.org/wordprocessingml/2006/main" xmlns:w14="http://schemas.microsoft.com/office/word/2010/wordml" xmlns:w15="http://schemas.microsoft.com/office/word/2012/wordml" xmlns:w16cex="http://schemas.microsoft.com/office/word/2018/wordml/cex" xmlns:w16cid="http://schemas.microsoft.com/office/word/2016/wordml/cid" xmlns:w16="http://schemas.microsoft.com/office/word/2018/wordml" xmlns:w16sdtdh="http://schemas.microsoft.com/office/word/2020/wordml/sdtdatahash" xmlns:w16se="http://schemas.microsoft.com/office/word/2015/wordml/symex" xmlns:wpg="http://schemas.microsoft.com/office/word/2010/wordprocessingGroup" xmlns:wpi="http://schemas.microsoft.com/office/word/2010/wordprocessingInk" xmlns:wne="http://schemas.microsoft.com/office/word/2006/wordml" xmlns:wps="http://schemas.microsoft.com/office/word/2010/wordprocessingShape" mc:Ignorable="w14 w15 w16se w16cid w16 w16cex w16sdtdh wp14">
   <w:body>
     <w:p>
       <w:pPr>
@@ -819,7 +819,6 @@
           <w:rFonts w:ascii="Times New Roman" w:eastAsia="Times New Roman" w:hAnsi="Times New Roman" w:cs="Times New Roman"/>
           <w:sz w:val="28"/>
           <w:szCs w:val="28"/>
-          <w:lang w:val="en-US"/>
         </w:rPr>
       </w:pPr>
       <w:r>
@@ -838,7 +837,6 @@
           <w:rFonts w:ascii="Times New Roman" w:eastAsia="Times New Roman" w:hAnsi="Times New Roman" w:cs="Times New Roman"/>
           <w:sz w:val="28"/>
           <w:szCs w:val="28"/>
-          <w:lang w:val="en-US"/>
         </w:rPr>
       </w:pPr>
     </w:p>
@@ -1088,7 +1086,23 @@
           <w:sz w:val="28"/>
           <w:szCs w:val="28"/>
         </w:rPr>
-        <w:t>Выполняем компиляцию программного кода (см. рис. 1.)</w:t>
+        <w:t>Выполняем компиляцию программного кода (см. рис. 1.</w:t>
+      </w:r>
+      <w:r>
+        <w:rPr>
+          <w:rFonts w:ascii="Times New Roman" w:eastAsia="Times New Roman" w:hAnsi="Times New Roman" w:cs="Times New Roman"/>
+          <w:sz w:val="28"/>
+          <w:szCs w:val="28"/>
+        </w:rPr>
+        <w:t>3</w:t>
+      </w:r>
+      <w:r>
+        <w:rPr>
+          <w:rFonts w:ascii="Times New Roman" w:eastAsia="Times New Roman" w:hAnsi="Times New Roman" w:cs="Times New Roman"/>
+          <w:sz w:val="28"/>
+          <w:szCs w:val="28"/>
+        </w:rPr>
+        <w:t>)</w:t>
       </w:r>
       <w:r>
         <w:rPr>
@@ -3432,6 +3446,14 @@
         </w:rPr>
         <w:t>Рисунок 4.1</w:t>
       </w:r>
+      <w:r>
+        <w:rPr>
+          <w:rFonts w:ascii="Times New Roman" w:hAnsi="Times New Roman" w:cs="Times New Roman"/>
+          <w:sz w:val="28"/>
+          <w:szCs w:val="28"/>
+        </w:rPr>
+        <w:t xml:space="preserve"> – Демонстрация того, что программа запускается</w:t>
+      </w:r>
     </w:p>
     <w:p>
       <w:pPr>
@@ -3669,6 +3691,14 @@
         </w:rPr>
         <w:t>Рисунок 4.2</w:t>
       </w:r>
+      <w:r>
+        <w:rPr>
+          <w:rFonts w:ascii="Times New Roman" w:hAnsi="Times New Roman" w:cs="Times New Roman"/>
+          <w:sz w:val="28"/>
+          <w:szCs w:val="28"/>
+        </w:rPr>
+        <w:t xml:space="preserve"> – Стек ошибок в отладчике</w:t>
+      </w:r>
     </w:p>
     <w:p>
       <w:pPr>
@@ -3690,7 +3720,6 @@
           <w:rFonts w:ascii="Times New Roman" w:hAnsi="Times New Roman" w:cs="Times New Roman"/>
           <w:sz w:val="28"/>
           <w:szCs w:val="28"/>
-          <w:lang w:val="en-US"/>
         </w:rPr>
       </w:pPr>
       <w:r>
@@ -3718,7 +3747,6 @@
           <w:rFonts w:ascii="Times New Roman" w:hAnsi="Times New Roman" w:cs="Times New Roman"/>
           <w:sz w:val="28"/>
           <w:szCs w:val="28"/>
-          <w:lang w:val="en-US"/>
         </w:rPr>
       </w:pPr>
     </w:p>
@@ -3777,31 +3805,7 @@
           <w:sz w:val="28"/>
           <w:szCs w:val="28"/>
         </w:rPr>
-        <w:t xml:space="preserve"> </w:t>
-      </w:r>
-      <w:r>
-        <w:rPr>
-          <w:rFonts w:ascii="Times New Roman" w:hAnsi="Times New Roman" w:cs="Times New Roman"/>
-          <w:sz w:val="28"/>
-          <w:szCs w:val="28"/>
-        </w:rPr>
-        <w:t>(см. рис. 4.</w:t>
-      </w:r>
-      <w:r>
-        <w:rPr>
-          <w:rFonts w:ascii="Times New Roman" w:hAnsi="Times New Roman" w:cs="Times New Roman"/>
-          <w:sz w:val="28"/>
-          <w:szCs w:val="28"/>
-        </w:rPr>
-        <w:t>3</w:t>
-      </w:r>
-      <w:r>
-        <w:rPr>
-          <w:rFonts w:ascii="Times New Roman" w:hAnsi="Times New Roman" w:cs="Times New Roman"/>
-          <w:sz w:val="28"/>
-          <w:szCs w:val="28"/>
-        </w:rPr>
-        <w:t>)</w:t>
+        <w:t xml:space="preserve"> (см. рис. 4.3)</w:t>
       </w:r>
       <w:r>
         <w:rPr>
@@ -3891,42 +3895,42 @@
         </w:rPr>
         <w:t>Рисунок 4.3</w:t>
       </w:r>
-    </w:p>
-    <w:p>
-      <w:pPr>
-        <w:spacing w:line="240" w:lineRule="auto"/>
-        <w:jc w:val="center"/>
-        <w:rPr>
-          <w:rFonts w:ascii="Times New Roman" w:hAnsi="Times New Roman" w:cs="Times New Roman"/>
-          <w:sz w:val="28"/>
-          <w:szCs w:val="28"/>
-        </w:rPr>
-      </w:pPr>
-    </w:p>
-    <w:p>
-      <w:pPr>
-        <w:spacing w:line="240" w:lineRule="auto"/>
-        <w:rPr>
-          <w:rFonts w:ascii="Times New Roman" w:hAnsi="Times New Roman" w:cs="Times New Roman"/>
-          <w:sz w:val="28"/>
-          <w:szCs w:val="28"/>
-        </w:rPr>
-      </w:pPr>
-      <w:r>
-        <w:rPr>
-          <w:rFonts w:ascii="Times New Roman" w:hAnsi="Times New Roman" w:cs="Times New Roman"/>
-          <w:sz w:val="28"/>
-          <w:szCs w:val="28"/>
-        </w:rPr>
-        <w:t>Программа не компилируется.</w:t>
-      </w:r>
-      <w:r>
-        <w:rPr>
-          <w:rFonts w:ascii="Times New Roman" w:hAnsi="Times New Roman" w:cs="Times New Roman"/>
-          <w:sz w:val="28"/>
-          <w:szCs w:val="28"/>
-        </w:rPr>
-        <w:t xml:space="preserve"> </w:t>
+      <w:r>
+        <w:rPr>
+          <w:rFonts w:ascii="Times New Roman" w:hAnsi="Times New Roman" w:cs="Times New Roman"/>
+          <w:sz w:val="28"/>
+          <w:szCs w:val="28"/>
+        </w:rPr>
+        <w:t xml:space="preserve"> – Стек ошибок в отладчике</w:t>
+      </w:r>
+    </w:p>
+    <w:p>
+      <w:pPr>
+        <w:spacing w:line="240" w:lineRule="auto"/>
+        <w:jc w:val="center"/>
+        <w:rPr>
+          <w:rFonts w:ascii="Times New Roman" w:hAnsi="Times New Roman" w:cs="Times New Roman"/>
+          <w:sz w:val="28"/>
+          <w:szCs w:val="28"/>
+        </w:rPr>
+      </w:pPr>
+    </w:p>
+    <w:p>
+      <w:pPr>
+        <w:spacing w:line="240" w:lineRule="auto"/>
+        <w:rPr>
+          <w:rFonts w:ascii="Times New Roman" w:hAnsi="Times New Roman" w:cs="Times New Roman"/>
+          <w:sz w:val="28"/>
+          <w:szCs w:val="28"/>
+        </w:rPr>
+      </w:pPr>
+      <w:r>
+        <w:rPr>
+          <w:rFonts w:ascii="Times New Roman" w:hAnsi="Times New Roman" w:cs="Times New Roman"/>
+          <w:sz w:val="28"/>
+          <w:szCs w:val="28"/>
+        </w:rPr>
+        <w:t xml:space="preserve">Программа не компилируется. </w:t>
       </w:r>
       <w:r>
         <w:rPr>
@@ -4076,31 +4080,7 @@
           <w:sz w:val="28"/>
           <w:szCs w:val="28"/>
         </w:rPr>
-        <w:t xml:space="preserve"> </w:t>
-      </w:r>
-      <w:r>
-        <w:rPr>
-          <w:rFonts w:ascii="Times New Roman" w:hAnsi="Times New Roman" w:cs="Times New Roman"/>
-          <w:sz w:val="28"/>
-          <w:szCs w:val="28"/>
-        </w:rPr>
-        <w:t>(см. рис. 4.</w:t>
-      </w:r>
-      <w:r>
-        <w:rPr>
-          <w:rFonts w:ascii="Times New Roman" w:hAnsi="Times New Roman" w:cs="Times New Roman"/>
-          <w:sz w:val="28"/>
-          <w:szCs w:val="28"/>
-        </w:rPr>
-        <w:t>4</w:t>
-      </w:r>
-      <w:r>
-        <w:rPr>
-          <w:rFonts w:ascii="Times New Roman" w:hAnsi="Times New Roman" w:cs="Times New Roman"/>
-          <w:sz w:val="28"/>
-          <w:szCs w:val="28"/>
-        </w:rPr>
-        <w:t>)</w:t>
+        <w:t xml:space="preserve"> (см. рис. 4.4)</w:t>
       </w:r>
       <w:r>
         <w:rPr>
@@ -4198,41 +4178,41 @@
         </w:rPr>
         <w:t>4</w:t>
       </w:r>
-    </w:p>
-    <w:p>
-      <w:pPr>
-        <w:spacing w:line="240" w:lineRule="auto"/>
-        <w:rPr>
-          <w:rFonts w:ascii="Times New Roman" w:hAnsi="Times New Roman" w:cs="Times New Roman"/>
-          <w:sz w:val="28"/>
-          <w:szCs w:val="28"/>
-        </w:rPr>
-      </w:pPr>
-    </w:p>
-    <w:p>
-      <w:pPr>
-        <w:spacing w:line="240" w:lineRule="auto"/>
-        <w:rPr>
-          <w:rFonts w:ascii="Times New Roman" w:hAnsi="Times New Roman" w:cs="Times New Roman"/>
-          <w:sz w:val="28"/>
-          <w:szCs w:val="28"/>
-        </w:rPr>
-      </w:pPr>
-      <w:r>
-        <w:rPr>
-          <w:rFonts w:ascii="Times New Roman" w:hAnsi="Times New Roman" w:cs="Times New Roman"/>
-          <w:sz w:val="28"/>
-          <w:szCs w:val="28"/>
-        </w:rPr>
-        <w:t>Программа не компилируется.</w:t>
-      </w:r>
-      <w:r>
-        <w:rPr>
-          <w:rFonts w:ascii="Times New Roman" w:hAnsi="Times New Roman" w:cs="Times New Roman"/>
-          <w:sz w:val="28"/>
-          <w:szCs w:val="28"/>
-        </w:rPr>
-        <w:t xml:space="preserve"> Отключенная библиотека отвечает за функции «</w:t>
+      <w:r>
+        <w:rPr>
+          <w:rFonts w:ascii="Times New Roman" w:hAnsi="Times New Roman" w:cs="Times New Roman"/>
+          <w:sz w:val="28"/>
+          <w:szCs w:val="28"/>
+        </w:rPr>
+        <w:t xml:space="preserve"> – Стек ошибок в отладчике</w:t>
+      </w:r>
+    </w:p>
+    <w:p>
+      <w:pPr>
+        <w:spacing w:line="240" w:lineRule="auto"/>
+        <w:rPr>
+          <w:rFonts w:ascii="Times New Roman" w:hAnsi="Times New Roman" w:cs="Times New Roman"/>
+          <w:sz w:val="28"/>
+          <w:szCs w:val="28"/>
+        </w:rPr>
+      </w:pPr>
+    </w:p>
+    <w:p>
+      <w:pPr>
+        <w:spacing w:line="240" w:lineRule="auto"/>
+        <w:rPr>
+          <w:rFonts w:ascii="Times New Roman" w:hAnsi="Times New Roman" w:cs="Times New Roman"/>
+          <w:sz w:val="28"/>
+          <w:szCs w:val="28"/>
+        </w:rPr>
+      </w:pPr>
+      <w:r>
+        <w:rPr>
+          <w:rFonts w:ascii="Times New Roman" w:hAnsi="Times New Roman" w:cs="Times New Roman"/>
+          <w:sz w:val="28"/>
+          <w:szCs w:val="28"/>
+        </w:rPr>
+        <w:t>Программа не компилируется. Отключенная библиотека отвечает за функции «</w:t>
       </w:r>
       <w:r>
         <w:rPr>
@@ -4331,7 +4311,6 @@
           <w:rFonts w:ascii="Times New Roman" w:hAnsi="Times New Roman" w:cs="Times New Roman"/>
           <w:sz w:val="28"/>
           <w:szCs w:val="28"/>
-          <w:lang w:val="en-US"/>
         </w:rPr>
         <w:t xml:space="preserve">&gt;&gt; </w:t>
       </w:r>
@@ -4348,7 +4327,6 @@
           <w:rFonts w:ascii="Times New Roman" w:hAnsi="Times New Roman" w:cs="Times New Roman"/>
           <w:sz w:val="28"/>
           <w:szCs w:val="28"/>
-          <w:lang w:val="en-US"/>
         </w:rPr>
         <w:t>&lt;&lt;</w:t>
       </w:r>
@@ -4358,31 +4336,7 @@
           <w:sz w:val="28"/>
           <w:szCs w:val="28"/>
         </w:rPr>
-        <w:t xml:space="preserve"> </w:t>
-      </w:r>
-      <w:r>
-        <w:rPr>
-          <w:rFonts w:ascii="Times New Roman" w:hAnsi="Times New Roman" w:cs="Times New Roman"/>
-          <w:sz w:val="28"/>
-          <w:szCs w:val="28"/>
-        </w:rPr>
-        <w:t>(см. рис. 4.</w:t>
-      </w:r>
-      <w:r>
-        <w:rPr>
-          <w:rFonts w:ascii="Times New Roman" w:hAnsi="Times New Roman" w:cs="Times New Roman"/>
-          <w:sz w:val="28"/>
-          <w:szCs w:val="28"/>
-        </w:rPr>
-        <w:t>5</w:t>
-      </w:r>
-      <w:r>
-        <w:rPr>
-          <w:rFonts w:ascii="Times New Roman" w:hAnsi="Times New Roman" w:cs="Times New Roman"/>
-          <w:sz w:val="28"/>
-          <w:szCs w:val="28"/>
-        </w:rPr>
-        <w:t>).</w:t>
+        <w:t xml:space="preserve"> (см. рис. 4.5).</w:t>
       </w:r>
     </w:p>
     <w:p>
@@ -4472,6 +4426,14 @@
         </w:rPr>
         <w:t>5</w:t>
       </w:r>
+      <w:r>
+        <w:rPr>
+          <w:rFonts w:ascii="Times New Roman" w:hAnsi="Times New Roman" w:cs="Times New Roman"/>
+          <w:sz w:val="28"/>
+          <w:szCs w:val="28"/>
+        </w:rPr>
+        <w:t xml:space="preserve"> – Стек ошибок в отладчике</w:t>
+      </w:r>
     </w:p>
     <w:p>
       <w:pPr>
@@ -4583,15 +4545,7 @@
           <w:szCs w:val="28"/>
         </w:rPr>
         <w:lastRenderedPageBreak/>
-        <w:t>Ошибка №</w:t>
-      </w:r>
-      <w:r>
-        <w:rPr>
-          <w:rFonts w:ascii="Times New Roman" w:hAnsi="Times New Roman" w:cs="Times New Roman"/>
-          <w:sz w:val="28"/>
-          <w:szCs w:val="28"/>
-        </w:rPr>
-        <w:t>6</w:t>
+        <w:t>Ошибка №6</w:t>
       </w:r>
     </w:p>
     <w:p>
@@ -4628,31 +4582,7 @@
           <w:sz w:val="28"/>
           <w:szCs w:val="28"/>
         </w:rPr>
-        <w:t xml:space="preserve"> </w:t>
-      </w:r>
-      <w:r>
-        <w:rPr>
-          <w:rFonts w:ascii="Times New Roman" w:hAnsi="Times New Roman" w:cs="Times New Roman"/>
-          <w:sz w:val="28"/>
-          <w:szCs w:val="28"/>
-        </w:rPr>
-        <w:t>(см. рис. 4.</w:t>
-      </w:r>
-      <w:r>
-        <w:rPr>
-          <w:rFonts w:ascii="Times New Roman" w:hAnsi="Times New Roman" w:cs="Times New Roman"/>
-          <w:sz w:val="28"/>
-          <w:szCs w:val="28"/>
-        </w:rPr>
-        <w:t>6</w:t>
-      </w:r>
-      <w:r>
-        <w:rPr>
-          <w:rFonts w:ascii="Times New Roman" w:hAnsi="Times New Roman" w:cs="Times New Roman"/>
-          <w:sz w:val="28"/>
-          <w:szCs w:val="28"/>
-        </w:rPr>
-        <w:t>).</w:t>
+        <w:t xml:space="preserve"> (см. рис. 4.6).</w:t>
       </w:r>
     </w:p>
     <w:p>
@@ -4734,42 +4664,42 @@
         </w:rPr>
         <w:t>Рисунок 4.6</w:t>
       </w:r>
-    </w:p>
-    <w:p>
-      <w:pPr>
-        <w:spacing w:line="240" w:lineRule="auto"/>
-        <w:jc w:val="center"/>
-        <w:rPr>
-          <w:rFonts w:ascii="Times New Roman" w:hAnsi="Times New Roman" w:cs="Times New Roman"/>
-          <w:sz w:val="28"/>
-          <w:szCs w:val="28"/>
-        </w:rPr>
-      </w:pPr>
-    </w:p>
-    <w:p>
-      <w:pPr>
-        <w:spacing w:line="240" w:lineRule="auto"/>
-        <w:rPr>
-          <w:rFonts w:ascii="Times New Roman" w:hAnsi="Times New Roman" w:cs="Times New Roman"/>
-          <w:sz w:val="28"/>
-          <w:szCs w:val="28"/>
-        </w:rPr>
-      </w:pPr>
-      <w:r>
-        <w:rPr>
-          <w:rFonts w:ascii="Times New Roman" w:hAnsi="Times New Roman" w:cs="Times New Roman"/>
-          <w:sz w:val="28"/>
-          <w:szCs w:val="28"/>
-        </w:rPr>
-        <w:t>Программа не компилируется.</w:t>
-      </w:r>
-      <w:r>
-        <w:rPr>
-          <w:rFonts w:ascii="Times New Roman" w:hAnsi="Times New Roman" w:cs="Times New Roman"/>
-          <w:sz w:val="28"/>
-          <w:szCs w:val="28"/>
-        </w:rPr>
-        <w:t xml:space="preserve"> Мы пытаемся присвоить значение необъявленной переменной, которой нет в памяти устройства, что невозможно.</w:t>
+      <w:r>
+        <w:rPr>
+          <w:rFonts w:ascii="Times New Roman" w:hAnsi="Times New Roman" w:cs="Times New Roman"/>
+          <w:sz w:val="28"/>
+          <w:szCs w:val="28"/>
+        </w:rPr>
+        <w:t xml:space="preserve"> – Стек ошибок в отладчике</w:t>
+      </w:r>
+    </w:p>
+    <w:p>
+      <w:pPr>
+        <w:spacing w:line="240" w:lineRule="auto"/>
+        <w:jc w:val="center"/>
+        <w:rPr>
+          <w:rFonts w:ascii="Times New Roman" w:hAnsi="Times New Roman" w:cs="Times New Roman"/>
+          <w:sz w:val="28"/>
+          <w:szCs w:val="28"/>
+        </w:rPr>
+      </w:pPr>
+    </w:p>
+    <w:p>
+      <w:pPr>
+        <w:spacing w:line="240" w:lineRule="auto"/>
+        <w:rPr>
+          <w:rFonts w:ascii="Times New Roman" w:hAnsi="Times New Roman" w:cs="Times New Roman"/>
+          <w:sz w:val="28"/>
+          <w:szCs w:val="28"/>
+        </w:rPr>
+      </w:pPr>
+      <w:r>
+        <w:rPr>
+          <w:rFonts w:ascii="Times New Roman" w:hAnsi="Times New Roman" w:cs="Times New Roman"/>
+          <w:sz w:val="28"/>
+          <w:szCs w:val="28"/>
+        </w:rPr>
+        <w:t>Программа не компилируется. Мы пытаемся присвоить значение необъявленной переменной, которой нет в памяти устройства, что невозможно.</w:t>
       </w:r>
     </w:p>
     <w:sectPr>
@@ -4783,7 +4713,7 @@
 </file>
 
 <file path=word/numbering.xml><?xml version="1.0" encoding="utf-8"?>
-<w:numbering xmlns:wpc="http://schemas.microsoft.com/office/word/2010/wordprocessingCanvas" xmlns:cx="http://schemas.microsoft.com/office/drawing/2014/chartex" xmlns:cx1="http://schemas.microsoft.com/office/drawing/2015/9/8/chartex" xmlns:cx2="http://schemas.microsoft.com/office/drawing/2015/10/21/chartex" xmlns:cx3="http://schemas.microsoft.com/office/drawing/2016/5/9/chartex" xmlns:cx4="http://schemas.microsoft.com/office/drawing/2016/5/10/chartex" xmlns:cx5="http://schemas.microsoft.com/office/drawing/2016/5/11/chartex" xmlns:cx6="http://schemas.microsoft.com/office/drawing/2016/5/12/chartex" xmlns:cx7="http://schemas.microsoft.com/office/drawing/2016/5/13/chartex" xmlns:cx8="http://schemas.microsoft.com/office/drawing/2016/5/14/chartex" xmlns:mc="http://schemas.openxmlformats.org/markup-compatibility/2006" xmlns:aink="http://schemas.microsoft.com/office/drawing/2016/ink" xmlns:am3d="http://schemas.microsoft.com/office/drawing/2017/model3d" xmlns:o="urn:schemas-microsoft-com:office:office" xmlns:r="http://schemas.openxmlformats.org/officeDocument/2006/relationships" xmlns:m="http://schemas.openxmlformats.org/officeDocument/2006/math" xmlns:v="urn:schemas-microsoft-com:vml" xmlns:wp14="http://schemas.microsoft.com/office/word/2010/wordprocessingDrawing" xmlns:wp="http://schemas.openxmlformats.org/drawingml/2006/wordprocessingDrawing" xmlns:w10="urn:schemas-microsoft-com:office:word" xmlns:w="http://schemas.openxmlformats.org/wordprocessingml/2006/main" xmlns:w14="http://schemas.microsoft.com/office/word/2010/wordml" xmlns:w15="http://schemas.microsoft.com/office/word/2012/wordml" xmlns:w16cex="http://schemas.microsoft.com/office/word/2018/wordml/cex" xmlns:w16cid="http://schemas.microsoft.com/office/word/2016/wordml/cid" xmlns:w16="http://schemas.microsoft.com/office/word/2018/wordml" xmlns:w16se="http://schemas.microsoft.com/office/word/2015/wordml/symex" xmlns:wpg="http://schemas.microsoft.com/office/word/2010/wordprocessingGroup" xmlns:wpi="http://schemas.microsoft.com/office/word/2010/wordprocessingInk" xmlns:wne="http://schemas.microsoft.com/office/word/2006/wordml" xmlns:wps="http://schemas.microsoft.com/office/word/2010/wordprocessingShape" mc:Ignorable="w14 w15 w16se w16cid w16 w16cex wp14">
+<w:numbering xmlns:wpc="http://schemas.microsoft.com/office/word/2010/wordprocessingCanvas" xmlns:cx="http://schemas.microsoft.com/office/drawing/2014/chartex" xmlns:cx1="http://schemas.microsoft.com/office/drawing/2015/9/8/chartex" xmlns:cx2="http://schemas.microsoft.com/office/drawing/2015/10/21/chartex" xmlns:cx3="http://schemas.microsoft.com/office/drawing/2016/5/9/chartex" xmlns:cx4="http://schemas.microsoft.com/office/drawing/2016/5/10/chartex" xmlns:cx5="http://schemas.microsoft.com/office/drawing/2016/5/11/chartex" xmlns:cx6="http://schemas.microsoft.com/office/drawing/2016/5/12/chartex" xmlns:cx7="http://schemas.microsoft.com/office/drawing/2016/5/13/chartex" xmlns:cx8="http://schemas.microsoft.com/office/drawing/2016/5/14/chartex" xmlns:mc="http://schemas.openxmlformats.org/markup-compatibility/2006" xmlns:aink="http://schemas.microsoft.com/office/drawing/2016/ink" xmlns:am3d="http://schemas.microsoft.com/office/drawing/2017/model3d" xmlns:o="urn:schemas-microsoft-com:office:office" xmlns:r="http://schemas.openxmlformats.org/officeDocument/2006/relationships" xmlns:m="http://schemas.openxmlformats.org/officeDocument/2006/math" xmlns:v="urn:schemas-microsoft-com:vml" xmlns:wp14="http://schemas.microsoft.com/office/word/2010/wordprocessingDrawing" xmlns:wp="http://schemas.openxmlformats.org/drawingml/2006/wordprocessingDrawing" xmlns:w10="urn:schemas-microsoft-com:office:word" xmlns:w="http://schemas.openxmlformats.org/wordprocessingml/2006/main" xmlns:w14="http://schemas.microsoft.com/office/word/2010/wordml" xmlns:w15="http://schemas.microsoft.com/office/word/2012/wordml" xmlns:w16cex="http://schemas.microsoft.com/office/word/2018/wordml/cex" xmlns:w16cid="http://schemas.microsoft.com/office/word/2016/wordml/cid" xmlns:w16="http://schemas.microsoft.com/office/word/2018/wordml" xmlns:w16sdtdh="http://schemas.microsoft.com/office/word/2020/wordml/sdtdatahash" xmlns:w16se="http://schemas.microsoft.com/office/word/2015/wordml/symex" xmlns:wpg="http://schemas.microsoft.com/office/word/2010/wordprocessingGroup" xmlns:wpi="http://schemas.microsoft.com/office/word/2010/wordprocessingInk" xmlns:wne="http://schemas.microsoft.com/office/word/2006/wordml" xmlns:wps="http://schemas.microsoft.com/office/word/2010/wordprocessingShape" mc:Ignorable="w14 w15 w16se w16cid w16 w16cex w16sdtdh wp14">
   <w:abstractNum w:abstractNumId="0" w15:restartNumberingAfterBreak="0">
     <w:nsid w:val="2377534B"/>
     <w:multiLevelType w:val="hybridMultilevel"/>
@@ -5341,7 +5271,7 @@
 </file>
 
 <file path=word/styles.xml><?xml version="1.0" encoding="utf-8"?>
-<w:styles xmlns:mc="http://schemas.openxmlformats.org/markup-compatibility/2006" xmlns:r="http://schemas.openxmlformats.org/officeDocument/2006/relationships" xmlns:w="http://schemas.openxmlformats.org/wordprocessingml/2006/main" xmlns:w14="http://schemas.microsoft.com/office/word/2010/wordml" xmlns:w15="http://schemas.microsoft.com/office/word/2012/wordml" xmlns:w16cex="http://schemas.microsoft.com/office/word/2018/wordml/cex" xmlns:w16cid="http://schemas.microsoft.com/office/word/2016/wordml/cid" xmlns:w16="http://schemas.microsoft.com/office/word/2018/wordml" xmlns:w16se="http://schemas.microsoft.com/office/word/2015/wordml/symex" mc:Ignorable="w14 w15 w16se w16cid w16 w16cex">
+<w:styles xmlns:mc="http://schemas.openxmlformats.org/markup-compatibility/2006" xmlns:r="http://schemas.openxmlformats.org/officeDocument/2006/relationships" xmlns:w="http://schemas.openxmlformats.org/wordprocessingml/2006/main" xmlns:w14="http://schemas.microsoft.com/office/word/2010/wordml" xmlns:w15="http://schemas.microsoft.com/office/word/2012/wordml" xmlns:w16cex="http://schemas.microsoft.com/office/word/2018/wordml/cex" xmlns:w16cid="http://schemas.microsoft.com/office/word/2016/wordml/cid" xmlns:w16="http://schemas.microsoft.com/office/word/2018/wordml" xmlns:w16sdtdh="http://schemas.microsoft.com/office/word/2020/wordml/sdtdatahash" xmlns:w16se="http://schemas.microsoft.com/office/word/2015/wordml/symex" mc:Ignorable="w14 w15 w16se w16cid w16 w16cex w16sdtdh">
   <w:docDefaults>
     <w:rPrDefault>
       <w:rPr>

</xml_diff>

<commit_message>
Lab. #1 - Commit #12
</commit_message>
<xml_diff>
--- a/Reports/Отчет по лабораторной работе №1.docx
+++ b/Reports/Отчет по лабораторной работе №1.docx
@@ -610,7 +610,23 @@
           <w:rFonts w:ascii="Times New Roman" w:eastAsia="Times New Roman" w:hAnsi="Times New Roman" w:cs="Times New Roman"/>
           <w:sz w:val="28"/>
         </w:rPr>
-        <w:t>В окне Создать проект из списка установленных шаблонов проектов необходимо выбрать Visual C++, а затем указать тип проекта, выделив шаблон Консольное приложение Win32. В этом же окне надо указать имя и расположение вновь создаваемого проекта</w:t>
+        <w:t xml:space="preserve">В </w:t>
+      </w:r>
+      <w:proofErr w:type="gramStart"/>
+      <w:r>
+        <w:rPr>
+          <w:rFonts w:ascii="Times New Roman" w:eastAsia="Times New Roman" w:hAnsi="Times New Roman" w:cs="Times New Roman"/>
+          <w:sz w:val="28"/>
+        </w:rPr>
+        <w:t>окне</w:t>
+      </w:r>
+      <w:proofErr w:type="gramEnd"/>
+      <w:r>
+        <w:rPr>
+          <w:rFonts w:ascii="Times New Roman" w:eastAsia="Times New Roman" w:hAnsi="Times New Roman" w:cs="Times New Roman"/>
+          <w:sz w:val="28"/>
+        </w:rPr>
+        <w:t xml:space="preserve"> Создать проект из списка установленных шаблонов проектов необходимо выбрать Visual C++, а затем указать тип проекта, выделив шаблон Консольное приложение Win32. В этом же окне надо указать имя и расположение вновь создаваемого проекта</w:t>
       </w:r>
     </w:p>
     <w:p>
@@ -642,7 +658,23 @@
           <w:rFonts w:ascii="Times New Roman" w:eastAsia="Times New Roman" w:hAnsi="Times New Roman" w:cs="Times New Roman"/>
           <w:sz w:val="28"/>
         </w:rPr>
-        <w:t xml:space="preserve">В поле Расположение необходимо указать путь к папке, в которую вы хотите поместить ваш проект. Этот путь можно прописать вручную вновь выпавшем окне Расположение проекта выбрать созданную ранее папку (для работы в лабораторном классе это должна быть папка Общие документы), нажать кнопку Выбор папки, и вернуться в окно Создать проект. 2.6) Проверьте, у вас должно быть установлено: </w:t>
+        <w:t xml:space="preserve">В поле Расположение необходимо указать путь к папке, в которую вы хотите поместить ваш проект. Этот путь можно прописать вручную вновь выпавшем окне Расположение проекта выбрать созданную ранее папку (для работы в лабораторном классе это должна быть папка Общие документы), нажать кнопку Выбор папки, и вернуться в </w:t>
+      </w:r>
+      <w:proofErr w:type="gramStart"/>
+      <w:r>
+        <w:rPr>
+          <w:rFonts w:ascii="Times New Roman" w:eastAsia="Times New Roman" w:hAnsi="Times New Roman" w:cs="Times New Roman"/>
+          <w:sz w:val="28"/>
+        </w:rPr>
+        <w:t>окно</w:t>
+      </w:r>
+      <w:proofErr w:type="gramEnd"/>
+      <w:r>
+        <w:rPr>
+          <w:rFonts w:ascii="Times New Roman" w:eastAsia="Times New Roman" w:hAnsi="Times New Roman" w:cs="Times New Roman"/>
+          <w:sz w:val="28"/>
+        </w:rPr>
+        <w:t xml:space="preserve"> Создать проект. 2.6) Проверьте, у вас должно быть установлено: </w:t>
       </w:r>
     </w:p>
     <w:p>
@@ -706,7 +738,23 @@
           <w:rFonts w:ascii="Times New Roman" w:eastAsia="Times New Roman" w:hAnsi="Times New Roman" w:cs="Times New Roman"/>
           <w:sz w:val="28"/>
         </w:rPr>
-        <w:t xml:space="preserve">• переключатель Создать каталог для решения выключен (сброшена галочка); </w:t>
+        <w:t xml:space="preserve">• </w:t>
+      </w:r>
+      <w:proofErr w:type="gramStart"/>
+      <w:r>
+        <w:rPr>
+          <w:rFonts w:ascii="Times New Roman" w:eastAsia="Times New Roman" w:hAnsi="Times New Roman" w:cs="Times New Roman"/>
+          <w:sz w:val="28"/>
+        </w:rPr>
+        <w:t>переключатель</w:t>
+      </w:r>
+      <w:proofErr w:type="gramEnd"/>
+      <w:r>
+        <w:rPr>
+          <w:rFonts w:ascii="Times New Roman" w:eastAsia="Times New Roman" w:hAnsi="Times New Roman" w:cs="Times New Roman"/>
+          <w:sz w:val="28"/>
+        </w:rPr>
+        <w:t xml:space="preserve"> Создать каталог для решения выключен (сброшена галочка); </w:t>
       </w:r>
     </w:p>
     <w:p>
@@ -2100,29 +2148,20 @@
     <w:p>
       <w:pPr>
         <w:spacing w:line="240" w:lineRule="auto"/>
-        <w:rPr>
-          <w:rFonts w:ascii="Times New Roman" w:hAnsi="Times New Roman" w:cs="Times New Roman"/>
-          <w:sz w:val="28"/>
-          <w:szCs w:val="28"/>
-        </w:rPr>
-      </w:pPr>
-    </w:p>
-    <w:p>
-      <w:pPr>
-        <w:spacing w:line="240" w:lineRule="auto"/>
-        <w:jc w:val="center"/>
-        <w:rPr>
-          <w:rFonts w:ascii="Times New Roman" w:hAnsi="Times New Roman" w:cs="Times New Roman"/>
-          <w:sz w:val="28"/>
-          <w:szCs w:val="28"/>
-        </w:rPr>
-      </w:pPr>
-      <w:r>
-        <w:rPr>
-          <w:rFonts w:ascii="Times New Roman" w:hAnsi="Times New Roman" w:cs="Times New Roman"/>
-          <w:sz w:val="28"/>
-          <w:szCs w:val="28"/>
-        </w:rPr>
+        <w:jc w:val="center"/>
+        <w:rPr>
+          <w:rFonts w:ascii="Times New Roman" w:hAnsi="Times New Roman" w:cs="Times New Roman"/>
+          <w:sz w:val="28"/>
+          <w:szCs w:val="28"/>
+        </w:rPr>
+      </w:pPr>
+      <w:r>
+        <w:rPr>
+          <w:rFonts w:ascii="Times New Roman" w:hAnsi="Times New Roman" w:cs="Times New Roman"/>
+          <w:sz w:val="28"/>
+          <w:szCs w:val="28"/>
+        </w:rPr>
+        <w:lastRenderedPageBreak/>
         <w:t>Проверка ситуации №2:</w:t>
       </w:r>
     </w:p>
@@ -2525,6 +2564,16 @@
     <w:p>
       <w:pPr>
         <w:spacing w:line="240" w:lineRule="auto"/>
+        <w:rPr>
+          <w:rFonts w:ascii="Times New Roman" w:hAnsi="Times New Roman" w:cs="Times New Roman"/>
+          <w:sz w:val="28"/>
+          <w:szCs w:val="28"/>
+        </w:rPr>
+      </w:pPr>
+    </w:p>
+    <w:p>
+      <w:pPr>
+        <w:spacing w:line="240" w:lineRule="auto"/>
         <w:jc w:val="center"/>
         <w:rPr>
           <w:rFonts w:ascii="Times New Roman" w:hAnsi="Times New Roman" w:cs="Times New Roman"/>
@@ -3215,6 +3264,7 @@
           <w:szCs w:val="28"/>
         </w:rPr>
       </w:pPr>
+      <w:proofErr w:type="gramStart"/>
       <w:r>
         <w:rPr>
           <w:rFonts w:ascii="Times New Roman" w:hAnsi="Times New Roman" w:cs="Times New Roman"/>
@@ -3230,7 +3280,17 @@
           <w:szCs w:val="28"/>
           <w:lang w:val="en-US"/>
         </w:rPr>
-        <w:t xml:space="preserve">&gt;&gt; </w:t>
+        <w:t>&gt;</w:t>
+      </w:r>
+      <w:proofErr w:type="gramEnd"/>
+      <w:r>
+        <w:rPr>
+          <w:rFonts w:ascii="Times New Roman" w:hAnsi="Times New Roman" w:cs="Times New Roman"/>
+          <w:sz w:val="28"/>
+          <w:szCs w:val="28"/>
+          <w:lang w:val="en-US"/>
+        </w:rPr>
+        <w:t xml:space="preserve">&gt; </w:t>
       </w:r>
       <w:r>
         <w:rPr>
@@ -4298,6 +4358,7 @@
           <w:szCs w:val="28"/>
         </w:rPr>
       </w:pPr>
+      <w:proofErr w:type="gramStart"/>
       <w:r>
         <w:rPr>
           <w:rFonts w:ascii="Times New Roman" w:hAnsi="Times New Roman" w:cs="Times New Roman"/>
@@ -4312,7 +4373,16 @@
           <w:sz w:val="28"/>
           <w:szCs w:val="28"/>
         </w:rPr>
-        <w:t xml:space="preserve">&gt;&gt; </w:t>
+        <w:t>&gt;</w:t>
+      </w:r>
+      <w:proofErr w:type="gramEnd"/>
+      <w:r>
+        <w:rPr>
+          <w:rFonts w:ascii="Times New Roman" w:hAnsi="Times New Roman" w:cs="Times New Roman"/>
+          <w:sz w:val="28"/>
+          <w:szCs w:val="28"/>
+        </w:rPr>
+        <w:t xml:space="preserve">&gt; </w:t>
       </w:r>
       <w:r>
         <w:rPr>

</xml_diff>

<commit_message>
Lab. #1 - Commit #13
</commit_message>
<xml_diff>
--- a/Reports/Отчет по лабораторной работе №1.docx
+++ b/Reports/Отчет по лабораторной работе №1.docx
@@ -1,6 +1,6 @@
 
 <file path=word/document.xml><?xml version="1.0" encoding="utf-8"?>
-<w:document xmlns:wpc="http://schemas.microsoft.com/office/word/2010/wordprocessingCanvas" xmlns:cx="http://schemas.microsoft.com/office/drawing/2014/chartex" xmlns:cx1="http://schemas.microsoft.com/office/drawing/2015/9/8/chartex" xmlns:cx2="http://schemas.microsoft.com/office/drawing/2015/10/21/chartex" xmlns:cx3="http://schemas.microsoft.com/office/drawing/2016/5/9/chartex" xmlns:cx4="http://schemas.microsoft.com/office/drawing/2016/5/10/chartex" xmlns:cx5="http://schemas.microsoft.com/office/drawing/2016/5/11/chartex" xmlns:cx6="http://schemas.microsoft.com/office/drawing/2016/5/12/chartex" xmlns:cx7="http://schemas.microsoft.com/office/drawing/2016/5/13/chartex" xmlns:cx8="http://schemas.microsoft.com/office/drawing/2016/5/14/chartex" xmlns:mc="http://schemas.openxmlformats.org/markup-compatibility/2006" xmlns:aink="http://schemas.microsoft.com/office/drawing/2016/ink" xmlns:am3d="http://schemas.microsoft.com/office/drawing/2017/model3d" xmlns:o="urn:schemas-microsoft-com:office:office" xmlns:r="http://schemas.openxmlformats.org/officeDocument/2006/relationships" xmlns:m="http://schemas.openxmlformats.org/officeDocument/2006/math" xmlns:v="urn:schemas-microsoft-com:vml" xmlns:wp14="http://schemas.microsoft.com/office/word/2010/wordprocessingDrawing" xmlns:wp="http://schemas.openxmlformats.org/drawingml/2006/wordprocessingDrawing" xmlns:w10="urn:schemas-microsoft-com:office:word" xmlns:w="http://schemas.openxmlformats.org/wordprocessingml/2006/main" xmlns:w14="http://schemas.microsoft.com/office/word/2010/wordml" xmlns:w15="http://schemas.microsoft.com/office/word/2012/wordml" xmlns:w16cex="http://schemas.microsoft.com/office/word/2018/wordml/cex" xmlns:w16cid="http://schemas.microsoft.com/office/word/2016/wordml/cid" xmlns:w16="http://schemas.microsoft.com/office/word/2018/wordml" xmlns:w16sdtdh="http://schemas.microsoft.com/office/word/2020/wordml/sdtdatahash" xmlns:w16se="http://schemas.microsoft.com/office/word/2015/wordml/symex" xmlns:wpg="http://schemas.microsoft.com/office/word/2010/wordprocessingGroup" xmlns:wpi="http://schemas.microsoft.com/office/word/2010/wordprocessingInk" xmlns:wne="http://schemas.microsoft.com/office/word/2006/wordml" xmlns:wps="http://schemas.microsoft.com/office/word/2010/wordprocessingShape" mc:Ignorable="w14 w15 w16se w16cid w16 w16cex w16sdtdh wp14">
+<w:document xmlns:wpc="http://schemas.microsoft.com/office/word/2010/wordprocessingCanvas" xmlns:cx="http://schemas.microsoft.com/office/drawing/2014/chartex" xmlns:cx1="http://schemas.microsoft.com/office/drawing/2015/9/8/chartex" xmlns:cx2="http://schemas.microsoft.com/office/drawing/2015/10/21/chartex" xmlns:cx3="http://schemas.microsoft.com/office/drawing/2016/5/9/chartex" xmlns:cx4="http://schemas.microsoft.com/office/drawing/2016/5/10/chartex" xmlns:cx5="http://schemas.microsoft.com/office/drawing/2016/5/11/chartex" xmlns:cx6="http://schemas.microsoft.com/office/drawing/2016/5/12/chartex" xmlns:cx7="http://schemas.microsoft.com/office/drawing/2016/5/13/chartex" xmlns:cx8="http://schemas.microsoft.com/office/drawing/2016/5/14/chartex" xmlns:mc="http://schemas.openxmlformats.org/markup-compatibility/2006" xmlns:aink="http://schemas.microsoft.com/office/drawing/2016/ink" xmlns:am3d="http://schemas.microsoft.com/office/drawing/2017/model3d" xmlns:o="urn:schemas-microsoft-com:office:office" xmlns:r="http://schemas.openxmlformats.org/officeDocument/2006/relationships" xmlns:m="http://schemas.openxmlformats.org/officeDocument/2006/math" xmlns:v="urn:schemas-microsoft-com:vml" xmlns:wp14="http://schemas.microsoft.com/office/word/2010/wordprocessingDrawing" xmlns:wp="http://schemas.openxmlformats.org/drawingml/2006/wordprocessingDrawing" xmlns:w10="urn:schemas-microsoft-com:office:word" xmlns:w="http://schemas.openxmlformats.org/wordprocessingml/2006/main" xmlns:w14="http://schemas.microsoft.com/office/word/2010/wordml" xmlns:w15="http://schemas.microsoft.com/office/word/2012/wordml" xmlns:w16cex="http://schemas.microsoft.com/office/word/2018/wordml/cex" xmlns:w16cid="http://schemas.microsoft.com/office/word/2016/wordml/cid" xmlns:w16="http://schemas.microsoft.com/office/word/2018/wordml" xmlns:w16se="http://schemas.microsoft.com/office/word/2015/wordml/symex" xmlns:wpg="http://schemas.microsoft.com/office/word/2010/wordprocessingGroup" xmlns:wpi="http://schemas.microsoft.com/office/word/2010/wordprocessingInk" xmlns:wne="http://schemas.microsoft.com/office/word/2006/wordml" xmlns:wps="http://schemas.microsoft.com/office/word/2010/wordprocessingShape" mc:Ignorable="w14 w15 w16se w16cid w16 w16cex wp14">
   <w:body>
     <w:p>
       <w:pPr>
@@ -1311,20 +1311,65 @@
       <w:r>
         <w:rPr>
           <w:rFonts w:ascii="Times New Roman" w:hAnsi="Times New Roman" w:cs="Times New Roman"/>
+          <w:sz w:val="28"/>
+          <w:szCs w:val="28"/>
+        </w:rPr>
+        <w:t xml:space="preserve">Данный алгоритм (см. рис. </w:t>
+      </w:r>
+      <w:r>
+        <w:rPr>
+          <w:rFonts w:ascii="Times New Roman" w:hAnsi="Times New Roman" w:cs="Times New Roman"/>
+          <w:sz w:val="28"/>
+          <w:szCs w:val="28"/>
+        </w:rPr>
+        <w:t>2.</w:t>
+      </w:r>
+      <w:r>
+        <w:rPr>
+          <w:rFonts w:ascii="Times New Roman" w:hAnsi="Times New Roman" w:cs="Times New Roman"/>
+          <w:sz w:val="28"/>
+          <w:szCs w:val="28"/>
+        </w:rPr>
+        <w:t>1) принимает на вход два значения: целочисленное значение и значение с плавающей точкой. После ввода значений алгоритм складывает их в число с плавающей точкой</w:t>
+      </w:r>
+      <w:r>
+        <w:rPr>
+          <w:rFonts w:ascii="Times New Roman" w:hAnsi="Times New Roman" w:cs="Times New Roman"/>
+          <w:sz w:val="28"/>
+          <w:szCs w:val="28"/>
+        </w:rPr>
+        <w:t>.</w:t>
+      </w:r>
+    </w:p>
+    <w:p>
+      <w:pPr>
+        <w:spacing w:line="240" w:lineRule="auto"/>
+        <w:jc w:val="center"/>
+        <w:rPr>
+          <w:rFonts w:ascii="Times New Roman" w:hAnsi="Times New Roman" w:cs="Times New Roman"/>
+          <w:sz w:val="28"/>
+          <w:szCs w:val="28"/>
+        </w:rPr>
+      </w:pPr>
+      <w:bookmarkStart w:id="0" w:name="_GoBack"/>
+      <w:bookmarkEnd w:id="0"/>
+      <w:r>
+        <w:rPr>
+          <w:rFonts w:ascii="Times New Roman" w:hAnsi="Times New Roman" w:cs="Times New Roman"/>
           <w:noProof/>
           <w:sz w:val="28"/>
           <w:szCs w:val="28"/>
         </w:rPr>
         <w:drawing>
-          <wp:anchor distT="0" distB="0" distL="114300" distR="114300" simplePos="0" relativeHeight="251658240" behindDoc="1" locked="0" layoutInCell="1" allowOverlap="1" wp14:anchorId="1C4D86C0" wp14:editId="3F0E2102">
+          <wp:anchor distT="0" distB="0" distL="114300" distR="114300" simplePos="0" relativeHeight="251658240" behindDoc="1" locked="0" layoutInCell="1" allowOverlap="1" wp14:anchorId="1C4D86C0" wp14:editId="761F91A0">
             <wp:simplePos x="0" y="0"/>
             <wp:positionH relativeFrom="page">
-              <wp:posOffset>2473325</wp:posOffset>
+              <wp:posOffset>2514600</wp:posOffset>
             </wp:positionH>
             <wp:positionV relativeFrom="paragraph">
-              <wp:posOffset>1118961</wp:posOffset>
+              <wp:posOffset>408305</wp:posOffset>
             </wp:positionV>
-            <wp:extent cx="2613600" cy="4071600"/>
+            <wp:extent cx="2536190" cy="4070985"/>
             <wp:effectExtent l="0" t="0" r="0" b="5715"/>
             <wp:wrapTopAndBottom/>
             <wp:docPr id="1" name="Рисунок 1"/>
@@ -1355,7 +1400,7 @@
                   <pic:spPr bwMode="auto">
                     <a:xfrm>
                       <a:off x="0" y="0"/>
-                      <a:ext cx="2613600" cy="4071600"/>
+                      <a:ext cx="2536190" cy="4070985"/>
                     </a:xfrm>
                     <a:prstGeom prst="rect">
                       <a:avLst/>
@@ -1377,49 +1422,6 @@
           </wp:anchor>
         </w:drawing>
       </w:r>
-      <w:r>
-        <w:rPr>
-          <w:rFonts w:ascii="Times New Roman" w:hAnsi="Times New Roman" w:cs="Times New Roman"/>
-          <w:sz w:val="28"/>
-          <w:szCs w:val="28"/>
-        </w:rPr>
-        <w:t xml:space="preserve">Данный алгоритм (см. рис. </w:t>
-      </w:r>
-      <w:r>
-        <w:rPr>
-          <w:rFonts w:ascii="Times New Roman" w:hAnsi="Times New Roman" w:cs="Times New Roman"/>
-          <w:sz w:val="28"/>
-          <w:szCs w:val="28"/>
-        </w:rPr>
-        <w:t>2.</w:t>
-      </w:r>
-      <w:r>
-        <w:rPr>
-          <w:rFonts w:ascii="Times New Roman" w:hAnsi="Times New Roman" w:cs="Times New Roman"/>
-          <w:sz w:val="28"/>
-          <w:szCs w:val="28"/>
-        </w:rPr>
-        <w:t>1) принимает на вход два значения: целочисленное значение и значение с плавающей точкой. После ввода значений алгоритм складывает их в число с плавающей точкой</w:t>
-      </w:r>
-      <w:r>
-        <w:rPr>
-          <w:rFonts w:ascii="Times New Roman" w:hAnsi="Times New Roman" w:cs="Times New Roman"/>
-          <w:sz w:val="28"/>
-          <w:szCs w:val="28"/>
-        </w:rPr>
-        <w:t>.</w:t>
-      </w:r>
-    </w:p>
-    <w:p>
-      <w:pPr>
-        <w:spacing w:line="240" w:lineRule="auto"/>
-        <w:jc w:val="center"/>
-        <w:rPr>
-          <w:rFonts w:ascii="Times New Roman" w:hAnsi="Times New Roman" w:cs="Times New Roman"/>
-          <w:sz w:val="28"/>
-          <w:szCs w:val="28"/>
-        </w:rPr>
-      </w:pPr>
     </w:p>
     <w:p>
       <w:pPr>
@@ -2617,7 +2619,23 @@
           <w:sz w:val="28"/>
           <w:szCs w:val="28"/>
         </w:rPr>
-        <w:t>Введем в качестве первого значения символ, не являющийся числом.</w:t>
+        <w:t xml:space="preserve">Введем в качестве </w:t>
+      </w:r>
+      <w:r>
+        <w:rPr>
+          <w:rFonts w:ascii="Times New Roman" w:hAnsi="Times New Roman" w:cs="Times New Roman"/>
+          <w:sz w:val="28"/>
+          <w:szCs w:val="28"/>
+        </w:rPr>
+        <w:t>второго</w:t>
+      </w:r>
+      <w:r>
+        <w:rPr>
+          <w:rFonts w:ascii="Times New Roman" w:hAnsi="Times New Roman" w:cs="Times New Roman"/>
+          <w:sz w:val="28"/>
+          <w:szCs w:val="28"/>
+        </w:rPr>
+        <w:t xml:space="preserve"> значения символ, не являющийся числом.</w:t>
       </w:r>
     </w:p>
     <w:p>
@@ -4783,7 +4801,7 @@
 </file>
 
 <file path=word/numbering.xml><?xml version="1.0" encoding="utf-8"?>
-<w:numbering xmlns:wpc="http://schemas.microsoft.com/office/word/2010/wordprocessingCanvas" xmlns:cx="http://schemas.microsoft.com/office/drawing/2014/chartex" xmlns:cx1="http://schemas.microsoft.com/office/drawing/2015/9/8/chartex" xmlns:cx2="http://schemas.microsoft.com/office/drawing/2015/10/21/chartex" xmlns:cx3="http://schemas.microsoft.com/office/drawing/2016/5/9/chartex" xmlns:cx4="http://schemas.microsoft.com/office/drawing/2016/5/10/chartex" xmlns:cx5="http://schemas.microsoft.com/office/drawing/2016/5/11/chartex" xmlns:cx6="http://schemas.microsoft.com/office/drawing/2016/5/12/chartex" xmlns:cx7="http://schemas.microsoft.com/office/drawing/2016/5/13/chartex" xmlns:cx8="http://schemas.microsoft.com/office/drawing/2016/5/14/chartex" xmlns:mc="http://schemas.openxmlformats.org/markup-compatibility/2006" xmlns:aink="http://schemas.microsoft.com/office/drawing/2016/ink" xmlns:am3d="http://schemas.microsoft.com/office/drawing/2017/model3d" xmlns:o="urn:schemas-microsoft-com:office:office" xmlns:r="http://schemas.openxmlformats.org/officeDocument/2006/relationships" xmlns:m="http://schemas.openxmlformats.org/officeDocument/2006/math" xmlns:v="urn:schemas-microsoft-com:vml" xmlns:wp14="http://schemas.microsoft.com/office/word/2010/wordprocessingDrawing" xmlns:wp="http://schemas.openxmlformats.org/drawingml/2006/wordprocessingDrawing" xmlns:w10="urn:schemas-microsoft-com:office:word" xmlns:w="http://schemas.openxmlformats.org/wordprocessingml/2006/main" xmlns:w14="http://schemas.microsoft.com/office/word/2010/wordml" xmlns:w15="http://schemas.microsoft.com/office/word/2012/wordml" xmlns:w16cex="http://schemas.microsoft.com/office/word/2018/wordml/cex" xmlns:w16cid="http://schemas.microsoft.com/office/word/2016/wordml/cid" xmlns:w16="http://schemas.microsoft.com/office/word/2018/wordml" xmlns:w16sdtdh="http://schemas.microsoft.com/office/word/2020/wordml/sdtdatahash" xmlns:w16se="http://schemas.microsoft.com/office/word/2015/wordml/symex" xmlns:wpg="http://schemas.microsoft.com/office/word/2010/wordprocessingGroup" xmlns:wpi="http://schemas.microsoft.com/office/word/2010/wordprocessingInk" xmlns:wne="http://schemas.microsoft.com/office/word/2006/wordml" xmlns:wps="http://schemas.microsoft.com/office/word/2010/wordprocessingShape" mc:Ignorable="w14 w15 w16se w16cid w16 w16cex w16sdtdh wp14">
+<w:numbering xmlns:wpc="http://schemas.microsoft.com/office/word/2010/wordprocessingCanvas" xmlns:cx="http://schemas.microsoft.com/office/drawing/2014/chartex" xmlns:cx1="http://schemas.microsoft.com/office/drawing/2015/9/8/chartex" xmlns:cx2="http://schemas.microsoft.com/office/drawing/2015/10/21/chartex" xmlns:cx3="http://schemas.microsoft.com/office/drawing/2016/5/9/chartex" xmlns:cx4="http://schemas.microsoft.com/office/drawing/2016/5/10/chartex" xmlns:cx5="http://schemas.microsoft.com/office/drawing/2016/5/11/chartex" xmlns:cx6="http://schemas.microsoft.com/office/drawing/2016/5/12/chartex" xmlns:cx7="http://schemas.microsoft.com/office/drawing/2016/5/13/chartex" xmlns:cx8="http://schemas.microsoft.com/office/drawing/2016/5/14/chartex" xmlns:mc="http://schemas.openxmlformats.org/markup-compatibility/2006" xmlns:aink="http://schemas.microsoft.com/office/drawing/2016/ink" xmlns:am3d="http://schemas.microsoft.com/office/drawing/2017/model3d" xmlns:o="urn:schemas-microsoft-com:office:office" xmlns:r="http://schemas.openxmlformats.org/officeDocument/2006/relationships" xmlns:m="http://schemas.openxmlformats.org/officeDocument/2006/math" xmlns:v="urn:schemas-microsoft-com:vml" xmlns:wp14="http://schemas.microsoft.com/office/word/2010/wordprocessingDrawing" xmlns:wp="http://schemas.openxmlformats.org/drawingml/2006/wordprocessingDrawing" xmlns:w10="urn:schemas-microsoft-com:office:word" xmlns:w="http://schemas.openxmlformats.org/wordprocessingml/2006/main" xmlns:w14="http://schemas.microsoft.com/office/word/2010/wordml" xmlns:w15="http://schemas.microsoft.com/office/word/2012/wordml" xmlns:w16cex="http://schemas.microsoft.com/office/word/2018/wordml/cex" xmlns:w16cid="http://schemas.microsoft.com/office/word/2016/wordml/cid" xmlns:w16="http://schemas.microsoft.com/office/word/2018/wordml" xmlns:w16se="http://schemas.microsoft.com/office/word/2015/wordml/symex" xmlns:wpg="http://schemas.microsoft.com/office/word/2010/wordprocessingGroup" xmlns:wpi="http://schemas.microsoft.com/office/word/2010/wordprocessingInk" xmlns:wne="http://schemas.microsoft.com/office/word/2006/wordml" xmlns:wps="http://schemas.microsoft.com/office/word/2010/wordprocessingShape" mc:Ignorable="w14 w15 w16se w16cid w16 w16cex wp14">
   <w:abstractNum w:abstractNumId="0" w15:restartNumberingAfterBreak="0">
     <w:nsid w:val="2377534B"/>
     <w:multiLevelType w:val="hybridMultilevel"/>
@@ -5341,7 +5359,7 @@
 </file>
 
 <file path=word/styles.xml><?xml version="1.0" encoding="utf-8"?>
-<w:styles xmlns:mc="http://schemas.openxmlformats.org/markup-compatibility/2006" xmlns:r="http://schemas.openxmlformats.org/officeDocument/2006/relationships" xmlns:w="http://schemas.openxmlformats.org/wordprocessingml/2006/main" xmlns:w14="http://schemas.microsoft.com/office/word/2010/wordml" xmlns:w15="http://schemas.microsoft.com/office/word/2012/wordml" xmlns:w16cex="http://schemas.microsoft.com/office/word/2018/wordml/cex" xmlns:w16cid="http://schemas.microsoft.com/office/word/2016/wordml/cid" xmlns:w16="http://schemas.microsoft.com/office/word/2018/wordml" xmlns:w16sdtdh="http://schemas.microsoft.com/office/word/2020/wordml/sdtdatahash" xmlns:w16se="http://schemas.microsoft.com/office/word/2015/wordml/symex" mc:Ignorable="w14 w15 w16se w16cid w16 w16cex w16sdtdh">
+<w:styles xmlns:mc="http://schemas.openxmlformats.org/markup-compatibility/2006" xmlns:r="http://schemas.openxmlformats.org/officeDocument/2006/relationships" xmlns:w="http://schemas.openxmlformats.org/wordprocessingml/2006/main" xmlns:w14="http://schemas.microsoft.com/office/word/2010/wordml" xmlns:w15="http://schemas.microsoft.com/office/word/2012/wordml" xmlns:w16cex="http://schemas.microsoft.com/office/word/2018/wordml/cex" xmlns:w16cid="http://schemas.microsoft.com/office/word/2016/wordml/cid" xmlns:w16="http://schemas.microsoft.com/office/word/2018/wordml" xmlns:w16se="http://schemas.microsoft.com/office/word/2015/wordml/symex" mc:Ignorable="w14 w15 w16se w16cid w16 w16cex">
   <w:docDefaults>
     <w:rPrDefault>
       <w:rPr>
@@ -6080,7 +6098,7 @@
 </file>
 
 <file path=customXml/itemProps1.xml><?xml version="1.0" encoding="utf-8"?>
-<ds:datastoreItem xmlns:ds="http://schemas.openxmlformats.org/officeDocument/2006/customXml" ds:itemID="{E0EAB4CD-139B-4108-AF0B-63E059D0F502}">
+<ds:datastoreItem xmlns:ds="http://schemas.openxmlformats.org/officeDocument/2006/customXml" ds:itemID="{2F1D1ACD-6C17-4713-9B5D-D5A409FD82D2}">
   <ds:schemaRefs>
     <ds:schemaRef ds:uri="http://schemas.openxmlformats.org/officeDocument/2006/bibliography"/>
   </ds:schemaRefs>

</xml_diff>

<commit_message>
Lab. #1 - Commit 14
</commit_message>
<xml_diff>
--- a/Reports/Отчет по лабораторной работе №1.docx
+++ b/Reports/Отчет по лабораторной работе №1.docx
@@ -1,6 +1,6 @@
 
 <file path=word/document.xml><?xml version="1.0" encoding="utf-8"?>
-<w:document xmlns:wpc="http://schemas.microsoft.com/office/word/2010/wordprocessingCanvas" xmlns:cx="http://schemas.microsoft.com/office/drawing/2014/chartex" xmlns:cx1="http://schemas.microsoft.com/office/drawing/2015/9/8/chartex" xmlns:cx2="http://schemas.microsoft.com/office/drawing/2015/10/21/chartex" xmlns:cx3="http://schemas.microsoft.com/office/drawing/2016/5/9/chartex" xmlns:cx4="http://schemas.microsoft.com/office/drawing/2016/5/10/chartex" xmlns:cx5="http://schemas.microsoft.com/office/drawing/2016/5/11/chartex" xmlns:cx6="http://schemas.microsoft.com/office/drawing/2016/5/12/chartex" xmlns:cx7="http://schemas.microsoft.com/office/drawing/2016/5/13/chartex" xmlns:cx8="http://schemas.microsoft.com/office/drawing/2016/5/14/chartex" xmlns:mc="http://schemas.openxmlformats.org/markup-compatibility/2006" xmlns:aink="http://schemas.microsoft.com/office/drawing/2016/ink" xmlns:am3d="http://schemas.microsoft.com/office/drawing/2017/model3d" xmlns:o="urn:schemas-microsoft-com:office:office" xmlns:r="http://schemas.openxmlformats.org/officeDocument/2006/relationships" xmlns:m="http://schemas.openxmlformats.org/officeDocument/2006/math" xmlns:v="urn:schemas-microsoft-com:vml" xmlns:wp14="http://schemas.microsoft.com/office/word/2010/wordprocessingDrawing" xmlns:wp="http://schemas.openxmlformats.org/drawingml/2006/wordprocessingDrawing" xmlns:w10="urn:schemas-microsoft-com:office:word" xmlns:w="http://schemas.openxmlformats.org/wordprocessingml/2006/main" xmlns:w14="http://schemas.microsoft.com/office/word/2010/wordml" xmlns:w15="http://schemas.microsoft.com/office/word/2012/wordml" xmlns:w16cex="http://schemas.microsoft.com/office/word/2018/wordml/cex" xmlns:w16cid="http://schemas.microsoft.com/office/word/2016/wordml/cid" xmlns:w16="http://schemas.microsoft.com/office/word/2018/wordml" xmlns:w16se="http://schemas.microsoft.com/office/word/2015/wordml/symex" xmlns:wpg="http://schemas.microsoft.com/office/word/2010/wordprocessingGroup" xmlns:wpi="http://schemas.microsoft.com/office/word/2010/wordprocessingInk" xmlns:wne="http://schemas.microsoft.com/office/word/2006/wordml" xmlns:wps="http://schemas.microsoft.com/office/word/2010/wordprocessingShape" mc:Ignorable="w14 w15 w16se w16cid w16 w16cex wp14">
+<w:document xmlns:wpc="http://schemas.microsoft.com/office/word/2010/wordprocessingCanvas" xmlns:cx="http://schemas.microsoft.com/office/drawing/2014/chartex" xmlns:cx1="http://schemas.microsoft.com/office/drawing/2015/9/8/chartex" xmlns:cx2="http://schemas.microsoft.com/office/drawing/2015/10/21/chartex" xmlns:cx3="http://schemas.microsoft.com/office/drawing/2016/5/9/chartex" xmlns:cx4="http://schemas.microsoft.com/office/drawing/2016/5/10/chartex" xmlns:cx5="http://schemas.microsoft.com/office/drawing/2016/5/11/chartex" xmlns:cx6="http://schemas.microsoft.com/office/drawing/2016/5/12/chartex" xmlns:cx7="http://schemas.microsoft.com/office/drawing/2016/5/13/chartex" xmlns:cx8="http://schemas.microsoft.com/office/drawing/2016/5/14/chartex" xmlns:mc="http://schemas.openxmlformats.org/markup-compatibility/2006" xmlns:aink="http://schemas.microsoft.com/office/drawing/2016/ink" xmlns:am3d="http://schemas.microsoft.com/office/drawing/2017/model3d" xmlns:o="urn:schemas-microsoft-com:office:office" xmlns:r="http://schemas.openxmlformats.org/officeDocument/2006/relationships" xmlns:m="http://schemas.openxmlformats.org/officeDocument/2006/math" xmlns:v="urn:schemas-microsoft-com:vml" xmlns:wp14="http://schemas.microsoft.com/office/word/2010/wordprocessingDrawing" xmlns:wp="http://schemas.openxmlformats.org/drawingml/2006/wordprocessingDrawing" xmlns:w10="urn:schemas-microsoft-com:office:word" xmlns:w="http://schemas.openxmlformats.org/wordprocessingml/2006/main" xmlns:w14="http://schemas.microsoft.com/office/word/2010/wordml" xmlns:w15="http://schemas.microsoft.com/office/word/2012/wordml" xmlns:w16cex="http://schemas.microsoft.com/office/word/2018/wordml/cex" xmlns:w16cid="http://schemas.microsoft.com/office/word/2016/wordml/cid" xmlns:w16="http://schemas.microsoft.com/office/word/2018/wordml" xmlns:w16sdtdh="http://schemas.microsoft.com/office/word/2020/wordml/sdtdatahash" xmlns:w16se="http://schemas.microsoft.com/office/word/2015/wordml/symex" xmlns:wpg="http://schemas.microsoft.com/office/word/2010/wordprocessingGroup" xmlns:wpi="http://schemas.microsoft.com/office/word/2010/wordprocessingInk" xmlns:wne="http://schemas.microsoft.com/office/word/2006/wordml" xmlns:wps="http://schemas.microsoft.com/office/word/2010/wordprocessingShape" mc:Ignorable="w14 w15 w16se w16cid w16 w16cex w16sdtdh wp14">
   <w:body>
     <w:p>
       <w:pPr>
@@ -267,13 +267,9 @@
           <w:sz w:val="32"/>
           <w:szCs w:val="32"/>
         </w:rPr>
-        <w:t>«Алгоритмизация и программирование»</w:t>
-      </w:r>
-    </w:p>
-    <w:p>
-      <w:pPr>
-        <w:spacing w:line="240" w:lineRule="auto"/>
-        <w:jc w:val="center"/>
+        <w:t>«</w:t>
+      </w:r>
+      <w:r>
         <w:rPr>
           <w:rFonts w:ascii="Times New Roman" w:hAnsi="Times New Roman" w:cs="Times New Roman"/>
           <w:b/>
@@ -281,12 +277,9 @@
           <w:sz w:val="32"/>
           <w:szCs w:val="32"/>
         </w:rPr>
-      </w:pPr>
-    </w:p>
-    <w:p>
-      <w:pPr>
-        <w:spacing w:line="240" w:lineRule="auto"/>
-        <w:jc w:val="center"/>
+        <w:t>Введение в Информационные Технологии</w:t>
+      </w:r>
+      <w:r>
         <w:rPr>
           <w:rFonts w:ascii="Times New Roman" w:hAnsi="Times New Roman" w:cs="Times New Roman"/>
           <w:b/>
@@ -294,7 +287,8 @@
           <w:sz w:val="32"/>
           <w:szCs w:val="32"/>
         </w:rPr>
-      </w:pPr>
+        <w:t>»</w:t>
+      </w:r>
     </w:p>
     <w:p>
       <w:pPr>
@@ -382,473 +376,526 @@
           <w:rFonts w:ascii="Times New Roman" w:hAnsi="Times New Roman" w:cs="Times New Roman"/>
           <w:b/>
           <w:bCs/>
-          <w:sz w:val="28"/>
-          <w:szCs w:val="28"/>
-        </w:rPr>
-      </w:pPr>
-    </w:p>
-    <w:p>
-      <w:pPr>
-        <w:spacing w:line="240" w:lineRule="auto"/>
-        <w:jc w:val="right"/>
-        <w:rPr>
-          <w:rFonts w:ascii="Times New Roman" w:hAnsi="Times New Roman" w:cs="Times New Roman"/>
-          <w:sz w:val="28"/>
-          <w:szCs w:val="28"/>
-        </w:rPr>
-      </w:pPr>
-      <w:r>
-        <w:rPr>
-          <w:rFonts w:ascii="Times New Roman" w:hAnsi="Times New Roman" w:cs="Times New Roman"/>
-          <w:sz w:val="28"/>
-          <w:szCs w:val="28"/>
-        </w:rPr>
-        <w:t>Выполнил: студент гр. БИБ2305 Пуховский С.Д.</w:t>
-      </w:r>
-    </w:p>
-    <w:p>
-      <w:pPr>
-        <w:spacing w:line="240" w:lineRule="auto"/>
-        <w:jc w:val="right"/>
-        <w:rPr>
-          <w:rFonts w:ascii="Times New Roman" w:hAnsi="Times New Roman" w:cs="Times New Roman"/>
-          <w:sz w:val="28"/>
-          <w:szCs w:val="28"/>
-        </w:rPr>
-      </w:pPr>
-      <w:r>
-        <w:rPr>
-          <w:rFonts w:ascii="Times New Roman" w:hAnsi="Times New Roman" w:cs="Times New Roman"/>
-          <w:sz w:val="28"/>
-          <w:szCs w:val="28"/>
-        </w:rPr>
-        <w:t>Вариант №1</w:t>
-      </w:r>
-    </w:p>
-    <w:p>
-      <w:pPr>
-        <w:spacing w:line="240" w:lineRule="auto"/>
-        <w:jc w:val="right"/>
-        <w:rPr>
-          <w:rFonts w:ascii="Times New Roman" w:hAnsi="Times New Roman" w:cs="Times New Roman"/>
-          <w:sz w:val="28"/>
-          <w:szCs w:val="28"/>
-        </w:rPr>
-      </w:pPr>
-      <w:r>
-        <w:rPr>
-          <w:rFonts w:ascii="Times New Roman" w:hAnsi="Times New Roman" w:cs="Times New Roman"/>
-          <w:sz w:val="28"/>
-          <w:szCs w:val="28"/>
-        </w:rPr>
-        <w:t>Проверил: доц. Юсков И.О.</w:t>
-      </w:r>
-    </w:p>
-    <w:p>
-      <w:pPr>
-        <w:spacing w:line="240" w:lineRule="auto"/>
-        <w:jc w:val="right"/>
-        <w:rPr>
-          <w:rFonts w:ascii="Times New Roman" w:hAnsi="Times New Roman" w:cs="Times New Roman"/>
-          <w:sz w:val="28"/>
-          <w:szCs w:val="28"/>
-        </w:rPr>
-      </w:pPr>
-    </w:p>
-    <w:p>
-      <w:pPr>
-        <w:spacing w:line="240" w:lineRule="auto"/>
-        <w:jc w:val="right"/>
-        <w:rPr>
-          <w:rFonts w:ascii="Times New Roman" w:hAnsi="Times New Roman" w:cs="Times New Roman"/>
-          <w:sz w:val="28"/>
-          <w:szCs w:val="28"/>
-        </w:rPr>
-      </w:pPr>
-    </w:p>
-    <w:p>
-      <w:pPr>
-        <w:spacing w:line="240" w:lineRule="auto"/>
-        <w:jc w:val="center"/>
-        <w:rPr>
-          <w:rFonts w:ascii="Times New Roman" w:hAnsi="Times New Roman" w:cs="Times New Roman"/>
-          <w:sz w:val="28"/>
-          <w:szCs w:val="28"/>
-        </w:rPr>
-      </w:pPr>
-      <w:r>
-        <w:rPr>
-          <w:rFonts w:ascii="Times New Roman" w:hAnsi="Times New Roman" w:cs="Times New Roman"/>
-          <w:sz w:val="28"/>
-          <w:szCs w:val="28"/>
-        </w:rPr>
-        <w:t>Москва, 2023 г</w:t>
-      </w:r>
-    </w:p>
-    <w:p>
-      <w:pPr>
-        <w:jc w:val="center"/>
-        <w:rPr>
-          <w:rFonts w:ascii="Times New Roman" w:eastAsia="Times New Roman" w:hAnsi="Times New Roman" w:cs="Times New Roman"/>
-          <w:b/>
-          <w:sz w:val="28"/>
-        </w:rPr>
-      </w:pPr>
-      <w:r>
-        <w:rPr>
-          <w:rFonts w:ascii="Times New Roman" w:eastAsia="Times New Roman" w:hAnsi="Times New Roman" w:cs="Times New Roman"/>
-          <w:b/>
-          <w:sz w:val="28"/>
-        </w:rPr>
-        <w:lastRenderedPageBreak/>
-        <w:t>Задание</w:t>
-      </w:r>
-    </w:p>
-    <w:p>
-      <w:pPr>
-        <w:rPr>
-          <w:rFonts w:ascii="Times New Roman" w:eastAsia="Times New Roman" w:hAnsi="Times New Roman" w:cs="Times New Roman"/>
-          <w:sz w:val="28"/>
-        </w:rPr>
-      </w:pPr>
-      <w:r>
-        <w:rPr>
-          <w:rFonts w:ascii="Times New Roman" w:eastAsia="Times New Roman" w:hAnsi="Times New Roman" w:cs="Times New Roman"/>
-          <w:sz w:val="28"/>
-        </w:rPr>
-        <w:t xml:space="preserve">1) Изучить основные средства и технологию разработки консольных программных проектов в интегрированной среде Visual Studio .NET. </w:t>
-      </w:r>
-    </w:p>
-    <w:p>
-      <w:pPr>
-        <w:rPr>
-          <w:rFonts w:ascii="Times New Roman" w:eastAsia="Times New Roman" w:hAnsi="Times New Roman" w:cs="Times New Roman"/>
-          <w:sz w:val="28"/>
-        </w:rPr>
-      </w:pPr>
-      <w:r>
-        <w:rPr>
-          <w:rFonts w:ascii="Times New Roman" w:eastAsia="Times New Roman" w:hAnsi="Times New Roman" w:cs="Times New Roman"/>
-          <w:sz w:val="28"/>
-        </w:rPr>
-        <w:t>2) Выполнить все шаги по созданию первого консольного проекта на VС++ из п. 2.3 «Пример выполнения задания для изучения технологии работы в среде Microsoft Visual Studio .NET 2022»</w:t>
-      </w:r>
-    </w:p>
-    <w:p>
-      <w:pPr>
-        <w:rPr>
-          <w:rFonts w:ascii="Times New Roman" w:eastAsia="Times New Roman" w:hAnsi="Times New Roman" w:cs="Times New Roman"/>
-          <w:sz w:val="28"/>
-        </w:rPr>
-      </w:pPr>
-      <w:r>
-        <w:rPr>
-          <w:rFonts w:ascii="Times New Roman" w:eastAsia="Times New Roman" w:hAnsi="Times New Roman" w:cs="Times New Roman"/>
-          <w:sz w:val="28"/>
-        </w:rPr>
-        <w:t xml:space="preserve"> 3) Оформить отчет по работе и представить его преподавателю.</w:t>
-      </w:r>
-    </w:p>
-    <w:p>
-      <w:pPr>
-        <w:rPr>
-          <w:rFonts w:ascii="Times New Roman" w:eastAsia="Times New Roman" w:hAnsi="Times New Roman" w:cs="Times New Roman"/>
-          <w:sz w:val="28"/>
-        </w:rPr>
-      </w:pPr>
-      <w:r>
-        <w:rPr>
-          <w:rFonts w:ascii="Times New Roman" w:eastAsia="Times New Roman" w:hAnsi="Times New Roman" w:cs="Times New Roman"/>
-          <w:sz w:val="28"/>
-        </w:rPr>
-        <w:t xml:space="preserve"> 4) Ответить на контрольные вопросы, замечания преподавателя по работе и на заданные им вопросы по теме. </w:t>
-      </w:r>
-    </w:p>
-    <w:p>
-      <w:pPr>
-        <w:rPr>
-          <w:rFonts w:ascii="Times New Roman" w:eastAsia="Times New Roman" w:hAnsi="Times New Roman" w:cs="Times New Roman"/>
-          <w:sz w:val="28"/>
-        </w:rPr>
-      </w:pPr>
-      <w:r>
-        <w:rPr>
-          <w:rFonts w:ascii="Times New Roman" w:eastAsia="Times New Roman" w:hAnsi="Times New Roman" w:cs="Times New Roman"/>
-          <w:sz w:val="28"/>
-        </w:rPr>
-        <w:t>5) Получить отметку о выполнении и защите работы</w:t>
-      </w:r>
-    </w:p>
-    <w:p>
-      <w:pPr>
-        <w:jc w:val="center"/>
-        <w:rPr>
-          <w:rFonts w:ascii="Times New Roman" w:eastAsia="Times New Roman" w:hAnsi="Times New Roman" w:cs="Times New Roman"/>
-          <w:b/>
-          <w:sz w:val="28"/>
-        </w:rPr>
-      </w:pPr>
-      <w:r>
-        <w:rPr>
-          <w:rFonts w:ascii="Times New Roman" w:eastAsia="Times New Roman" w:hAnsi="Times New Roman" w:cs="Times New Roman"/>
-          <w:b/>
-          <w:sz w:val="28"/>
-        </w:rPr>
-        <w:t>Ход выполнение работы</w:t>
-      </w:r>
-    </w:p>
-    <w:p>
-      <w:pPr>
-        <w:jc w:val="both"/>
-        <w:rPr>
-          <w:rFonts w:ascii="Times New Roman" w:eastAsia="Times New Roman" w:hAnsi="Times New Roman" w:cs="Times New Roman"/>
-          <w:sz w:val="28"/>
-        </w:rPr>
-      </w:pPr>
-      <w:r>
-        <w:rPr>
-          <w:rFonts w:ascii="Times New Roman" w:eastAsia="Times New Roman" w:hAnsi="Times New Roman" w:cs="Times New Roman"/>
-          <w:sz w:val="28"/>
-        </w:rPr>
-        <w:t xml:space="preserve">В </w:t>
-      </w:r>
-      <w:proofErr w:type="gramStart"/>
-      <w:r>
-        <w:rPr>
-          <w:rFonts w:ascii="Times New Roman" w:eastAsia="Times New Roman" w:hAnsi="Times New Roman" w:cs="Times New Roman"/>
-          <w:sz w:val="28"/>
-        </w:rPr>
-        <w:t>окне</w:t>
-      </w:r>
-      <w:proofErr w:type="gramEnd"/>
-      <w:r>
-        <w:rPr>
-          <w:rFonts w:ascii="Times New Roman" w:eastAsia="Times New Roman" w:hAnsi="Times New Roman" w:cs="Times New Roman"/>
-          <w:sz w:val="28"/>
-        </w:rPr>
-        <w:t xml:space="preserve"> Создать проект из списка установленных шаблонов проектов необходимо выбрать Visual C++, а затем указать тип проекта, выделив шаблон Консольное приложение Win32. В этом же окне надо указать имя и расположение вновь создаваемого проекта</w:t>
-      </w:r>
-    </w:p>
-    <w:p>
-      <w:pPr>
-        <w:jc w:val="both"/>
-        <w:rPr>
-          <w:rFonts w:ascii="Times New Roman" w:eastAsia="Times New Roman" w:hAnsi="Times New Roman" w:cs="Times New Roman"/>
-          <w:sz w:val="28"/>
-        </w:rPr>
-      </w:pPr>
-      <w:r>
-        <w:rPr>
-          <w:rFonts w:ascii="Times New Roman" w:eastAsia="Times New Roman" w:hAnsi="Times New Roman" w:cs="Times New Roman"/>
-          <w:sz w:val="28"/>
-        </w:rPr>
-        <w:t xml:space="preserve">В поле Имя укажите имя проекта, например, Project или любое другое допустимое имя. </w:t>
-      </w:r>
-    </w:p>
-    <w:p>
-      <w:pPr>
-        <w:jc w:val="both"/>
-        <w:rPr>
-          <w:rFonts w:ascii="Times New Roman" w:eastAsia="Times New Roman" w:hAnsi="Times New Roman" w:cs="Times New Roman"/>
-          <w:sz w:val="28"/>
-        </w:rPr>
-      </w:pPr>
-      <w:r>
-        <w:rPr>
-          <w:rFonts w:ascii="Times New Roman" w:eastAsia="Times New Roman" w:hAnsi="Times New Roman" w:cs="Times New Roman"/>
-          <w:sz w:val="28"/>
-        </w:rPr>
-        <w:t xml:space="preserve">В поле Расположение необходимо указать путь к папке, в которую вы хотите поместить ваш проект. Этот путь можно прописать вручную вновь выпавшем окне Расположение проекта выбрать созданную ранее папку (для работы в лабораторном классе это должна быть папка Общие документы), нажать кнопку Выбор папки, и вернуться в </w:t>
-      </w:r>
-      <w:proofErr w:type="gramStart"/>
-      <w:r>
-        <w:rPr>
-          <w:rFonts w:ascii="Times New Roman" w:eastAsia="Times New Roman" w:hAnsi="Times New Roman" w:cs="Times New Roman"/>
-          <w:sz w:val="28"/>
-        </w:rPr>
-        <w:t>окно</w:t>
-      </w:r>
-      <w:proofErr w:type="gramEnd"/>
-      <w:r>
-        <w:rPr>
-          <w:rFonts w:ascii="Times New Roman" w:eastAsia="Times New Roman" w:hAnsi="Times New Roman" w:cs="Times New Roman"/>
-          <w:sz w:val="28"/>
-        </w:rPr>
-        <w:t xml:space="preserve"> Создать проект. 2.6) Проверьте, у вас должно быть установлено: </w:t>
-      </w:r>
-    </w:p>
-    <w:p>
-      <w:pPr>
-        <w:jc w:val="both"/>
-        <w:rPr>
-          <w:rFonts w:ascii="Times New Roman" w:eastAsia="Times New Roman" w:hAnsi="Times New Roman" w:cs="Times New Roman"/>
-          <w:sz w:val="28"/>
-        </w:rPr>
-      </w:pPr>
-      <w:r>
-        <w:rPr>
-          <w:rFonts w:ascii="Times New Roman" w:eastAsia="Times New Roman" w:hAnsi="Times New Roman" w:cs="Times New Roman"/>
-          <w:sz w:val="28"/>
-        </w:rPr>
-        <w:t xml:space="preserve">• в окне Шаблоны – шаблон Консольное приложение Win64; </w:t>
-      </w:r>
-    </w:p>
-    <w:p>
-      <w:pPr>
-        <w:jc w:val="both"/>
-        <w:rPr>
-          <w:rFonts w:ascii="Times New Roman" w:eastAsia="Times New Roman" w:hAnsi="Times New Roman" w:cs="Times New Roman"/>
-          <w:sz w:val="28"/>
-        </w:rPr>
-      </w:pPr>
-      <w:r>
-        <w:rPr>
-          <w:rFonts w:ascii="Times New Roman" w:eastAsia="Times New Roman" w:hAnsi="Times New Roman" w:cs="Times New Roman"/>
-          <w:sz w:val="28"/>
-        </w:rPr>
-        <w:t xml:space="preserve">• в текстовом поле Имя указано имя создаваемого вами проекта; </w:t>
-      </w:r>
-    </w:p>
-    <w:p>
-      <w:pPr>
-        <w:jc w:val="both"/>
-        <w:rPr>
-          <w:rFonts w:ascii="Times New Roman" w:eastAsia="Times New Roman" w:hAnsi="Times New Roman" w:cs="Times New Roman"/>
-          <w:sz w:val="28"/>
-        </w:rPr>
-      </w:pPr>
-      <w:r>
-        <w:rPr>
-          <w:rFonts w:ascii="Times New Roman" w:eastAsia="Times New Roman" w:hAnsi="Times New Roman" w:cs="Times New Roman"/>
-          <w:sz w:val="28"/>
-        </w:rPr>
-        <w:t xml:space="preserve">• в текстовом поле Расположение указан путь к папке, в которой вы хотите создать ваш проект; </w:t>
-      </w:r>
-    </w:p>
-    <w:p>
-      <w:pPr>
-        <w:jc w:val="both"/>
-        <w:rPr>
-          <w:rFonts w:ascii="Times New Roman" w:eastAsia="Times New Roman" w:hAnsi="Times New Roman" w:cs="Times New Roman"/>
-          <w:sz w:val="28"/>
-        </w:rPr>
-      </w:pPr>
-      <w:r>
-        <w:rPr>
-          <w:rFonts w:ascii="Times New Roman" w:eastAsia="Times New Roman" w:hAnsi="Times New Roman" w:cs="Times New Roman"/>
-          <w:sz w:val="28"/>
-        </w:rPr>
-        <w:t xml:space="preserve">• </w:t>
-      </w:r>
-      <w:proofErr w:type="gramStart"/>
-      <w:r>
-        <w:rPr>
-          <w:rFonts w:ascii="Times New Roman" w:eastAsia="Times New Roman" w:hAnsi="Times New Roman" w:cs="Times New Roman"/>
-          <w:sz w:val="28"/>
-        </w:rPr>
-        <w:t>переключатель</w:t>
-      </w:r>
-      <w:proofErr w:type="gramEnd"/>
-      <w:r>
-        <w:rPr>
-          <w:rFonts w:ascii="Times New Roman" w:eastAsia="Times New Roman" w:hAnsi="Times New Roman" w:cs="Times New Roman"/>
-          <w:sz w:val="28"/>
-        </w:rPr>
-        <w:t xml:space="preserve"> Создать каталог для решения выключен (сброшена галочка); </w:t>
-      </w:r>
-    </w:p>
-    <w:p>
-      <w:pPr>
-        <w:jc w:val="both"/>
-        <w:rPr>
-          <w:rFonts w:ascii="Times New Roman" w:eastAsia="Times New Roman" w:hAnsi="Times New Roman" w:cs="Times New Roman"/>
-          <w:sz w:val="28"/>
-        </w:rPr>
-      </w:pPr>
-      <w:r>
-        <w:rPr>
-          <w:rFonts w:ascii="Times New Roman" w:eastAsia="Times New Roman" w:hAnsi="Times New Roman" w:cs="Times New Roman"/>
-          <w:sz w:val="28"/>
-        </w:rPr>
-        <w:t xml:space="preserve">• поле Имя решения недоступно </w:t>
-      </w:r>
-    </w:p>
-    <w:p>
-      <w:pPr>
-        <w:jc w:val="both"/>
-        <w:rPr>
-          <w:rFonts w:ascii="Times New Roman" w:eastAsia="Times New Roman" w:hAnsi="Times New Roman" w:cs="Times New Roman"/>
-          <w:sz w:val="28"/>
-        </w:rPr>
-      </w:pPr>
-      <w:r>
-        <w:rPr>
-          <w:rFonts w:ascii="Times New Roman" w:eastAsia="Times New Roman" w:hAnsi="Times New Roman" w:cs="Times New Roman"/>
-          <w:sz w:val="28"/>
-        </w:rPr>
-        <w:t>Если все в порядке, нажмите кнопку OK. 2.8) На экране появится окно Мастер приложений Win64 –Project1. В результате чего у нас получилась готовая форма для выполнения последующих действия (см. рисунок 1)</w:t>
-      </w:r>
-    </w:p>
-    <w:p>
-      <w:pPr>
-        <w:jc w:val="both"/>
-        <w:rPr>
-          <w:rFonts w:ascii="Times New Roman" w:eastAsia="Times New Roman" w:hAnsi="Times New Roman" w:cs="Times New Roman"/>
-          <w:sz w:val="28"/>
-        </w:rPr>
-      </w:pPr>
-    </w:p>
-    <w:p>
-      <w:pPr>
-        <w:jc w:val="both"/>
-        <w:rPr>
-          <w:rFonts w:ascii="Times New Roman" w:eastAsia="Times New Roman" w:hAnsi="Times New Roman" w:cs="Times New Roman"/>
-          <w:sz w:val="28"/>
-        </w:rPr>
-      </w:pPr>
-    </w:p>
-    <w:p>
-      <w:pPr>
-        <w:jc w:val="both"/>
-        <w:rPr>
-          <w:rFonts w:ascii="Times New Roman" w:eastAsia="Times New Roman" w:hAnsi="Times New Roman" w:cs="Times New Roman"/>
-          <w:sz w:val="28"/>
-        </w:rPr>
-      </w:pPr>
-    </w:p>
-    <w:p>
-      <w:pPr>
-        <w:jc w:val="both"/>
-        <w:rPr>
-          <w:rFonts w:ascii="Times New Roman" w:eastAsia="Times New Roman" w:hAnsi="Times New Roman" w:cs="Times New Roman"/>
-          <w:sz w:val="28"/>
-        </w:rPr>
-      </w:pPr>
-    </w:p>
-    <w:p>
-      <w:pPr>
-        <w:jc w:val="center"/>
-        <w:rPr>
-          <w:rFonts w:ascii="Times New Roman" w:eastAsia="Times New Roman" w:hAnsi="Times New Roman" w:cs="Times New Roman"/>
+          <w:sz w:val="32"/>
+          <w:szCs w:val="32"/>
+        </w:rPr>
+      </w:pPr>
+    </w:p>
+    <w:p>
+      <w:pPr>
+        <w:spacing w:line="240" w:lineRule="auto"/>
+        <w:jc w:val="center"/>
+        <w:rPr>
+          <w:rFonts w:ascii="Times New Roman" w:hAnsi="Times New Roman" w:cs="Times New Roman"/>
           <w:b/>
           <w:bCs/>
-          <w:sz w:val="28"/>
-          <w:szCs w:val="28"/>
-        </w:rPr>
-      </w:pPr>
-    </w:p>
-    <w:p>
-      <w:pPr>
-        <w:jc w:val="center"/>
-        <w:rPr>
-          <w:rFonts w:ascii="Times New Roman" w:eastAsia="Times New Roman" w:hAnsi="Times New Roman" w:cs="Times New Roman"/>
+          <w:sz w:val="32"/>
+          <w:szCs w:val="32"/>
+        </w:rPr>
+      </w:pPr>
+    </w:p>
+    <w:p>
+      <w:pPr>
+        <w:spacing w:line="240" w:lineRule="auto"/>
+        <w:jc w:val="center"/>
+        <w:rPr>
+          <w:rFonts w:ascii="Times New Roman" w:hAnsi="Times New Roman" w:cs="Times New Roman"/>
           <w:b/>
           <w:bCs/>
           <w:sz w:val="28"/>
           <w:szCs w:val="28"/>
         </w:rPr>
       </w:pPr>
-      <w:r>
+    </w:p>
+    <w:p>
+      <w:pPr>
+        <w:spacing w:line="240" w:lineRule="auto"/>
+        <w:jc w:val="right"/>
+        <w:rPr>
+          <w:rFonts w:ascii="Times New Roman" w:hAnsi="Times New Roman" w:cs="Times New Roman"/>
+          <w:sz w:val="28"/>
+          <w:szCs w:val="28"/>
+        </w:rPr>
+      </w:pPr>
+      <w:r>
+        <w:rPr>
+          <w:rFonts w:ascii="Times New Roman" w:hAnsi="Times New Roman" w:cs="Times New Roman"/>
+          <w:sz w:val="28"/>
+          <w:szCs w:val="28"/>
+        </w:rPr>
+        <w:t>Выполнил: студент гр. БИБ2305 Пуховский С.Д.</w:t>
+      </w:r>
+    </w:p>
+    <w:p>
+      <w:pPr>
+        <w:spacing w:line="240" w:lineRule="auto"/>
+        <w:jc w:val="right"/>
+        <w:rPr>
+          <w:rFonts w:ascii="Times New Roman" w:hAnsi="Times New Roman" w:cs="Times New Roman"/>
+          <w:sz w:val="28"/>
+          <w:szCs w:val="28"/>
+        </w:rPr>
+      </w:pPr>
+      <w:r>
+        <w:rPr>
+          <w:rFonts w:ascii="Times New Roman" w:hAnsi="Times New Roman" w:cs="Times New Roman"/>
+          <w:sz w:val="28"/>
+          <w:szCs w:val="28"/>
+        </w:rPr>
+        <w:t>Вариант №1</w:t>
+      </w:r>
+    </w:p>
+    <w:p>
+      <w:pPr>
+        <w:spacing w:line="240" w:lineRule="auto"/>
+        <w:jc w:val="right"/>
+        <w:rPr>
+          <w:rFonts w:ascii="Times New Roman" w:hAnsi="Times New Roman" w:cs="Times New Roman"/>
+          <w:sz w:val="28"/>
+          <w:szCs w:val="28"/>
+        </w:rPr>
+      </w:pPr>
+      <w:r>
+        <w:rPr>
+          <w:rFonts w:ascii="Times New Roman" w:hAnsi="Times New Roman" w:cs="Times New Roman"/>
+          <w:sz w:val="28"/>
+          <w:szCs w:val="28"/>
+        </w:rPr>
+        <w:t>Проверил: доц. Юсков И.О.</w:t>
+      </w:r>
+    </w:p>
+    <w:p>
+      <w:pPr>
+        <w:spacing w:line="240" w:lineRule="auto"/>
+        <w:jc w:val="right"/>
+        <w:rPr>
+          <w:rFonts w:ascii="Times New Roman" w:hAnsi="Times New Roman" w:cs="Times New Roman"/>
+          <w:sz w:val="28"/>
+          <w:szCs w:val="28"/>
+        </w:rPr>
+      </w:pPr>
+    </w:p>
+    <w:p>
+      <w:pPr>
+        <w:spacing w:line="240" w:lineRule="auto"/>
+        <w:jc w:val="right"/>
+        <w:rPr>
+          <w:rFonts w:ascii="Times New Roman" w:hAnsi="Times New Roman" w:cs="Times New Roman"/>
+          <w:sz w:val="28"/>
+          <w:szCs w:val="28"/>
+        </w:rPr>
+      </w:pPr>
+    </w:p>
+    <w:p>
+      <w:pPr>
+        <w:spacing w:line="240" w:lineRule="auto"/>
+        <w:jc w:val="center"/>
+        <w:rPr>
+          <w:rFonts w:ascii="Times New Roman" w:hAnsi="Times New Roman" w:cs="Times New Roman"/>
+          <w:sz w:val="28"/>
+          <w:szCs w:val="28"/>
+        </w:rPr>
+      </w:pPr>
+      <w:r>
+        <w:rPr>
+          <w:rFonts w:ascii="Times New Roman" w:hAnsi="Times New Roman" w:cs="Times New Roman"/>
+          <w:sz w:val="28"/>
+          <w:szCs w:val="28"/>
+        </w:rPr>
+        <w:t>Москва, 2023 г</w:t>
+      </w:r>
+    </w:p>
+    <w:p>
+      <w:pPr>
+        <w:jc w:val="center"/>
+        <w:rPr>
+          <w:rFonts w:ascii="Times New Roman" w:eastAsia="Times New Roman" w:hAnsi="Times New Roman" w:cs="Times New Roman"/>
+          <w:b/>
+          <w:sz w:val="28"/>
+        </w:rPr>
+      </w:pPr>
+      <w:r>
+        <w:rPr>
+          <w:rFonts w:ascii="Times New Roman" w:eastAsia="Times New Roman" w:hAnsi="Times New Roman" w:cs="Times New Roman"/>
+          <w:b/>
+          <w:sz w:val="28"/>
+        </w:rPr>
+        <w:lastRenderedPageBreak/>
+        <w:t>Цель работы</w:t>
+      </w:r>
+    </w:p>
+    <w:p>
+      <w:pPr>
+        <w:jc w:val="both"/>
+        <w:rPr>
+          <w:rFonts w:ascii="Times New Roman" w:eastAsia="Times New Roman" w:hAnsi="Times New Roman" w:cs="Times New Roman"/>
+          <w:b/>
+          <w:sz w:val="28"/>
+        </w:rPr>
+      </w:pPr>
+      <w:r>
+        <w:rPr>
+          <w:rFonts w:ascii="Times New Roman" w:eastAsia="Times New Roman" w:hAnsi="Times New Roman" w:cs="Times New Roman"/>
+          <w:sz w:val="28"/>
+        </w:rPr>
+        <w:t>Изучить основные средства и технологию разработки консольных программных проектов в интегрированной среде Visual Studio .NET.</w:t>
+      </w:r>
+    </w:p>
+    <w:p>
+      <w:pPr>
+        <w:jc w:val="center"/>
+        <w:rPr>
+          <w:rFonts w:ascii="Times New Roman" w:eastAsia="Times New Roman" w:hAnsi="Times New Roman" w:cs="Times New Roman"/>
+          <w:b/>
+          <w:sz w:val="28"/>
+        </w:rPr>
+      </w:pPr>
+      <w:r>
+        <w:rPr>
+          <w:rFonts w:ascii="Times New Roman" w:eastAsia="Times New Roman" w:hAnsi="Times New Roman" w:cs="Times New Roman"/>
+          <w:b/>
+          <w:sz w:val="28"/>
+        </w:rPr>
+        <w:t>Задание</w:t>
+      </w:r>
+    </w:p>
+    <w:p>
+      <w:pPr>
+        <w:jc w:val="both"/>
+        <w:rPr>
+          <w:rFonts w:ascii="Times New Roman" w:eastAsia="Times New Roman" w:hAnsi="Times New Roman" w:cs="Times New Roman"/>
+          <w:sz w:val="28"/>
+        </w:rPr>
+      </w:pPr>
+      <w:r>
+        <w:rPr>
+          <w:rFonts w:ascii="Times New Roman" w:eastAsia="Times New Roman" w:hAnsi="Times New Roman" w:cs="Times New Roman"/>
+          <w:sz w:val="28"/>
+        </w:rPr>
+        <w:t>1</w:t>
+      </w:r>
+      <w:r>
+        <w:rPr>
+          <w:rFonts w:ascii="Times New Roman" w:eastAsia="Times New Roman" w:hAnsi="Times New Roman" w:cs="Times New Roman"/>
+          <w:sz w:val="28"/>
+        </w:rPr>
+        <w:t>) Выполнить все шаги по созданию первого консольного проекта на VС++ из п. 2.3 «Пример выполнения задания для изучения технологии работы в среде Microsoft Visual Studio .NET 2022»</w:t>
+      </w:r>
+    </w:p>
+    <w:p>
+      <w:pPr>
+        <w:jc w:val="both"/>
+        <w:rPr>
+          <w:rFonts w:ascii="Times New Roman" w:eastAsia="Times New Roman" w:hAnsi="Times New Roman" w:cs="Times New Roman"/>
+          <w:sz w:val="28"/>
+        </w:rPr>
+      </w:pPr>
+      <w:r>
+        <w:rPr>
+          <w:rFonts w:ascii="Times New Roman" w:eastAsia="Times New Roman" w:hAnsi="Times New Roman" w:cs="Times New Roman"/>
+          <w:sz w:val="28"/>
+        </w:rPr>
+        <w:t xml:space="preserve"> </w:t>
+      </w:r>
+      <w:r>
+        <w:rPr>
+          <w:rFonts w:ascii="Times New Roman" w:eastAsia="Times New Roman" w:hAnsi="Times New Roman" w:cs="Times New Roman"/>
+          <w:sz w:val="28"/>
+        </w:rPr>
+        <w:t>2</w:t>
+      </w:r>
+      <w:r>
+        <w:rPr>
+          <w:rFonts w:ascii="Times New Roman" w:eastAsia="Times New Roman" w:hAnsi="Times New Roman" w:cs="Times New Roman"/>
+          <w:sz w:val="28"/>
+        </w:rPr>
+        <w:t>) Оформить отчет по работе и представить его преподавателю.</w:t>
+      </w:r>
+    </w:p>
+    <w:p>
+      <w:pPr>
+        <w:jc w:val="both"/>
+        <w:rPr>
+          <w:rFonts w:ascii="Times New Roman" w:eastAsia="Times New Roman" w:hAnsi="Times New Roman" w:cs="Times New Roman"/>
+          <w:sz w:val="28"/>
+        </w:rPr>
+      </w:pPr>
+      <w:r>
+        <w:rPr>
+          <w:rFonts w:ascii="Times New Roman" w:eastAsia="Times New Roman" w:hAnsi="Times New Roman" w:cs="Times New Roman"/>
+          <w:sz w:val="28"/>
+        </w:rPr>
+        <w:t xml:space="preserve"> </w:t>
+      </w:r>
+      <w:r>
+        <w:rPr>
+          <w:rFonts w:ascii="Times New Roman" w:eastAsia="Times New Roman" w:hAnsi="Times New Roman" w:cs="Times New Roman"/>
+          <w:sz w:val="28"/>
+        </w:rPr>
+        <w:t>3</w:t>
+      </w:r>
+      <w:r>
+        <w:rPr>
+          <w:rFonts w:ascii="Times New Roman" w:eastAsia="Times New Roman" w:hAnsi="Times New Roman" w:cs="Times New Roman"/>
+          <w:sz w:val="28"/>
+        </w:rPr>
+        <w:t xml:space="preserve">) Ответить на контрольные вопросы, замечания преподавателя по работе и на заданные им вопросы по теме. </w:t>
+      </w:r>
+    </w:p>
+    <w:p>
+      <w:pPr>
+        <w:jc w:val="both"/>
+        <w:rPr>
+          <w:rFonts w:ascii="Times New Roman" w:eastAsia="Times New Roman" w:hAnsi="Times New Roman" w:cs="Times New Roman"/>
+          <w:sz w:val="28"/>
+        </w:rPr>
+      </w:pPr>
+      <w:r>
+        <w:rPr>
+          <w:rFonts w:ascii="Times New Roman" w:eastAsia="Times New Roman" w:hAnsi="Times New Roman" w:cs="Times New Roman"/>
+          <w:sz w:val="28"/>
+        </w:rPr>
+        <w:t>4</w:t>
+      </w:r>
+      <w:r>
+        <w:rPr>
+          <w:rFonts w:ascii="Times New Roman" w:eastAsia="Times New Roman" w:hAnsi="Times New Roman" w:cs="Times New Roman"/>
+          <w:sz w:val="28"/>
+        </w:rPr>
+        <w:t>) Получить отметку о выполнении и защите работы</w:t>
+      </w:r>
+    </w:p>
+    <w:p>
+      <w:pPr>
+        <w:jc w:val="center"/>
+        <w:rPr>
+          <w:rFonts w:ascii="Times New Roman" w:eastAsia="Times New Roman" w:hAnsi="Times New Roman" w:cs="Times New Roman"/>
+          <w:b/>
+          <w:sz w:val="28"/>
+        </w:rPr>
+      </w:pPr>
+      <w:r>
+        <w:rPr>
+          <w:rFonts w:ascii="Times New Roman" w:eastAsia="Times New Roman" w:hAnsi="Times New Roman" w:cs="Times New Roman"/>
+          <w:b/>
+          <w:sz w:val="28"/>
+        </w:rPr>
+        <w:t>Ход выполнение работы</w:t>
+      </w:r>
+    </w:p>
+    <w:p>
+      <w:pPr>
+        <w:jc w:val="both"/>
+        <w:rPr>
+          <w:rFonts w:ascii="Times New Roman" w:eastAsia="Times New Roman" w:hAnsi="Times New Roman" w:cs="Times New Roman"/>
+          <w:sz w:val="28"/>
+        </w:rPr>
+      </w:pPr>
+      <w:r>
+        <w:rPr>
+          <w:rFonts w:ascii="Times New Roman" w:eastAsia="Times New Roman" w:hAnsi="Times New Roman" w:cs="Times New Roman"/>
+          <w:sz w:val="28"/>
+        </w:rPr>
+        <w:t xml:space="preserve">В </w:t>
+      </w:r>
+      <w:proofErr w:type="gramStart"/>
+      <w:r>
+        <w:rPr>
+          <w:rFonts w:ascii="Times New Roman" w:eastAsia="Times New Roman" w:hAnsi="Times New Roman" w:cs="Times New Roman"/>
+          <w:sz w:val="28"/>
+        </w:rPr>
+        <w:t>окне</w:t>
+      </w:r>
+      <w:proofErr w:type="gramEnd"/>
+      <w:r>
+        <w:rPr>
+          <w:rFonts w:ascii="Times New Roman" w:eastAsia="Times New Roman" w:hAnsi="Times New Roman" w:cs="Times New Roman"/>
+          <w:sz w:val="28"/>
+        </w:rPr>
+        <w:t xml:space="preserve"> Создать проект из списка установленных шаблонов проектов необходимо выбрать Visual C++, а затем указать тип проекта, выделив шаблон Консольное приложение Win32. В этом же окне надо указать имя и расположение вновь создаваемого проекта</w:t>
+      </w:r>
+    </w:p>
+    <w:p>
+      <w:pPr>
+        <w:jc w:val="both"/>
+        <w:rPr>
+          <w:rFonts w:ascii="Times New Roman" w:eastAsia="Times New Roman" w:hAnsi="Times New Roman" w:cs="Times New Roman"/>
+          <w:sz w:val="28"/>
+        </w:rPr>
+      </w:pPr>
+      <w:r>
+        <w:rPr>
+          <w:rFonts w:ascii="Times New Roman" w:eastAsia="Times New Roman" w:hAnsi="Times New Roman" w:cs="Times New Roman"/>
+          <w:sz w:val="28"/>
+        </w:rPr>
+        <w:t xml:space="preserve">В поле Имя укажите имя проекта, например, Project или любое другое допустимое имя. </w:t>
+      </w:r>
+    </w:p>
+    <w:p>
+      <w:pPr>
+        <w:jc w:val="both"/>
+        <w:rPr>
+          <w:rFonts w:ascii="Times New Roman" w:eastAsia="Times New Roman" w:hAnsi="Times New Roman" w:cs="Times New Roman"/>
+          <w:sz w:val="28"/>
+        </w:rPr>
+      </w:pPr>
+      <w:r>
+        <w:rPr>
+          <w:rFonts w:ascii="Times New Roman" w:eastAsia="Times New Roman" w:hAnsi="Times New Roman" w:cs="Times New Roman"/>
+          <w:sz w:val="28"/>
+        </w:rPr>
+        <w:t xml:space="preserve">В поле Расположение необходимо указать путь к папке, в которую вы хотите поместить ваш проект. Этот путь можно прописать вручную вновь выпавшем окне Расположение проекта выбрать созданную ранее папку (для работы в лабораторном классе это должна быть папка Общие документы), нажать кнопку Выбор папки, и вернуться в </w:t>
+      </w:r>
+      <w:proofErr w:type="gramStart"/>
+      <w:r>
+        <w:rPr>
+          <w:rFonts w:ascii="Times New Roman" w:eastAsia="Times New Roman" w:hAnsi="Times New Roman" w:cs="Times New Roman"/>
+          <w:sz w:val="28"/>
+        </w:rPr>
+        <w:t>окно</w:t>
+      </w:r>
+      <w:proofErr w:type="gramEnd"/>
+      <w:r>
+        <w:rPr>
+          <w:rFonts w:ascii="Times New Roman" w:eastAsia="Times New Roman" w:hAnsi="Times New Roman" w:cs="Times New Roman"/>
+          <w:sz w:val="28"/>
+        </w:rPr>
+        <w:t xml:space="preserve"> Создать проект. 2.6) Проверьте, у вас должно быть установлено: </w:t>
+      </w:r>
+    </w:p>
+    <w:p>
+      <w:pPr>
+        <w:jc w:val="both"/>
+        <w:rPr>
+          <w:rFonts w:ascii="Times New Roman" w:eastAsia="Times New Roman" w:hAnsi="Times New Roman" w:cs="Times New Roman"/>
+          <w:sz w:val="28"/>
+        </w:rPr>
+      </w:pPr>
+      <w:r>
+        <w:rPr>
+          <w:rFonts w:ascii="Times New Roman" w:eastAsia="Times New Roman" w:hAnsi="Times New Roman" w:cs="Times New Roman"/>
+          <w:sz w:val="28"/>
+        </w:rPr>
+        <w:t xml:space="preserve">• в окне Шаблоны – шаблон Консольное приложение Win64; </w:t>
+      </w:r>
+    </w:p>
+    <w:p>
+      <w:pPr>
+        <w:jc w:val="both"/>
+        <w:rPr>
+          <w:rFonts w:ascii="Times New Roman" w:eastAsia="Times New Roman" w:hAnsi="Times New Roman" w:cs="Times New Roman"/>
+          <w:sz w:val="28"/>
+        </w:rPr>
+      </w:pPr>
+      <w:r>
+        <w:rPr>
+          <w:rFonts w:ascii="Times New Roman" w:eastAsia="Times New Roman" w:hAnsi="Times New Roman" w:cs="Times New Roman"/>
+          <w:sz w:val="28"/>
+        </w:rPr>
+        <w:t xml:space="preserve">• в текстовом поле Имя указано имя создаваемого вами проекта; </w:t>
+      </w:r>
+    </w:p>
+    <w:p>
+      <w:pPr>
+        <w:jc w:val="both"/>
+        <w:rPr>
+          <w:rFonts w:ascii="Times New Roman" w:eastAsia="Times New Roman" w:hAnsi="Times New Roman" w:cs="Times New Roman"/>
+          <w:sz w:val="28"/>
+        </w:rPr>
+      </w:pPr>
+      <w:r>
+        <w:rPr>
+          <w:rFonts w:ascii="Times New Roman" w:eastAsia="Times New Roman" w:hAnsi="Times New Roman" w:cs="Times New Roman"/>
+          <w:sz w:val="28"/>
+        </w:rPr>
+        <w:t xml:space="preserve">• в текстовом поле Расположение указан путь к папке, в которой вы хотите создать ваш проект; </w:t>
+      </w:r>
+    </w:p>
+    <w:p>
+      <w:pPr>
+        <w:jc w:val="both"/>
+        <w:rPr>
+          <w:rFonts w:ascii="Times New Roman" w:eastAsia="Times New Roman" w:hAnsi="Times New Roman" w:cs="Times New Roman"/>
+          <w:sz w:val="28"/>
+        </w:rPr>
+      </w:pPr>
+      <w:r>
+        <w:rPr>
+          <w:rFonts w:ascii="Times New Roman" w:eastAsia="Times New Roman" w:hAnsi="Times New Roman" w:cs="Times New Roman"/>
+          <w:sz w:val="28"/>
+        </w:rPr>
+        <w:t xml:space="preserve">• </w:t>
+      </w:r>
+      <w:proofErr w:type="gramStart"/>
+      <w:r>
+        <w:rPr>
+          <w:rFonts w:ascii="Times New Roman" w:eastAsia="Times New Roman" w:hAnsi="Times New Roman" w:cs="Times New Roman"/>
+          <w:sz w:val="28"/>
+        </w:rPr>
+        <w:t>переключатель</w:t>
+      </w:r>
+      <w:proofErr w:type="gramEnd"/>
+      <w:r>
+        <w:rPr>
+          <w:rFonts w:ascii="Times New Roman" w:eastAsia="Times New Roman" w:hAnsi="Times New Roman" w:cs="Times New Roman"/>
+          <w:sz w:val="28"/>
+        </w:rPr>
+        <w:t xml:space="preserve"> Создать каталог для решения выключен (сброшена галочка); </w:t>
+      </w:r>
+    </w:p>
+    <w:p>
+      <w:pPr>
+        <w:jc w:val="both"/>
+        <w:rPr>
+          <w:rFonts w:ascii="Times New Roman" w:eastAsia="Times New Roman" w:hAnsi="Times New Roman" w:cs="Times New Roman"/>
+          <w:sz w:val="28"/>
+        </w:rPr>
+      </w:pPr>
+      <w:r>
+        <w:rPr>
+          <w:rFonts w:ascii="Times New Roman" w:eastAsia="Times New Roman" w:hAnsi="Times New Roman" w:cs="Times New Roman"/>
+          <w:sz w:val="28"/>
+        </w:rPr>
+        <w:t xml:space="preserve">• поле Имя решения недоступно </w:t>
+      </w:r>
+    </w:p>
+    <w:p>
+      <w:pPr>
+        <w:jc w:val="both"/>
+        <w:rPr>
+          <w:rFonts w:ascii="Times New Roman" w:eastAsia="Times New Roman" w:hAnsi="Times New Roman" w:cs="Times New Roman"/>
+          <w:sz w:val="28"/>
+        </w:rPr>
+      </w:pPr>
+      <w:r>
+        <w:rPr>
+          <w:rFonts w:ascii="Times New Roman" w:eastAsia="Times New Roman" w:hAnsi="Times New Roman" w:cs="Times New Roman"/>
+          <w:sz w:val="28"/>
+        </w:rPr>
+        <w:t>Если все в порядке, нажмите кнопку OK. 2.8) На экране появится окно Мастер приложений Win64 –Project1. В результате чего у нас получилась готовая форма для выполнения последующих действия (см. рисунок 1)</w:t>
+      </w:r>
+    </w:p>
+    <w:p>
+      <w:pPr>
+        <w:jc w:val="both"/>
+        <w:rPr>
+          <w:rFonts w:ascii="Times New Roman" w:eastAsia="Times New Roman" w:hAnsi="Times New Roman" w:cs="Times New Roman"/>
+          <w:sz w:val="28"/>
+        </w:rPr>
+      </w:pPr>
+    </w:p>
+    <w:p>
+      <w:pPr>
+        <w:jc w:val="both"/>
+        <w:rPr>
+          <w:rFonts w:ascii="Times New Roman" w:eastAsia="Times New Roman" w:hAnsi="Times New Roman" w:cs="Times New Roman"/>
+          <w:sz w:val="28"/>
+        </w:rPr>
+      </w:pPr>
+    </w:p>
+    <w:p>
+      <w:pPr>
+        <w:jc w:val="center"/>
         <w:rPr>
           <w:rFonts w:ascii="Times New Roman" w:eastAsia="Times New Roman" w:hAnsi="Times New Roman" w:cs="Times New Roman"/>
           <w:b/>
@@ -856,8 +903,39 @@
           <w:sz w:val="28"/>
           <w:szCs w:val="28"/>
         </w:rPr>
+      </w:pPr>
+    </w:p>
+    <w:p>
+      <w:pPr>
+        <w:jc w:val="center"/>
+        <w:rPr>
+          <w:rFonts w:ascii="Times New Roman" w:eastAsia="Times New Roman" w:hAnsi="Times New Roman" w:cs="Times New Roman"/>
+          <w:b/>
+          <w:bCs/>
+          <w:sz w:val="28"/>
+          <w:szCs w:val="28"/>
+        </w:rPr>
+      </w:pPr>
+      <w:r>
+        <w:rPr>
+          <w:rFonts w:ascii="Times New Roman" w:eastAsia="Times New Roman" w:hAnsi="Times New Roman" w:cs="Times New Roman"/>
+          <w:b/>
+          <w:bCs/>
+          <w:sz w:val="28"/>
+          <w:szCs w:val="28"/>
+        </w:rPr>
         <w:lastRenderedPageBreak/>
-        <w:t>ГЛАВА 1.1</w:t>
+        <w:t>ПУНКТ</w:t>
+      </w:r>
+      <w:r>
+        <w:rPr>
+          <w:rFonts w:ascii="Times New Roman" w:eastAsia="Times New Roman" w:hAnsi="Times New Roman" w:cs="Times New Roman"/>
+          <w:b/>
+          <w:bCs/>
+          <w:sz w:val="28"/>
+          <w:szCs w:val="28"/>
+        </w:rPr>
+        <w:t xml:space="preserve"> 1.1</w:t>
       </w:r>
     </w:p>
     <w:p>
@@ -890,6 +968,7 @@
     </w:p>
     <w:p>
       <w:pPr>
+        <w:jc w:val="both"/>
         <w:rPr>
           <w:rFonts w:ascii="Times New Roman" w:eastAsia="Times New Roman" w:hAnsi="Times New Roman" w:cs="Times New Roman"/>
           <w:sz w:val="28"/>
@@ -928,266 +1007,10 @@
           <w:noProof/>
         </w:rPr>
         <w:drawing>
-          <wp:inline distT="0" distB="0" distL="0" distR="0" wp14:anchorId="68F55322" wp14:editId="5C8C7050">
-            <wp:extent cx="2552700" cy="1699279"/>
-            <wp:effectExtent l="0" t="0" r="0" b="0"/>
+          <wp:inline distT="0" distB="0" distL="0" distR="0" wp14:anchorId="68F55322" wp14:editId="069D1CAD">
+            <wp:extent cx="2312447" cy="1539348"/>
+            <wp:effectExtent l="0" t="0" r="0" b="3810"/>
             <wp:docPr id="6" name="Рисунок 6"/>
-            <wp:cNvGraphicFramePr>
-              <a:graphicFrameLocks xmlns:a="http://schemas.openxmlformats.org/drawingml/2006/main" noChangeAspect="1"/>
-            </wp:cNvGraphicFramePr>
-            <a:graphic xmlns:a="http://schemas.openxmlformats.org/drawingml/2006/main">
-              <a:graphicData uri="http://schemas.openxmlformats.org/drawingml/2006/picture">
-                <pic:pic xmlns:pic="http://schemas.openxmlformats.org/drawingml/2006/picture">
-                  <pic:nvPicPr>
-                    <pic:cNvPr id="1" name=""/>
-                    <pic:cNvPicPr/>
-                  </pic:nvPicPr>
-                  <pic:blipFill>
-                    <a:blip r:embed="rId6"/>
-                    <a:stretch>
-                      <a:fillRect/>
-                    </a:stretch>
-                  </pic:blipFill>
-                  <pic:spPr>
-                    <a:xfrm>
-                      <a:off x="0" y="0"/>
-                      <a:ext cx="2653727" cy="1766531"/>
-                    </a:xfrm>
-                    <a:prstGeom prst="rect">
-                      <a:avLst/>
-                    </a:prstGeom>
-                  </pic:spPr>
-                </pic:pic>
-              </a:graphicData>
-            </a:graphic>
-          </wp:inline>
-        </w:drawing>
-      </w:r>
-    </w:p>
-    <w:p>
-      <w:pPr>
-        <w:jc w:val="center"/>
-        <w:rPr>
-          <w:rFonts w:ascii="Times New Roman" w:eastAsia="Times New Roman" w:hAnsi="Times New Roman" w:cs="Times New Roman"/>
-          <w:sz w:val="28"/>
-          <w:szCs w:val="28"/>
-        </w:rPr>
-      </w:pPr>
-      <w:r>
-        <w:rPr>
-          <w:rFonts w:ascii="Times New Roman" w:eastAsia="Times New Roman" w:hAnsi="Times New Roman" w:cs="Times New Roman"/>
-          <w:sz w:val="28"/>
-          <w:szCs w:val="28"/>
-        </w:rPr>
-        <w:t>Рисунок 1.1 – Выбор шаблона</w:t>
-      </w:r>
-    </w:p>
-    <w:p>
-      <w:pPr>
-        <w:jc w:val="center"/>
-        <w:rPr>
-          <w:rFonts w:ascii="Times New Roman" w:eastAsia="Times New Roman" w:hAnsi="Times New Roman" w:cs="Times New Roman"/>
-          <w:sz w:val="28"/>
-          <w:szCs w:val="28"/>
-        </w:rPr>
-      </w:pPr>
-    </w:p>
-    <w:p>
-      <w:pPr>
-        <w:rPr>
-          <w:rFonts w:ascii="Times New Roman" w:eastAsia="Times New Roman" w:hAnsi="Times New Roman" w:cs="Times New Roman"/>
-          <w:sz w:val="28"/>
-          <w:szCs w:val="28"/>
-        </w:rPr>
-      </w:pPr>
-      <w:r>
-        <w:rPr>
-          <w:rFonts w:ascii="Times New Roman" w:eastAsia="Times New Roman" w:hAnsi="Times New Roman" w:cs="Times New Roman"/>
-          <w:sz w:val="28"/>
-          <w:szCs w:val="28"/>
-        </w:rPr>
-        <w:t xml:space="preserve">Пишем код </w:t>
-      </w:r>
-      <w:r>
-        <w:rPr>
-          <w:rFonts w:ascii="Times New Roman" w:eastAsia="Times New Roman" w:hAnsi="Times New Roman" w:cs="Times New Roman"/>
-          <w:sz w:val="28"/>
-          <w:szCs w:val="28"/>
-        </w:rPr>
-        <w:t xml:space="preserve">необходимой </w:t>
-      </w:r>
-      <w:r>
-        <w:rPr>
-          <w:rFonts w:ascii="Times New Roman" w:eastAsia="Times New Roman" w:hAnsi="Times New Roman" w:cs="Times New Roman"/>
-          <w:sz w:val="28"/>
-          <w:szCs w:val="28"/>
-        </w:rPr>
-        <w:t>программы</w:t>
-      </w:r>
-      <w:r>
-        <w:rPr>
-          <w:rFonts w:ascii="Times New Roman" w:eastAsia="Times New Roman" w:hAnsi="Times New Roman" w:cs="Times New Roman"/>
-          <w:sz w:val="28"/>
-          <w:szCs w:val="28"/>
-        </w:rPr>
-        <w:t xml:space="preserve"> (см. рис. 1.2).</w:t>
-      </w:r>
-    </w:p>
-    <w:p>
-      <w:pPr>
-        <w:jc w:val="center"/>
-        <w:rPr>
-          <w:rFonts w:ascii="Times New Roman" w:eastAsia="Times New Roman" w:hAnsi="Times New Roman" w:cs="Times New Roman"/>
-          <w:sz w:val="28"/>
-          <w:szCs w:val="28"/>
-        </w:rPr>
-      </w:pPr>
-    </w:p>
-    <w:p>
-      <w:pPr>
-        <w:jc w:val="center"/>
-        <w:rPr>
-          <w:rFonts w:ascii="Times New Roman" w:eastAsia="Times New Roman" w:hAnsi="Times New Roman" w:cs="Times New Roman"/>
-          <w:sz w:val="28"/>
-          <w:szCs w:val="28"/>
-        </w:rPr>
-      </w:pPr>
-      <w:r>
-        <w:rPr>
-          <w:noProof/>
-        </w:rPr>
-        <w:drawing>
-          <wp:inline distT="0" distB="0" distL="0" distR="0" wp14:anchorId="70BCF031" wp14:editId="46022348">
-            <wp:extent cx="2686050" cy="1549367"/>
-            <wp:effectExtent l="0" t="0" r="0" b="0"/>
-            <wp:docPr id="7" name="Рисунок 7"/>
-            <wp:cNvGraphicFramePr>
-              <a:graphicFrameLocks xmlns:a="http://schemas.openxmlformats.org/drawingml/2006/main" noChangeAspect="1"/>
-            </wp:cNvGraphicFramePr>
-            <a:graphic xmlns:a="http://schemas.openxmlformats.org/drawingml/2006/main">
-              <a:graphicData uri="http://schemas.openxmlformats.org/drawingml/2006/picture">
-                <pic:pic xmlns:pic="http://schemas.openxmlformats.org/drawingml/2006/picture">
-                  <pic:nvPicPr>
-                    <pic:cNvPr id="1" name=""/>
-                    <pic:cNvPicPr/>
-                  </pic:nvPicPr>
-                  <pic:blipFill>
-                    <a:blip r:embed="rId7"/>
-                    <a:stretch>
-                      <a:fillRect/>
-                    </a:stretch>
-                  </pic:blipFill>
-                  <pic:spPr>
-                    <a:xfrm>
-                      <a:off x="0" y="0"/>
-                      <a:ext cx="2825919" cy="1630046"/>
-                    </a:xfrm>
-                    <a:prstGeom prst="rect">
-                      <a:avLst/>
-                    </a:prstGeom>
-                  </pic:spPr>
-                </pic:pic>
-              </a:graphicData>
-            </a:graphic>
-          </wp:inline>
-        </w:drawing>
-      </w:r>
-    </w:p>
-    <w:p>
-      <w:pPr>
-        <w:jc w:val="center"/>
-        <w:rPr>
-          <w:rFonts w:ascii="Times New Roman" w:eastAsia="Times New Roman" w:hAnsi="Times New Roman" w:cs="Times New Roman"/>
-          <w:sz w:val="28"/>
-          <w:szCs w:val="28"/>
-        </w:rPr>
-      </w:pPr>
-      <w:r>
-        <w:rPr>
-          <w:rFonts w:ascii="Times New Roman" w:eastAsia="Times New Roman" w:hAnsi="Times New Roman" w:cs="Times New Roman"/>
-          <w:sz w:val="28"/>
-          <w:szCs w:val="28"/>
-        </w:rPr>
-        <w:t>Рисунок 1.2 – Код программы</w:t>
-      </w:r>
-    </w:p>
-    <w:p>
-      <w:pPr>
-        <w:rPr>
-          <w:rFonts w:ascii="Times New Roman" w:eastAsia="Times New Roman" w:hAnsi="Times New Roman" w:cs="Times New Roman"/>
-          <w:sz w:val="28"/>
-          <w:szCs w:val="28"/>
-        </w:rPr>
-      </w:pPr>
-    </w:p>
-    <w:p>
-      <w:pPr>
-        <w:rPr>
-          <w:rFonts w:ascii="Times New Roman" w:eastAsia="Times New Roman" w:hAnsi="Times New Roman" w:cs="Times New Roman"/>
-          <w:sz w:val="28"/>
-          <w:szCs w:val="28"/>
-        </w:rPr>
-      </w:pPr>
-      <w:r>
-        <w:rPr>
-          <w:rFonts w:ascii="Times New Roman" w:eastAsia="Times New Roman" w:hAnsi="Times New Roman" w:cs="Times New Roman"/>
-          <w:sz w:val="28"/>
-          <w:szCs w:val="28"/>
-        </w:rPr>
-        <w:t>Выполняем компиляцию программного кода (см. рис. 1.</w:t>
-      </w:r>
-      <w:r>
-        <w:rPr>
-          <w:rFonts w:ascii="Times New Roman" w:eastAsia="Times New Roman" w:hAnsi="Times New Roman" w:cs="Times New Roman"/>
-          <w:sz w:val="28"/>
-          <w:szCs w:val="28"/>
-        </w:rPr>
-        <w:t>3</w:t>
-      </w:r>
-      <w:r>
-        <w:rPr>
-          <w:rFonts w:ascii="Times New Roman" w:eastAsia="Times New Roman" w:hAnsi="Times New Roman" w:cs="Times New Roman"/>
-          <w:sz w:val="28"/>
-          <w:szCs w:val="28"/>
-        </w:rPr>
-        <w:t>)</w:t>
-      </w:r>
-      <w:r>
-        <w:rPr>
-          <w:rFonts w:ascii="Times New Roman" w:eastAsia="Times New Roman" w:hAnsi="Times New Roman" w:cs="Times New Roman"/>
-          <w:sz w:val="28"/>
-          <w:szCs w:val="28"/>
-        </w:rPr>
-        <w:t>.</w:t>
-      </w:r>
-    </w:p>
-    <w:p>
-      <w:pPr>
-        <w:rPr>
-          <w:rFonts w:ascii="Times New Roman" w:eastAsia="Times New Roman" w:hAnsi="Times New Roman" w:cs="Times New Roman"/>
-          <w:sz w:val="28"/>
-          <w:szCs w:val="28"/>
-        </w:rPr>
-      </w:pPr>
-    </w:p>
-    <w:p>
-      <w:pPr>
-        <w:jc w:val="center"/>
-        <w:rPr>
-          <w:rFonts w:ascii="Times New Roman" w:eastAsia="Times New Roman" w:hAnsi="Times New Roman" w:cs="Times New Roman"/>
-          <w:sz w:val="28"/>
-          <w:szCs w:val="28"/>
-        </w:rPr>
-      </w:pPr>
-      <w:r>
-        <w:rPr>
-          <w:noProof/>
-        </w:rPr>
-        <w:drawing>
-          <wp:inline distT="0" distB="0" distL="0" distR="0" wp14:anchorId="6C74D3CB" wp14:editId="6D3C0312">
-            <wp:extent cx="3324225" cy="1738658"/>
-            <wp:effectExtent l="0" t="0" r="0" b="0"/>
-            <wp:docPr id="8" name="Рисунок 8"/>
             <wp:cNvGraphicFramePr>
               <a:graphicFrameLocks xmlns:a="http://schemas.openxmlformats.org/drawingml/2006/main" noChangeAspect="1"/>
             </wp:cNvGraphicFramePr>
@@ -1207,7 +1030,7 @@
                   <pic:spPr>
                     <a:xfrm>
                       <a:off x="0" y="0"/>
-                      <a:ext cx="3409553" cy="1783287"/>
+                      <a:ext cx="2339939" cy="1557649"/>
                     </a:xfrm>
                     <a:prstGeom prst="rect">
                       <a:avLst/>
@@ -1235,6 +1058,264 @@
           <w:sz w:val="28"/>
           <w:szCs w:val="28"/>
         </w:rPr>
+        <w:t>Рисунок 1.1 – Выбор шаблона</w:t>
+      </w:r>
+    </w:p>
+    <w:p>
+      <w:pPr>
+        <w:jc w:val="both"/>
+        <w:rPr>
+          <w:rFonts w:ascii="Times New Roman" w:eastAsia="Times New Roman" w:hAnsi="Times New Roman" w:cs="Times New Roman"/>
+          <w:sz w:val="28"/>
+          <w:szCs w:val="28"/>
+        </w:rPr>
+      </w:pPr>
+    </w:p>
+    <w:p>
+      <w:pPr>
+        <w:jc w:val="both"/>
+        <w:rPr>
+          <w:rFonts w:ascii="Times New Roman" w:eastAsia="Times New Roman" w:hAnsi="Times New Roman" w:cs="Times New Roman"/>
+          <w:sz w:val="28"/>
+          <w:szCs w:val="28"/>
+        </w:rPr>
+      </w:pPr>
+      <w:r>
+        <w:rPr>
+          <w:rFonts w:ascii="Times New Roman" w:eastAsia="Times New Roman" w:hAnsi="Times New Roman" w:cs="Times New Roman"/>
+          <w:sz w:val="28"/>
+          <w:szCs w:val="28"/>
+        </w:rPr>
+        <w:t xml:space="preserve">Пишем код </w:t>
+      </w:r>
+      <w:r>
+        <w:rPr>
+          <w:rFonts w:ascii="Times New Roman" w:eastAsia="Times New Roman" w:hAnsi="Times New Roman" w:cs="Times New Roman"/>
+          <w:sz w:val="28"/>
+          <w:szCs w:val="28"/>
+        </w:rPr>
+        <w:t xml:space="preserve">необходимой </w:t>
+      </w:r>
+      <w:r>
+        <w:rPr>
+          <w:rFonts w:ascii="Times New Roman" w:eastAsia="Times New Roman" w:hAnsi="Times New Roman" w:cs="Times New Roman"/>
+          <w:sz w:val="28"/>
+          <w:szCs w:val="28"/>
+        </w:rPr>
+        <w:t>программы</w:t>
+      </w:r>
+      <w:r>
+        <w:rPr>
+          <w:rFonts w:ascii="Times New Roman" w:eastAsia="Times New Roman" w:hAnsi="Times New Roman" w:cs="Times New Roman"/>
+          <w:sz w:val="28"/>
+          <w:szCs w:val="28"/>
+        </w:rPr>
+        <w:t xml:space="preserve"> (см. рис. 1.2).</w:t>
+      </w:r>
+    </w:p>
+    <w:p>
+      <w:pPr>
+        <w:jc w:val="center"/>
+        <w:rPr>
+          <w:rFonts w:ascii="Times New Roman" w:eastAsia="Times New Roman" w:hAnsi="Times New Roman" w:cs="Times New Roman"/>
+          <w:sz w:val="28"/>
+          <w:szCs w:val="28"/>
+        </w:rPr>
+      </w:pPr>
+    </w:p>
+    <w:p>
+      <w:pPr>
+        <w:jc w:val="center"/>
+        <w:rPr>
+          <w:rFonts w:ascii="Times New Roman" w:eastAsia="Times New Roman" w:hAnsi="Times New Roman" w:cs="Times New Roman"/>
+          <w:sz w:val="28"/>
+          <w:szCs w:val="28"/>
+        </w:rPr>
+      </w:pPr>
+      <w:r>
+        <w:rPr>
+          <w:noProof/>
+        </w:rPr>
+        <w:drawing>
+          <wp:inline distT="0" distB="0" distL="0" distR="0" wp14:anchorId="70BCF031" wp14:editId="46022348">
+            <wp:extent cx="2686050" cy="1549367"/>
+            <wp:effectExtent l="0" t="0" r="0" b="0"/>
+            <wp:docPr id="7" name="Рисунок 7"/>
+            <wp:cNvGraphicFramePr>
+              <a:graphicFrameLocks xmlns:a="http://schemas.openxmlformats.org/drawingml/2006/main" noChangeAspect="1"/>
+            </wp:cNvGraphicFramePr>
+            <a:graphic xmlns:a="http://schemas.openxmlformats.org/drawingml/2006/main">
+              <a:graphicData uri="http://schemas.openxmlformats.org/drawingml/2006/picture">
+                <pic:pic xmlns:pic="http://schemas.openxmlformats.org/drawingml/2006/picture">
+                  <pic:nvPicPr>
+                    <pic:cNvPr id="1" name=""/>
+                    <pic:cNvPicPr/>
+                  </pic:nvPicPr>
+                  <pic:blipFill>
+                    <a:blip r:embed="rId9"/>
+                    <a:stretch>
+                      <a:fillRect/>
+                    </a:stretch>
+                  </pic:blipFill>
+                  <pic:spPr>
+                    <a:xfrm>
+                      <a:off x="0" y="0"/>
+                      <a:ext cx="2825919" cy="1630046"/>
+                    </a:xfrm>
+                    <a:prstGeom prst="rect">
+                      <a:avLst/>
+                    </a:prstGeom>
+                  </pic:spPr>
+                </pic:pic>
+              </a:graphicData>
+            </a:graphic>
+          </wp:inline>
+        </w:drawing>
+      </w:r>
+    </w:p>
+    <w:p>
+      <w:pPr>
+        <w:jc w:val="center"/>
+        <w:rPr>
+          <w:rFonts w:ascii="Times New Roman" w:eastAsia="Times New Roman" w:hAnsi="Times New Roman" w:cs="Times New Roman"/>
+          <w:sz w:val="28"/>
+          <w:szCs w:val="28"/>
+        </w:rPr>
+      </w:pPr>
+      <w:r>
+        <w:rPr>
+          <w:rFonts w:ascii="Times New Roman" w:eastAsia="Times New Roman" w:hAnsi="Times New Roman" w:cs="Times New Roman"/>
+          <w:sz w:val="28"/>
+          <w:szCs w:val="28"/>
+        </w:rPr>
+        <w:t>Рисунок 1.2 – Код программы</w:t>
+      </w:r>
+    </w:p>
+    <w:p>
+      <w:pPr>
+        <w:rPr>
+          <w:rFonts w:ascii="Times New Roman" w:eastAsia="Times New Roman" w:hAnsi="Times New Roman" w:cs="Times New Roman"/>
+          <w:sz w:val="28"/>
+          <w:szCs w:val="28"/>
+        </w:rPr>
+      </w:pPr>
+    </w:p>
+    <w:p>
+      <w:pPr>
+        <w:jc w:val="both"/>
+        <w:rPr>
+          <w:rFonts w:ascii="Times New Roman" w:eastAsia="Times New Roman" w:hAnsi="Times New Roman" w:cs="Times New Roman"/>
+          <w:sz w:val="28"/>
+          <w:szCs w:val="28"/>
+        </w:rPr>
+      </w:pPr>
+      <w:r>
+        <w:rPr>
+          <w:rFonts w:ascii="Times New Roman" w:eastAsia="Times New Roman" w:hAnsi="Times New Roman" w:cs="Times New Roman"/>
+          <w:sz w:val="28"/>
+          <w:szCs w:val="28"/>
+        </w:rPr>
+        <w:t>Выполняем компиляцию программного кода (см. рис. 1.</w:t>
+      </w:r>
+      <w:r>
+        <w:rPr>
+          <w:rFonts w:ascii="Times New Roman" w:eastAsia="Times New Roman" w:hAnsi="Times New Roman" w:cs="Times New Roman"/>
+          <w:sz w:val="28"/>
+          <w:szCs w:val="28"/>
+        </w:rPr>
+        <w:t>3</w:t>
+      </w:r>
+      <w:r>
+        <w:rPr>
+          <w:rFonts w:ascii="Times New Roman" w:eastAsia="Times New Roman" w:hAnsi="Times New Roman" w:cs="Times New Roman"/>
+          <w:sz w:val="28"/>
+          <w:szCs w:val="28"/>
+        </w:rPr>
+        <w:t>)</w:t>
+      </w:r>
+      <w:r>
+        <w:rPr>
+          <w:rFonts w:ascii="Times New Roman" w:eastAsia="Times New Roman" w:hAnsi="Times New Roman" w:cs="Times New Roman"/>
+          <w:sz w:val="28"/>
+          <w:szCs w:val="28"/>
+        </w:rPr>
+        <w:t>.</w:t>
+      </w:r>
+    </w:p>
+    <w:p>
+      <w:pPr>
+        <w:rPr>
+          <w:rFonts w:ascii="Times New Roman" w:eastAsia="Times New Roman" w:hAnsi="Times New Roman" w:cs="Times New Roman"/>
+          <w:sz w:val="28"/>
+          <w:szCs w:val="28"/>
+        </w:rPr>
+      </w:pPr>
+    </w:p>
+    <w:p>
+      <w:pPr>
+        <w:jc w:val="center"/>
+        <w:rPr>
+          <w:rFonts w:ascii="Times New Roman" w:eastAsia="Times New Roman" w:hAnsi="Times New Roman" w:cs="Times New Roman"/>
+          <w:sz w:val="28"/>
+          <w:szCs w:val="28"/>
+        </w:rPr>
+      </w:pPr>
+      <w:r>
+        <w:rPr>
+          <w:noProof/>
+        </w:rPr>
+        <w:drawing>
+          <wp:inline distT="0" distB="0" distL="0" distR="0" wp14:anchorId="6C74D3CB" wp14:editId="12F43E03">
+            <wp:extent cx="3067848" cy="1604567"/>
+            <wp:effectExtent l="0" t="0" r="0" b="0"/>
+            <wp:docPr id="8" name="Рисунок 8"/>
+            <wp:cNvGraphicFramePr>
+              <a:graphicFrameLocks xmlns:a="http://schemas.openxmlformats.org/drawingml/2006/main" noChangeAspect="1"/>
+            </wp:cNvGraphicFramePr>
+            <a:graphic xmlns:a="http://schemas.openxmlformats.org/drawingml/2006/main">
+              <a:graphicData uri="http://schemas.openxmlformats.org/drawingml/2006/picture">
+                <pic:pic xmlns:pic="http://schemas.openxmlformats.org/drawingml/2006/picture">
+                  <pic:nvPicPr>
+                    <pic:cNvPr id="1" name=""/>
+                    <pic:cNvPicPr/>
+                  </pic:nvPicPr>
+                  <pic:blipFill>
+                    <a:blip r:embed="rId10"/>
+                    <a:stretch>
+                      <a:fillRect/>
+                    </a:stretch>
+                  </pic:blipFill>
+                  <pic:spPr>
+                    <a:xfrm>
+                      <a:off x="0" y="0"/>
+                      <a:ext cx="3077708" cy="1609724"/>
+                    </a:xfrm>
+                    <a:prstGeom prst="rect">
+                      <a:avLst/>
+                    </a:prstGeom>
+                  </pic:spPr>
+                </pic:pic>
+              </a:graphicData>
+            </a:graphic>
+          </wp:inline>
+        </w:drawing>
+      </w:r>
+    </w:p>
+    <w:p>
+      <w:pPr>
+        <w:jc w:val="center"/>
+        <w:rPr>
+          <w:rFonts w:ascii="Times New Roman" w:eastAsia="Times New Roman" w:hAnsi="Times New Roman" w:cs="Times New Roman"/>
+          <w:sz w:val="28"/>
+          <w:szCs w:val="28"/>
+        </w:rPr>
+      </w:pPr>
+      <w:r>
+        <w:rPr>
+          <w:rFonts w:ascii="Times New Roman" w:eastAsia="Times New Roman" w:hAnsi="Times New Roman" w:cs="Times New Roman"/>
+          <w:sz w:val="28"/>
+          <w:szCs w:val="28"/>
+        </w:rPr>
         <w:t>Рисунок 1.3 – Пример успешной компиляции и запуска программы</w:t>
       </w:r>
     </w:p>
@@ -1249,14 +1330,14 @@
       </w:pPr>
       <w:r>
         <w:rPr>
-          <w:rFonts w:ascii="Times New Roman" w:hAnsi="Times New Roman" w:cs="Times New Roman"/>
+          <w:rFonts w:ascii="Times New Roman" w:eastAsia="Times New Roman" w:hAnsi="Times New Roman" w:cs="Times New Roman"/>
           <w:b/>
           <w:bCs/>
           <w:sz w:val="28"/>
           <w:szCs w:val="28"/>
         </w:rPr>
         <w:lastRenderedPageBreak/>
-        <w:t>ГЛАВА 1.</w:t>
+        <w:t>ПУНКТ</w:t>
       </w:r>
       <w:r>
         <w:rPr>
@@ -1266,6 +1347,16 @@
           <w:sz w:val="28"/>
           <w:szCs w:val="28"/>
         </w:rPr>
+        <w:t xml:space="preserve"> 1.</w:t>
+      </w:r>
+      <w:r>
+        <w:rPr>
+          <w:rFonts w:ascii="Times New Roman" w:hAnsi="Times New Roman" w:cs="Times New Roman"/>
+          <w:b/>
+          <w:bCs/>
+          <w:sz w:val="28"/>
+          <w:szCs w:val="28"/>
+        </w:rPr>
         <w:t>2</w:t>
       </w:r>
     </w:p>
@@ -1302,6 +1393,7 @@
     <w:p>
       <w:pPr>
         <w:spacing w:line="240" w:lineRule="auto"/>
+        <w:jc w:val="both"/>
         <w:rPr>
           <w:rFonts w:ascii="Times New Roman" w:hAnsi="Times New Roman" w:cs="Times New Roman"/>
           <w:sz w:val="28"/>
@@ -1351,8 +1443,6 @@
           <w:szCs w:val="28"/>
         </w:rPr>
       </w:pPr>
-      <w:bookmarkStart w:id="0" w:name="_GoBack"/>
-      <w:bookmarkEnd w:id="0"/>
       <w:r>
         <w:rPr>
           <w:rFonts w:ascii="Times New Roman" w:hAnsi="Times New Roman" w:cs="Times New Roman"/>
@@ -1386,7 +1476,7 @@
                     </pic:cNvPicPr>
                   </pic:nvPicPr>
                   <pic:blipFill>
-                    <a:blip r:embed="rId9">
+                    <a:blip r:embed="rId11">
                       <a:extLst>
                         <a:ext uri="{28A0092B-C50C-407E-A947-70E740481C1C}">
                           <a14:useLocalDpi xmlns:a14="http://schemas.microsoft.com/office/drawing/2010/main" val="0"/>
@@ -1488,6 +1578,7 @@
     <w:p>
       <w:pPr>
         <w:spacing w:line="240" w:lineRule="auto"/>
+        <w:jc w:val="both"/>
         <w:rPr>
           <w:rFonts w:ascii="Times New Roman" w:hAnsi="Times New Roman" w:cs="Times New Roman"/>
           <w:sz w:val="28"/>
@@ -1575,7 +1666,7 @@
                     </pic:cNvPicPr>
                   </pic:nvPicPr>
                   <pic:blipFill>
-                    <a:blip r:embed="rId10">
+                    <a:blip r:embed="rId12">
                       <a:extLst>
                         <a:ext uri="{28A0092B-C50C-407E-A947-70E740481C1C}">
                           <a14:useLocalDpi xmlns:a14="http://schemas.microsoft.com/office/drawing/2010/main" val="0"/>
@@ -1648,17 +1739,6 @@
         <w:jc w:val="center"/>
         <w:rPr>
           <w:rFonts w:ascii="Times New Roman" w:hAnsi="Times New Roman" w:cs="Times New Roman"/>
-          <w:sz w:val="28"/>
-          <w:szCs w:val="28"/>
-        </w:rPr>
-      </w:pPr>
-    </w:p>
-    <w:p>
-      <w:pPr>
-        <w:spacing w:line="240" w:lineRule="auto"/>
-        <w:jc w:val="center"/>
-        <w:rPr>
-          <w:rFonts w:ascii="Times New Roman" w:hAnsi="Times New Roman" w:cs="Times New Roman"/>
           <w:b/>
           <w:bCs/>
           <w:sz w:val="28"/>
@@ -1667,14 +1747,14 @@
       </w:pPr>
       <w:r>
         <w:rPr>
-          <w:rFonts w:ascii="Times New Roman" w:hAnsi="Times New Roman" w:cs="Times New Roman"/>
+          <w:rFonts w:ascii="Times New Roman" w:eastAsia="Times New Roman" w:hAnsi="Times New Roman" w:cs="Times New Roman"/>
           <w:b/>
           <w:bCs/>
           <w:sz w:val="28"/>
           <w:szCs w:val="28"/>
         </w:rPr>
         <w:lastRenderedPageBreak/>
-        <w:t>ГЛАВА 1.</w:t>
+        <w:t>ПУНКТ</w:t>
       </w:r>
       <w:r>
         <w:rPr>
@@ -1684,6 +1764,16 @@
           <w:sz w:val="28"/>
           <w:szCs w:val="28"/>
         </w:rPr>
+        <w:t xml:space="preserve"> 1.</w:t>
+      </w:r>
+      <w:r>
+        <w:rPr>
+          <w:rFonts w:ascii="Times New Roman" w:hAnsi="Times New Roman" w:cs="Times New Roman"/>
+          <w:b/>
+          <w:bCs/>
+          <w:sz w:val="28"/>
+          <w:szCs w:val="28"/>
+        </w:rPr>
         <w:t>3</w:t>
       </w:r>
     </w:p>
@@ -1709,17 +1799,18 @@
     <w:p>
       <w:pPr>
         <w:spacing w:line="240" w:lineRule="auto"/>
-        <w:jc w:val="center"/>
-        <w:rPr>
-          <w:rFonts w:ascii="Times New Roman" w:hAnsi="Times New Roman" w:cs="Times New Roman"/>
-          <w:sz w:val="28"/>
-          <w:szCs w:val="28"/>
-        </w:rPr>
-      </w:pPr>
-    </w:p>
-    <w:p>
-      <w:pPr>
-        <w:spacing w:line="240" w:lineRule="auto"/>
+        <w:jc w:val="both"/>
+        <w:rPr>
+          <w:rFonts w:ascii="Times New Roman" w:hAnsi="Times New Roman" w:cs="Times New Roman"/>
+          <w:sz w:val="28"/>
+          <w:szCs w:val="28"/>
+        </w:rPr>
+      </w:pPr>
+    </w:p>
+    <w:p>
+      <w:pPr>
+        <w:spacing w:line="240" w:lineRule="auto"/>
+        <w:jc w:val="both"/>
         <w:rPr>
           <w:rFonts w:ascii="Times New Roman" w:hAnsi="Times New Roman" w:cs="Times New Roman"/>
           <w:sz w:val="28"/>
@@ -1872,16 +1963,18 @@
     <w:p>
       <w:pPr>
         <w:spacing w:line="240" w:lineRule="auto"/>
-        <w:rPr>
-          <w:rFonts w:ascii="Times New Roman" w:hAnsi="Times New Roman" w:cs="Times New Roman"/>
-          <w:sz w:val="28"/>
-          <w:szCs w:val="28"/>
-        </w:rPr>
-      </w:pPr>
-    </w:p>
-    <w:p>
-      <w:pPr>
-        <w:spacing w:line="240" w:lineRule="auto"/>
+        <w:jc w:val="both"/>
+        <w:rPr>
+          <w:rFonts w:ascii="Times New Roman" w:hAnsi="Times New Roman" w:cs="Times New Roman"/>
+          <w:sz w:val="28"/>
+          <w:szCs w:val="28"/>
+        </w:rPr>
+      </w:pPr>
+    </w:p>
+    <w:p>
+      <w:pPr>
+        <w:spacing w:line="240" w:lineRule="auto"/>
+        <w:jc w:val="both"/>
         <w:rPr>
           <w:rFonts w:ascii="Times New Roman" w:hAnsi="Times New Roman" w:cs="Times New Roman"/>
           <w:sz w:val="28"/>
@@ -1942,7 +2035,7 @@
                     </pic:cNvPicPr>
                   </pic:nvPicPr>
                   <pic:blipFill>
-                    <a:blip r:embed="rId11">
+                    <a:blip r:embed="rId13">
                       <a:extLst>
                         <a:ext uri="{28A0092B-C50C-407E-A947-70E740481C1C}">
                           <a14:useLocalDpi xmlns:a14="http://schemas.microsoft.com/office/drawing/2010/main" val="0"/>
@@ -2015,17 +2108,18 @@
     <w:p>
       <w:pPr>
         <w:spacing w:line="240" w:lineRule="auto"/>
-        <w:jc w:val="center"/>
-        <w:rPr>
-          <w:rFonts w:ascii="Times New Roman" w:hAnsi="Times New Roman" w:cs="Times New Roman"/>
-          <w:sz w:val="28"/>
-          <w:szCs w:val="28"/>
-        </w:rPr>
-      </w:pPr>
-    </w:p>
-    <w:p>
-      <w:pPr>
-        <w:spacing w:line="240" w:lineRule="auto"/>
+        <w:jc w:val="both"/>
+        <w:rPr>
+          <w:rFonts w:ascii="Times New Roman" w:hAnsi="Times New Roman" w:cs="Times New Roman"/>
+          <w:sz w:val="28"/>
+          <w:szCs w:val="28"/>
+        </w:rPr>
+      </w:pPr>
+    </w:p>
+    <w:p>
+      <w:pPr>
+        <w:spacing w:line="240" w:lineRule="auto"/>
+        <w:jc w:val="both"/>
         <w:rPr>
           <w:rFonts w:ascii="Times New Roman" w:hAnsi="Times New Roman" w:cs="Times New Roman"/>
           <w:sz w:val="28"/>
@@ -2076,6 +2170,7 @@
     <w:p>
       <w:pPr>
         <w:spacing w:line="240" w:lineRule="auto"/>
+        <w:jc w:val="both"/>
         <w:rPr>
           <w:rFonts w:ascii="Times New Roman" w:hAnsi="Times New Roman" w:cs="Times New Roman"/>
           <w:sz w:val="28"/>
@@ -2102,6 +2197,7 @@
     <w:p>
       <w:pPr>
         <w:spacing w:line="240" w:lineRule="auto"/>
+        <w:jc w:val="both"/>
         <w:rPr>
           <w:rFonts w:ascii="Times New Roman" w:hAnsi="Times New Roman" w:cs="Times New Roman"/>
           <w:sz w:val="28"/>
@@ -2116,16 +2212,6 @@
         </w:rPr>
         <w:t xml:space="preserve">В качестве ответа мы получили введенное дробное значение. </w:t>
       </w:r>
-    </w:p>
-    <w:p>
-      <w:pPr>
-        <w:spacing w:line="240" w:lineRule="auto"/>
-        <w:rPr>
-          <w:rFonts w:ascii="Times New Roman" w:hAnsi="Times New Roman" w:cs="Times New Roman"/>
-          <w:sz w:val="28"/>
-          <w:szCs w:val="28"/>
-        </w:rPr>
-      </w:pPr>
     </w:p>
     <w:p>
       <w:pPr>
@@ -2180,6 +2266,7 @@
     <w:p>
       <w:pPr>
         <w:spacing w:line="240" w:lineRule="auto"/>
+        <w:jc w:val="both"/>
         <w:rPr>
           <w:rFonts w:ascii="Times New Roman" w:hAnsi="Times New Roman" w:cs="Times New Roman"/>
           <w:sz w:val="28"/>
@@ -2198,6 +2285,7 @@
     <w:p>
       <w:pPr>
         <w:spacing w:line="240" w:lineRule="auto"/>
+        <w:jc w:val="both"/>
         <w:rPr>
           <w:rFonts w:ascii="Times New Roman" w:hAnsi="Times New Roman" w:cs="Times New Roman"/>
           <w:sz w:val="28"/>
@@ -2258,7 +2346,7 @@
                     </pic:cNvPicPr>
                   </pic:nvPicPr>
                   <pic:blipFill>
-                    <a:blip r:embed="rId12">
+                    <a:blip r:embed="rId14">
                       <a:extLst>
                         <a:ext uri="{28A0092B-C50C-407E-A947-70E740481C1C}">
                           <a14:useLocalDpi xmlns:a14="http://schemas.microsoft.com/office/drawing/2010/main" val="0"/>
@@ -2342,6 +2430,7 @@
     <w:p>
       <w:pPr>
         <w:spacing w:line="240" w:lineRule="auto"/>
+        <w:jc w:val="both"/>
         <w:rPr>
           <w:rFonts w:ascii="Times New Roman" w:hAnsi="Times New Roman" w:cs="Times New Roman"/>
           <w:sz w:val="28"/>
@@ -2376,6 +2465,7 @@
     <w:p>
       <w:pPr>
         <w:spacing w:line="240" w:lineRule="auto"/>
+        <w:jc w:val="both"/>
         <w:rPr>
           <w:rFonts w:ascii="Times New Roman" w:hAnsi="Times New Roman" w:cs="Times New Roman"/>
           <w:sz w:val="28"/>
@@ -2418,6 +2508,7 @@
     <w:p>
       <w:pPr>
         <w:spacing w:line="240" w:lineRule="auto"/>
+        <w:jc w:val="both"/>
         <w:rPr>
           <w:rFonts w:ascii="Times New Roman" w:hAnsi="Times New Roman" w:cs="Times New Roman"/>
           <w:sz w:val="28"/>
@@ -2432,16 +2523,6 @@
         </w:rPr>
         <w:t>В качестве ответа мы получили сумму нулей, то есть ноль.</w:t>
       </w:r>
-    </w:p>
-    <w:p>
-      <w:pPr>
-        <w:spacing w:line="240" w:lineRule="auto"/>
-        <w:rPr>
-          <w:rFonts w:ascii="Times New Roman" w:hAnsi="Times New Roman" w:cs="Times New Roman"/>
-          <w:sz w:val="28"/>
-          <w:szCs w:val="28"/>
-        </w:rPr>
-      </w:pPr>
     </w:p>
     <w:p>
       <w:pPr>
@@ -2596,17 +2677,18 @@
     <w:p>
       <w:pPr>
         <w:spacing w:line="240" w:lineRule="auto"/>
-        <w:jc w:val="center"/>
-        <w:rPr>
-          <w:rFonts w:ascii="Times New Roman" w:hAnsi="Times New Roman" w:cs="Times New Roman"/>
-          <w:sz w:val="28"/>
-          <w:szCs w:val="28"/>
-        </w:rPr>
-      </w:pPr>
-    </w:p>
-    <w:p>
-      <w:pPr>
-        <w:spacing w:line="240" w:lineRule="auto"/>
+        <w:jc w:val="both"/>
+        <w:rPr>
+          <w:rFonts w:ascii="Times New Roman" w:hAnsi="Times New Roman" w:cs="Times New Roman"/>
+          <w:sz w:val="28"/>
+          <w:szCs w:val="28"/>
+        </w:rPr>
+      </w:pPr>
+    </w:p>
+    <w:p>
+      <w:pPr>
+        <w:spacing w:line="240" w:lineRule="auto"/>
+        <w:jc w:val="both"/>
         <w:rPr>
           <w:rFonts w:ascii="Times New Roman" w:hAnsi="Times New Roman" w:cs="Times New Roman"/>
           <w:sz w:val="28"/>
@@ -2641,6 +2723,7 @@
     <w:p>
       <w:pPr>
         <w:spacing w:line="240" w:lineRule="auto"/>
+        <w:jc w:val="both"/>
         <w:rPr>
           <w:rFonts w:ascii="Times New Roman" w:hAnsi="Times New Roman" w:cs="Times New Roman"/>
           <w:sz w:val="28"/>
@@ -2701,7 +2784,7 @@
                     </pic:cNvPicPr>
                   </pic:nvPicPr>
                   <pic:blipFill>
-                    <a:blip r:embed="rId13">
+                    <a:blip r:embed="rId15">
                       <a:extLst>
                         <a:ext uri="{28A0092B-C50C-407E-A947-70E740481C1C}">
                           <a14:useLocalDpi xmlns:a14="http://schemas.microsoft.com/office/drawing/2010/main" val="0"/>
@@ -2784,6 +2867,7 @@
     <w:p>
       <w:pPr>
         <w:spacing w:line="240" w:lineRule="auto"/>
+        <w:jc w:val="both"/>
         <w:rPr>
           <w:rFonts w:ascii="Times New Roman" w:hAnsi="Times New Roman" w:cs="Times New Roman"/>
           <w:sz w:val="28"/>
@@ -2802,16 +2886,18 @@
     <w:p>
       <w:pPr>
         <w:spacing w:line="240" w:lineRule="auto"/>
-        <w:rPr>
-          <w:rFonts w:ascii="Times New Roman" w:hAnsi="Times New Roman" w:cs="Times New Roman"/>
-          <w:sz w:val="28"/>
-          <w:szCs w:val="28"/>
-        </w:rPr>
-      </w:pPr>
-    </w:p>
-    <w:p>
-      <w:pPr>
-        <w:spacing w:line="240" w:lineRule="auto"/>
+        <w:jc w:val="both"/>
+        <w:rPr>
+          <w:rFonts w:ascii="Times New Roman" w:hAnsi="Times New Roman" w:cs="Times New Roman"/>
+          <w:sz w:val="28"/>
+          <w:szCs w:val="28"/>
+        </w:rPr>
+      </w:pPr>
+    </w:p>
+    <w:p>
+      <w:pPr>
+        <w:spacing w:line="240" w:lineRule="auto"/>
+        <w:jc w:val="both"/>
         <w:rPr>
           <w:rFonts w:ascii="Times New Roman" w:hAnsi="Times New Roman" w:cs="Times New Roman"/>
           <w:sz w:val="28"/>
@@ -2838,16 +2924,18 @@
     <w:p>
       <w:pPr>
         <w:spacing w:line="240" w:lineRule="auto"/>
-        <w:rPr>
-          <w:rFonts w:ascii="Times New Roman" w:hAnsi="Times New Roman" w:cs="Times New Roman"/>
-          <w:sz w:val="28"/>
-          <w:szCs w:val="28"/>
-        </w:rPr>
-      </w:pPr>
-    </w:p>
-    <w:p>
-      <w:pPr>
-        <w:spacing w:line="240" w:lineRule="auto"/>
+        <w:jc w:val="both"/>
+        <w:rPr>
+          <w:rFonts w:ascii="Times New Roman" w:hAnsi="Times New Roman" w:cs="Times New Roman"/>
+          <w:sz w:val="28"/>
+          <w:szCs w:val="28"/>
+        </w:rPr>
+      </w:pPr>
+    </w:p>
+    <w:p>
+      <w:pPr>
+        <w:spacing w:line="240" w:lineRule="auto"/>
+        <w:jc w:val="both"/>
         <w:rPr>
           <w:rFonts w:ascii="Times New Roman" w:hAnsi="Times New Roman" w:cs="Times New Roman"/>
           <w:sz w:val="28"/>
@@ -2866,7 +2954,7 @@
     <w:p>
       <w:pPr>
         <w:spacing w:line="240" w:lineRule="auto"/>
-        <w:jc w:val="center"/>
+        <w:jc w:val="both"/>
         <w:rPr>
           <w:rFonts w:ascii="Times New Roman" w:hAnsi="Times New Roman" w:cs="Times New Roman"/>
           <w:sz w:val="28"/>
@@ -3029,19 +3117,17 @@
           <w:szCs w:val="28"/>
         </w:rPr>
       </w:pPr>
-    </w:p>
-    <w:p>
-      <w:pPr>
-        <w:spacing w:line="240" w:lineRule="auto"/>
-        <w:jc w:val="center"/>
-        <w:rPr>
-          <w:rFonts w:ascii="Times New Roman" w:hAnsi="Times New Roman" w:cs="Times New Roman"/>
+      <w:r>
+        <w:rPr>
+          <w:rFonts w:ascii="Times New Roman" w:eastAsia="Times New Roman" w:hAnsi="Times New Roman" w:cs="Times New Roman"/>
           <w:b/>
           <w:bCs/>
           <w:sz w:val="28"/>
           <w:szCs w:val="28"/>
         </w:rPr>
-      </w:pPr>
+        <w:lastRenderedPageBreak/>
+        <w:t>ПУНКТ</w:t>
+      </w:r>
       <w:r>
         <w:rPr>
           <w:rFonts w:ascii="Times New Roman" w:hAnsi="Times New Roman" w:cs="Times New Roman"/>
@@ -3050,8 +3136,7 @@
           <w:sz w:val="28"/>
           <w:szCs w:val="28"/>
         </w:rPr>
-        <w:lastRenderedPageBreak/>
-        <w:t xml:space="preserve">ГЛАВА </w:t>
+        <w:t xml:space="preserve"> </w:t>
       </w:r>
       <w:r>
         <w:rPr>
@@ -3116,6 +3201,7 @@
     <w:p>
       <w:pPr>
         <w:spacing w:line="240" w:lineRule="auto"/>
+        <w:jc w:val="both"/>
         <w:rPr>
           <w:rFonts w:ascii="Times New Roman" w:hAnsi="Times New Roman" w:cs="Times New Roman"/>
           <w:sz w:val="28"/>
@@ -3134,16 +3220,18 @@
     <w:p>
       <w:pPr>
         <w:spacing w:line="240" w:lineRule="auto"/>
-        <w:rPr>
-          <w:rFonts w:ascii="Times New Roman" w:hAnsi="Times New Roman" w:cs="Times New Roman"/>
-          <w:sz w:val="28"/>
-          <w:szCs w:val="28"/>
-        </w:rPr>
-      </w:pPr>
-    </w:p>
-    <w:p>
-      <w:pPr>
-        <w:spacing w:line="240" w:lineRule="auto"/>
+        <w:jc w:val="both"/>
+        <w:rPr>
+          <w:rFonts w:ascii="Times New Roman" w:hAnsi="Times New Roman" w:cs="Times New Roman"/>
+          <w:sz w:val="28"/>
+          <w:szCs w:val="28"/>
+        </w:rPr>
+      </w:pPr>
+    </w:p>
+    <w:p>
+      <w:pPr>
+        <w:spacing w:line="240" w:lineRule="auto"/>
+        <w:jc w:val="both"/>
         <w:rPr>
           <w:rFonts w:ascii="Times New Roman" w:hAnsi="Times New Roman" w:cs="Times New Roman"/>
           <w:sz w:val="28"/>
@@ -3167,6 +3255,7 @@
           <w:numId w:val="2"/>
         </w:numPr>
         <w:spacing w:line="240" w:lineRule="auto"/>
+        <w:jc w:val="both"/>
         <w:rPr>
           <w:rFonts w:ascii="Times New Roman" w:hAnsi="Times New Roman" w:cs="Times New Roman"/>
           <w:sz w:val="28"/>
@@ -3190,6 +3279,7 @@
           <w:numId w:val="2"/>
         </w:numPr>
         <w:spacing w:line="240" w:lineRule="auto"/>
+        <w:jc w:val="both"/>
         <w:rPr>
           <w:rFonts w:ascii="Times New Roman" w:hAnsi="Times New Roman" w:cs="Times New Roman"/>
           <w:sz w:val="28"/>
@@ -3213,6 +3303,7 @@
           <w:numId w:val="2"/>
         </w:numPr>
         <w:spacing w:line="240" w:lineRule="auto"/>
+        <w:jc w:val="both"/>
         <w:rPr>
           <w:rFonts w:ascii="Times New Roman" w:hAnsi="Times New Roman" w:cs="Times New Roman"/>
           <w:sz w:val="28"/>
@@ -3236,6 +3327,7 @@
           <w:numId w:val="2"/>
         </w:numPr>
         <w:spacing w:line="240" w:lineRule="auto"/>
+        <w:jc w:val="both"/>
         <w:rPr>
           <w:rFonts w:ascii="Times New Roman" w:hAnsi="Times New Roman" w:cs="Times New Roman"/>
           <w:sz w:val="28"/>
@@ -3276,6 +3368,7 @@
           <w:numId w:val="2"/>
         </w:numPr>
         <w:spacing w:line="240" w:lineRule="auto"/>
+        <w:jc w:val="both"/>
         <w:rPr>
           <w:rFonts w:ascii="Times New Roman" w:hAnsi="Times New Roman" w:cs="Times New Roman"/>
           <w:sz w:val="28"/>
@@ -3336,6 +3429,7 @@
           <w:numId w:val="2"/>
         </w:numPr>
         <w:spacing w:line="240" w:lineRule="auto"/>
+        <w:jc w:val="both"/>
         <w:rPr>
           <w:rFonts w:ascii="Times New Roman" w:hAnsi="Times New Roman" w:cs="Times New Roman"/>
           <w:sz w:val="28"/>
@@ -3469,460 +3563,10 @@
           <w:noProof/>
         </w:rPr>
         <w:drawing>
-          <wp:inline distT="0" distB="0" distL="0" distR="0" wp14:anchorId="00D7AF4E" wp14:editId="6D6D02A6">
-            <wp:extent cx="6064885" cy="3211195"/>
-            <wp:effectExtent l="0" t="0" r="0" b="8255"/>
+          <wp:inline distT="0" distB="0" distL="0" distR="0" wp14:anchorId="00D7AF4E" wp14:editId="3E945B1A">
+            <wp:extent cx="5398458" cy="2858340"/>
+            <wp:effectExtent l="0" t="0" r="0" b="0"/>
             <wp:docPr id="9" name="Рисунок 9"/>
-            <wp:cNvGraphicFramePr>
-              <a:graphicFrameLocks xmlns:a="http://schemas.openxmlformats.org/drawingml/2006/main" noChangeAspect="1"/>
-            </wp:cNvGraphicFramePr>
-            <a:graphic xmlns:a="http://schemas.openxmlformats.org/drawingml/2006/main">
-              <a:graphicData uri="http://schemas.openxmlformats.org/drawingml/2006/picture">
-                <pic:pic xmlns:pic="http://schemas.openxmlformats.org/drawingml/2006/picture">
-                  <pic:nvPicPr>
-                    <pic:cNvPr id="1" name=""/>
-                    <pic:cNvPicPr/>
-                  </pic:nvPicPr>
-                  <pic:blipFill>
-                    <a:blip r:embed="rId14"/>
-                    <a:stretch>
-                      <a:fillRect/>
-                    </a:stretch>
-                  </pic:blipFill>
-                  <pic:spPr>
-                    <a:xfrm>
-                      <a:off x="0" y="0"/>
-                      <a:ext cx="6064885" cy="3211195"/>
-                    </a:xfrm>
-                    <a:prstGeom prst="rect">
-                      <a:avLst/>
-                    </a:prstGeom>
-                  </pic:spPr>
-                </pic:pic>
-              </a:graphicData>
-            </a:graphic>
-          </wp:inline>
-        </w:drawing>
-      </w:r>
-    </w:p>
-    <w:p>
-      <w:pPr>
-        <w:spacing w:line="240" w:lineRule="auto"/>
-        <w:ind w:left="360"/>
-        <w:jc w:val="center"/>
-        <w:rPr>
-          <w:rFonts w:ascii="Times New Roman" w:hAnsi="Times New Roman" w:cs="Times New Roman"/>
-          <w:sz w:val="28"/>
-          <w:szCs w:val="28"/>
-        </w:rPr>
-      </w:pPr>
-      <w:r>
-        <w:rPr>
-          <w:rFonts w:ascii="Times New Roman" w:hAnsi="Times New Roman" w:cs="Times New Roman"/>
-          <w:sz w:val="28"/>
-          <w:szCs w:val="28"/>
-        </w:rPr>
-        <w:t>Рисунок 4.1</w:t>
-      </w:r>
-      <w:r>
-        <w:rPr>
-          <w:rFonts w:ascii="Times New Roman" w:hAnsi="Times New Roman" w:cs="Times New Roman"/>
-          <w:sz w:val="28"/>
-          <w:szCs w:val="28"/>
-        </w:rPr>
-        <w:t xml:space="preserve"> – Демонстрация того, что программа запускается</w:t>
-      </w:r>
-    </w:p>
-    <w:p>
-      <w:pPr>
-        <w:spacing w:line="240" w:lineRule="auto"/>
-        <w:ind w:left="360"/>
-        <w:jc w:val="center"/>
-        <w:rPr>
-          <w:rFonts w:ascii="Times New Roman" w:hAnsi="Times New Roman" w:cs="Times New Roman"/>
-          <w:sz w:val="28"/>
-          <w:szCs w:val="28"/>
-        </w:rPr>
-      </w:pPr>
-    </w:p>
-    <w:p>
-      <w:pPr>
-        <w:spacing w:line="240" w:lineRule="auto"/>
-        <w:ind w:left="360"/>
-        <w:rPr>
-          <w:rFonts w:ascii="Times New Roman" w:hAnsi="Times New Roman" w:cs="Times New Roman"/>
-          <w:sz w:val="28"/>
-          <w:szCs w:val="28"/>
-        </w:rPr>
-      </w:pPr>
-      <w:r>
-        <w:rPr>
-          <w:rFonts w:ascii="Times New Roman" w:hAnsi="Times New Roman" w:cs="Times New Roman"/>
-          <w:sz w:val="28"/>
-          <w:szCs w:val="28"/>
-        </w:rPr>
-        <w:t xml:space="preserve">Программа продолжает компилироваться без </w:t>
-      </w:r>
-      <w:r>
-        <w:rPr>
-          <w:rFonts w:ascii="Times New Roman" w:hAnsi="Times New Roman" w:cs="Times New Roman"/>
-          <w:sz w:val="28"/>
-          <w:szCs w:val="28"/>
-        </w:rPr>
-        <w:t xml:space="preserve">критических </w:t>
-      </w:r>
-      <w:r>
-        <w:rPr>
-          <w:rFonts w:ascii="Times New Roman" w:hAnsi="Times New Roman" w:cs="Times New Roman"/>
-          <w:sz w:val="28"/>
-          <w:szCs w:val="28"/>
-        </w:rPr>
-        <w:t>ошибок</w:t>
-      </w:r>
-      <w:r>
-        <w:rPr>
-          <w:rFonts w:ascii="Times New Roman" w:hAnsi="Times New Roman" w:cs="Times New Roman"/>
-          <w:sz w:val="28"/>
-          <w:szCs w:val="28"/>
-        </w:rPr>
-        <w:t xml:space="preserve"> (выдается только </w:t>
-      </w:r>
-      <w:r>
-        <w:rPr>
-          <w:rFonts w:ascii="Times New Roman" w:hAnsi="Times New Roman" w:cs="Times New Roman"/>
-          <w:sz w:val="28"/>
-          <w:szCs w:val="28"/>
-          <w:lang w:val="en-US"/>
-        </w:rPr>
-        <w:t>warning</w:t>
-      </w:r>
-      <w:r>
-        <w:rPr>
-          <w:rFonts w:ascii="Times New Roman" w:hAnsi="Times New Roman" w:cs="Times New Roman"/>
-          <w:sz w:val="28"/>
-          <w:szCs w:val="28"/>
-        </w:rPr>
-        <w:t>, который можно игнорировать)</w:t>
-      </w:r>
-      <w:r>
-        <w:rPr>
-          <w:rFonts w:ascii="Times New Roman" w:hAnsi="Times New Roman" w:cs="Times New Roman"/>
-          <w:sz w:val="28"/>
-          <w:szCs w:val="28"/>
-        </w:rPr>
-        <w:t xml:space="preserve"> и нормально запускается.</w:t>
-      </w:r>
-    </w:p>
-    <w:p>
-      <w:pPr>
-        <w:spacing w:line="240" w:lineRule="auto"/>
-        <w:ind w:left="360"/>
-        <w:rPr>
-          <w:rFonts w:ascii="Times New Roman" w:hAnsi="Times New Roman" w:cs="Times New Roman"/>
-          <w:sz w:val="28"/>
-          <w:szCs w:val="28"/>
-        </w:rPr>
-      </w:pPr>
-      <w:r>
-        <w:rPr>
-          <w:rFonts w:ascii="Times New Roman" w:hAnsi="Times New Roman" w:cs="Times New Roman"/>
-          <w:sz w:val="28"/>
-          <w:szCs w:val="28"/>
-        </w:rPr>
-        <w:t>Объявление неиспользуемой переменной не является ошибкой так как это всего лишь нерациональное использование ресурсов памяти компьютера.</w:t>
-      </w:r>
-    </w:p>
-    <w:p>
-      <w:pPr>
-        <w:spacing w:line="240" w:lineRule="auto"/>
-        <w:ind w:left="360"/>
-        <w:jc w:val="center"/>
-        <w:rPr>
-          <w:rFonts w:ascii="Times New Roman" w:hAnsi="Times New Roman" w:cs="Times New Roman"/>
-          <w:sz w:val="28"/>
-          <w:szCs w:val="28"/>
-        </w:rPr>
-      </w:pPr>
-      <w:r>
-        <w:rPr>
-          <w:rFonts w:ascii="Times New Roman" w:hAnsi="Times New Roman" w:cs="Times New Roman"/>
-          <w:sz w:val="28"/>
-          <w:szCs w:val="28"/>
-        </w:rPr>
-        <w:lastRenderedPageBreak/>
-        <w:t>Ошибка №2</w:t>
-      </w:r>
-    </w:p>
-    <w:p>
-      <w:pPr>
-        <w:spacing w:line="240" w:lineRule="auto"/>
-        <w:rPr>
-          <w:rFonts w:ascii="Times New Roman" w:hAnsi="Times New Roman" w:cs="Times New Roman"/>
-          <w:sz w:val="28"/>
-          <w:szCs w:val="28"/>
-        </w:rPr>
-      </w:pPr>
-    </w:p>
-    <w:p>
-      <w:pPr>
-        <w:spacing w:line="240" w:lineRule="auto"/>
-        <w:rPr>
-          <w:rFonts w:ascii="Times New Roman" w:hAnsi="Times New Roman" w:cs="Times New Roman"/>
-          <w:sz w:val="28"/>
-          <w:szCs w:val="28"/>
-        </w:rPr>
-      </w:pPr>
-      <w:r>
-        <w:rPr>
-          <w:rFonts w:ascii="Times New Roman" w:hAnsi="Times New Roman" w:cs="Times New Roman"/>
-          <w:sz w:val="28"/>
-          <w:szCs w:val="28"/>
-        </w:rPr>
-        <w:t>Замена операции присваивания операцией сравнения</w:t>
-      </w:r>
-      <w:r>
-        <w:rPr>
-          <w:rFonts w:ascii="Times New Roman" w:hAnsi="Times New Roman" w:cs="Times New Roman"/>
-          <w:sz w:val="28"/>
-          <w:szCs w:val="28"/>
-        </w:rPr>
-        <w:t xml:space="preserve"> (см. рис. 4.2).</w:t>
-      </w:r>
-    </w:p>
-    <w:p>
-      <w:pPr>
-        <w:spacing w:line="240" w:lineRule="auto"/>
-        <w:rPr>
-          <w:rFonts w:ascii="Times New Roman" w:hAnsi="Times New Roman" w:cs="Times New Roman"/>
-          <w:sz w:val="28"/>
-          <w:szCs w:val="28"/>
-        </w:rPr>
-      </w:pPr>
-    </w:p>
-    <w:p>
-      <w:pPr>
-        <w:spacing w:line="240" w:lineRule="auto"/>
-        <w:jc w:val="center"/>
-        <w:rPr>
-          <w:rFonts w:ascii="Times New Roman" w:hAnsi="Times New Roman" w:cs="Times New Roman"/>
-          <w:sz w:val="28"/>
-          <w:szCs w:val="28"/>
-        </w:rPr>
-      </w:pPr>
-      <w:r>
-        <w:rPr>
-          <w:noProof/>
-        </w:rPr>
-        <w:drawing>
-          <wp:inline distT="0" distB="0" distL="0" distR="0" wp14:anchorId="267D6B65" wp14:editId="348DBEFC">
-            <wp:extent cx="6334125" cy="1207135"/>
-            <wp:effectExtent l="0" t="0" r="9525" b="0"/>
-            <wp:docPr id="10" name="Рисунок 10"/>
-            <wp:cNvGraphicFramePr>
-              <a:graphicFrameLocks xmlns:a="http://schemas.openxmlformats.org/drawingml/2006/main" noChangeAspect="1"/>
-            </wp:cNvGraphicFramePr>
-            <a:graphic xmlns:a="http://schemas.openxmlformats.org/drawingml/2006/main">
-              <a:graphicData uri="http://schemas.openxmlformats.org/drawingml/2006/picture">
-                <pic:pic xmlns:pic="http://schemas.openxmlformats.org/drawingml/2006/picture">
-                  <pic:nvPicPr>
-                    <pic:cNvPr id="1" name=""/>
-                    <pic:cNvPicPr/>
-                  </pic:nvPicPr>
-                  <pic:blipFill>
-                    <a:blip r:embed="rId15"/>
-                    <a:stretch>
-                      <a:fillRect/>
-                    </a:stretch>
-                  </pic:blipFill>
-                  <pic:spPr>
-                    <a:xfrm>
-                      <a:off x="0" y="0"/>
-                      <a:ext cx="6334125" cy="1207135"/>
-                    </a:xfrm>
-                    <a:prstGeom prst="rect">
-                      <a:avLst/>
-                    </a:prstGeom>
-                  </pic:spPr>
-                </pic:pic>
-              </a:graphicData>
-            </a:graphic>
-          </wp:inline>
-        </w:drawing>
-      </w:r>
-    </w:p>
-    <w:p>
-      <w:pPr>
-        <w:spacing w:line="240" w:lineRule="auto"/>
-        <w:ind w:left="360"/>
-        <w:jc w:val="center"/>
-        <w:rPr>
-          <w:rFonts w:ascii="Times New Roman" w:hAnsi="Times New Roman" w:cs="Times New Roman"/>
-          <w:sz w:val="28"/>
-          <w:szCs w:val="28"/>
-        </w:rPr>
-      </w:pPr>
-      <w:r>
-        <w:rPr>
-          <w:rFonts w:ascii="Times New Roman" w:hAnsi="Times New Roman" w:cs="Times New Roman"/>
-          <w:sz w:val="28"/>
-          <w:szCs w:val="28"/>
-        </w:rPr>
-        <w:t>Рисунок 4.2</w:t>
-      </w:r>
-      <w:r>
-        <w:rPr>
-          <w:rFonts w:ascii="Times New Roman" w:hAnsi="Times New Roman" w:cs="Times New Roman"/>
-          <w:sz w:val="28"/>
-          <w:szCs w:val="28"/>
-        </w:rPr>
-        <w:t xml:space="preserve"> – Стек ошибок в отладчике</w:t>
-      </w:r>
-    </w:p>
-    <w:p>
-      <w:pPr>
-        <w:spacing w:line="240" w:lineRule="auto"/>
-        <w:ind w:left="360"/>
-        <w:jc w:val="center"/>
-        <w:rPr>
-          <w:rFonts w:ascii="Times New Roman" w:hAnsi="Times New Roman" w:cs="Times New Roman"/>
-          <w:sz w:val="28"/>
-          <w:szCs w:val="28"/>
-        </w:rPr>
-      </w:pPr>
-    </w:p>
-    <w:p>
-      <w:pPr>
-        <w:spacing w:line="240" w:lineRule="auto"/>
-        <w:ind w:left="360"/>
-        <w:rPr>
-          <w:rFonts w:ascii="Times New Roman" w:hAnsi="Times New Roman" w:cs="Times New Roman"/>
-          <w:sz w:val="28"/>
-          <w:szCs w:val="28"/>
-        </w:rPr>
-      </w:pPr>
-      <w:r>
-        <w:rPr>
-          <w:rFonts w:ascii="Times New Roman" w:hAnsi="Times New Roman" w:cs="Times New Roman"/>
-          <w:sz w:val="28"/>
-          <w:szCs w:val="28"/>
-        </w:rPr>
-        <w:t>Программа не компилируется. Компилятор подсказывает что скорее всего нужно использовать не «=» а «==», так как в противном случа</w:t>
-      </w:r>
-      <w:r>
-        <w:rPr>
-          <w:rFonts w:ascii="Times New Roman" w:hAnsi="Times New Roman" w:cs="Times New Roman"/>
-          <w:sz w:val="28"/>
-          <w:szCs w:val="28"/>
-        </w:rPr>
-        <w:t>е программа не будет работать.</w:t>
-      </w:r>
-    </w:p>
-    <w:p>
-      <w:pPr>
-        <w:spacing w:line="240" w:lineRule="auto"/>
-        <w:ind w:left="360"/>
-        <w:rPr>
-          <w:rFonts w:ascii="Times New Roman" w:hAnsi="Times New Roman" w:cs="Times New Roman"/>
-          <w:sz w:val="28"/>
-          <w:szCs w:val="28"/>
-        </w:rPr>
-      </w:pPr>
-    </w:p>
-    <w:p>
-      <w:pPr>
-        <w:spacing w:line="240" w:lineRule="auto"/>
-        <w:ind w:left="360"/>
-        <w:jc w:val="center"/>
-        <w:rPr>
-          <w:rFonts w:ascii="Times New Roman" w:hAnsi="Times New Roman" w:cs="Times New Roman"/>
-          <w:sz w:val="28"/>
-          <w:szCs w:val="28"/>
-        </w:rPr>
-      </w:pPr>
-      <w:r>
-        <w:rPr>
-          <w:rFonts w:ascii="Times New Roman" w:hAnsi="Times New Roman" w:cs="Times New Roman"/>
-          <w:sz w:val="28"/>
-          <w:szCs w:val="28"/>
-        </w:rPr>
-        <w:t>Ошибка №3</w:t>
-      </w:r>
-    </w:p>
-    <w:p>
-      <w:pPr>
-        <w:spacing w:line="240" w:lineRule="auto"/>
-        <w:ind w:left="360"/>
-        <w:jc w:val="center"/>
-        <w:rPr>
-          <w:rFonts w:ascii="Times New Roman" w:hAnsi="Times New Roman" w:cs="Times New Roman"/>
-          <w:sz w:val="28"/>
-          <w:szCs w:val="28"/>
-        </w:rPr>
-      </w:pPr>
-    </w:p>
-    <w:p>
-      <w:pPr>
-        <w:spacing w:line="240" w:lineRule="auto"/>
-        <w:rPr>
-          <w:rFonts w:ascii="Times New Roman" w:hAnsi="Times New Roman" w:cs="Times New Roman"/>
-          <w:sz w:val="28"/>
-          <w:szCs w:val="28"/>
-        </w:rPr>
-      </w:pPr>
-      <w:r>
-        <w:rPr>
-          <w:rFonts w:ascii="Times New Roman" w:hAnsi="Times New Roman" w:cs="Times New Roman"/>
-          <w:sz w:val="28"/>
-          <w:szCs w:val="28"/>
-        </w:rPr>
-        <w:t>Исключение из кода объявления переменной «В»</w:t>
-      </w:r>
-      <w:r>
-        <w:rPr>
-          <w:rFonts w:ascii="Times New Roman" w:hAnsi="Times New Roman" w:cs="Times New Roman"/>
-          <w:sz w:val="28"/>
-          <w:szCs w:val="28"/>
-        </w:rPr>
-        <w:t xml:space="preserve"> (см. рис. 4.3)</w:t>
-      </w:r>
-      <w:r>
-        <w:rPr>
-          <w:rFonts w:ascii="Times New Roman" w:hAnsi="Times New Roman" w:cs="Times New Roman"/>
-          <w:sz w:val="28"/>
-          <w:szCs w:val="28"/>
-        </w:rPr>
-        <w:t>.</w:t>
-      </w:r>
-    </w:p>
-    <w:p>
-      <w:pPr>
-        <w:spacing w:line="240" w:lineRule="auto"/>
-        <w:rPr>
-          <w:rFonts w:ascii="Times New Roman" w:hAnsi="Times New Roman" w:cs="Times New Roman"/>
-          <w:sz w:val="28"/>
-          <w:szCs w:val="28"/>
-        </w:rPr>
-      </w:pPr>
-    </w:p>
-    <w:p>
-      <w:pPr>
-        <w:spacing w:line="240" w:lineRule="auto"/>
-        <w:jc w:val="center"/>
-        <w:rPr>
-          <w:rFonts w:ascii="Times New Roman" w:hAnsi="Times New Roman" w:cs="Times New Roman"/>
-          <w:sz w:val="28"/>
-          <w:szCs w:val="28"/>
-        </w:rPr>
-      </w:pPr>
-      <w:r>
-        <w:rPr>
-          <w:noProof/>
-        </w:rPr>
-        <w:drawing>
-          <wp:inline distT="0" distB="0" distL="0" distR="0" wp14:anchorId="441AFB8B" wp14:editId="5A30E4AD">
-            <wp:extent cx="6477000" cy="1347470"/>
-            <wp:effectExtent l="0" t="0" r="0" b="5080"/>
-            <wp:docPr id="11" name="Рисунок 11"/>
             <wp:cNvGraphicFramePr>
               <a:graphicFrameLocks xmlns:a="http://schemas.openxmlformats.org/drawingml/2006/main" noChangeAspect="1"/>
             </wp:cNvGraphicFramePr>
@@ -3942,7 +3586,7 @@
                   <pic:spPr>
                     <a:xfrm>
                       <a:off x="0" y="0"/>
-                      <a:ext cx="6477000" cy="1347470"/>
+                      <a:ext cx="5426728" cy="2873308"/>
                     </a:xfrm>
                     <a:prstGeom prst="rect">
                       <a:avLst/>
@@ -3958,138 +3602,136 @@
     <w:p>
       <w:pPr>
         <w:spacing w:line="240" w:lineRule="auto"/>
-        <w:jc w:val="center"/>
-        <w:rPr>
-          <w:rFonts w:ascii="Times New Roman" w:hAnsi="Times New Roman" w:cs="Times New Roman"/>
-          <w:sz w:val="28"/>
-          <w:szCs w:val="28"/>
-        </w:rPr>
-      </w:pPr>
-      <w:r>
-        <w:rPr>
-          <w:rFonts w:ascii="Times New Roman" w:hAnsi="Times New Roman" w:cs="Times New Roman"/>
-          <w:sz w:val="28"/>
-          <w:szCs w:val="28"/>
-        </w:rPr>
-        <w:t>Рисунок 4.3</w:t>
-      </w:r>
-      <w:r>
-        <w:rPr>
-          <w:rFonts w:ascii="Times New Roman" w:hAnsi="Times New Roman" w:cs="Times New Roman"/>
-          <w:sz w:val="28"/>
-          <w:szCs w:val="28"/>
-        </w:rPr>
-        <w:t xml:space="preserve"> – Стек ошибок в отладчике</w:t>
-      </w:r>
-    </w:p>
-    <w:p>
-      <w:pPr>
-        <w:spacing w:line="240" w:lineRule="auto"/>
-        <w:jc w:val="center"/>
-        <w:rPr>
-          <w:rFonts w:ascii="Times New Roman" w:hAnsi="Times New Roman" w:cs="Times New Roman"/>
-          <w:sz w:val="28"/>
-          <w:szCs w:val="28"/>
-        </w:rPr>
-      </w:pPr>
-    </w:p>
-    <w:p>
-      <w:pPr>
-        <w:spacing w:line="240" w:lineRule="auto"/>
-        <w:rPr>
-          <w:rFonts w:ascii="Times New Roman" w:hAnsi="Times New Roman" w:cs="Times New Roman"/>
-          <w:sz w:val="28"/>
-          <w:szCs w:val="28"/>
-        </w:rPr>
-      </w:pPr>
-      <w:r>
-        <w:rPr>
-          <w:rFonts w:ascii="Times New Roman" w:hAnsi="Times New Roman" w:cs="Times New Roman"/>
-          <w:sz w:val="28"/>
-          <w:szCs w:val="28"/>
-        </w:rPr>
-        <w:t xml:space="preserve">Программа не компилируется. </w:t>
-      </w:r>
-      <w:r>
-        <w:rPr>
-          <w:rFonts w:ascii="Times New Roman" w:hAnsi="Times New Roman" w:cs="Times New Roman"/>
-          <w:sz w:val="28"/>
-          <w:szCs w:val="28"/>
-        </w:rPr>
-        <w:t xml:space="preserve">Без объявленной переменной «В» мы не можем в нее что-либо записывать и использовать так как </w:t>
-      </w:r>
-      <w:r>
-        <w:rPr>
-          <w:rFonts w:ascii="Times New Roman" w:hAnsi="Times New Roman" w:cs="Times New Roman"/>
-          <w:sz w:val="28"/>
-          <w:szCs w:val="28"/>
-        </w:rPr>
-        <w:t>переменной нет в памяти.</w:t>
-      </w:r>
-    </w:p>
-    <w:p>
-      <w:pPr>
-        <w:spacing w:line="240" w:lineRule="auto"/>
-        <w:rPr>
-          <w:rFonts w:ascii="Times New Roman" w:hAnsi="Times New Roman" w:cs="Times New Roman"/>
-          <w:sz w:val="28"/>
-          <w:szCs w:val="28"/>
-        </w:rPr>
-      </w:pPr>
-    </w:p>
-    <w:p>
-      <w:pPr>
-        <w:spacing w:line="240" w:lineRule="auto"/>
-        <w:rPr>
-          <w:rFonts w:ascii="Times New Roman" w:hAnsi="Times New Roman" w:cs="Times New Roman"/>
-          <w:sz w:val="28"/>
-          <w:szCs w:val="28"/>
-        </w:rPr>
-      </w:pPr>
-    </w:p>
-    <w:p>
-      <w:pPr>
-        <w:spacing w:line="240" w:lineRule="auto"/>
-        <w:rPr>
-          <w:rFonts w:ascii="Times New Roman" w:hAnsi="Times New Roman" w:cs="Times New Roman"/>
-          <w:sz w:val="28"/>
-          <w:szCs w:val="28"/>
-        </w:rPr>
-      </w:pPr>
-    </w:p>
-    <w:p>
-      <w:pPr>
-        <w:spacing w:line="240" w:lineRule="auto"/>
-        <w:rPr>
-          <w:rFonts w:ascii="Times New Roman" w:hAnsi="Times New Roman" w:cs="Times New Roman"/>
-          <w:sz w:val="28"/>
-          <w:szCs w:val="28"/>
-        </w:rPr>
-      </w:pPr>
-    </w:p>
-    <w:p>
-      <w:pPr>
-        <w:spacing w:line="240" w:lineRule="auto"/>
-        <w:rPr>
-          <w:rFonts w:ascii="Times New Roman" w:hAnsi="Times New Roman" w:cs="Times New Roman"/>
-          <w:sz w:val="28"/>
-          <w:szCs w:val="28"/>
-        </w:rPr>
-      </w:pPr>
-    </w:p>
-    <w:p>
-      <w:pPr>
-        <w:spacing w:line="240" w:lineRule="auto"/>
-        <w:rPr>
-          <w:rFonts w:ascii="Times New Roman" w:hAnsi="Times New Roman" w:cs="Times New Roman"/>
-          <w:sz w:val="28"/>
-          <w:szCs w:val="28"/>
-        </w:rPr>
-      </w:pPr>
-    </w:p>
-    <w:p>
-      <w:pPr>
-        <w:spacing w:line="240" w:lineRule="auto"/>
+        <w:ind w:left="360"/>
+        <w:jc w:val="center"/>
+        <w:rPr>
+          <w:rFonts w:ascii="Times New Roman" w:hAnsi="Times New Roman" w:cs="Times New Roman"/>
+          <w:sz w:val="28"/>
+          <w:szCs w:val="28"/>
+        </w:rPr>
+      </w:pPr>
+      <w:r>
+        <w:rPr>
+          <w:rFonts w:ascii="Times New Roman" w:hAnsi="Times New Roman" w:cs="Times New Roman"/>
+          <w:sz w:val="28"/>
+          <w:szCs w:val="28"/>
+        </w:rPr>
+        <w:t>Рисунок 4.1</w:t>
+      </w:r>
+      <w:r>
+        <w:rPr>
+          <w:rFonts w:ascii="Times New Roman" w:hAnsi="Times New Roman" w:cs="Times New Roman"/>
+          <w:sz w:val="28"/>
+          <w:szCs w:val="28"/>
+        </w:rPr>
+        <w:t xml:space="preserve"> – Демонстрация того, что программа запускается</w:t>
+      </w:r>
+    </w:p>
+    <w:p>
+      <w:pPr>
+        <w:spacing w:line="240" w:lineRule="auto"/>
+        <w:ind w:left="360"/>
+        <w:jc w:val="center"/>
+        <w:rPr>
+          <w:rFonts w:ascii="Times New Roman" w:hAnsi="Times New Roman" w:cs="Times New Roman"/>
+          <w:sz w:val="28"/>
+          <w:szCs w:val="28"/>
+        </w:rPr>
+      </w:pPr>
+    </w:p>
+    <w:p>
+      <w:pPr>
+        <w:spacing w:line="240" w:lineRule="auto"/>
+        <w:ind w:left="360"/>
+        <w:jc w:val="both"/>
+        <w:rPr>
+          <w:rFonts w:ascii="Times New Roman" w:hAnsi="Times New Roman" w:cs="Times New Roman"/>
+          <w:sz w:val="28"/>
+          <w:szCs w:val="28"/>
+        </w:rPr>
+      </w:pPr>
+      <w:r>
+        <w:rPr>
+          <w:rFonts w:ascii="Times New Roman" w:hAnsi="Times New Roman" w:cs="Times New Roman"/>
+          <w:sz w:val="28"/>
+          <w:szCs w:val="28"/>
+        </w:rPr>
+        <w:t xml:space="preserve">Программа продолжает компилироваться без </w:t>
+      </w:r>
+      <w:r>
+        <w:rPr>
+          <w:rFonts w:ascii="Times New Roman" w:hAnsi="Times New Roman" w:cs="Times New Roman"/>
+          <w:sz w:val="28"/>
+          <w:szCs w:val="28"/>
+        </w:rPr>
+        <w:t xml:space="preserve">критических </w:t>
+      </w:r>
+      <w:r>
+        <w:rPr>
+          <w:rFonts w:ascii="Times New Roman" w:hAnsi="Times New Roman" w:cs="Times New Roman"/>
+          <w:sz w:val="28"/>
+          <w:szCs w:val="28"/>
+        </w:rPr>
+        <w:t>ошибок</w:t>
+      </w:r>
+      <w:r>
+        <w:rPr>
+          <w:rFonts w:ascii="Times New Roman" w:hAnsi="Times New Roman" w:cs="Times New Roman"/>
+          <w:sz w:val="28"/>
+          <w:szCs w:val="28"/>
+        </w:rPr>
+        <w:t xml:space="preserve"> (выдается только </w:t>
+      </w:r>
+      <w:r>
+        <w:rPr>
+          <w:rFonts w:ascii="Times New Roman" w:hAnsi="Times New Roman" w:cs="Times New Roman"/>
+          <w:sz w:val="28"/>
+          <w:szCs w:val="28"/>
+          <w:lang w:val="en-US"/>
+        </w:rPr>
+        <w:t>warning</w:t>
+      </w:r>
+      <w:r>
+        <w:rPr>
+          <w:rFonts w:ascii="Times New Roman" w:hAnsi="Times New Roman" w:cs="Times New Roman"/>
+          <w:sz w:val="28"/>
+          <w:szCs w:val="28"/>
+        </w:rPr>
+        <w:t>, который можно игнорировать)</w:t>
+      </w:r>
+      <w:r>
+        <w:rPr>
+          <w:rFonts w:ascii="Times New Roman" w:hAnsi="Times New Roman" w:cs="Times New Roman"/>
+          <w:sz w:val="28"/>
+          <w:szCs w:val="28"/>
+        </w:rPr>
+        <w:t xml:space="preserve"> и нормально запускается.</w:t>
+      </w:r>
+    </w:p>
+    <w:p>
+      <w:pPr>
+        <w:spacing w:line="240" w:lineRule="auto"/>
+        <w:ind w:left="360"/>
+        <w:jc w:val="both"/>
+        <w:rPr>
+          <w:rFonts w:ascii="Times New Roman" w:hAnsi="Times New Roman" w:cs="Times New Roman"/>
+          <w:sz w:val="28"/>
+          <w:szCs w:val="28"/>
+        </w:rPr>
+      </w:pPr>
+      <w:r>
+        <w:rPr>
+          <w:rFonts w:ascii="Times New Roman" w:hAnsi="Times New Roman" w:cs="Times New Roman"/>
+          <w:sz w:val="28"/>
+          <w:szCs w:val="28"/>
+        </w:rPr>
+        <w:t>Объявление неиспользуемой переменной не является ошибкой так как это всего лишь нерациональное использование ресурсов памяти компьютера.</w:t>
+      </w:r>
+    </w:p>
+    <w:p>
+      <w:pPr>
+        <w:spacing w:line="240" w:lineRule="auto"/>
+        <w:ind w:left="360"/>
         <w:jc w:val="center"/>
         <w:rPr>
           <w:rFonts w:ascii="Times New Roman" w:hAnsi="Times New Roman" w:cs="Times New Roman"/>
@@ -4104,69 +3746,43 @@
           <w:szCs w:val="28"/>
         </w:rPr>
         <w:lastRenderedPageBreak/>
-        <w:t>Ошибка №4</w:t>
-      </w:r>
-    </w:p>
-    <w:p>
-      <w:pPr>
-        <w:spacing w:line="240" w:lineRule="auto"/>
-        <w:jc w:val="center"/>
-        <w:rPr>
-          <w:rFonts w:ascii="Times New Roman" w:hAnsi="Times New Roman" w:cs="Times New Roman"/>
-          <w:sz w:val="28"/>
-          <w:szCs w:val="28"/>
-        </w:rPr>
-      </w:pPr>
-    </w:p>
-    <w:p>
-      <w:pPr>
-        <w:spacing w:line="240" w:lineRule="auto"/>
-        <w:rPr>
-          <w:rFonts w:ascii="Times New Roman" w:hAnsi="Times New Roman" w:cs="Times New Roman"/>
-          <w:sz w:val="28"/>
-          <w:szCs w:val="28"/>
-        </w:rPr>
-      </w:pPr>
-      <w:r>
-        <w:rPr>
-          <w:rFonts w:ascii="Times New Roman" w:hAnsi="Times New Roman" w:cs="Times New Roman"/>
-          <w:sz w:val="28"/>
-          <w:szCs w:val="28"/>
-        </w:rPr>
-        <w:t>Исключение из кода подключения библиотеки «</w:t>
-      </w:r>
-      <w:r>
-        <w:rPr>
-          <w:rFonts w:ascii="Times New Roman" w:hAnsi="Times New Roman" w:cs="Times New Roman"/>
-          <w:sz w:val="28"/>
-          <w:szCs w:val="28"/>
-          <w:lang w:val="en-US"/>
-        </w:rPr>
-        <w:t>iostream</w:t>
-      </w:r>
-      <w:r>
-        <w:rPr>
-          <w:rFonts w:ascii="Times New Roman" w:hAnsi="Times New Roman" w:cs="Times New Roman"/>
-          <w:sz w:val="28"/>
-          <w:szCs w:val="28"/>
-        </w:rPr>
-        <w:t>»</w:t>
-      </w:r>
-      <w:r>
-        <w:rPr>
-          <w:rFonts w:ascii="Times New Roman" w:hAnsi="Times New Roman" w:cs="Times New Roman"/>
-          <w:sz w:val="28"/>
-          <w:szCs w:val="28"/>
-        </w:rPr>
-        <w:t xml:space="preserve"> (см. рис. 4.4)</w:t>
-      </w:r>
-      <w:r>
-        <w:rPr>
-          <w:rFonts w:ascii="Times New Roman" w:hAnsi="Times New Roman" w:cs="Times New Roman"/>
-          <w:sz w:val="28"/>
-          <w:szCs w:val="28"/>
-        </w:rPr>
-        <w:t>.</w:t>
+        <w:t>Ошибка №2</w:t>
+      </w:r>
+    </w:p>
+    <w:p>
+      <w:pPr>
+        <w:spacing w:line="240" w:lineRule="auto"/>
+        <w:rPr>
+          <w:rFonts w:ascii="Times New Roman" w:hAnsi="Times New Roman" w:cs="Times New Roman"/>
+          <w:sz w:val="28"/>
+          <w:szCs w:val="28"/>
+        </w:rPr>
+      </w:pPr>
+    </w:p>
+    <w:p>
+      <w:pPr>
+        <w:spacing w:line="240" w:lineRule="auto"/>
+        <w:rPr>
+          <w:rFonts w:ascii="Times New Roman" w:hAnsi="Times New Roman" w:cs="Times New Roman"/>
+          <w:sz w:val="28"/>
+          <w:szCs w:val="28"/>
+        </w:rPr>
+      </w:pPr>
+      <w:r>
+        <w:rPr>
+          <w:rFonts w:ascii="Times New Roman" w:hAnsi="Times New Roman" w:cs="Times New Roman"/>
+          <w:sz w:val="28"/>
+          <w:szCs w:val="28"/>
+        </w:rPr>
+        <w:t>Замена операции присваивания операцией сравнения</w:t>
+      </w:r>
+      <w:r>
+        <w:rPr>
+          <w:rFonts w:ascii="Times New Roman" w:hAnsi="Times New Roman" w:cs="Times New Roman"/>
+          <w:sz w:val="28"/>
+          <w:szCs w:val="28"/>
+        </w:rPr>
+        <w:t xml:space="preserve"> (см. рис. 4.2).</w:t>
       </w:r>
     </w:p>
     <w:p>
@@ -4194,10 +3810,10 @@
           <w:noProof/>
         </w:rPr>
         <w:drawing>
-          <wp:inline distT="0" distB="0" distL="0" distR="0" wp14:anchorId="5B363E9A" wp14:editId="72D2B6B6">
-            <wp:extent cx="6124755" cy="2409289"/>
-            <wp:effectExtent l="0" t="0" r="0" b="0"/>
-            <wp:docPr id="12" name="Рисунок 12"/>
+          <wp:inline distT="0" distB="0" distL="0" distR="0" wp14:anchorId="267D6B65" wp14:editId="348DBEFC">
+            <wp:extent cx="6334125" cy="1207135"/>
+            <wp:effectExtent l="0" t="0" r="9525" b="0"/>
+            <wp:docPr id="10" name="Рисунок 10"/>
             <wp:cNvGraphicFramePr>
               <a:graphicFrameLocks xmlns:a="http://schemas.openxmlformats.org/drawingml/2006/main" noChangeAspect="1"/>
             </wp:cNvGraphicFramePr>
@@ -4217,7 +3833,7 @@
                   <pic:spPr>
                     <a:xfrm>
                       <a:off x="0" y="0"/>
-                      <a:ext cx="6240544" cy="2454837"/>
+                      <a:ext cx="6334125" cy="1207135"/>
                     </a:xfrm>
                     <a:prstGeom prst="rect">
                       <a:avLst/>
@@ -4233,28 +3849,21 @@
     <w:p>
       <w:pPr>
         <w:spacing w:line="240" w:lineRule="auto"/>
-        <w:jc w:val="center"/>
-        <w:rPr>
-          <w:rFonts w:ascii="Times New Roman" w:hAnsi="Times New Roman" w:cs="Times New Roman"/>
-          <w:sz w:val="28"/>
-          <w:szCs w:val="28"/>
-        </w:rPr>
-      </w:pPr>
-      <w:r>
-        <w:rPr>
-          <w:rFonts w:ascii="Times New Roman" w:hAnsi="Times New Roman" w:cs="Times New Roman"/>
-          <w:sz w:val="28"/>
-          <w:szCs w:val="28"/>
-        </w:rPr>
-        <w:t>Рисунок 4.</w:t>
-      </w:r>
-      <w:r>
-        <w:rPr>
-          <w:rFonts w:ascii="Times New Roman" w:hAnsi="Times New Roman" w:cs="Times New Roman"/>
-          <w:sz w:val="28"/>
-          <w:szCs w:val="28"/>
-        </w:rPr>
-        <w:t>4</w:t>
+        <w:ind w:left="360"/>
+        <w:jc w:val="center"/>
+        <w:rPr>
+          <w:rFonts w:ascii="Times New Roman" w:hAnsi="Times New Roman" w:cs="Times New Roman"/>
+          <w:sz w:val="28"/>
+          <w:szCs w:val="28"/>
+        </w:rPr>
+      </w:pPr>
+      <w:r>
+        <w:rPr>
+          <w:rFonts w:ascii="Times New Roman" w:hAnsi="Times New Roman" w:cs="Times New Roman"/>
+          <w:sz w:val="28"/>
+          <w:szCs w:val="28"/>
+        </w:rPr>
+        <w:t>Рисунок 4.2</w:t>
       </w:r>
       <w:r>
         <w:rPr>
@@ -4268,183 +3877,137 @@
     <w:p>
       <w:pPr>
         <w:spacing w:line="240" w:lineRule="auto"/>
-        <w:rPr>
-          <w:rFonts w:ascii="Times New Roman" w:hAnsi="Times New Roman" w:cs="Times New Roman"/>
-          <w:sz w:val="28"/>
-          <w:szCs w:val="28"/>
-        </w:rPr>
-      </w:pPr>
-    </w:p>
-    <w:p>
-      <w:pPr>
-        <w:spacing w:line="240" w:lineRule="auto"/>
-        <w:rPr>
-          <w:rFonts w:ascii="Times New Roman" w:hAnsi="Times New Roman" w:cs="Times New Roman"/>
-          <w:sz w:val="28"/>
-          <w:szCs w:val="28"/>
-        </w:rPr>
-      </w:pPr>
-      <w:r>
-        <w:rPr>
-          <w:rFonts w:ascii="Times New Roman" w:hAnsi="Times New Roman" w:cs="Times New Roman"/>
-          <w:sz w:val="28"/>
-          <w:szCs w:val="28"/>
-        </w:rPr>
-        <w:t>Программа не компилируется. Отключенная библиотека отвечает за функции «</w:t>
-      </w:r>
-      <w:r>
-        <w:rPr>
-          <w:rFonts w:ascii="Times New Roman" w:hAnsi="Times New Roman" w:cs="Times New Roman"/>
-          <w:sz w:val="28"/>
-          <w:szCs w:val="28"/>
-          <w:lang w:val="en-US"/>
-        </w:rPr>
-        <w:t>cout</w:t>
-      </w:r>
-      <w:r>
-        <w:rPr>
-          <w:rFonts w:ascii="Times New Roman" w:hAnsi="Times New Roman" w:cs="Times New Roman"/>
-          <w:sz w:val="28"/>
-          <w:szCs w:val="28"/>
-        </w:rPr>
-        <w:t>» и «</w:t>
-      </w:r>
-      <w:r>
-        <w:rPr>
-          <w:rFonts w:ascii="Times New Roman" w:hAnsi="Times New Roman" w:cs="Times New Roman"/>
-          <w:sz w:val="28"/>
-          <w:szCs w:val="28"/>
-          <w:lang w:val="en-US"/>
-        </w:rPr>
-        <w:t>cin</w:t>
-      </w:r>
-      <w:r>
-        <w:rPr>
-          <w:rFonts w:ascii="Times New Roman" w:hAnsi="Times New Roman" w:cs="Times New Roman"/>
-          <w:sz w:val="28"/>
-          <w:szCs w:val="28"/>
-        </w:rPr>
-        <w:t>», которые мы используем. Без них программа не может работать так как не понимает, что мы хотим сделать, ведь без библиотеки функционал функции не описан.</w:t>
-      </w:r>
-    </w:p>
-    <w:p>
-      <w:pPr>
-        <w:spacing w:line="240" w:lineRule="auto"/>
-        <w:rPr>
-          <w:rFonts w:ascii="Times New Roman" w:hAnsi="Times New Roman" w:cs="Times New Roman"/>
-          <w:sz w:val="28"/>
-          <w:szCs w:val="28"/>
-        </w:rPr>
-      </w:pPr>
-    </w:p>
-    <w:p>
-      <w:pPr>
-        <w:spacing w:line="240" w:lineRule="auto"/>
-        <w:jc w:val="center"/>
-        <w:rPr>
-          <w:rFonts w:ascii="Times New Roman" w:hAnsi="Times New Roman" w:cs="Times New Roman"/>
-          <w:sz w:val="28"/>
-          <w:szCs w:val="28"/>
-        </w:rPr>
-      </w:pPr>
-      <w:r>
-        <w:rPr>
-          <w:rFonts w:ascii="Times New Roman" w:hAnsi="Times New Roman" w:cs="Times New Roman"/>
-          <w:sz w:val="28"/>
-          <w:szCs w:val="28"/>
-        </w:rPr>
-        <w:t>Ошибка №5</w:t>
-      </w:r>
-    </w:p>
-    <w:p>
-      <w:pPr>
-        <w:spacing w:line="240" w:lineRule="auto"/>
-        <w:jc w:val="center"/>
-        <w:rPr>
-          <w:rFonts w:ascii="Times New Roman" w:hAnsi="Times New Roman" w:cs="Times New Roman"/>
-          <w:sz w:val="28"/>
-          <w:szCs w:val="28"/>
-        </w:rPr>
-      </w:pPr>
-    </w:p>
-    <w:p>
-      <w:pPr>
-        <w:spacing w:line="240" w:lineRule="auto"/>
-        <w:rPr>
-          <w:rFonts w:ascii="Times New Roman" w:hAnsi="Times New Roman" w:cs="Times New Roman"/>
-          <w:sz w:val="28"/>
-          <w:szCs w:val="28"/>
-        </w:rPr>
-      </w:pPr>
-      <w:proofErr w:type="gramStart"/>
-      <w:r>
-        <w:rPr>
-          <w:rFonts w:ascii="Times New Roman" w:hAnsi="Times New Roman" w:cs="Times New Roman"/>
-          <w:sz w:val="28"/>
-          <w:szCs w:val="28"/>
-        </w:rPr>
-        <w:t xml:space="preserve">Замена </w:t>
-      </w:r>
-      <w:r>
-        <w:rPr>
-          <w:rFonts w:ascii="Times New Roman" w:hAnsi="Times New Roman" w:cs="Times New Roman"/>
-          <w:sz w:val="28"/>
-          <w:szCs w:val="28"/>
-        </w:rPr>
-        <w:t>&gt;</w:t>
-      </w:r>
-      <w:proofErr w:type="gramEnd"/>
-      <w:r>
-        <w:rPr>
-          <w:rFonts w:ascii="Times New Roman" w:hAnsi="Times New Roman" w:cs="Times New Roman"/>
-          <w:sz w:val="28"/>
-          <w:szCs w:val="28"/>
-        </w:rPr>
-        <w:t xml:space="preserve">&gt; </w:t>
-      </w:r>
-      <w:r>
-        <w:rPr>
-          <w:rFonts w:ascii="Times New Roman" w:hAnsi="Times New Roman" w:cs="Times New Roman"/>
-          <w:sz w:val="28"/>
-          <w:szCs w:val="28"/>
-        </w:rPr>
-        <w:t xml:space="preserve">на </w:t>
-      </w:r>
-      <w:r>
-        <w:rPr>
-          <w:rFonts w:ascii="Times New Roman" w:hAnsi="Times New Roman" w:cs="Times New Roman"/>
-          <w:sz w:val="28"/>
-          <w:szCs w:val="28"/>
-        </w:rPr>
-        <w:t>&lt;&lt;</w:t>
-      </w:r>
-      <w:r>
-        <w:rPr>
-          <w:rFonts w:ascii="Times New Roman" w:hAnsi="Times New Roman" w:cs="Times New Roman"/>
-          <w:sz w:val="28"/>
-          <w:szCs w:val="28"/>
-        </w:rPr>
-        <w:t xml:space="preserve"> (см. рис. 4.5).</w:t>
-      </w:r>
-    </w:p>
-    <w:p>
-      <w:pPr>
-        <w:spacing w:line="240" w:lineRule="auto"/>
-        <w:rPr>
-          <w:rFonts w:ascii="Times New Roman" w:hAnsi="Times New Roman" w:cs="Times New Roman"/>
-          <w:sz w:val="28"/>
-          <w:szCs w:val="28"/>
-        </w:rPr>
-      </w:pPr>
-    </w:p>
-    <w:p>
-      <w:pPr>
-        <w:spacing w:line="240" w:lineRule="auto"/>
-        <w:rPr>
-          <w:rFonts w:ascii="Times New Roman" w:hAnsi="Times New Roman" w:cs="Times New Roman"/>
-          <w:sz w:val="28"/>
-          <w:szCs w:val="28"/>
-          <w:lang w:val="en-US"/>
+        <w:ind w:left="360"/>
+        <w:jc w:val="both"/>
+        <w:rPr>
+          <w:rFonts w:ascii="Times New Roman" w:hAnsi="Times New Roman" w:cs="Times New Roman"/>
+          <w:sz w:val="28"/>
+          <w:szCs w:val="28"/>
+        </w:rPr>
+      </w:pPr>
+    </w:p>
+    <w:p>
+      <w:pPr>
+        <w:spacing w:line="240" w:lineRule="auto"/>
+        <w:jc w:val="both"/>
+        <w:rPr>
+          <w:rFonts w:ascii="Times New Roman" w:hAnsi="Times New Roman" w:cs="Times New Roman"/>
+          <w:sz w:val="28"/>
+          <w:szCs w:val="28"/>
+        </w:rPr>
+      </w:pPr>
+      <w:r>
+        <w:rPr>
+          <w:rFonts w:ascii="Times New Roman" w:hAnsi="Times New Roman" w:cs="Times New Roman"/>
+          <w:sz w:val="28"/>
+          <w:szCs w:val="28"/>
+        </w:rPr>
+        <w:t>Программа не компилируется. Компилятор подсказывает что скорее всего нужно использовать не «=» а «==», так как в противном случа</w:t>
+      </w:r>
+      <w:r>
+        <w:rPr>
+          <w:rFonts w:ascii="Times New Roman" w:hAnsi="Times New Roman" w:cs="Times New Roman"/>
+          <w:sz w:val="28"/>
+          <w:szCs w:val="28"/>
+        </w:rPr>
+        <w:t>е программа не будет работать.</w:t>
+      </w:r>
+    </w:p>
+    <w:p>
+      <w:pPr>
+        <w:spacing w:line="240" w:lineRule="auto"/>
+        <w:ind w:left="360"/>
+        <w:rPr>
+          <w:rFonts w:ascii="Times New Roman" w:hAnsi="Times New Roman" w:cs="Times New Roman"/>
+          <w:sz w:val="28"/>
+          <w:szCs w:val="28"/>
+        </w:rPr>
+      </w:pPr>
+    </w:p>
+    <w:p>
+      <w:pPr>
+        <w:spacing w:line="240" w:lineRule="auto"/>
+        <w:ind w:left="360"/>
+        <w:jc w:val="center"/>
+        <w:rPr>
+          <w:rFonts w:ascii="Times New Roman" w:hAnsi="Times New Roman" w:cs="Times New Roman"/>
+          <w:sz w:val="28"/>
+          <w:szCs w:val="28"/>
+        </w:rPr>
+      </w:pPr>
+      <w:r>
+        <w:rPr>
+          <w:rFonts w:ascii="Times New Roman" w:hAnsi="Times New Roman" w:cs="Times New Roman"/>
+          <w:sz w:val="28"/>
+          <w:szCs w:val="28"/>
+        </w:rPr>
+        <w:t>Ошибка №3</w:t>
+      </w:r>
+    </w:p>
+    <w:p>
+      <w:pPr>
+        <w:spacing w:line="240" w:lineRule="auto"/>
+        <w:ind w:left="360"/>
+        <w:jc w:val="center"/>
+        <w:rPr>
+          <w:rFonts w:ascii="Times New Roman" w:hAnsi="Times New Roman" w:cs="Times New Roman"/>
+          <w:sz w:val="28"/>
+          <w:szCs w:val="28"/>
+        </w:rPr>
+      </w:pPr>
+    </w:p>
+    <w:p>
+      <w:pPr>
+        <w:spacing w:line="240" w:lineRule="auto"/>
+        <w:rPr>
+          <w:rFonts w:ascii="Times New Roman" w:hAnsi="Times New Roman" w:cs="Times New Roman"/>
+          <w:sz w:val="28"/>
+          <w:szCs w:val="28"/>
+        </w:rPr>
+      </w:pPr>
+      <w:r>
+        <w:rPr>
+          <w:rFonts w:ascii="Times New Roman" w:hAnsi="Times New Roman" w:cs="Times New Roman"/>
+          <w:sz w:val="28"/>
+          <w:szCs w:val="28"/>
+        </w:rPr>
+        <w:t>Исключение из кода объявления переменной «В»</w:t>
+      </w:r>
+      <w:r>
+        <w:rPr>
+          <w:rFonts w:ascii="Times New Roman" w:hAnsi="Times New Roman" w:cs="Times New Roman"/>
+          <w:sz w:val="28"/>
+          <w:szCs w:val="28"/>
+        </w:rPr>
+        <w:t xml:space="preserve"> (см. рис. 4.3)</w:t>
+      </w:r>
+      <w:r>
+        <w:rPr>
+          <w:rFonts w:ascii="Times New Roman" w:hAnsi="Times New Roman" w:cs="Times New Roman"/>
+          <w:sz w:val="28"/>
+          <w:szCs w:val="28"/>
+        </w:rPr>
+        <w:t>.</w:t>
+      </w:r>
+    </w:p>
+    <w:p>
+      <w:pPr>
+        <w:spacing w:line="240" w:lineRule="auto"/>
+        <w:rPr>
+          <w:rFonts w:ascii="Times New Roman" w:hAnsi="Times New Roman" w:cs="Times New Roman"/>
+          <w:sz w:val="28"/>
+          <w:szCs w:val="28"/>
+        </w:rPr>
+      </w:pPr>
+    </w:p>
+    <w:p>
+      <w:pPr>
+        <w:spacing w:line="240" w:lineRule="auto"/>
+        <w:jc w:val="center"/>
+        <w:rPr>
+          <w:rFonts w:ascii="Times New Roman" w:hAnsi="Times New Roman" w:cs="Times New Roman"/>
+          <w:sz w:val="28"/>
+          <w:szCs w:val="28"/>
         </w:rPr>
       </w:pPr>
       <w:r>
@@ -4452,10 +4015,10 @@
           <w:noProof/>
         </w:rPr>
         <w:drawing>
-          <wp:inline distT="0" distB="0" distL="0" distR="0" wp14:anchorId="633CBBCC" wp14:editId="572F681D">
-            <wp:extent cx="6645910" cy="1430655"/>
-            <wp:effectExtent l="0" t="0" r="2540" b="0"/>
-            <wp:docPr id="13" name="Рисунок 13"/>
+          <wp:inline distT="0" distB="0" distL="0" distR="0" wp14:anchorId="441AFB8B" wp14:editId="5A30E4AD">
+            <wp:extent cx="6477000" cy="1347470"/>
+            <wp:effectExtent l="0" t="0" r="0" b="5080"/>
+            <wp:docPr id="11" name="Рисунок 11"/>
             <wp:cNvGraphicFramePr>
               <a:graphicFrameLocks xmlns:a="http://schemas.openxmlformats.org/drawingml/2006/main" noChangeAspect="1"/>
             </wp:cNvGraphicFramePr>
@@ -4475,7 +4038,7 @@
                   <pic:spPr>
                     <a:xfrm>
                       <a:off x="0" y="0"/>
-                      <a:ext cx="6645910" cy="1430655"/>
+                      <a:ext cx="6477000" cy="1347470"/>
                     </a:xfrm>
                     <a:prstGeom prst="rect">
                       <a:avLst/>
@@ -4504,15 +4067,7 @@
           <w:sz w:val="28"/>
           <w:szCs w:val="28"/>
         </w:rPr>
-        <w:t>Рисунок 4.</w:t>
-      </w:r>
-      <w:r>
-        <w:rPr>
-          <w:rFonts w:ascii="Times New Roman" w:hAnsi="Times New Roman" w:cs="Times New Roman"/>
-          <w:sz w:val="28"/>
-          <w:szCs w:val="28"/>
-        </w:rPr>
-        <w:t>5</w:t>
+        <w:t>Рисунок 4.3</w:t>
       </w:r>
       <w:r>
         <w:rPr>
@@ -4537,6 +4092,7 @@
     <w:p>
       <w:pPr>
         <w:spacing w:line="240" w:lineRule="auto"/>
+        <w:jc w:val="both"/>
         <w:rPr>
           <w:rFonts w:ascii="Times New Roman" w:hAnsi="Times New Roman" w:cs="Times New Roman"/>
           <w:sz w:val="28"/>
@@ -4557,15 +4113,123 @@
           <w:sz w:val="28"/>
           <w:szCs w:val="28"/>
         </w:rPr>
-        <w:t>Операнд «</w:t>
-      </w:r>
-      <w:r>
-        <w:rPr>
-          <w:rFonts w:ascii="Times New Roman" w:hAnsi="Times New Roman" w:cs="Times New Roman"/>
-          <w:sz w:val="28"/>
-          <w:szCs w:val="28"/>
-        </w:rPr>
-        <w:t>&gt;&gt;</w:t>
+        <w:t xml:space="preserve">Без объявленной переменной «В» мы не можем в нее что-либо записывать и использовать так как </w:t>
+      </w:r>
+      <w:r>
+        <w:rPr>
+          <w:rFonts w:ascii="Times New Roman" w:hAnsi="Times New Roman" w:cs="Times New Roman"/>
+          <w:sz w:val="28"/>
+          <w:szCs w:val="28"/>
+        </w:rPr>
+        <w:t>переменной нет в памяти.</w:t>
+      </w:r>
+    </w:p>
+    <w:p>
+      <w:pPr>
+        <w:spacing w:line="240" w:lineRule="auto"/>
+        <w:rPr>
+          <w:rFonts w:ascii="Times New Roman" w:hAnsi="Times New Roman" w:cs="Times New Roman"/>
+          <w:sz w:val="28"/>
+          <w:szCs w:val="28"/>
+        </w:rPr>
+      </w:pPr>
+    </w:p>
+    <w:p>
+      <w:pPr>
+        <w:spacing w:line="240" w:lineRule="auto"/>
+        <w:rPr>
+          <w:rFonts w:ascii="Times New Roman" w:hAnsi="Times New Roman" w:cs="Times New Roman"/>
+          <w:sz w:val="28"/>
+          <w:szCs w:val="28"/>
+        </w:rPr>
+      </w:pPr>
+    </w:p>
+    <w:p>
+      <w:pPr>
+        <w:spacing w:line="240" w:lineRule="auto"/>
+        <w:rPr>
+          <w:rFonts w:ascii="Times New Roman" w:hAnsi="Times New Roman" w:cs="Times New Roman"/>
+          <w:sz w:val="28"/>
+          <w:szCs w:val="28"/>
+        </w:rPr>
+      </w:pPr>
+    </w:p>
+    <w:p>
+      <w:pPr>
+        <w:spacing w:line="240" w:lineRule="auto"/>
+        <w:rPr>
+          <w:rFonts w:ascii="Times New Roman" w:hAnsi="Times New Roman" w:cs="Times New Roman"/>
+          <w:sz w:val="28"/>
+          <w:szCs w:val="28"/>
+        </w:rPr>
+      </w:pPr>
+    </w:p>
+    <w:p>
+      <w:pPr>
+        <w:spacing w:line="240" w:lineRule="auto"/>
+        <w:rPr>
+          <w:rFonts w:ascii="Times New Roman" w:hAnsi="Times New Roman" w:cs="Times New Roman"/>
+          <w:sz w:val="28"/>
+          <w:szCs w:val="28"/>
+        </w:rPr>
+      </w:pPr>
+    </w:p>
+    <w:p>
+      <w:pPr>
+        <w:spacing w:line="240" w:lineRule="auto"/>
+        <w:jc w:val="center"/>
+        <w:rPr>
+          <w:rFonts w:ascii="Times New Roman" w:hAnsi="Times New Roman" w:cs="Times New Roman"/>
+          <w:sz w:val="28"/>
+          <w:szCs w:val="28"/>
+        </w:rPr>
+      </w:pPr>
+      <w:r>
+        <w:rPr>
+          <w:rFonts w:ascii="Times New Roman" w:hAnsi="Times New Roman" w:cs="Times New Roman"/>
+          <w:sz w:val="28"/>
+          <w:szCs w:val="28"/>
+        </w:rPr>
+        <w:lastRenderedPageBreak/>
+        <w:t>Ошибка №4</w:t>
+      </w:r>
+    </w:p>
+    <w:p>
+      <w:pPr>
+        <w:spacing w:line="240" w:lineRule="auto"/>
+        <w:jc w:val="center"/>
+        <w:rPr>
+          <w:rFonts w:ascii="Times New Roman" w:hAnsi="Times New Roman" w:cs="Times New Roman"/>
+          <w:sz w:val="28"/>
+          <w:szCs w:val="28"/>
+        </w:rPr>
+      </w:pPr>
+    </w:p>
+    <w:p>
+      <w:pPr>
+        <w:spacing w:line="240" w:lineRule="auto"/>
+        <w:rPr>
+          <w:rFonts w:ascii="Times New Roman" w:hAnsi="Times New Roman" w:cs="Times New Roman"/>
+          <w:sz w:val="28"/>
+          <w:szCs w:val="28"/>
+        </w:rPr>
+      </w:pPr>
+      <w:r>
+        <w:rPr>
+          <w:rFonts w:ascii="Times New Roman" w:hAnsi="Times New Roman" w:cs="Times New Roman"/>
+          <w:sz w:val="28"/>
+          <w:szCs w:val="28"/>
+        </w:rPr>
+        <w:t>Исключение из кода подключения библиотеки «</w:t>
+      </w:r>
+      <w:r>
+        <w:rPr>
+          <w:rFonts w:ascii="Times New Roman" w:hAnsi="Times New Roman" w:cs="Times New Roman"/>
+          <w:sz w:val="28"/>
+          <w:szCs w:val="28"/>
+          <w:lang w:val="en-US"/>
+        </w:rPr>
+        <w:t>iostream</w:t>
       </w:r>
       <w:r>
         <w:rPr>
@@ -4581,96 +4245,15 @@
           <w:sz w:val="28"/>
           <w:szCs w:val="28"/>
         </w:rPr>
-        <w:t xml:space="preserve"> </w:t>
-      </w:r>
-      <w:r>
-        <w:rPr>
-          <w:rFonts w:ascii="Times New Roman" w:hAnsi="Times New Roman" w:cs="Times New Roman"/>
-          <w:sz w:val="28"/>
-          <w:szCs w:val="28"/>
-        </w:rPr>
-        <w:t>отвечает за присвоение полученного из ввода значения переменной, а «</w:t>
-      </w:r>
-      <w:r>
-        <w:rPr>
-          <w:rFonts w:ascii="Times New Roman" w:hAnsi="Times New Roman" w:cs="Times New Roman"/>
-          <w:sz w:val="28"/>
-          <w:szCs w:val="28"/>
-        </w:rPr>
-        <w:t>&lt;&lt;</w:t>
-      </w:r>
-      <w:r>
-        <w:rPr>
-          <w:rFonts w:ascii="Times New Roman" w:hAnsi="Times New Roman" w:cs="Times New Roman"/>
-          <w:sz w:val="28"/>
-          <w:szCs w:val="28"/>
-        </w:rPr>
-        <w:t xml:space="preserve">» за вывод переданной в функцию информации </w:t>
-      </w:r>
-      <w:r>
-        <w:rPr>
-          <w:rFonts w:ascii="Times New Roman" w:hAnsi="Times New Roman" w:cs="Times New Roman"/>
-          <w:sz w:val="28"/>
-          <w:szCs w:val="28"/>
-        </w:rPr>
-        <w:t>в консоль. Если мы меняем их местами, то мы либо не можем присвоить значение так как его нечему присваивать, либо не можем вывести информацию так как нечего выводить.</w:t>
-      </w:r>
-    </w:p>
-    <w:p>
-      <w:pPr>
-        <w:spacing w:line="240" w:lineRule="auto"/>
-        <w:jc w:val="center"/>
-        <w:rPr>
-          <w:rFonts w:ascii="Times New Roman" w:hAnsi="Times New Roman" w:cs="Times New Roman"/>
-          <w:sz w:val="28"/>
-          <w:szCs w:val="28"/>
-        </w:rPr>
-      </w:pPr>
-      <w:r>
-        <w:rPr>
-          <w:rFonts w:ascii="Times New Roman" w:hAnsi="Times New Roman" w:cs="Times New Roman"/>
-          <w:sz w:val="28"/>
-          <w:szCs w:val="28"/>
-        </w:rPr>
-        <w:lastRenderedPageBreak/>
-        <w:t>Ошибка №6</w:t>
-      </w:r>
-    </w:p>
-    <w:p>
-      <w:pPr>
-        <w:spacing w:line="240" w:lineRule="auto"/>
-        <w:jc w:val="center"/>
-        <w:rPr>
-          <w:rFonts w:ascii="Times New Roman" w:hAnsi="Times New Roman" w:cs="Times New Roman"/>
-          <w:sz w:val="28"/>
-          <w:szCs w:val="28"/>
-        </w:rPr>
-      </w:pPr>
-    </w:p>
-    <w:p>
-      <w:pPr>
-        <w:spacing w:line="240" w:lineRule="auto"/>
-        <w:rPr>
-          <w:rFonts w:ascii="Times New Roman" w:hAnsi="Times New Roman" w:cs="Times New Roman"/>
-          <w:sz w:val="28"/>
-          <w:szCs w:val="28"/>
-        </w:rPr>
-      </w:pPr>
-      <w:r>
-        <w:rPr>
-          <w:rFonts w:ascii="Times New Roman" w:hAnsi="Times New Roman" w:cs="Times New Roman"/>
-          <w:sz w:val="28"/>
-          <w:szCs w:val="28"/>
-        </w:rPr>
-        <w:t>Перемещение объявления переменной после ее использования</w:t>
-      </w:r>
-      <w:r>
-        <w:rPr>
-          <w:rFonts w:ascii="Times New Roman" w:hAnsi="Times New Roman" w:cs="Times New Roman"/>
-          <w:sz w:val="28"/>
-          <w:szCs w:val="28"/>
-        </w:rPr>
-        <w:t xml:space="preserve"> (см. рис. 4.6).</w:t>
+        <w:t xml:space="preserve"> (см. рис. 4.4)</w:t>
+      </w:r>
+      <w:r>
+        <w:rPr>
+          <w:rFonts w:ascii="Times New Roman" w:hAnsi="Times New Roman" w:cs="Times New Roman"/>
+          <w:sz w:val="28"/>
+          <w:szCs w:val="28"/>
+        </w:rPr>
+        <w:t>.</w:t>
       </w:r>
     </w:p>
     <w:p>
@@ -4698,10 +4281,10 @@
           <w:noProof/>
         </w:rPr>
         <w:drawing>
-          <wp:inline distT="0" distB="0" distL="0" distR="0" wp14:anchorId="3CE26315" wp14:editId="226D4240">
-            <wp:extent cx="6645910" cy="1130935"/>
-            <wp:effectExtent l="0" t="0" r="2540" b="0"/>
-            <wp:docPr id="14" name="Рисунок 14"/>
+          <wp:inline distT="0" distB="0" distL="0" distR="0" wp14:anchorId="5B363E9A" wp14:editId="0B3436D6">
+            <wp:extent cx="5773119" cy="2270966"/>
+            <wp:effectExtent l="0" t="0" r="0" b="0"/>
+            <wp:docPr id="12" name="Рисунок 12"/>
             <wp:cNvGraphicFramePr>
               <a:graphicFrameLocks xmlns:a="http://schemas.openxmlformats.org/drawingml/2006/main" noChangeAspect="1"/>
             </wp:cNvGraphicFramePr>
@@ -4721,6 +4304,512 @@
                   <pic:spPr>
                     <a:xfrm>
                       <a:off x="0" y="0"/>
+                      <a:ext cx="5914076" cy="2326414"/>
+                    </a:xfrm>
+                    <a:prstGeom prst="rect">
+                      <a:avLst/>
+                    </a:prstGeom>
+                  </pic:spPr>
+                </pic:pic>
+              </a:graphicData>
+            </a:graphic>
+          </wp:inline>
+        </w:drawing>
+      </w:r>
+    </w:p>
+    <w:p>
+      <w:pPr>
+        <w:spacing w:line="240" w:lineRule="auto"/>
+        <w:jc w:val="center"/>
+        <w:rPr>
+          <w:rFonts w:ascii="Times New Roman" w:hAnsi="Times New Roman" w:cs="Times New Roman"/>
+          <w:sz w:val="28"/>
+          <w:szCs w:val="28"/>
+        </w:rPr>
+      </w:pPr>
+      <w:r>
+        <w:rPr>
+          <w:rFonts w:ascii="Times New Roman" w:hAnsi="Times New Roman" w:cs="Times New Roman"/>
+          <w:sz w:val="28"/>
+          <w:szCs w:val="28"/>
+        </w:rPr>
+        <w:t>Рисунок 4.</w:t>
+      </w:r>
+      <w:r>
+        <w:rPr>
+          <w:rFonts w:ascii="Times New Roman" w:hAnsi="Times New Roman" w:cs="Times New Roman"/>
+          <w:sz w:val="28"/>
+          <w:szCs w:val="28"/>
+        </w:rPr>
+        <w:t>4</w:t>
+      </w:r>
+      <w:r>
+        <w:rPr>
+          <w:rFonts w:ascii="Times New Roman" w:hAnsi="Times New Roman" w:cs="Times New Roman"/>
+          <w:sz w:val="28"/>
+          <w:szCs w:val="28"/>
+        </w:rPr>
+        <w:t xml:space="preserve"> – Стек ошибок в отладчике</w:t>
+      </w:r>
+    </w:p>
+    <w:p>
+      <w:pPr>
+        <w:spacing w:line="240" w:lineRule="auto"/>
+        <w:rPr>
+          <w:rFonts w:ascii="Times New Roman" w:hAnsi="Times New Roman" w:cs="Times New Roman"/>
+          <w:sz w:val="28"/>
+          <w:szCs w:val="28"/>
+        </w:rPr>
+      </w:pPr>
+    </w:p>
+    <w:p>
+      <w:pPr>
+        <w:spacing w:line="240" w:lineRule="auto"/>
+        <w:jc w:val="both"/>
+        <w:rPr>
+          <w:rFonts w:ascii="Times New Roman" w:hAnsi="Times New Roman" w:cs="Times New Roman"/>
+          <w:sz w:val="28"/>
+          <w:szCs w:val="28"/>
+        </w:rPr>
+      </w:pPr>
+      <w:r>
+        <w:rPr>
+          <w:rFonts w:ascii="Times New Roman" w:hAnsi="Times New Roman" w:cs="Times New Roman"/>
+          <w:sz w:val="28"/>
+          <w:szCs w:val="28"/>
+        </w:rPr>
+        <w:t>Программа не компилируется. Отключенная библиотека отвечает за функции «</w:t>
+      </w:r>
+      <w:r>
+        <w:rPr>
+          <w:rFonts w:ascii="Times New Roman" w:hAnsi="Times New Roman" w:cs="Times New Roman"/>
+          <w:sz w:val="28"/>
+          <w:szCs w:val="28"/>
+          <w:lang w:val="en-US"/>
+        </w:rPr>
+        <w:t>cout</w:t>
+      </w:r>
+      <w:r>
+        <w:rPr>
+          <w:rFonts w:ascii="Times New Roman" w:hAnsi="Times New Roman" w:cs="Times New Roman"/>
+          <w:sz w:val="28"/>
+          <w:szCs w:val="28"/>
+        </w:rPr>
+        <w:t>» и «</w:t>
+      </w:r>
+      <w:r>
+        <w:rPr>
+          <w:rFonts w:ascii="Times New Roman" w:hAnsi="Times New Roman" w:cs="Times New Roman"/>
+          <w:sz w:val="28"/>
+          <w:szCs w:val="28"/>
+          <w:lang w:val="en-US"/>
+        </w:rPr>
+        <w:t>cin</w:t>
+      </w:r>
+      <w:r>
+        <w:rPr>
+          <w:rFonts w:ascii="Times New Roman" w:hAnsi="Times New Roman" w:cs="Times New Roman"/>
+          <w:sz w:val="28"/>
+          <w:szCs w:val="28"/>
+        </w:rPr>
+        <w:t>», которые мы используем. Без них программа не может работать так как не понимает, что мы хотим сделать, ведь без библиотеки функционал функции не описан.</w:t>
+      </w:r>
+    </w:p>
+    <w:p>
+      <w:pPr>
+        <w:spacing w:line="240" w:lineRule="auto"/>
+        <w:rPr>
+          <w:rFonts w:ascii="Times New Roman" w:hAnsi="Times New Roman" w:cs="Times New Roman"/>
+          <w:sz w:val="28"/>
+          <w:szCs w:val="28"/>
+        </w:rPr>
+      </w:pPr>
+    </w:p>
+    <w:p>
+      <w:pPr>
+        <w:spacing w:line="240" w:lineRule="auto"/>
+        <w:jc w:val="center"/>
+        <w:rPr>
+          <w:rFonts w:ascii="Times New Roman" w:hAnsi="Times New Roman" w:cs="Times New Roman"/>
+          <w:sz w:val="28"/>
+          <w:szCs w:val="28"/>
+        </w:rPr>
+      </w:pPr>
+      <w:r>
+        <w:rPr>
+          <w:rFonts w:ascii="Times New Roman" w:hAnsi="Times New Roman" w:cs="Times New Roman"/>
+          <w:sz w:val="28"/>
+          <w:szCs w:val="28"/>
+        </w:rPr>
+        <w:t>Ошибка №5</w:t>
+      </w:r>
+    </w:p>
+    <w:p>
+      <w:pPr>
+        <w:spacing w:line="240" w:lineRule="auto"/>
+        <w:jc w:val="center"/>
+        <w:rPr>
+          <w:rFonts w:ascii="Times New Roman" w:hAnsi="Times New Roman" w:cs="Times New Roman"/>
+          <w:sz w:val="28"/>
+          <w:szCs w:val="28"/>
+        </w:rPr>
+      </w:pPr>
+    </w:p>
+    <w:p>
+      <w:pPr>
+        <w:spacing w:line="240" w:lineRule="auto"/>
+        <w:rPr>
+          <w:rFonts w:ascii="Times New Roman" w:hAnsi="Times New Roman" w:cs="Times New Roman"/>
+          <w:sz w:val="28"/>
+          <w:szCs w:val="28"/>
+        </w:rPr>
+      </w:pPr>
+      <w:proofErr w:type="gramStart"/>
+      <w:r>
+        <w:rPr>
+          <w:rFonts w:ascii="Times New Roman" w:hAnsi="Times New Roman" w:cs="Times New Roman"/>
+          <w:sz w:val="28"/>
+          <w:szCs w:val="28"/>
+        </w:rPr>
+        <w:t xml:space="preserve">Замена </w:t>
+      </w:r>
+      <w:r>
+        <w:rPr>
+          <w:rFonts w:ascii="Times New Roman" w:hAnsi="Times New Roman" w:cs="Times New Roman"/>
+          <w:sz w:val="28"/>
+          <w:szCs w:val="28"/>
+        </w:rPr>
+        <w:t>&gt;</w:t>
+      </w:r>
+      <w:proofErr w:type="gramEnd"/>
+      <w:r>
+        <w:rPr>
+          <w:rFonts w:ascii="Times New Roman" w:hAnsi="Times New Roman" w:cs="Times New Roman"/>
+          <w:sz w:val="28"/>
+          <w:szCs w:val="28"/>
+        </w:rPr>
+        <w:t xml:space="preserve">&gt; </w:t>
+      </w:r>
+      <w:r>
+        <w:rPr>
+          <w:rFonts w:ascii="Times New Roman" w:hAnsi="Times New Roman" w:cs="Times New Roman"/>
+          <w:sz w:val="28"/>
+          <w:szCs w:val="28"/>
+        </w:rPr>
+        <w:t xml:space="preserve">на </w:t>
+      </w:r>
+      <w:r>
+        <w:rPr>
+          <w:rFonts w:ascii="Times New Roman" w:hAnsi="Times New Roman" w:cs="Times New Roman"/>
+          <w:sz w:val="28"/>
+          <w:szCs w:val="28"/>
+        </w:rPr>
+        <w:t>&lt;&lt;</w:t>
+      </w:r>
+      <w:r>
+        <w:rPr>
+          <w:rFonts w:ascii="Times New Roman" w:hAnsi="Times New Roman" w:cs="Times New Roman"/>
+          <w:sz w:val="28"/>
+          <w:szCs w:val="28"/>
+        </w:rPr>
+        <w:t xml:space="preserve"> (см. рис. 4.5).</w:t>
+      </w:r>
+    </w:p>
+    <w:p>
+      <w:pPr>
+        <w:spacing w:line="240" w:lineRule="auto"/>
+        <w:rPr>
+          <w:rFonts w:ascii="Times New Roman" w:hAnsi="Times New Roman" w:cs="Times New Roman"/>
+          <w:sz w:val="28"/>
+          <w:szCs w:val="28"/>
+        </w:rPr>
+      </w:pPr>
+    </w:p>
+    <w:p>
+      <w:pPr>
+        <w:spacing w:line="240" w:lineRule="auto"/>
+        <w:rPr>
+          <w:rFonts w:ascii="Times New Roman" w:hAnsi="Times New Roman" w:cs="Times New Roman"/>
+          <w:sz w:val="28"/>
+          <w:szCs w:val="28"/>
+          <w:lang w:val="en-US"/>
+        </w:rPr>
+      </w:pPr>
+      <w:r>
+        <w:rPr>
+          <w:noProof/>
+        </w:rPr>
+        <w:drawing>
+          <wp:inline distT="0" distB="0" distL="0" distR="0" wp14:anchorId="633CBBCC" wp14:editId="572F681D">
+            <wp:extent cx="6645910" cy="1430655"/>
+            <wp:effectExtent l="0" t="0" r="2540" b="0"/>
+            <wp:docPr id="13" name="Рисунок 13"/>
+            <wp:cNvGraphicFramePr>
+              <a:graphicFrameLocks xmlns:a="http://schemas.openxmlformats.org/drawingml/2006/main" noChangeAspect="1"/>
+            </wp:cNvGraphicFramePr>
+            <a:graphic xmlns:a="http://schemas.openxmlformats.org/drawingml/2006/main">
+              <a:graphicData uri="http://schemas.openxmlformats.org/drawingml/2006/picture">
+                <pic:pic xmlns:pic="http://schemas.openxmlformats.org/drawingml/2006/picture">
+                  <pic:nvPicPr>
+                    <pic:cNvPr id="1" name=""/>
+                    <pic:cNvPicPr/>
+                  </pic:nvPicPr>
+                  <pic:blipFill>
+                    <a:blip r:embed="rId20"/>
+                    <a:stretch>
+                      <a:fillRect/>
+                    </a:stretch>
+                  </pic:blipFill>
+                  <pic:spPr>
+                    <a:xfrm>
+                      <a:off x="0" y="0"/>
+                      <a:ext cx="6645910" cy="1430655"/>
+                    </a:xfrm>
+                    <a:prstGeom prst="rect">
+                      <a:avLst/>
+                    </a:prstGeom>
+                  </pic:spPr>
+                </pic:pic>
+              </a:graphicData>
+            </a:graphic>
+          </wp:inline>
+        </w:drawing>
+      </w:r>
+    </w:p>
+    <w:p>
+      <w:pPr>
+        <w:spacing w:line="240" w:lineRule="auto"/>
+        <w:jc w:val="center"/>
+        <w:rPr>
+          <w:rFonts w:ascii="Times New Roman" w:hAnsi="Times New Roman" w:cs="Times New Roman"/>
+          <w:sz w:val="28"/>
+          <w:szCs w:val="28"/>
+        </w:rPr>
+      </w:pPr>
+      <w:r>
+        <w:rPr>
+          <w:rFonts w:ascii="Times New Roman" w:hAnsi="Times New Roman" w:cs="Times New Roman"/>
+          <w:sz w:val="28"/>
+          <w:szCs w:val="28"/>
+        </w:rPr>
+        <w:t>Рисунок 4.</w:t>
+      </w:r>
+      <w:r>
+        <w:rPr>
+          <w:rFonts w:ascii="Times New Roman" w:hAnsi="Times New Roman" w:cs="Times New Roman"/>
+          <w:sz w:val="28"/>
+          <w:szCs w:val="28"/>
+        </w:rPr>
+        <w:t>5</w:t>
+      </w:r>
+      <w:r>
+        <w:rPr>
+          <w:rFonts w:ascii="Times New Roman" w:hAnsi="Times New Roman" w:cs="Times New Roman"/>
+          <w:sz w:val="28"/>
+          <w:szCs w:val="28"/>
+        </w:rPr>
+        <w:t xml:space="preserve"> – Стек ошибок в отладчике</w:t>
+      </w:r>
+    </w:p>
+    <w:p>
+      <w:pPr>
+        <w:spacing w:line="240" w:lineRule="auto"/>
+        <w:jc w:val="center"/>
+        <w:rPr>
+          <w:rFonts w:ascii="Times New Roman" w:hAnsi="Times New Roman" w:cs="Times New Roman"/>
+          <w:sz w:val="28"/>
+          <w:szCs w:val="28"/>
+        </w:rPr>
+      </w:pPr>
+    </w:p>
+    <w:p>
+      <w:pPr>
+        <w:spacing w:line="240" w:lineRule="auto"/>
+        <w:jc w:val="both"/>
+        <w:rPr>
+          <w:rFonts w:ascii="Times New Roman" w:hAnsi="Times New Roman" w:cs="Times New Roman"/>
+          <w:sz w:val="28"/>
+          <w:szCs w:val="28"/>
+        </w:rPr>
+      </w:pPr>
+      <w:r>
+        <w:rPr>
+          <w:rFonts w:ascii="Times New Roman" w:hAnsi="Times New Roman" w:cs="Times New Roman"/>
+          <w:sz w:val="28"/>
+          <w:szCs w:val="28"/>
+        </w:rPr>
+        <w:t xml:space="preserve">Программа не компилируется. </w:t>
+      </w:r>
+      <w:r>
+        <w:rPr>
+          <w:rFonts w:ascii="Times New Roman" w:hAnsi="Times New Roman" w:cs="Times New Roman"/>
+          <w:sz w:val="28"/>
+          <w:szCs w:val="28"/>
+        </w:rPr>
+        <w:t>Операнд «</w:t>
+      </w:r>
+      <w:r>
+        <w:rPr>
+          <w:rFonts w:ascii="Times New Roman" w:hAnsi="Times New Roman" w:cs="Times New Roman"/>
+          <w:sz w:val="28"/>
+          <w:szCs w:val="28"/>
+        </w:rPr>
+        <w:t>&gt;&gt;</w:t>
+      </w:r>
+      <w:r>
+        <w:rPr>
+          <w:rFonts w:ascii="Times New Roman" w:hAnsi="Times New Roman" w:cs="Times New Roman"/>
+          <w:sz w:val="28"/>
+          <w:szCs w:val="28"/>
+        </w:rPr>
+        <w:t>»</w:t>
+      </w:r>
+      <w:r>
+        <w:rPr>
+          <w:rFonts w:ascii="Times New Roman" w:hAnsi="Times New Roman" w:cs="Times New Roman"/>
+          <w:sz w:val="28"/>
+          <w:szCs w:val="28"/>
+        </w:rPr>
+        <w:t xml:space="preserve"> </w:t>
+      </w:r>
+      <w:r>
+        <w:rPr>
+          <w:rFonts w:ascii="Times New Roman" w:hAnsi="Times New Roman" w:cs="Times New Roman"/>
+          <w:sz w:val="28"/>
+          <w:szCs w:val="28"/>
+        </w:rPr>
+        <w:t>отвечает за присвоение полученного из ввода значения переменной, а «</w:t>
+      </w:r>
+      <w:r>
+        <w:rPr>
+          <w:rFonts w:ascii="Times New Roman" w:hAnsi="Times New Roman" w:cs="Times New Roman"/>
+          <w:sz w:val="28"/>
+          <w:szCs w:val="28"/>
+        </w:rPr>
+        <w:t>&lt;&lt;</w:t>
+      </w:r>
+      <w:r>
+        <w:rPr>
+          <w:rFonts w:ascii="Times New Roman" w:hAnsi="Times New Roman" w:cs="Times New Roman"/>
+          <w:sz w:val="28"/>
+          <w:szCs w:val="28"/>
+        </w:rPr>
+        <w:t xml:space="preserve">» за вывод переданной в функцию информации </w:t>
+      </w:r>
+      <w:r>
+        <w:rPr>
+          <w:rFonts w:ascii="Times New Roman" w:hAnsi="Times New Roman" w:cs="Times New Roman"/>
+          <w:sz w:val="28"/>
+          <w:szCs w:val="28"/>
+        </w:rPr>
+        <w:t>в консоль. Если мы меняем их местами, то мы либо не можем присвоить значение так как его нечему присваивать, либо не можем вывести информацию так как нечего выводить.</w:t>
+      </w:r>
+    </w:p>
+    <w:p>
+      <w:pPr>
+        <w:spacing w:line="240" w:lineRule="auto"/>
+        <w:jc w:val="center"/>
+        <w:rPr>
+          <w:rFonts w:ascii="Times New Roman" w:hAnsi="Times New Roman" w:cs="Times New Roman"/>
+          <w:sz w:val="28"/>
+          <w:szCs w:val="28"/>
+        </w:rPr>
+      </w:pPr>
+      <w:r>
+        <w:rPr>
+          <w:rFonts w:ascii="Times New Roman" w:hAnsi="Times New Roman" w:cs="Times New Roman"/>
+          <w:sz w:val="28"/>
+          <w:szCs w:val="28"/>
+        </w:rPr>
+        <w:lastRenderedPageBreak/>
+        <w:t>Ошибка №6</w:t>
+      </w:r>
+    </w:p>
+    <w:p>
+      <w:pPr>
+        <w:spacing w:line="240" w:lineRule="auto"/>
+        <w:jc w:val="center"/>
+        <w:rPr>
+          <w:rFonts w:ascii="Times New Roman" w:hAnsi="Times New Roman" w:cs="Times New Roman"/>
+          <w:sz w:val="28"/>
+          <w:szCs w:val="28"/>
+        </w:rPr>
+      </w:pPr>
+    </w:p>
+    <w:p>
+      <w:pPr>
+        <w:spacing w:line="240" w:lineRule="auto"/>
+        <w:rPr>
+          <w:rFonts w:ascii="Times New Roman" w:hAnsi="Times New Roman" w:cs="Times New Roman"/>
+          <w:sz w:val="28"/>
+          <w:szCs w:val="28"/>
+        </w:rPr>
+      </w:pPr>
+      <w:r>
+        <w:rPr>
+          <w:rFonts w:ascii="Times New Roman" w:hAnsi="Times New Roman" w:cs="Times New Roman"/>
+          <w:sz w:val="28"/>
+          <w:szCs w:val="28"/>
+        </w:rPr>
+        <w:t>Перемещение объявления переменной после ее использования</w:t>
+      </w:r>
+      <w:r>
+        <w:rPr>
+          <w:rFonts w:ascii="Times New Roman" w:hAnsi="Times New Roman" w:cs="Times New Roman"/>
+          <w:sz w:val="28"/>
+          <w:szCs w:val="28"/>
+        </w:rPr>
+        <w:t xml:space="preserve"> (см. рис. 4.6).</w:t>
+      </w:r>
+    </w:p>
+    <w:p>
+      <w:pPr>
+        <w:spacing w:line="240" w:lineRule="auto"/>
+        <w:rPr>
+          <w:rFonts w:ascii="Times New Roman" w:hAnsi="Times New Roman" w:cs="Times New Roman"/>
+          <w:sz w:val="28"/>
+          <w:szCs w:val="28"/>
+        </w:rPr>
+      </w:pPr>
+    </w:p>
+    <w:p>
+      <w:pPr>
+        <w:spacing w:line="240" w:lineRule="auto"/>
+        <w:jc w:val="center"/>
+        <w:rPr>
+          <w:rFonts w:ascii="Times New Roman" w:hAnsi="Times New Roman" w:cs="Times New Roman"/>
+          <w:sz w:val="28"/>
+          <w:szCs w:val="28"/>
+        </w:rPr>
+      </w:pPr>
+      <w:r>
+        <w:rPr>
+          <w:noProof/>
+        </w:rPr>
+        <w:drawing>
+          <wp:inline distT="0" distB="0" distL="0" distR="0" wp14:anchorId="3CE26315" wp14:editId="226D4240">
+            <wp:extent cx="6645910" cy="1130935"/>
+            <wp:effectExtent l="0" t="0" r="2540" b="0"/>
+            <wp:docPr id="14" name="Рисунок 14"/>
+            <wp:cNvGraphicFramePr>
+              <a:graphicFrameLocks xmlns:a="http://schemas.openxmlformats.org/drawingml/2006/main" noChangeAspect="1"/>
+            </wp:cNvGraphicFramePr>
+            <a:graphic xmlns:a="http://schemas.openxmlformats.org/drawingml/2006/main">
+              <a:graphicData uri="http://schemas.openxmlformats.org/drawingml/2006/picture">
+                <pic:pic xmlns:pic="http://schemas.openxmlformats.org/drawingml/2006/picture">
+                  <pic:nvPicPr>
+                    <pic:cNvPr id="1" name=""/>
+                    <pic:cNvPicPr/>
+                  </pic:nvPicPr>
+                  <pic:blipFill>
+                    <a:blip r:embed="rId21"/>
+                    <a:stretch>
+                      <a:fillRect/>
+                    </a:stretch>
+                  </pic:blipFill>
+                  <pic:spPr>
+                    <a:xfrm>
+                      <a:off x="0" y="0"/>
                       <a:ext cx="6645910" cy="1130935"/>
                     </a:xfrm>
                     <a:prstGeom prst="rect">
@@ -4775,6 +4864,7 @@
     <w:p>
       <w:pPr>
         <w:spacing w:line="240" w:lineRule="auto"/>
+        <w:jc w:val="both"/>
         <w:rPr>
           <w:rFonts w:ascii="Times New Roman" w:hAnsi="Times New Roman" w:cs="Times New Roman"/>
           <w:sz w:val="28"/>
@@ -4791,17 +4881,115 @@
       </w:r>
     </w:p>
     <w:sectPr>
+      <w:footerReference w:type="default" r:id="rId22"/>
       <w:pgSz w:w="11906" w:h="16838"/>
       <w:pgMar w:top="720" w:right="720" w:bottom="720" w:left="720" w:header="708" w:footer="708" w:gutter="0"/>
+      <w:pgNumType w:start="1"/>
       <w:cols w:space="708"/>
+      <w:titlePg/>
       <w:docGrid w:linePitch="360"/>
     </w:sectPr>
   </w:body>
 </w:document>
 </file>
 
+<file path=word/endnotes.xml><?xml version="1.0" encoding="utf-8"?>
+<w:endnotes xmlns:wpc="http://schemas.microsoft.com/office/word/2010/wordprocessingCanvas" xmlns:cx="http://schemas.microsoft.com/office/drawing/2014/chartex" xmlns:cx1="http://schemas.microsoft.com/office/drawing/2015/9/8/chartex" xmlns:cx2="http://schemas.microsoft.com/office/drawing/2015/10/21/chartex" xmlns:cx3="http://schemas.microsoft.com/office/drawing/2016/5/9/chartex" xmlns:cx4="http://schemas.microsoft.com/office/drawing/2016/5/10/chartex" xmlns:cx5="http://schemas.microsoft.com/office/drawing/2016/5/11/chartex" xmlns:cx6="http://schemas.microsoft.com/office/drawing/2016/5/12/chartex" xmlns:cx7="http://schemas.microsoft.com/office/drawing/2016/5/13/chartex" xmlns:cx8="http://schemas.microsoft.com/office/drawing/2016/5/14/chartex" xmlns:mc="http://schemas.openxmlformats.org/markup-compatibility/2006" xmlns:aink="http://schemas.microsoft.com/office/drawing/2016/ink" xmlns:am3d="http://schemas.microsoft.com/office/drawing/2017/model3d" xmlns:o="urn:schemas-microsoft-com:office:office" xmlns:r="http://schemas.openxmlformats.org/officeDocument/2006/relationships" xmlns:m="http://schemas.openxmlformats.org/officeDocument/2006/math" xmlns:v="urn:schemas-microsoft-com:vml" xmlns:wp14="http://schemas.microsoft.com/office/word/2010/wordprocessingDrawing" xmlns:wp="http://schemas.openxmlformats.org/drawingml/2006/wordprocessingDrawing" xmlns:w10="urn:schemas-microsoft-com:office:word" xmlns:w="http://schemas.openxmlformats.org/wordprocessingml/2006/main" xmlns:w14="http://schemas.microsoft.com/office/word/2010/wordml" xmlns:w15="http://schemas.microsoft.com/office/word/2012/wordml" xmlns:w16cex="http://schemas.microsoft.com/office/word/2018/wordml/cex" xmlns:w16cid="http://schemas.microsoft.com/office/word/2016/wordml/cid" xmlns:w16="http://schemas.microsoft.com/office/word/2018/wordml" xmlns:w16sdtdh="http://schemas.microsoft.com/office/word/2020/wordml/sdtdatahash" xmlns:w16se="http://schemas.microsoft.com/office/word/2015/wordml/symex" xmlns:wpg="http://schemas.microsoft.com/office/word/2010/wordprocessingGroup" xmlns:wpi="http://schemas.microsoft.com/office/word/2010/wordprocessingInk" xmlns:wne="http://schemas.microsoft.com/office/word/2006/wordml" xmlns:wps="http://schemas.microsoft.com/office/word/2010/wordprocessingShape" mc:Ignorable="w14 w15 w16se w16cid w16 w16cex w16sdtdh wp14">
+  <w:endnote w:type="separator" w:id="-1">
+    <w:p>
+      <w:pPr>
+        <w:spacing w:after="0" w:line="240" w:lineRule="auto"/>
+      </w:pPr>
+      <w:r>
+        <w:separator/>
+      </w:r>
+    </w:p>
+  </w:endnote>
+  <w:endnote w:type="continuationSeparator" w:id="0">
+    <w:p>
+      <w:pPr>
+        <w:spacing w:after="0" w:line="240" w:lineRule="auto"/>
+      </w:pPr>
+      <w:r>
+        <w:continuationSeparator/>
+      </w:r>
+    </w:p>
+  </w:endnote>
+</w:endnotes>
+</file>
+
+<file path=word/footer1.xml><?xml version="1.0" encoding="utf-8"?>
+<w:ftr xmlns:wpc="http://schemas.microsoft.com/office/word/2010/wordprocessingCanvas" xmlns:cx="http://schemas.microsoft.com/office/drawing/2014/chartex" xmlns:cx1="http://schemas.microsoft.com/office/drawing/2015/9/8/chartex" xmlns:cx2="http://schemas.microsoft.com/office/drawing/2015/10/21/chartex" xmlns:cx3="http://schemas.microsoft.com/office/drawing/2016/5/9/chartex" xmlns:cx4="http://schemas.microsoft.com/office/drawing/2016/5/10/chartex" xmlns:cx5="http://schemas.microsoft.com/office/drawing/2016/5/11/chartex" xmlns:cx6="http://schemas.microsoft.com/office/drawing/2016/5/12/chartex" xmlns:cx7="http://schemas.microsoft.com/office/drawing/2016/5/13/chartex" xmlns:cx8="http://schemas.microsoft.com/office/drawing/2016/5/14/chartex" xmlns:mc="http://schemas.openxmlformats.org/markup-compatibility/2006" xmlns:aink="http://schemas.microsoft.com/office/drawing/2016/ink" xmlns:am3d="http://schemas.microsoft.com/office/drawing/2017/model3d" xmlns:o="urn:schemas-microsoft-com:office:office" xmlns:r="http://schemas.openxmlformats.org/officeDocument/2006/relationships" xmlns:m="http://schemas.openxmlformats.org/officeDocument/2006/math" xmlns:v="urn:schemas-microsoft-com:vml" xmlns:wp14="http://schemas.microsoft.com/office/word/2010/wordprocessingDrawing" xmlns:wp="http://schemas.openxmlformats.org/drawingml/2006/wordprocessingDrawing" xmlns:w10="urn:schemas-microsoft-com:office:word" xmlns:w="http://schemas.openxmlformats.org/wordprocessingml/2006/main" xmlns:w14="http://schemas.microsoft.com/office/word/2010/wordml" xmlns:w15="http://schemas.microsoft.com/office/word/2012/wordml" xmlns:w16cex="http://schemas.microsoft.com/office/word/2018/wordml/cex" xmlns:w16cid="http://schemas.microsoft.com/office/word/2016/wordml/cid" xmlns:w16="http://schemas.microsoft.com/office/word/2018/wordml" xmlns:w16sdtdh="http://schemas.microsoft.com/office/word/2020/wordml/sdtdatahash" xmlns:w16se="http://schemas.microsoft.com/office/word/2015/wordml/symex" xmlns:wpg="http://schemas.microsoft.com/office/word/2010/wordprocessingGroup" xmlns:wpi="http://schemas.microsoft.com/office/word/2010/wordprocessingInk" xmlns:wne="http://schemas.microsoft.com/office/word/2006/wordml" xmlns:wps="http://schemas.microsoft.com/office/word/2010/wordprocessingShape" mc:Ignorable="w14 w15 w16se w16cid w16 w16cex w16sdtdh wp14">
+  <w:sdt>
+    <w:sdtPr>
+      <w:id w:val="-1988781911"/>
+      <w:docPartObj>
+        <w:docPartGallery w:val="Page Numbers (Bottom of Page)"/>
+        <w:docPartUnique/>
+      </w:docPartObj>
+    </w:sdtPr>
+    <w:sdtContent>
+      <w:p>
+        <w:pPr>
+          <w:pStyle w:val="a7"/>
+          <w:jc w:val="right"/>
+          <w:rPr>
+            <w:lang w:val="en-US"/>
+          </w:rPr>
+        </w:pPr>
+        <w:r>
+          <w:fldChar w:fldCharType="begin"/>
+        </w:r>
+        <w:r>
+          <w:instrText>PAGE   \* MERGEFORMAT</w:instrText>
+        </w:r>
+        <w:r>
+          <w:fldChar w:fldCharType="separate"/>
+        </w:r>
+        <w:r>
+          <w:t>2</w:t>
+        </w:r>
+        <w:r>
+          <w:fldChar w:fldCharType="end"/>
+        </w:r>
+      </w:p>
+    </w:sdtContent>
+  </w:sdt>
+  <w:p>
+    <w:pPr>
+      <w:pStyle w:val="a7"/>
+    </w:pPr>
+  </w:p>
+</w:ftr>
+</file>
+
+<file path=word/footnotes.xml><?xml version="1.0" encoding="utf-8"?>
+<w:footnotes xmlns:wpc="http://schemas.microsoft.com/office/word/2010/wordprocessingCanvas" xmlns:cx="http://schemas.microsoft.com/office/drawing/2014/chartex" xmlns:cx1="http://schemas.microsoft.com/office/drawing/2015/9/8/chartex" xmlns:cx2="http://schemas.microsoft.com/office/drawing/2015/10/21/chartex" xmlns:cx3="http://schemas.microsoft.com/office/drawing/2016/5/9/chartex" xmlns:cx4="http://schemas.microsoft.com/office/drawing/2016/5/10/chartex" xmlns:cx5="http://schemas.microsoft.com/office/drawing/2016/5/11/chartex" xmlns:cx6="http://schemas.microsoft.com/office/drawing/2016/5/12/chartex" xmlns:cx7="http://schemas.microsoft.com/office/drawing/2016/5/13/chartex" xmlns:cx8="http://schemas.microsoft.com/office/drawing/2016/5/14/chartex" xmlns:mc="http://schemas.openxmlformats.org/markup-compatibility/2006" xmlns:aink="http://schemas.microsoft.com/office/drawing/2016/ink" xmlns:am3d="http://schemas.microsoft.com/office/drawing/2017/model3d" xmlns:o="urn:schemas-microsoft-com:office:office" xmlns:r="http://schemas.openxmlformats.org/officeDocument/2006/relationships" xmlns:m="http://schemas.openxmlformats.org/officeDocument/2006/math" xmlns:v="urn:schemas-microsoft-com:vml" xmlns:wp14="http://schemas.microsoft.com/office/word/2010/wordprocessingDrawing" xmlns:wp="http://schemas.openxmlformats.org/drawingml/2006/wordprocessingDrawing" xmlns:w10="urn:schemas-microsoft-com:office:word" xmlns:w="http://schemas.openxmlformats.org/wordprocessingml/2006/main" xmlns:w14="http://schemas.microsoft.com/office/word/2010/wordml" xmlns:w15="http://schemas.microsoft.com/office/word/2012/wordml" xmlns:w16cex="http://schemas.microsoft.com/office/word/2018/wordml/cex" xmlns:w16cid="http://schemas.microsoft.com/office/word/2016/wordml/cid" xmlns:w16="http://schemas.microsoft.com/office/word/2018/wordml" xmlns:w16sdtdh="http://schemas.microsoft.com/office/word/2020/wordml/sdtdatahash" xmlns:w16se="http://schemas.microsoft.com/office/word/2015/wordml/symex" xmlns:wpg="http://schemas.microsoft.com/office/word/2010/wordprocessingGroup" xmlns:wpi="http://schemas.microsoft.com/office/word/2010/wordprocessingInk" xmlns:wne="http://schemas.microsoft.com/office/word/2006/wordml" xmlns:wps="http://schemas.microsoft.com/office/word/2010/wordprocessingShape" mc:Ignorable="w14 w15 w16se w16cid w16 w16cex w16sdtdh wp14">
+  <w:footnote w:type="separator" w:id="-1">
+    <w:p>
+      <w:pPr>
+        <w:spacing w:after="0" w:line="240" w:lineRule="auto"/>
+      </w:pPr>
+      <w:r>
+        <w:separator/>
+      </w:r>
+    </w:p>
+  </w:footnote>
+  <w:footnote w:type="continuationSeparator" w:id="0">
+    <w:p>
+      <w:pPr>
+        <w:spacing w:after="0" w:line="240" w:lineRule="auto"/>
+      </w:pPr>
+      <w:r>
+        <w:continuationSeparator/>
+      </w:r>
+    </w:p>
+  </w:footnote>
+</w:footnotes>
+</file>
+
 <file path=word/numbering.xml><?xml version="1.0" encoding="utf-8"?>
-<w:numbering xmlns:wpc="http://schemas.microsoft.com/office/word/2010/wordprocessingCanvas" xmlns:cx="http://schemas.microsoft.com/office/drawing/2014/chartex" xmlns:cx1="http://schemas.microsoft.com/office/drawing/2015/9/8/chartex" xmlns:cx2="http://schemas.microsoft.com/office/drawing/2015/10/21/chartex" xmlns:cx3="http://schemas.microsoft.com/office/drawing/2016/5/9/chartex" xmlns:cx4="http://schemas.microsoft.com/office/drawing/2016/5/10/chartex" xmlns:cx5="http://schemas.microsoft.com/office/drawing/2016/5/11/chartex" xmlns:cx6="http://schemas.microsoft.com/office/drawing/2016/5/12/chartex" xmlns:cx7="http://schemas.microsoft.com/office/drawing/2016/5/13/chartex" xmlns:cx8="http://schemas.microsoft.com/office/drawing/2016/5/14/chartex" xmlns:mc="http://schemas.openxmlformats.org/markup-compatibility/2006" xmlns:aink="http://schemas.microsoft.com/office/drawing/2016/ink" xmlns:am3d="http://schemas.microsoft.com/office/drawing/2017/model3d" xmlns:o="urn:schemas-microsoft-com:office:office" xmlns:r="http://schemas.openxmlformats.org/officeDocument/2006/relationships" xmlns:m="http://schemas.openxmlformats.org/officeDocument/2006/math" xmlns:v="urn:schemas-microsoft-com:vml" xmlns:wp14="http://schemas.microsoft.com/office/word/2010/wordprocessingDrawing" xmlns:wp="http://schemas.openxmlformats.org/drawingml/2006/wordprocessingDrawing" xmlns:w10="urn:schemas-microsoft-com:office:word" xmlns:w="http://schemas.openxmlformats.org/wordprocessingml/2006/main" xmlns:w14="http://schemas.microsoft.com/office/word/2010/wordml" xmlns:w15="http://schemas.microsoft.com/office/word/2012/wordml" xmlns:w16cex="http://schemas.microsoft.com/office/word/2018/wordml/cex" xmlns:w16cid="http://schemas.microsoft.com/office/word/2016/wordml/cid" xmlns:w16="http://schemas.microsoft.com/office/word/2018/wordml" xmlns:w16se="http://schemas.microsoft.com/office/word/2015/wordml/symex" xmlns:wpg="http://schemas.microsoft.com/office/word/2010/wordprocessingGroup" xmlns:wpi="http://schemas.microsoft.com/office/word/2010/wordprocessingInk" xmlns:wne="http://schemas.microsoft.com/office/word/2006/wordml" xmlns:wps="http://schemas.microsoft.com/office/word/2010/wordprocessingShape" mc:Ignorable="w14 w15 w16se w16cid w16 w16cex wp14">
+<w:numbering xmlns:wpc="http://schemas.microsoft.com/office/word/2010/wordprocessingCanvas" xmlns:cx="http://schemas.microsoft.com/office/drawing/2014/chartex" xmlns:cx1="http://schemas.microsoft.com/office/drawing/2015/9/8/chartex" xmlns:cx2="http://schemas.microsoft.com/office/drawing/2015/10/21/chartex" xmlns:cx3="http://schemas.microsoft.com/office/drawing/2016/5/9/chartex" xmlns:cx4="http://schemas.microsoft.com/office/drawing/2016/5/10/chartex" xmlns:cx5="http://schemas.microsoft.com/office/drawing/2016/5/11/chartex" xmlns:cx6="http://schemas.microsoft.com/office/drawing/2016/5/12/chartex" xmlns:cx7="http://schemas.microsoft.com/office/drawing/2016/5/13/chartex" xmlns:cx8="http://schemas.microsoft.com/office/drawing/2016/5/14/chartex" xmlns:mc="http://schemas.openxmlformats.org/markup-compatibility/2006" xmlns:aink="http://schemas.microsoft.com/office/drawing/2016/ink" xmlns:am3d="http://schemas.microsoft.com/office/drawing/2017/model3d" xmlns:o="urn:schemas-microsoft-com:office:office" xmlns:r="http://schemas.openxmlformats.org/officeDocument/2006/relationships" xmlns:m="http://schemas.openxmlformats.org/officeDocument/2006/math" xmlns:v="urn:schemas-microsoft-com:vml" xmlns:wp14="http://schemas.microsoft.com/office/word/2010/wordprocessingDrawing" xmlns:wp="http://schemas.openxmlformats.org/drawingml/2006/wordprocessingDrawing" xmlns:w10="urn:schemas-microsoft-com:office:word" xmlns:w="http://schemas.openxmlformats.org/wordprocessingml/2006/main" xmlns:w14="http://schemas.microsoft.com/office/word/2010/wordml" xmlns:w15="http://schemas.microsoft.com/office/word/2012/wordml" xmlns:w16cex="http://schemas.microsoft.com/office/word/2018/wordml/cex" xmlns:w16cid="http://schemas.microsoft.com/office/word/2016/wordml/cid" xmlns:w16="http://schemas.microsoft.com/office/word/2018/wordml" xmlns:w16sdtdh="http://schemas.microsoft.com/office/word/2020/wordml/sdtdatahash" xmlns:w16se="http://schemas.microsoft.com/office/word/2015/wordml/symex" xmlns:wpg="http://schemas.microsoft.com/office/word/2010/wordprocessingGroup" xmlns:wpi="http://schemas.microsoft.com/office/word/2010/wordprocessingInk" xmlns:wne="http://schemas.microsoft.com/office/word/2006/wordml" xmlns:wps="http://schemas.microsoft.com/office/word/2010/wordprocessingShape" mc:Ignorable="w14 w15 w16se w16cid w16 w16cex w16sdtdh wp14">
   <w:abstractNum w:abstractNumId="0" w15:restartNumberingAfterBreak="0">
     <w:nsid w:val="2377534B"/>
     <w:multiLevelType w:val="hybridMultilevel"/>
@@ -5359,7 +5547,7 @@
 </file>
 
 <file path=word/styles.xml><?xml version="1.0" encoding="utf-8"?>
-<w:styles xmlns:mc="http://schemas.openxmlformats.org/markup-compatibility/2006" xmlns:r="http://schemas.openxmlformats.org/officeDocument/2006/relationships" xmlns:w="http://schemas.openxmlformats.org/wordprocessingml/2006/main" xmlns:w14="http://schemas.microsoft.com/office/word/2010/wordml" xmlns:w15="http://schemas.microsoft.com/office/word/2012/wordml" xmlns:w16cex="http://schemas.microsoft.com/office/word/2018/wordml/cex" xmlns:w16cid="http://schemas.microsoft.com/office/word/2016/wordml/cid" xmlns:w16="http://schemas.microsoft.com/office/word/2018/wordml" xmlns:w16se="http://schemas.microsoft.com/office/word/2015/wordml/symex" mc:Ignorable="w14 w15 w16se w16cid w16 w16cex">
+<w:styles xmlns:mc="http://schemas.openxmlformats.org/markup-compatibility/2006" xmlns:r="http://schemas.openxmlformats.org/officeDocument/2006/relationships" xmlns:w="http://schemas.openxmlformats.org/wordprocessingml/2006/main" xmlns:w14="http://schemas.microsoft.com/office/word/2010/wordml" xmlns:w15="http://schemas.microsoft.com/office/word/2012/wordml" xmlns:w16cex="http://schemas.microsoft.com/office/word/2018/wordml/cex" xmlns:w16cid="http://schemas.microsoft.com/office/word/2016/wordml/cid" xmlns:w16="http://schemas.microsoft.com/office/word/2018/wordml" xmlns:w16sdtdh="http://schemas.microsoft.com/office/word/2020/wordml/sdtdatahash" xmlns:w16se="http://schemas.microsoft.com/office/word/2015/wordml/symex" mc:Ignorable="w14 w15 w16se w16cid w16 w16cex w16sdtdh">
   <w:docDefaults>
     <w:rPrDefault>
       <w:rPr>
@@ -5760,7 +5948,6 @@
   <w:style w:type="character" w:default="1" w:styleId="a0">
     <w:name w:val="Default Paragraph Font"/>
     <w:uiPriority w:val="1"/>
-    <w:semiHidden/>
     <w:unhideWhenUsed/>
   </w:style>
   <w:style w:type="table" w:default="1" w:styleId="a1">
@@ -5794,6 +5981,58 @@
       <w:ind w:left="720"/>
       <w:contextualSpacing/>
     </w:pPr>
+  </w:style>
+  <w:style w:type="character" w:styleId="a4">
+    <w:name w:val="line number"/>
+    <w:basedOn w:val="a0"/>
+    <w:uiPriority w:val="99"/>
+    <w:semiHidden/>
+    <w:unhideWhenUsed/>
+    <w:rsid w:val="001159F8"/>
+  </w:style>
+  <w:style w:type="paragraph" w:styleId="a5">
+    <w:name w:val="header"/>
+    <w:basedOn w:val="a"/>
+    <w:link w:val="a6"/>
+    <w:uiPriority w:val="99"/>
+    <w:unhideWhenUsed/>
+    <w:rsid w:val="001159F8"/>
+    <w:pPr>
+      <w:tabs>
+        <w:tab w:val="center" w:pos="4677"/>
+        <w:tab w:val="right" w:pos="9355"/>
+      </w:tabs>
+      <w:spacing w:after="0" w:line="240" w:lineRule="auto"/>
+    </w:pPr>
+  </w:style>
+  <w:style w:type="character" w:customStyle="1" w:styleId="a6">
+    <w:name w:val="Верхний колонтитул Знак"/>
+    <w:basedOn w:val="a0"/>
+    <w:link w:val="a5"/>
+    <w:uiPriority w:val="99"/>
+    <w:rsid w:val="001159F8"/>
+  </w:style>
+  <w:style w:type="paragraph" w:styleId="a7">
+    <w:name w:val="footer"/>
+    <w:basedOn w:val="a"/>
+    <w:link w:val="a8"/>
+    <w:uiPriority w:val="99"/>
+    <w:unhideWhenUsed/>
+    <w:rsid w:val="001159F8"/>
+    <w:pPr>
+      <w:tabs>
+        <w:tab w:val="center" w:pos="4677"/>
+        <w:tab w:val="right" w:pos="9355"/>
+      </w:tabs>
+      <w:spacing w:after="0" w:line="240" w:lineRule="auto"/>
+    </w:pPr>
+  </w:style>
+  <w:style w:type="character" w:customStyle="1" w:styleId="a8">
+    <w:name w:val="Нижний колонтитул Знак"/>
+    <w:basedOn w:val="a0"/>
+    <w:link w:val="a7"/>
+    <w:uiPriority w:val="99"/>
+    <w:rsid w:val="001159F8"/>
   </w:style>
 </w:styles>
 </file>

</xml_diff>